<commit_message>
correcao acentuacao atualizada, verificando gramatica
</commit_message>
<xml_diff>
--- a/trabalho final/montado ate estudo de caso.docx
+++ b/trabalho final/montado ate estudo de caso.docx
@@ -7080,7 +7080,23 @@
           <w:sz w:val="24"/>
           <w:szCs w:val="24"/>
         </w:rPr>
-        <w:t>Dados cadastrados nesse banco de dados serão de acesso de instituições da área da saúde, e também informações limitadas com relação aos doadores cadastrados, poderão ser visualizadas na área de acesso publico</w:t>
+        <w:t>Dados cadastrados nesse banco de dados serão de acesso de instituições da área da saúde, e também informações limitadas com relação aos doadores cadastrados, poderão ser v</w:t>
+      </w:r>
+      <w:r>
+        <w:rPr>
+          <w:rFonts w:ascii="Arial" w:hAnsi="Arial" w:cs="Arial"/>
+          <w:sz w:val="24"/>
+          <w:szCs w:val="24"/>
+        </w:rPr>
+        <w:t>isualizadas na área de acesso pú</w:t>
+      </w:r>
+      <w:r>
+        <w:rPr>
+          <w:rFonts w:ascii="Arial" w:hAnsi="Arial" w:cs="Arial"/>
+          <w:sz w:val="24"/>
+          <w:szCs w:val="24"/>
+        </w:rPr>
+        <w:t>blico</w:t>
       </w:r>
       <w:r>
         <w:rPr>
@@ -7150,7 +7166,23 @@
           <w:sz w:val="24"/>
           <w:szCs w:val="24"/>
         </w:rPr>
-        <w:t xml:space="preserve"> também terão meios de notificar doadores de tipos de sangue especifico ou de regiões especificas da necessidade de certos tipos de sangue, ou de campanhas em pró da doação de sangue que se encontra.</w:t>
+        <w:t xml:space="preserve"> também terão meios de notificar do</w:t>
+      </w:r>
+      <w:r>
+        <w:rPr>
+          <w:rFonts w:ascii="Arial" w:hAnsi="Arial" w:cs="Arial"/>
+          <w:sz w:val="24"/>
+          <w:szCs w:val="24"/>
+        </w:rPr>
+        <w:t>adores de tipos de sangue específico ou de regiões especí</w:t>
+      </w:r>
+      <w:r>
+        <w:rPr>
+          <w:rFonts w:ascii="Arial" w:hAnsi="Arial" w:cs="Arial"/>
+          <w:sz w:val="24"/>
+          <w:szCs w:val="24"/>
+        </w:rPr>
+        <w:t>ficas da necessidade de certos tipos de sangue, ou de campanhas em pró da doação de sangue que se encontra.</w:t>
       </w:r>
     </w:p>
     <w:p>
@@ -7170,7 +7202,41 @@
           <w:sz w:val="24"/>
           <w:szCs w:val="24"/>
         </w:rPr>
-        <w:t>O Doando.se cria uma ponte entre o doador de sangue e os que precisarão deste sangue, também fazendo que seja fácil e pratico o ato de se voluntariar como um doador bastando um simples cadastro.</w:t>
+        <w:t xml:space="preserve">O </w:t>
+      </w:r>
+      <w:proofErr w:type="gramStart"/>
+      <w:r>
+        <w:rPr>
+          <w:rFonts w:ascii="Arial" w:hAnsi="Arial" w:cs="Arial"/>
+          <w:sz w:val="24"/>
+          <w:szCs w:val="24"/>
+        </w:rPr>
+        <w:t>Doando.</w:t>
+      </w:r>
+      <w:proofErr w:type="gramEnd"/>
+      <w:r>
+        <w:rPr>
+          <w:rFonts w:ascii="Arial" w:hAnsi="Arial" w:cs="Arial"/>
+          <w:sz w:val="24"/>
+          <w:szCs w:val="24"/>
+        </w:rPr>
+        <w:t>se cria uma ponte entre o doador de sangue e os que precisarão deste sangue, tam</w:t>
+      </w:r>
+      <w:r>
+        <w:rPr>
+          <w:rFonts w:ascii="Arial" w:hAnsi="Arial" w:cs="Arial"/>
+          <w:sz w:val="24"/>
+          <w:szCs w:val="24"/>
+        </w:rPr>
+        <w:t>bém fazendo que seja fácil e prá</w:t>
+      </w:r>
+      <w:r>
+        <w:rPr>
+          <w:rFonts w:ascii="Arial" w:hAnsi="Arial" w:cs="Arial"/>
+          <w:sz w:val="24"/>
+          <w:szCs w:val="24"/>
+        </w:rPr>
+        <w:t>tico o ato de se voluntariar como um doador bastando um simples cadastro.</w:t>
       </w:r>
     </w:p>
     <w:p>
@@ -7237,7 +7303,39 @@
           <w:sz w:val="24"/>
           <w:szCs w:val="24"/>
         </w:rPr>
-        <w:t xml:space="preserve">gina inicial é a pagina que todo e qualquer </w:t>
+        <w:t>gina inicial é a pagina que todo e qualquer</w:t>
+      </w:r>
+      <w:r>
+        <w:rPr>
+          <w:rFonts w:ascii="Arial" w:hAnsi="Arial" w:cs="Arial"/>
+          <w:sz w:val="24"/>
+          <w:szCs w:val="24"/>
+        </w:rPr>
+        <w:t xml:space="preserve"> indivíduo irá</w:t>
+      </w:r>
+      <w:r>
+        <w:rPr>
+          <w:rFonts w:ascii="Arial" w:hAnsi="Arial" w:cs="Arial"/>
+          <w:sz w:val="24"/>
+          <w:szCs w:val="24"/>
+        </w:rPr>
+        <w:t xml:space="preserve"> ver quando se dirigir a URL http://doando.se a partir de um navegador web, ou seja</w:t>
+      </w:r>
+      <w:r>
+        <w:rPr>
+          <w:rFonts w:ascii="Arial" w:hAnsi="Arial" w:cs="Arial"/>
+          <w:sz w:val="24"/>
+          <w:szCs w:val="24"/>
+        </w:rPr>
+        <w:t>,</w:t>
+      </w:r>
+      <w:r>
+        <w:rPr>
+          <w:rFonts w:ascii="Arial" w:hAnsi="Arial" w:cs="Arial"/>
+          <w:sz w:val="24"/>
+          <w:szCs w:val="24"/>
+        </w:rPr>
+        <w:t xml:space="preserve"> esta é a porta de entrada para o </w:t>
       </w:r>
       <w:proofErr w:type="gramStart"/>
       <w:r>
@@ -7246,7 +7344,7 @@
           <w:sz w:val="24"/>
           <w:szCs w:val="24"/>
         </w:rPr>
-        <w:t>individuo</w:t>
+        <w:t>doando.</w:t>
       </w:r>
       <w:proofErr w:type="gramEnd"/>
       <w:r>
@@ -7255,23 +7353,79 @@
           <w:sz w:val="24"/>
           <w:szCs w:val="24"/>
         </w:rPr>
-        <w:t xml:space="preserve"> ira ver quando se dirigir a URL http://doando.se a partir de um navegador web, ou seja esta é a porta de entrada para o doando.se a primeira coisa que qualquer usuário ira ver será esta pagina, levando-se isto em conta esta </w:t>
-      </w:r>
-      <w:r>
-        <w:rPr>
-          <w:rFonts w:ascii="Arial" w:hAnsi="Arial" w:cs="Arial"/>
-          <w:sz w:val="24"/>
-          <w:szCs w:val="24"/>
-        </w:rPr>
-        <w:t>pagina é de acesso totalmente pú</w:t>
-      </w:r>
-      <w:r>
-        <w:rPr>
-          <w:rFonts w:ascii="Arial" w:hAnsi="Arial" w:cs="Arial"/>
-          <w:sz w:val="24"/>
-          <w:szCs w:val="24"/>
-        </w:rPr>
-        <w:t xml:space="preserve">blico e sem nenhuma restrição, visando justamente a partir dela o individuo se torne um doador cadastrado, </w:t>
+        <w:t>se a primeir</w:t>
+      </w:r>
+      <w:r>
+        <w:rPr>
+          <w:rFonts w:ascii="Arial" w:hAnsi="Arial" w:cs="Arial"/>
+          <w:sz w:val="24"/>
+          <w:szCs w:val="24"/>
+        </w:rPr>
+        <w:t>a coisa que qualquer usuário irá</w:t>
+      </w:r>
+      <w:r>
+        <w:rPr>
+          <w:rFonts w:ascii="Arial" w:hAnsi="Arial" w:cs="Arial"/>
+          <w:sz w:val="24"/>
+          <w:szCs w:val="24"/>
+        </w:rPr>
+        <w:t xml:space="preserve"> ver será esta </w:t>
+      </w:r>
+      <w:r>
+        <w:rPr>
+          <w:rFonts w:ascii="Arial" w:hAnsi="Arial" w:cs="Arial"/>
+          <w:sz w:val="24"/>
+          <w:szCs w:val="24"/>
+        </w:rPr>
+        <w:t>pá</w:t>
+      </w:r>
+      <w:r>
+        <w:rPr>
+          <w:rFonts w:ascii="Arial" w:hAnsi="Arial" w:cs="Arial"/>
+          <w:sz w:val="24"/>
+          <w:szCs w:val="24"/>
+        </w:rPr>
+        <w:t xml:space="preserve">gina, levando-se isto em conta esta </w:t>
+      </w:r>
+      <w:r>
+        <w:rPr>
+          <w:rFonts w:ascii="Arial" w:hAnsi="Arial" w:cs="Arial"/>
+          <w:sz w:val="24"/>
+          <w:szCs w:val="24"/>
+        </w:rPr>
+        <w:t>pá</w:t>
+      </w:r>
+      <w:r>
+        <w:rPr>
+          <w:rFonts w:ascii="Arial" w:hAnsi="Arial" w:cs="Arial"/>
+          <w:sz w:val="24"/>
+          <w:szCs w:val="24"/>
+        </w:rPr>
+        <w:t>gina é de acesso totalmente pú</w:t>
+      </w:r>
+      <w:r>
+        <w:rPr>
+          <w:rFonts w:ascii="Arial" w:hAnsi="Arial" w:cs="Arial"/>
+          <w:sz w:val="24"/>
+          <w:szCs w:val="24"/>
+        </w:rPr>
+        <w:t>blico e sem nenhuma restrição, visando j</w:t>
+      </w:r>
+      <w:r>
+        <w:rPr>
+          <w:rFonts w:ascii="Arial" w:hAnsi="Arial" w:cs="Arial"/>
+          <w:sz w:val="24"/>
+          <w:szCs w:val="24"/>
+        </w:rPr>
+        <w:t>ustamente a partir dela o indiví</w:t>
+      </w:r>
+      <w:r>
+        <w:rPr>
+          <w:rFonts w:ascii="Arial" w:hAnsi="Arial" w:cs="Arial"/>
+          <w:sz w:val="24"/>
+          <w:szCs w:val="24"/>
+        </w:rPr>
+        <w:t xml:space="preserve">duo se torne um doador cadastrado, </w:t>
       </w:r>
       <w:r>
         <w:rPr>
@@ -7375,7 +7529,15 @@
           <w:szCs w:val="24"/>
         </w:rPr>
         <w:lastRenderedPageBreak/>
-        <w:t xml:space="preserve">Ao acessar a pagina inicial do </w:t>
+        <w:t>Ao acessar a pá</w:t>
+      </w:r>
+      <w:r>
+        <w:rPr>
+          <w:rFonts w:ascii="Arial" w:hAnsi="Arial" w:cs="Arial"/>
+          <w:sz w:val="24"/>
+          <w:szCs w:val="24"/>
+        </w:rPr>
+        <w:t xml:space="preserve">gina inicial do </w:t>
       </w:r>
       <w:proofErr w:type="gramStart"/>
       <w:r>
@@ -7393,25 +7555,103 @@
           <w:sz w:val="24"/>
           <w:szCs w:val="24"/>
         </w:rPr>
-        <w:t xml:space="preserve">se alguns </w:t>
-      </w:r>
-      <w:proofErr w:type="spellStart"/>
-      <w:r>
-        <w:rPr>
-          <w:rFonts w:ascii="Arial" w:hAnsi="Arial" w:cs="Arial"/>
-          <w:sz w:val="24"/>
-          <w:szCs w:val="24"/>
-        </w:rPr>
-        <w:t>items</w:t>
-      </w:r>
-      <w:proofErr w:type="spellEnd"/>
-      <w:r>
-        <w:rPr>
-          <w:rFonts w:ascii="Arial" w:hAnsi="Arial" w:cs="Arial"/>
-          <w:sz w:val="24"/>
-          <w:szCs w:val="24"/>
-        </w:rPr>
-        <w:t xml:space="preserve"> da pagina imediatamente se destacam ao visitante, logo no topo da pagina links para compartilhamento do Doando.se nas principais redes sociais incentivam ao visitante espalhar a ideia do Doando.se ao seu circulo de amigos, em seguida vem a barra de navegação principal do Doando.se com links para as suas diferentes seções, abaixo do menu principal da pagina encontra-se uma frase de apelo ao visitante para se tornar um doador, logo ao lado da frase em questão encontra-se um botão de grandes dimensões, em  que a frase "Seja um doador", é acompanhada de menor destaque da frase "faça seu cadastro", sendo um dos itens de maior destaque logo ao entrar na pagina, evidenciando o foco do Doando-se que é o cadastro de doadores.</w:t>
+        <w:t>se alguns items</w:t>
+      </w:r>
+      <w:r>
+        <w:rPr>
+          <w:rFonts w:ascii="Arial" w:hAnsi="Arial" w:cs="Arial"/>
+          <w:sz w:val="24"/>
+          <w:szCs w:val="24"/>
+        </w:rPr>
+        <w:t xml:space="preserve"> da pá</w:t>
+      </w:r>
+      <w:r>
+        <w:rPr>
+          <w:rFonts w:ascii="Arial" w:hAnsi="Arial" w:cs="Arial"/>
+          <w:sz w:val="24"/>
+          <w:szCs w:val="24"/>
+        </w:rPr>
+        <w:t xml:space="preserve">gina imediatamente se destacam </w:t>
+      </w:r>
+      <w:r>
+        <w:rPr>
+          <w:rFonts w:ascii="Arial" w:hAnsi="Arial" w:cs="Arial"/>
+          <w:sz w:val="24"/>
+          <w:szCs w:val="24"/>
+        </w:rPr>
+        <w:t>ao visitante, logo no topo da pá</w:t>
+      </w:r>
+      <w:r>
+        <w:rPr>
+          <w:rFonts w:ascii="Arial" w:hAnsi="Arial" w:cs="Arial"/>
+          <w:sz w:val="24"/>
+          <w:szCs w:val="24"/>
+        </w:rPr>
+        <w:t>gina links para compartilhamento do Doando.se nas principais redes sociais incentivam ao visitante espalha</w:t>
+      </w:r>
+      <w:r>
+        <w:rPr>
+          <w:rFonts w:ascii="Arial" w:hAnsi="Arial" w:cs="Arial"/>
+          <w:sz w:val="24"/>
+          <w:szCs w:val="24"/>
+        </w:rPr>
+        <w:t>r a ideia do Doando.se ao seu cí</w:t>
+      </w:r>
+      <w:r>
+        <w:rPr>
+          <w:rFonts w:ascii="Arial" w:hAnsi="Arial" w:cs="Arial"/>
+          <w:sz w:val="24"/>
+          <w:szCs w:val="24"/>
+        </w:rPr>
+        <w:t>rculo de amigos, em seguida</w:t>
+      </w:r>
+      <w:r>
+        <w:rPr>
+          <w:rFonts w:ascii="Arial" w:hAnsi="Arial" w:cs="Arial"/>
+          <w:sz w:val="24"/>
+          <w:szCs w:val="24"/>
+        </w:rPr>
+        <w:t>,</w:t>
+      </w:r>
+      <w:r>
+        <w:rPr>
+          <w:rFonts w:ascii="Arial" w:hAnsi="Arial" w:cs="Arial"/>
+          <w:sz w:val="24"/>
+          <w:szCs w:val="24"/>
+        </w:rPr>
+        <w:t xml:space="preserve"> vem a barra de navegação principal do Doando.se com links para as suas diferentes seções</w:t>
+      </w:r>
+      <w:r>
+        <w:rPr>
+          <w:rFonts w:ascii="Arial" w:hAnsi="Arial" w:cs="Arial"/>
+          <w:sz w:val="24"/>
+          <w:szCs w:val="24"/>
+        </w:rPr>
+        <w:t>, abaixo do menu principal da pá</w:t>
+      </w:r>
+      <w:r>
+        <w:rPr>
+          <w:rFonts w:ascii="Arial" w:hAnsi="Arial" w:cs="Arial"/>
+          <w:sz w:val="24"/>
+          <w:szCs w:val="24"/>
+        </w:rPr>
+        <w:t>gina encontra-se uma frase de apelo ao visitante para se tornar um doador, logo ao lado da frase em questão encontra-se um botão de grandes dimensões, em  que a frase "Seja um doador", é acompanhada de menor destaque da frase "faça seu cadastro", sendo um dos itens de mai</w:t>
+      </w:r>
+      <w:r>
+        <w:rPr>
+          <w:rFonts w:ascii="Arial" w:hAnsi="Arial" w:cs="Arial"/>
+          <w:sz w:val="24"/>
+          <w:szCs w:val="24"/>
+        </w:rPr>
+        <w:t>or destaque logo ao entrar na pá</w:t>
+      </w:r>
+      <w:r>
+        <w:rPr>
+          <w:rFonts w:ascii="Arial" w:hAnsi="Arial" w:cs="Arial"/>
+          <w:sz w:val="24"/>
+          <w:szCs w:val="24"/>
+        </w:rPr>
+        <w:t>gina, evidenciando o foco do Doando-se que é o cadastro de doadores.</w:t>
       </w:r>
     </w:p>
     <w:p>
@@ -7431,15 +7671,55 @@
           <w:sz w:val="24"/>
           <w:szCs w:val="24"/>
         </w:rPr>
-        <w:t>Logo abaixo se encontra um mapa de grandes dimensões, tão largo quanto pagina sendo um item de grande destaque sendo impossível fazer a rolagem para o resto da pagina</w:t>
-      </w:r>
-      <w:r>
-        <w:rPr>
-          <w:rFonts w:ascii="Arial" w:hAnsi="Arial" w:cs="Arial"/>
-          <w:sz w:val="24"/>
-          <w:szCs w:val="24"/>
-        </w:rPr>
-        <w:t xml:space="preserve"> sem nota-lo, mapa este que terá</w:t>
+        <w:t>Logo abaixo se encontra um mapa de grande</w:t>
+      </w:r>
+      <w:r>
+        <w:rPr>
+          <w:rFonts w:ascii="Arial" w:hAnsi="Arial" w:cs="Arial"/>
+          <w:sz w:val="24"/>
+          <w:szCs w:val="24"/>
+        </w:rPr>
+        <w:t>s dimensões, tão largo quanto pá</w:t>
+      </w:r>
+      <w:r>
+        <w:rPr>
+          <w:rFonts w:ascii="Arial" w:hAnsi="Arial" w:cs="Arial"/>
+          <w:sz w:val="24"/>
+          <w:szCs w:val="24"/>
+        </w:rPr>
+        <w:t>gina sendo um item de grande destaque sendo impossível fa</w:t>
+      </w:r>
+      <w:r>
+        <w:rPr>
+          <w:rFonts w:ascii="Arial" w:hAnsi="Arial" w:cs="Arial"/>
+          <w:sz w:val="24"/>
+          <w:szCs w:val="24"/>
+        </w:rPr>
+        <w:t>zer a rolagem para o resto da pá</w:t>
+      </w:r>
+      <w:r>
+        <w:rPr>
+          <w:rFonts w:ascii="Arial" w:hAnsi="Arial" w:cs="Arial"/>
+          <w:sz w:val="24"/>
+          <w:szCs w:val="24"/>
+        </w:rPr>
+        <w:t>gina</w:t>
+      </w:r>
+      <w:r>
+        <w:rPr>
+          <w:rFonts w:ascii="Arial" w:hAnsi="Arial" w:cs="Arial"/>
+          <w:sz w:val="24"/>
+          <w:szCs w:val="24"/>
+        </w:rPr>
+        <w:t xml:space="preserve"> sem notá</w:t>
+      </w:r>
+      <w:r>
+        <w:rPr>
+          <w:rFonts w:ascii="Arial" w:hAnsi="Arial" w:cs="Arial"/>
+          <w:sz w:val="24"/>
+          <w:szCs w:val="24"/>
+        </w:rPr>
+        <w:t>-lo, mapa este que terá</w:t>
       </w:r>
       <w:r>
         <w:rPr>
@@ -7573,7 +7853,15 @@
           <w:sz w:val="24"/>
           <w:szCs w:val="24"/>
         </w:rPr>
-        <w:t xml:space="preserve">Logo em seguida do mapa e seus filtros, vem </w:t>
+        <w:t>Logo em seguida do mapa e seus fi</w:t>
+      </w:r>
+      <w:r>
+        <w:rPr>
+          <w:rFonts w:ascii="Arial" w:hAnsi="Arial" w:cs="Arial"/>
+          <w:sz w:val="24"/>
+          <w:szCs w:val="24"/>
+        </w:rPr>
+        <w:t xml:space="preserve">ltros, vem </w:t>
       </w:r>
       <w:proofErr w:type="gramStart"/>
       <w:r>
@@ -7591,7 +7879,15 @@
           <w:sz w:val="24"/>
           <w:szCs w:val="24"/>
         </w:rPr>
-        <w:t xml:space="preserve"> segunda parte da pagina inicial, onde algumas vantagens ou fatos motivadores são enumerados de forma elegante, para incentivar o visitante a se cadastrar e tornar-se um doador, logo em seguida se encontra três áreas paralelas, a primeira da uma breve explicação sobre o que é o Doando.se tendo opção para expandir o texto se assim o visitante desejar.</w:t>
+        <w:t xml:space="preserve"> segunda parte da pá</w:t>
+      </w:r>
+      <w:r>
+        <w:rPr>
+          <w:rFonts w:ascii="Arial" w:hAnsi="Arial" w:cs="Arial"/>
+          <w:sz w:val="24"/>
+          <w:szCs w:val="24"/>
+        </w:rPr>
+        <w:t>gina inicial, onde algumas vantagens ou fatos motivadores são enumerados de forma elegante, para incentivar o visitante a se cadastrar e tornar-se um doador, logo em seguida se encontra três áreas paralelas, a primeira da uma breve explicação sobre o que é o Doando.se tendo opção para expandir o texto se assim o visitante desejar.</w:t>
       </w:r>
     </w:p>
     <w:p>
@@ -7629,7 +7925,23 @@
           <w:sz w:val="24"/>
           <w:szCs w:val="24"/>
         </w:rPr>
-        <w:t>se ou que conhecem alguém que foi ajudado, essa área é dinâmica contendo dois botões de navegação onde pode se avançar pra um outro depoimento ou voltar a um anterior sem a necessidade de carregar a pagina novamente.</w:t>
+        <w:t>se ou que conhecem alguém que foi ajudado, essa área é dinâmica contendo dois botões de navegação onde pode se avançar pra um outro depoimento ou voltar a um anterior se</w:t>
+      </w:r>
+      <w:r>
+        <w:rPr>
+          <w:rFonts w:ascii="Arial" w:hAnsi="Arial" w:cs="Arial"/>
+          <w:sz w:val="24"/>
+          <w:szCs w:val="24"/>
+        </w:rPr>
+        <w:t>m a necessidade de carregar a pá</w:t>
+      </w:r>
+      <w:r>
+        <w:rPr>
+          <w:rFonts w:ascii="Arial" w:hAnsi="Arial" w:cs="Arial"/>
+          <w:sz w:val="24"/>
+          <w:szCs w:val="24"/>
+        </w:rPr>
+        <w:t>gina novamente.</w:t>
       </w:r>
     </w:p>
     <w:p>
@@ -7661,7 +7973,23 @@
           <w:sz w:val="24"/>
           <w:szCs w:val="24"/>
         </w:rPr>
-        <w:t>E finalizando a terceira área contem um pequeno formulário de contato, onde o visit</w:t>
+        <w:t>E f</w:t>
+      </w:r>
+      <w:r>
+        <w:rPr>
+          <w:rFonts w:ascii="Arial" w:hAnsi="Arial" w:cs="Arial"/>
+          <w:sz w:val="24"/>
+          <w:szCs w:val="24"/>
+        </w:rPr>
+        <w:t>inalizando a terceira área conté</w:t>
+      </w:r>
+      <w:r>
+        <w:rPr>
+          <w:rFonts w:ascii="Arial" w:hAnsi="Arial" w:cs="Arial"/>
+          <w:sz w:val="24"/>
+          <w:szCs w:val="24"/>
+        </w:rPr>
+        <w:t>m um pequeno formulário de contato, onde o visit</w:t>
       </w:r>
       <w:r>
         <w:rPr>
@@ -7704,7 +8032,23 @@
           <w:sz w:val="24"/>
           <w:szCs w:val="24"/>
         </w:rPr>
-        <w:t>se, esse formulário também será dinâmico e o seu uso pra envio de alguma mensagem não resultara em outro carregamento da pagina, ele ira conter os campos E-mail, Nome e o assunto a ser tratado</w:t>
+        <w:t xml:space="preserve">se, esse formulário também será dinâmico e o seu uso pra envio </w:t>
+      </w:r>
+      <w:r>
+        <w:rPr>
+          <w:rFonts w:ascii="Arial" w:hAnsi="Arial" w:cs="Arial"/>
+          <w:sz w:val="24"/>
+          <w:szCs w:val="24"/>
+        </w:rPr>
+        <w:t>de alguma mensagem não resultará em outro carregamento da página, ele irá</w:t>
+      </w:r>
+      <w:r>
+        <w:rPr>
+          <w:rFonts w:ascii="Arial" w:hAnsi="Arial" w:cs="Arial"/>
+          <w:sz w:val="24"/>
+          <w:szCs w:val="24"/>
+        </w:rPr>
+        <w:t xml:space="preserve"> conter os campos E-mail, Nome e o assunto a ser tratado</w:t>
       </w:r>
     </w:p>
     <w:p>
@@ -7839,7 +8183,39 @@
           <w:szCs w:val="24"/>
         </w:rPr>
         <w:tab/>
-        <w:t>A área de hemocentros, assim como a pagina inicial é uma área de acesso publico não send</w:t>
+        <w:t>A área</w:t>
+      </w:r>
+      <w:r>
+        <w:rPr>
+          <w:rFonts w:ascii="Arial" w:hAnsi="Arial" w:cs="Arial"/>
+          <w:sz w:val="24"/>
+          <w:szCs w:val="24"/>
+        </w:rPr>
+        <w:t xml:space="preserve"> de hemocentros, assim como a pá</w:t>
+      </w:r>
+      <w:r>
+        <w:rPr>
+          <w:rFonts w:ascii="Arial" w:hAnsi="Arial" w:cs="Arial"/>
+          <w:sz w:val="24"/>
+          <w:szCs w:val="24"/>
+        </w:rPr>
+        <w:t>gina i</w:t>
+      </w:r>
+      <w:r>
+        <w:rPr>
+          <w:rFonts w:ascii="Arial" w:hAnsi="Arial" w:cs="Arial"/>
+          <w:sz w:val="24"/>
+          <w:szCs w:val="24"/>
+        </w:rPr>
+        <w:t>nicial é uma área de acesso pú</w:t>
+      </w:r>
+      <w:r>
+        <w:rPr>
+          <w:rFonts w:ascii="Arial" w:hAnsi="Arial" w:cs="Arial"/>
+          <w:sz w:val="24"/>
+          <w:szCs w:val="24"/>
+        </w:rPr>
+        <w:t>blico não send</w:t>
       </w:r>
       <w:r>
         <w:rPr>
@@ -7873,7 +8249,95 @@
           <w:sz w:val="24"/>
           <w:szCs w:val="24"/>
         </w:rPr>
-        <w:t xml:space="preserve">se ou ter qualquer privilegio de acesso para visualiza-la, ela basicamente é uma listagem de hemocentros baseada em uma serie de filtros assim definidos pelo usuário, facilitando a localização de hemocentros e locais disponíveis para doação, na parte superior da pagina se encontra uma serie de filtros, é escolhido o estado e cidade, assim limitando esta listagem por local, também pode ser escolhida tipos de notificações expedidas, como por exemplo campanhas ou procura de doadores de tipos específicos de sangue, e por final é escolhido a natureza da </w:t>
+        <w:t>se ou ter qualquer privilégio de acesso para visualizá</w:t>
+      </w:r>
+      <w:r>
+        <w:rPr>
+          <w:rFonts w:ascii="Arial" w:hAnsi="Arial" w:cs="Arial"/>
+          <w:sz w:val="24"/>
+          <w:szCs w:val="24"/>
+        </w:rPr>
+        <w:t xml:space="preserve">-la, ela basicamente é uma listagem </w:t>
+      </w:r>
+      <w:r>
+        <w:rPr>
+          <w:rFonts w:ascii="Arial" w:hAnsi="Arial" w:cs="Arial"/>
+          <w:sz w:val="24"/>
+          <w:szCs w:val="24"/>
+        </w:rPr>
+        <w:t>de hemocentros baseada em uma sé</w:t>
+      </w:r>
+      <w:r>
+        <w:rPr>
+          <w:rFonts w:ascii="Arial" w:hAnsi="Arial" w:cs="Arial"/>
+          <w:sz w:val="24"/>
+          <w:szCs w:val="24"/>
+        </w:rPr>
+        <w:t>rie de filtros definidos pelo usuário, facilitando a localização de hemocentros e locais disponíveis para</w:t>
+      </w:r>
+      <w:r>
+        <w:rPr>
+          <w:rFonts w:ascii="Arial" w:hAnsi="Arial" w:cs="Arial"/>
+          <w:sz w:val="24"/>
+          <w:szCs w:val="24"/>
+        </w:rPr>
+        <w:t xml:space="preserve"> doação, na parte superior da página se encontra uma sé</w:t>
+      </w:r>
+      <w:r>
+        <w:rPr>
+          <w:rFonts w:ascii="Arial" w:hAnsi="Arial" w:cs="Arial"/>
+          <w:sz w:val="24"/>
+          <w:szCs w:val="24"/>
+        </w:rPr>
+        <w:t>rie de filtros, é escolhido o estado e cidade, assim</w:t>
+      </w:r>
+      <w:r>
+        <w:rPr>
+          <w:rFonts w:ascii="Arial" w:hAnsi="Arial" w:cs="Arial"/>
+          <w:sz w:val="24"/>
+          <w:szCs w:val="24"/>
+        </w:rPr>
+        <w:t>,</w:t>
+      </w:r>
+      <w:r>
+        <w:rPr>
+          <w:rFonts w:ascii="Arial" w:hAnsi="Arial" w:cs="Arial"/>
+          <w:sz w:val="24"/>
+          <w:szCs w:val="24"/>
+        </w:rPr>
+        <w:t xml:space="preserve"> limitando esta listagem por local, também pode ser escolhida tipos de notificações expedidas, como por exemplo</w:t>
+      </w:r>
+      <w:r>
+        <w:rPr>
+          <w:rFonts w:ascii="Arial" w:hAnsi="Arial" w:cs="Arial"/>
+          <w:sz w:val="24"/>
+          <w:szCs w:val="24"/>
+        </w:rPr>
+        <w:t>,</w:t>
+      </w:r>
+      <w:r>
+        <w:rPr>
+          <w:rFonts w:ascii="Arial" w:hAnsi="Arial" w:cs="Arial"/>
+          <w:sz w:val="24"/>
+          <w:szCs w:val="24"/>
+        </w:rPr>
+        <w:t xml:space="preserve"> campanhas ou procura de doadores de tipos específicos de sangue, e por final</w:t>
+      </w:r>
+      <w:r>
+        <w:rPr>
+          <w:rFonts w:ascii="Arial" w:hAnsi="Arial" w:cs="Arial"/>
+          <w:sz w:val="24"/>
+          <w:szCs w:val="24"/>
+        </w:rPr>
+        <w:t>,</w:t>
+      </w:r>
+      <w:r>
+        <w:rPr>
+          <w:rFonts w:ascii="Arial" w:hAnsi="Arial" w:cs="Arial"/>
+          <w:sz w:val="24"/>
+          <w:szCs w:val="24"/>
+        </w:rPr>
+        <w:t xml:space="preserve"> é escolhido a natureza da </w:t>
       </w:r>
       <w:r>
         <w:rPr>
@@ -8012,6 +8476,22 @@
         </w:rPr>
         <w:t xml:space="preserve"> a lista com os resultados dessa busca ou filtragem, essa lista apresenta as respectivas colunas, nome: nessa coluna</w:t>
       </w:r>
+      <w:r>
+        <w:rPr>
+          <w:rFonts w:ascii="Arial" w:hAnsi="Arial" w:cs="Arial"/>
+          <w:sz w:val="24"/>
+          <w:szCs w:val="24"/>
+        </w:rPr>
+        <w:t xml:space="preserve"> </w:t>
+      </w:r>
+      <w:r>
+        <w:rPr>
+          <w:rFonts w:ascii="Arial" w:hAnsi="Arial" w:cs="Arial"/>
+          <w:sz w:val="24"/>
+          <w:szCs w:val="24"/>
+        </w:rPr>
+        <w:t xml:space="preserve">é exibido o nome do hemocentro ou instituição de saúde que se enquadra nos critérios da busca, endereço: é </w:t>
+      </w:r>
       <w:proofErr w:type="gramStart"/>
       <w:r>
         <w:rPr>
@@ -8019,7 +8499,7 @@
           <w:sz w:val="24"/>
           <w:szCs w:val="24"/>
         </w:rPr>
-        <w:t xml:space="preserve">  </w:t>
+        <w:t>exibido</w:t>
       </w:r>
       <w:proofErr w:type="gramEnd"/>
       <w:r>
@@ -8028,7 +8508,55 @@
           <w:sz w:val="24"/>
           <w:szCs w:val="24"/>
         </w:rPr>
-        <w:t>é exibido o nome do hemocentro ou instituição de saúde que se enquadra nos critérios da busca, endereço: é exibido a localização exata do hemocentro ou instituição de saúde, tipo: a natureza da instituição, ou seja se é um hemocentro ou hospital, detalhes: é exibido um link para uma pagina com informações detalhadas da instituição especificada, como por exemplo campanhas em andamento ou falta de tipos específicos de sangue.</w:t>
+        <w:t xml:space="preserve"> a localização exata do hemocentro ou instituição de saúde, tipo: a natureza da instituição, ou seja</w:t>
+      </w:r>
+      <w:r>
+        <w:rPr>
+          <w:rFonts w:ascii="Arial" w:hAnsi="Arial" w:cs="Arial"/>
+          <w:sz w:val="24"/>
+          <w:szCs w:val="24"/>
+        </w:rPr>
+        <w:t>,</w:t>
+      </w:r>
+      <w:r>
+        <w:rPr>
+          <w:rFonts w:ascii="Arial" w:hAnsi="Arial" w:cs="Arial"/>
+          <w:sz w:val="24"/>
+          <w:szCs w:val="24"/>
+        </w:rPr>
+        <w:t xml:space="preserve"> se é um hemocentro ou hospital, detalhe</w:t>
+      </w:r>
+      <w:r>
+        <w:rPr>
+          <w:rFonts w:ascii="Arial" w:hAnsi="Arial" w:cs="Arial"/>
+          <w:sz w:val="24"/>
+          <w:szCs w:val="24"/>
+        </w:rPr>
+        <w:t>s: é exibido um link para uma pá</w:t>
+      </w:r>
+      <w:r>
+        <w:rPr>
+          <w:rFonts w:ascii="Arial" w:hAnsi="Arial" w:cs="Arial"/>
+          <w:sz w:val="24"/>
+          <w:szCs w:val="24"/>
+        </w:rPr>
+        <w:t>gina com informações detalhadas da instituição especificada, como por exemplo</w:t>
+      </w:r>
+      <w:r>
+        <w:rPr>
+          <w:rFonts w:ascii="Arial" w:hAnsi="Arial" w:cs="Arial"/>
+          <w:sz w:val="24"/>
+          <w:szCs w:val="24"/>
+        </w:rPr>
+        <w:t>,</w:t>
+      </w:r>
+      <w:r>
+        <w:rPr>
+          <w:rFonts w:ascii="Arial" w:hAnsi="Arial" w:cs="Arial"/>
+          <w:sz w:val="24"/>
+          <w:szCs w:val="24"/>
+        </w:rPr>
+        <w:t xml:space="preserve"> campanhas em andamento ou falta de tipos específicos de sangue.</w:t>
       </w:r>
     </w:p>
     <w:p>
@@ -8173,7 +8701,7 @@
           <w:sz w:val="24"/>
           <w:szCs w:val="24"/>
         </w:rPr>
-        <w:t xml:space="preserve">Esta é a principal pagina inicial do </w:t>
+        <w:t xml:space="preserve">Esta é a principal página inicial do </w:t>
       </w:r>
       <w:proofErr w:type="gramStart"/>
       <w:r>
@@ -8182,7 +8710,15 @@
           <w:sz w:val="24"/>
           <w:szCs w:val="24"/>
         </w:rPr>
-        <w:t>doando.</w:t>
+        <w:t>D</w:t>
+      </w:r>
+      <w:r>
+        <w:rPr>
+          <w:rFonts w:ascii="Arial" w:hAnsi="Arial" w:cs="Arial"/>
+          <w:sz w:val="24"/>
+          <w:szCs w:val="24"/>
+        </w:rPr>
+        <w:t>oando.</w:t>
       </w:r>
       <w:proofErr w:type="gramEnd"/>
       <w:r>
@@ -8223,7 +8759,15 @@
           <w:sz w:val="24"/>
           <w:szCs w:val="24"/>
         </w:rPr>
-        <w:t xml:space="preserve"> a pagina onde </w:t>
+        <w:t xml:space="preserve"> a pá</w:t>
+      </w:r>
+      <w:r>
+        <w:rPr>
+          <w:rFonts w:ascii="Arial" w:hAnsi="Arial" w:cs="Arial"/>
+          <w:sz w:val="24"/>
+          <w:szCs w:val="24"/>
+        </w:rPr>
+        <w:t xml:space="preserve">gina onde </w:t>
       </w:r>
       <w:r>
         <w:rPr>
@@ -8255,7 +8799,79 @@
           <w:sz w:val="24"/>
           <w:szCs w:val="24"/>
         </w:rPr>
-        <w:t>, esta é uma pagina restrita somente aos hemocentros e usuários permitidos por estes, não sendo uma pagina de acesso publico, pelo contrario a partir desta pagina informações pessoais dos doadores podem ser exibidas sendo essencial o seu acesso restrito, basicamente o toda a coleta de dados e registro de doadores do doando.se é com o objetivo de dar as instituições de saúde essa ferramenta.</w:t>
+        <w:t xml:space="preserve">, esta é uma </w:t>
+      </w:r>
+      <w:r>
+        <w:rPr>
+          <w:rFonts w:ascii="Arial" w:hAnsi="Arial" w:cs="Arial"/>
+          <w:sz w:val="24"/>
+          <w:szCs w:val="24"/>
+        </w:rPr>
+        <w:t>pá</w:t>
+      </w:r>
+      <w:r>
+        <w:rPr>
+          <w:rFonts w:ascii="Arial" w:hAnsi="Arial" w:cs="Arial"/>
+          <w:sz w:val="24"/>
+          <w:szCs w:val="24"/>
+        </w:rPr>
+        <w:t>gina</w:t>
+      </w:r>
+      <w:r>
+        <w:rPr>
+          <w:rFonts w:ascii="Arial" w:hAnsi="Arial" w:cs="Arial"/>
+          <w:sz w:val="24"/>
+          <w:szCs w:val="24"/>
+        </w:rPr>
+        <w:t xml:space="preserve"> restrita somente aos hemocentros e usuários permit</w:t>
+      </w:r>
+      <w:r>
+        <w:rPr>
+          <w:rFonts w:ascii="Arial" w:hAnsi="Arial" w:cs="Arial"/>
+          <w:sz w:val="24"/>
+          <w:szCs w:val="24"/>
+        </w:rPr>
+        <w:t>idos por estes, não sendo uma página de acesso público, pelo contrá</w:t>
+      </w:r>
+      <w:r>
+        <w:rPr>
+          <w:rFonts w:ascii="Arial" w:hAnsi="Arial" w:cs="Arial"/>
+          <w:sz w:val="24"/>
+          <w:szCs w:val="24"/>
+        </w:rPr>
+        <w:t>rio</w:t>
+      </w:r>
+      <w:r>
+        <w:rPr>
+          <w:rFonts w:ascii="Arial" w:hAnsi="Arial" w:cs="Arial"/>
+          <w:sz w:val="24"/>
+          <w:szCs w:val="24"/>
+        </w:rPr>
+        <w:t>, a partir desta pá</w:t>
+      </w:r>
+      <w:r>
+        <w:rPr>
+          <w:rFonts w:ascii="Arial" w:hAnsi="Arial" w:cs="Arial"/>
+          <w:sz w:val="24"/>
+          <w:szCs w:val="24"/>
+        </w:rPr>
+        <w:t>gina informações pessoais dos doadores podem ser exibidas sendo essencial o seu acesso restrito, basicamente o toda a coleta de d</w:t>
+      </w:r>
+      <w:r>
+        <w:rPr>
+          <w:rFonts w:ascii="Arial" w:hAnsi="Arial" w:cs="Arial"/>
+          <w:sz w:val="24"/>
+          <w:szCs w:val="24"/>
+        </w:rPr>
+        <w:t>ados e registro de doadores do D</w:t>
+      </w:r>
+      <w:r>
+        <w:rPr>
+          <w:rFonts w:ascii="Arial" w:hAnsi="Arial" w:cs="Arial"/>
+          <w:sz w:val="24"/>
+          <w:szCs w:val="24"/>
+        </w:rPr>
+        <w:t>oando.se é com o objetivo de dar as instituições de saúde essa ferramenta.</w:t>
       </w:r>
     </w:p>
     <w:p>
@@ -8351,7 +8967,15 @@
           <w:szCs w:val="24"/>
         </w:rPr>
         <w:tab/>
-        <w:t xml:space="preserve">Na lateral esquerda desta pagina se </w:t>
+        <w:t>Na lateral esquerda desta pá</w:t>
+      </w:r>
+      <w:r>
+        <w:rPr>
+          <w:rFonts w:ascii="Arial" w:hAnsi="Arial" w:cs="Arial"/>
+          <w:sz w:val="24"/>
+          <w:szCs w:val="24"/>
+        </w:rPr>
+        <w:t xml:space="preserve">gina se </w:t>
       </w:r>
       <w:r>
         <w:rPr>
@@ -8367,7 +8991,23 @@
           <w:sz w:val="24"/>
           <w:szCs w:val="24"/>
         </w:rPr>
-        <w:t xml:space="preserve"> informações detalhadas da empresa, informações como nome, CNPJ e razão social são exibidas na integra, assim como informações de contato e o endereço completo.</w:t>
+        <w:t xml:space="preserve"> informações detalhadas da empresa, informações como nome, CNPJ </w:t>
+      </w:r>
+      <w:r>
+        <w:rPr>
+          <w:rFonts w:ascii="Arial" w:hAnsi="Arial" w:cs="Arial"/>
+          <w:sz w:val="24"/>
+          <w:szCs w:val="24"/>
+        </w:rPr>
+        <w:t>e razão social são exibidas na í</w:t>
+      </w:r>
+      <w:r>
+        <w:rPr>
+          <w:rFonts w:ascii="Arial" w:hAnsi="Arial" w:cs="Arial"/>
+          <w:sz w:val="24"/>
+          <w:szCs w:val="24"/>
+        </w:rPr>
+        <w:t>ntegra, assim como informações de contato e o endereço completo.</w:t>
       </w:r>
     </w:p>
     <w:p>
@@ -8453,7 +9093,15 @@
           <w:szCs w:val="24"/>
         </w:rPr>
         <w:tab/>
-        <w:t xml:space="preserve">Logo ao lado se encontra uma serie de links com </w:t>
+        <w:t>Logo ao lado se encontra uma sé</w:t>
+      </w:r>
+      <w:r>
+        <w:rPr>
+          <w:rFonts w:ascii="Arial" w:hAnsi="Arial" w:cs="Arial"/>
+          <w:sz w:val="24"/>
+          <w:szCs w:val="24"/>
+        </w:rPr>
+        <w:t xml:space="preserve">rie de links com </w:t>
       </w:r>
       <w:r>
         <w:rPr>
@@ -8469,7 +9117,123 @@
           <w:sz w:val="24"/>
           <w:szCs w:val="24"/>
         </w:rPr>
-        <w:t xml:space="preserve"> disponíveis a instituição, o link para pagina de usuários leva a empresa a pagina para o cadastro e edição de seus usuários que terão acesso ao sistema, em seguida vem o acesso a pagina de doadores, onde a instituição poderá procurar e filtrar doadores por diversos parâmetros como local de residência, sexo, idade, tipo sanguíneo entre outros, a partir dai disparando notificações para estes doadores ou os contatando de alguma outra forma. Logo vem a pagina de quem somos, onde poderá ser </w:t>
+        <w:t xml:space="preserve"> disponíveis a instituição, o link para</w:t>
+      </w:r>
+      <w:r>
+        <w:rPr>
+          <w:rFonts w:ascii="Arial" w:hAnsi="Arial" w:cs="Arial"/>
+          <w:sz w:val="24"/>
+          <w:szCs w:val="24"/>
+        </w:rPr>
+        <w:t xml:space="preserve"> pá</w:t>
+      </w:r>
+      <w:r>
+        <w:rPr>
+          <w:rFonts w:ascii="Arial" w:hAnsi="Arial" w:cs="Arial"/>
+          <w:sz w:val="24"/>
+          <w:szCs w:val="24"/>
+        </w:rPr>
+        <w:t>gina</w:t>
+      </w:r>
+      <w:r>
+        <w:rPr>
+          <w:rFonts w:ascii="Arial" w:hAnsi="Arial" w:cs="Arial"/>
+          <w:sz w:val="24"/>
+          <w:szCs w:val="24"/>
+        </w:rPr>
+        <w:t xml:space="preserve"> de usuários leva a empresa a pá</w:t>
+      </w:r>
+      <w:r>
+        <w:rPr>
+          <w:rFonts w:ascii="Arial" w:hAnsi="Arial" w:cs="Arial"/>
+          <w:sz w:val="24"/>
+          <w:szCs w:val="24"/>
+        </w:rPr>
+        <w:t>gina para o cadastro e edição de seus usuários que terão acesso ao sistema, em seguida</w:t>
+      </w:r>
+      <w:r>
+        <w:rPr>
+          <w:rFonts w:ascii="Arial" w:hAnsi="Arial" w:cs="Arial"/>
+          <w:sz w:val="24"/>
+          <w:szCs w:val="24"/>
+        </w:rPr>
+        <w:t xml:space="preserve">, vem o acesso </w:t>
+      </w:r>
+      <w:proofErr w:type="gramStart"/>
+      <w:r>
+        <w:rPr>
+          <w:rFonts w:ascii="Arial" w:hAnsi="Arial" w:cs="Arial"/>
+          <w:sz w:val="24"/>
+          <w:szCs w:val="24"/>
+        </w:rPr>
+        <w:t>a</w:t>
+      </w:r>
+      <w:proofErr w:type="gramEnd"/>
+      <w:r>
+        <w:rPr>
+          <w:rFonts w:ascii="Arial" w:hAnsi="Arial" w:cs="Arial"/>
+          <w:sz w:val="24"/>
+          <w:szCs w:val="24"/>
+        </w:rPr>
+        <w:t xml:space="preserve"> pá</w:t>
+      </w:r>
+      <w:r>
+        <w:rPr>
+          <w:rFonts w:ascii="Arial" w:hAnsi="Arial" w:cs="Arial"/>
+          <w:sz w:val="24"/>
+          <w:szCs w:val="24"/>
+        </w:rPr>
+        <w:t>gina de doadores, onde a instituição poderá procurar e filtrar doadores por diversos parâmetros como local de residência, sexo, idade, tipo sang</w:t>
+      </w:r>
+      <w:r>
+        <w:rPr>
+          <w:rFonts w:ascii="Arial" w:hAnsi="Arial" w:cs="Arial"/>
+          <w:sz w:val="24"/>
+          <w:szCs w:val="24"/>
+        </w:rPr>
+        <w:t>uíneo entre outros, a partir daí</w:t>
+      </w:r>
+      <w:r>
+        <w:rPr>
+          <w:rFonts w:ascii="Arial" w:hAnsi="Arial" w:cs="Arial"/>
+          <w:sz w:val="24"/>
+          <w:szCs w:val="24"/>
+        </w:rPr>
+        <w:t xml:space="preserve"> disparando notificações para estes doadores ou os contatando de alguma outra forma. </w:t>
+      </w:r>
+      <w:r>
+        <w:rPr>
+          <w:rFonts w:ascii="Arial" w:hAnsi="Arial" w:cs="Arial"/>
+          <w:sz w:val="24"/>
+          <w:szCs w:val="24"/>
+        </w:rPr>
+        <w:t xml:space="preserve">Logo, vem </w:t>
+      </w:r>
+      <w:proofErr w:type="gramStart"/>
+      <w:r>
+        <w:rPr>
+          <w:rFonts w:ascii="Arial" w:hAnsi="Arial" w:cs="Arial"/>
+          <w:sz w:val="24"/>
+          <w:szCs w:val="24"/>
+        </w:rPr>
+        <w:t>a</w:t>
+      </w:r>
+      <w:proofErr w:type="gramEnd"/>
+      <w:r>
+        <w:rPr>
+          <w:rFonts w:ascii="Arial" w:hAnsi="Arial" w:cs="Arial"/>
+          <w:sz w:val="24"/>
+          <w:szCs w:val="24"/>
+        </w:rPr>
+        <w:t xml:space="preserve"> página de quem somos, onde poderão</w:t>
+      </w:r>
+      <w:r>
+        <w:rPr>
+          <w:rFonts w:ascii="Arial" w:hAnsi="Arial" w:cs="Arial"/>
+          <w:sz w:val="24"/>
+          <w:szCs w:val="24"/>
+        </w:rPr>
+        <w:t xml:space="preserve"> ser </w:t>
       </w:r>
       <w:r>
         <w:rPr>
@@ -8485,7 +9249,23 @@
           <w:sz w:val="24"/>
           <w:szCs w:val="24"/>
         </w:rPr>
-        <w:t xml:space="preserve"> sobre a identidade da instituição que será de acesso publico aos usuários, logo em seguida vem a central de notificações onde a poderá ser criada notificações para grupo de doadores ou até mesmo campanhas que poderão ser visualizadas por todos, independentemente de ser um doador registrado ou não.</w:t>
+        <w:t xml:space="preserve"> sobre a identidade da instituição que </w:t>
+      </w:r>
+      <w:r>
+        <w:rPr>
+          <w:rFonts w:ascii="Arial" w:hAnsi="Arial" w:cs="Arial"/>
+          <w:sz w:val="24"/>
+          <w:szCs w:val="24"/>
+        </w:rPr>
+        <w:t>será de acesso pú</w:t>
+      </w:r>
+      <w:r>
+        <w:rPr>
+          <w:rFonts w:ascii="Arial" w:hAnsi="Arial" w:cs="Arial"/>
+          <w:sz w:val="24"/>
+          <w:szCs w:val="24"/>
+        </w:rPr>
+        <w:t>blico aos usuários, em seguida vem a central de notificações onde a poderá ser criada notificações para grupo de doadores ou até mesmo campanhas que poderão ser visualizadas por todos, independentemente de ser um doador registrado ou não.</w:t>
       </w:r>
     </w:p>
     <w:p>
@@ -8593,25 +9373,79 @@
           <w:szCs w:val="24"/>
         </w:rPr>
         <w:tab/>
-        <w:t xml:space="preserve">Abaixo disso de encontra uma lista atualizada de forma dinâmica, onde é exibida notificações disparadas recentemente e seu estado atual, </w:t>
-      </w:r>
-      <w:proofErr w:type="gramStart"/>
-      <w:r>
-        <w:rPr>
-          <w:rFonts w:ascii="Arial" w:hAnsi="Arial" w:cs="Arial"/>
-          <w:sz w:val="24"/>
-          <w:szCs w:val="24"/>
-        </w:rPr>
-        <w:t>ou seja</w:t>
-      </w:r>
-      <w:proofErr w:type="gramEnd"/>
-      <w:r>
-        <w:rPr>
-          <w:rFonts w:ascii="Arial" w:hAnsi="Arial" w:cs="Arial"/>
-          <w:sz w:val="24"/>
-          <w:szCs w:val="24"/>
-        </w:rPr>
-        <w:t xml:space="preserve"> se algum doador já respondeu a esta notificação ou não, em cada item da lista se encontra um link com o objetivo de exibir detalhes de uma notificação especifica. </w:t>
+        <w:t>Abaixo disso, s</w:t>
+      </w:r>
+      <w:r>
+        <w:rPr>
+          <w:rFonts w:ascii="Arial" w:hAnsi="Arial" w:cs="Arial"/>
+          <w:sz w:val="24"/>
+          <w:szCs w:val="24"/>
+        </w:rPr>
+        <w:t xml:space="preserve">e encontra uma lista atualizada de forma dinâmica, onde </w:t>
+      </w:r>
+      <w:r>
+        <w:rPr>
+          <w:rFonts w:ascii="Arial" w:hAnsi="Arial" w:cs="Arial"/>
+          <w:sz w:val="24"/>
+          <w:szCs w:val="24"/>
+        </w:rPr>
+        <w:t>são</w:t>
+      </w:r>
+      <w:r>
+        <w:rPr>
+          <w:rFonts w:ascii="Arial" w:hAnsi="Arial" w:cs="Arial"/>
+          <w:sz w:val="24"/>
+          <w:szCs w:val="24"/>
+        </w:rPr>
+        <w:t xml:space="preserve"> </w:t>
+      </w:r>
+      <w:r>
+        <w:rPr>
+          <w:rFonts w:ascii="Arial" w:hAnsi="Arial" w:cs="Arial"/>
+          <w:sz w:val="24"/>
+          <w:szCs w:val="24"/>
+        </w:rPr>
+        <w:t>exibidas notificações disparadas</w:t>
+      </w:r>
+      <w:r>
+        <w:rPr>
+          <w:rFonts w:ascii="Arial" w:hAnsi="Arial" w:cs="Arial"/>
+          <w:sz w:val="24"/>
+          <w:szCs w:val="24"/>
+        </w:rPr>
+        <w:t xml:space="preserve"> recentemente e seu estado atual, </w:t>
+      </w:r>
+      <w:r>
+        <w:rPr>
+          <w:rFonts w:ascii="Arial" w:hAnsi="Arial" w:cs="Arial"/>
+          <w:sz w:val="24"/>
+          <w:szCs w:val="24"/>
+        </w:rPr>
+        <w:t>ou seja,</w:t>
+      </w:r>
+      <w:r>
+        <w:rPr>
+          <w:rFonts w:ascii="Arial" w:hAnsi="Arial" w:cs="Arial"/>
+          <w:sz w:val="24"/>
+          <w:szCs w:val="24"/>
+        </w:rPr>
+        <w:t xml:space="preserve"> se algum doador já respondeu a esta notificação ou não, em cada item da lista se encontra um link com o objetivo de exibir de</w:t>
+      </w:r>
+      <w:r>
+        <w:rPr>
+          <w:rFonts w:ascii="Arial" w:hAnsi="Arial" w:cs="Arial"/>
+          <w:sz w:val="24"/>
+          <w:szCs w:val="24"/>
+        </w:rPr>
+        <w:t>talhes de uma notificação especí</w:t>
+      </w:r>
+      <w:r>
+        <w:rPr>
+          <w:rFonts w:ascii="Arial" w:hAnsi="Arial" w:cs="Arial"/>
+          <w:sz w:val="24"/>
+          <w:szCs w:val="24"/>
+        </w:rPr>
+        <w:t xml:space="preserve">fica. </w:t>
       </w:r>
     </w:p>
     <w:p>
@@ -8664,41 +9498,85 @@
         <w:tab/>
         <w:t xml:space="preserve">Na área de usuários </w:t>
       </w:r>
-      <w:proofErr w:type="gramStart"/>
-      <w:r>
-        <w:rPr>
-          <w:rFonts w:ascii="Arial" w:hAnsi="Arial" w:cs="Arial"/>
-          <w:sz w:val="24"/>
-          <w:szCs w:val="24"/>
-        </w:rPr>
-        <w:t>é</w:t>
-      </w:r>
-      <w:proofErr w:type="gramEnd"/>
-      <w:r>
-        <w:rPr>
-          <w:rFonts w:ascii="Arial" w:hAnsi="Arial" w:cs="Arial"/>
-          <w:sz w:val="24"/>
-          <w:szCs w:val="24"/>
-        </w:rPr>
-        <w:t xml:space="preserve"> listado os usuários do sistema registrados pela instituição, como informações detalhadas sobre estes como carga na empresa e se ele é um empregado atual da empresa ou não, esta lista contem alguns filtros simples, se o usuário tem sua permissão de acesso </w:t>
-      </w:r>
-      <w:proofErr w:type="spellStart"/>
-      <w:r>
-        <w:rPr>
-          <w:rFonts w:ascii="Arial" w:hAnsi="Arial" w:cs="Arial"/>
-          <w:sz w:val="24"/>
-          <w:szCs w:val="24"/>
-        </w:rPr>
-        <w:t>activa</w:t>
-      </w:r>
-      <w:proofErr w:type="spellEnd"/>
-      <w:r>
-        <w:rPr>
-          <w:rFonts w:ascii="Arial" w:hAnsi="Arial" w:cs="Arial"/>
-          <w:sz w:val="24"/>
-          <w:szCs w:val="24"/>
-        </w:rPr>
-        <w:t xml:space="preserve"> ou não, e também conta com um campo para busca de usuários específicos, logo em sua parte superior se encontra um botão para a adição de novos usuários.</w:t>
+      <w:r>
+        <w:rPr>
+          <w:rFonts w:ascii="Arial" w:hAnsi="Arial" w:cs="Arial"/>
+          <w:sz w:val="24"/>
+          <w:szCs w:val="24"/>
+        </w:rPr>
+        <w:t>são</w:t>
+      </w:r>
+      <w:r>
+        <w:rPr>
+          <w:rFonts w:ascii="Arial" w:hAnsi="Arial" w:cs="Arial"/>
+          <w:sz w:val="24"/>
+          <w:szCs w:val="24"/>
+        </w:rPr>
+        <w:t xml:space="preserve"> </w:t>
+      </w:r>
+      <w:r>
+        <w:rPr>
+          <w:rFonts w:ascii="Arial" w:hAnsi="Arial" w:cs="Arial"/>
+          <w:sz w:val="24"/>
+          <w:szCs w:val="24"/>
+        </w:rPr>
+        <w:t>listados os usuários do sistema registrados</w:t>
+      </w:r>
+      <w:r>
+        <w:rPr>
+          <w:rFonts w:ascii="Arial" w:hAnsi="Arial" w:cs="Arial"/>
+          <w:sz w:val="24"/>
+          <w:szCs w:val="24"/>
+        </w:rPr>
+        <w:t xml:space="preserve"> pela instituição, como informações detalhadas sobre estes como carga na empresa e se ele é um empregado atual da </w:t>
+      </w:r>
+      <w:r>
+        <w:rPr>
+          <w:rFonts w:ascii="Arial" w:hAnsi="Arial" w:cs="Arial"/>
+          <w:sz w:val="24"/>
+          <w:szCs w:val="24"/>
+        </w:rPr>
+        <w:t>empresa ou não, esta lista conté</w:t>
+      </w:r>
+      <w:r>
+        <w:rPr>
+          <w:rFonts w:ascii="Arial" w:hAnsi="Arial" w:cs="Arial"/>
+          <w:sz w:val="24"/>
+          <w:szCs w:val="24"/>
+        </w:rPr>
+        <w:t xml:space="preserve">m alguns filtros simples, se o usuário tem sua permissão de acesso </w:t>
+      </w:r>
+      <w:r>
+        <w:rPr>
+          <w:rFonts w:ascii="Arial" w:hAnsi="Arial" w:cs="Arial"/>
+          <w:sz w:val="24"/>
+          <w:szCs w:val="24"/>
+        </w:rPr>
+        <w:t>ativa</w:t>
+      </w:r>
+      <w:r>
+        <w:rPr>
+          <w:rFonts w:ascii="Arial" w:hAnsi="Arial" w:cs="Arial"/>
+          <w:sz w:val="24"/>
+          <w:szCs w:val="24"/>
+        </w:rPr>
+        <w:t xml:space="preserve"> ou não, e também conta com um campo para busca de usuários específicos, logo</w:t>
+      </w:r>
+      <w:r>
+        <w:rPr>
+          <w:rFonts w:ascii="Arial" w:hAnsi="Arial" w:cs="Arial"/>
+          <w:sz w:val="24"/>
+          <w:szCs w:val="24"/>
+        </w:rPr>
+        <w:t>,</w:t>
+      </w:r>
+      <w:r>
+        <w:rPr>
+          <w:rFonts w:ascii="Arial" w:hAnsi="Arial" w:cs="Arial"/>
+          <w:sz w:val="24"/>
+          <w:szCs w:val="24"/>
+        </w:rPr>
+        <w:t xml:space="preserve"> em sua parte superior se encontra um botão para a adição de novos usuários.</w:t>
       </w:r>
     </w:p>
     <w:p>
@@ -8844,6 +9722,22 @@
         </w:rPr>
         <w:t>"</w:t>
       </w:r>
+      <w:r>
+        <w:rPr>
+          <w:rFonts w:ascii="Arial" w:hAnsi="Arial" w:cs="Arial"/>
+          <w:sz w:val="24"/>
+          <w:szCs w:val="24"/>
+        </w:rPr>
+        <w:t xml:space="preserve"> é</w:t>
+      </w:r>
+      <w:r>
+        <w:rPr>
+          <w:rFonts w:ascii="Arial" w:hAnsi="Arial" w:cs="Arial"/>
+          <w:sz w:val="24"/>
+          <w:szCs w:val="24"/>
+        </w:rPr>
+        <w:t xml:space="preserve"> similar </w:t>
+      </w:r>
       <w:proofErr w:type="gramStart"/>
       <w:r>
         <w:rPr>
@@ -8851,7 +9745,7 @@
           <w:sz w:val="24"/>
           <w:szCs w:val="24"/>
         </w:rPr>
-        <w:t>, é</w:t>
+        <w:t>a</w:t>
       </w:r>
       <w:proofErr w:type="gramEnd"/>
       <w:r>
@@ -8860,7 +9754,63 @@
           <w:sz w:val="24"/>
           <w:szCs w:val="24"/>
         </w:rPr>
-        <w:t xml:space="preserve"> similar a pagina das instituições porem ela não será relevante a nenhum dos usuários do sistema sejam eles doadores ou instituições</w:t>
+        <w:t xml:space="preserve"> pá</w:t>
+      </w:r>
+      <w:r>
+        <w:rPr>
+          <w:rFonts w:ascii="Arial" w:hAnsi="Arial" w:cs="Arial"/>
+          <w:sz w:val="24"/>
+          <w:szCs w:val="24"/>
+        </w:rPr>
+        <w:t>gina das instituições</w:t>
+      </w:r>
+      <w:r>
+        <w:rPr>
+          <w:rFonts w:ascii="Arial" w:hAnsi="Arial" w:cs="Arial"/>
+          <w:sz w:val="24"/>
+          <w:szCs w:val="24"/>
+        </w:rPr>
+        <w:t>, poré</w:t>
+      </w:r>
+      <w:r>
+        <w:rPr>
+          <w:rFonts w:ascii="Arial" w:hAnsi="Arial" w:cs="Arial"/>
+          <w:sz w:val="24"/>
+          <w:szCs w:val="24"/>
+        </w:rPr>
+        <w:t>m</w:t>
+      </w:r>
+      <w:r>
+        <w:rPr>
+          <w:rFonts w:ascii="Arial" w:hAnsi="Arial" w:cs="Arial"/>
+          <w:sz w:val="24"/>
+          <w:szCs w:val="24"/>
+        </w:rPr>
+        <w:t>,</w:t>
+      </w:r>
+      <w:r>
+        <w:rPr>
+          <w:rFonts w:ascii="Arial" w:hAnsi="Arial" w:cs="Arial"/>
+          <w:sz w:val="24"/>
+          <w:szCs w:val="24"/>
+        </w:rPr>
+        <w:t xml:space="preserve"> ela não será relevante a nenhum dos usuários do sistema</w:t>
+      </w:r>
+      <w:r>
+        <w:rPr>
+          <w:rFonts w:ascii="Arial" w:hAnsi="Arial" w:cs="Arial"/>
+          <w:sz w:val="24"/>
+          <w:szCs w:val="24"/>
+        </w:rPr>
+        <w:t>,</w:t>
+      </w:r>
+      <w:r>
+        <w:rPr>
+          <w:rFonts w:ascii="Arial" w:hAnsi="Arial" w:cs="Arial"/>
+          <w:sz w:val="24"/>
+          <w:szCs w:val="24"/>
+        </w:rPr>
+        <w:t xml:space="preserve"> sejam eles doadores ou instituições</w:t>
       </w:r>
       <w:r>
         <w:rPr>
@@ -8876,7 +9826,23 @@
           <w:sz w:val="24"/>
           <w:szCs w:val="24"/>
         </w:rPr>
-        <w:t xml:space="preserve"> seu acesso será habilitado somente aos administradores do doando.se, e pode fazer alterações de escopo global.</w:t>
+        <w:t xml:space="preserve"> seu acesso será habilitado somente aos adm</w:t>
+      </w:r>
+      <w:r>
+        <w:rPr>
+          <w:rFonts w:ascii="Arial" w:hAnsi="Arial" w:cs="Arial"/>
+          <w:sz w:val="24"/>
+          <w:szCs w:val="24"/>
+        </w:rPr>
+        <w:t>inistradores do D</w:t>
+      </w:r>
+      <w:r>
+        <w:rPr>
+          <w:rFonts w:ascii="Arial" w:hAnsi="Arial" w:cs="Arial"/>
+          <w:sz w:val="24"/>
+          <w:szCs w:val="24"/>
+        </w:rPr>
+        <w:t>oando.se, e pode fazer alterações de escopo global.</w:t>
       </w:r>
       <w:r>
         <w:rPr>
@@ -8885,7 +9851,39 @@
           <w:szCs w:val="24"/>
         </w:rPr>
         <w:tab/>
-        <w:t xml:space="preserve">Nela será cadastrado novas instituições que utilizarão o doando.se, como também pode ser feita a remoção de alguma instituição que não mais queira utilizar o doando.se, permite também o </w:t>
+        <w:t>Nela será cadastrado novas</w:t>
+      </w:r>
+      <w:r>
+        <w:rPr>
+          <w:rFonts w:ascii="Arial" w:hAnsi="Arial" w:cs="Arial"/>
+          <w:sz w:val="24"/>
+          <w:szCs w:val="24"/>
+        </w:rPr>
+        <w:t xml:space="preserve"> instituições que utilizarão o D</w:t>
+      </w:r>
+      <w:r>
+        <w:rPr>
+          <w:rFonts w:ascii="Arial" w:hAnsi="Arial" w:cs="Arial"/>
+          <w:sz w:val="24"/>
+          <w:szCs w:val="24"/>
+        </w:rPr>
+        <w:t xml:space="preserve">oando.se, como também pode ser feita a remoção de alguma instituição </w:t>
+      </w:r>
+      <w:r>
+        <w:rPr>
+          <w:rFonts w:ascii="Arial" w:hAnsi="Arial" w:cs="Arial"/>
+          <w:sz w:val="24"/>
+          <w:szCs w:val="24"/>
+        </w:rPr>
+        <w:t>que não mais queira utilizar o D</w:t>
+      </w:r>
+      <w:r>
+        <w:rPr>
+          <w:rFonts w:ascii="Arial" w:hAnsi="Arial" w:cs="Arial"/>
+          <w:sz w:val="24"/>
+          <w:szCs w:val="24"/>
+        </w:rPr>
+        <w:t xml:space="preserve">oando.se, permite também o </w:t>
       </w:r>
       <w:r>
         <w:rPr>
@@ -8901,7 +9899,39 @@
           <w:sz w:val="24"/>
           <w:szCs w:val="24"/>
         </w:rPr>
-        <w:t>gio administrativo, como também o cadastro de parceiros do doando.se e edição de informações exibida na pagina pr</w:t>
+        <w:t>gio administrativo, como tam</w:t>
+      </w:r>
+      <w:r>
+        <w:rPr>
+          <w:rFonts w:ascii="Arial" w:hAnsi="Arial" w:cs="Arial"/>
+          <w:sz w:val="24"/>
+          <w:szCs w:val="24"/>
+        </w:rPr>
+        <w:t>bém o cadastro de parceiros do D</w:t>
+      </w:r>
+      <w:r>
+        <w:rPr>
+          <w:rFonts w:ascii="Arial" w:hAnsi="Arial" w:cs="Arial"/>
+          <w:sz w:val="24"/>
+          <w:szCs w:val="24"/>
+        </w:rPr>
+        <w:t>oando.se e edi</w:t>
+      </w:r>
+      <w:r>
+        <w:rPr>
+          <w:rFonts w:ascii="Arial" w:hAnsi="Arial" w:cs="Arial"/>
+          <w:sz w:val="24"/>
+          <w:szCs w:val="24"/>
+        </w:rPr>
+        <w:t>ção de informações exibida na pá</w:t>
+      </w:r>
+      <w:r>
+        <w:rPr>
+          <w:rFonts w:ascii="Arial" w:hAnsi="Arial" w:cs="Arial"/>
+          <w:sz w:val="24"/>
+          <w:szCs w:val="24"/>
+        </w:rPr>
+        <w:t>gina pr</w:t>
       </w:r>
       <w:r>
         <w:rPr>

</xml_diff>

<commit_message>
Correcao ortografia e erros gramaticais
</commit_message>
<xml_diff>
--- a/trabalho final/montado ate estudo de caso.docx
+++ b/trabalho final/montado ate estudo de caso.docx
@@ -1395,16 +1395,14 @@
         </w:rPr>
         <w:t xml:space="preserve">A escassez de bolsas de sangue pode custar uma vida em situações de emergência e tendo em vista que atualmente a única forma de se conseguir mais doadores em situação de necessidades é por contato pessoal e aleatório. É um fator agravante não apenas a busca de doadores em </w:t>
       </w:r>
-      <w:proofErr w:type="spellStart"/>
-      <w:r>
-        <w:rPr>
-          <w:rFonts w:ascii="Arial" w:hAnsi="Arial" w:cs="Arial"/>
-          <w:sz w:val="24"/>
-          <w:szCs w:val="24"/>
-        </w:rPr>
-        <w:t>sí</w:t>
-      </w:r>
-      <w:proofErr w:type="spellEnd"/>
+      <w:r>
+        <w:rPr>
+          <w:rFonts w:ascii="Arial" w:hAnsi="Arial" w:cs="Arial"/>
+          <w:sz w:val="24"/>
+          <w:szCs w:val="24"/>
+        </w:rPr>
+        <w:t>si</w:t>
+      </w:r>
       <w:r>
         <w:rPr>
           <w:rFonts w:ascii="Arial" w:hAnsi="Arial" w:cs="Arial"/>
@@ -1492,16 +1490,14 @@
         <w:tab/>
         <w:t>Não é novidade que o Brasil sofre por uma grande defasagem de doadores de sangue, todo mês cirurgias são canceladas</w:t>
       </w:r>
-      <w:proofErr w:type="gramStart"/>
-      <w:r>
-        <w:rPr>
-          <w:rFonts w:ascii="Arial" w:hAnsi="Arial" w:cs="Arial"/>
-          <w:sz w:val="24"/>
-          <w:szCs w:val="24"/>
-        </w:rPr>
-        <w:t xml:space="preserve"> pois</w:t>
-      </w:r>
-      <w:proofErr w:type="gramEnd"/>
+      <w:r>
+        <w:rPr>
+          <w:rFonts w:ascii="Arial" w:hAnsi="Arial" w:cs="Arial"/>
+          <w:sz w:val="24"/>
+          <w:szCs w:val="24"/>
+        </w:rPr>
+        <w:t>, pois</w:t>
+      </w:r>
       <w:r>
         <w:rPr>
           <w:rFonts w:ascii="Arial" w:hAnsi="Arial" w:cs="Arial"/>
@@ -1510,31 +1506,61 @@
         </w:rPr>
         <w:t xml:space="preserve"> hospitais não tem sangue suficiente em seus bancos de sangue para realizar as cirurgias.  Um exemplo está numa matéria publicada pelo jornal </w:t>
       </w:r>
-      <w:proofErr w:type="gramStart"/>
-      <w:r>
-        <w:rPr>
-          <w:rFonts w:ascii="Arial" w:hAnsi="Arial" w:cs="Arial"/>
-          <w:sz w:val="24"/>
-          <w:szCs w:val="24"/>
-        </w:rPr>
-        <w:t>Estadão(</w:t>
-      </w:r>
-      <w:proofErr w:type="gramEnd"/>
-      <w:r>
-        <w:rPr>
-          <w:rFonts w:ascii="Arial" w:hAnsi="Arial" w:cs="Arial"/>
-          <w:sz w:val="24"/>
-          <w:szCs w:val="24"/>
-        </w:rPr>
-        <w:t>2012) onde diz que pelo menos 15 cirurgias foram canceladas no diâmetro das cidades que atinge Araçatuba, Marília e</w:t>
-      </w:r>
-      <w:r>
-        <w:rPr>
-          <w:rFonts w:ascii="Arial" w:hAnsi="Arial" w:cs="Arial"/>
-          <w:sz w:val="24"/>
-          <w:szCs w:val="24"/>
-        </w:rPr>
-        <w:t xml:space="preserve"> Jaú no interior de São Paulo.[3</w:t>
+      <w:r>
+        <w:rPr>
+          <w:rFonts w:ascii="Arial" w:hAnsi="Arial" w:cs="Arial"/>
+          <w:sz w:val="24"/>
+          <w:szCs w:val="24"/>
+        </w:rPr>
+        <w:t>Estadão (</w:t>
+      </w:r>
+      <w:r>
+        <w:rPr>
+          <w:rFonts w:ascii="Arial" w:hAnsi="Arial" w:cs="Arial"/>
+          <w:sz w:val="24"/>
+          <w:szCs w:val="24"/>
+        </w:rPr>
+        <w:t>2012)</w:t>
+      </w:r>
+      <w:r>
+        <w:rPr>
+          <w:rFonts w:ascii="Arial" w:hAnsi="Arial" w:cs="Arial"/>
+          <w:sz w:val="24"/>
+          <w:szCs w:val="24"/>
+        </w:rPr>
+        <w:t>,</w:t>
+      </w:r>
+      <w:r>
+        <w:rPr>
+          <w:rFonts w:ascii="Arial" w:hAnsi="Arial" w:cs="Arial"/>
+          <w:sz w:val="24"/>
+          <w:szCs w:val="24"/>
+        </w:rPr>
+        <w:t xml:space="preserve"> onde diz que pelo menos 15 cirurgias foram canceladas no diâmetro das cidades que atinge Araçatuba, Marília e</w:t>
+      </w:r>
+      <w:r>
+        <w:rPr>
+          <w:rFonts w:ascii="Arial" w:hAnsi="Arial" w:cs="Arial"/>
+          <w:sz w:val="24"/>
+          <w:szCs w:val="24"/>
+        </w:rPr>
+        <w:t xml:space="preserve"> Jaú no interior de São Paulo.</w:t>
+      </w:r>
+      <w:r>
+        <w:rPr>
+          <w:rFonts w:ascii="Arial" w:hAnsi="Arial" w:cs="Arial"/>
+          <w:sz w:val="24"/>
+          <w:szCs w:val="24"/>
+        </w:rPr>
+        <w:t xml:space="preserve"> </w:t>
+      </w:r>
+      <w:r>
+        <w:rPr>
+          <w:rFonts w:ascii="Arial" w:hAnsi="Arial" w:cs="Arial"/>
+          <w:sz w:val="24"/>
+          <w:szCs w:val="24"/>
+        </w:rPr>
+        <w:t>[3</w:t>
       </w:r>
       <w:r>
         <w:rPr>
@@ -1565,16 +1591,14 @@
         <w:tab/>
         <w:t>A internet nos dias de hoje, é o meio de comunicação mais rápido que existe, tudo que se é colocado na internet atinge milhões de pessoas instantaneamente. Pensando no poder de mídia que a internet possui, e na necessidade de divulgação sobre essas campanhas surgiu a ideia da construção de um aplicativo web que</w:t>
       </w:r>
-      <w:proofErr w:type="gramStart"/>
-      <w:r>
-        <w:rPr>
-          <w:rFonts w:ascii="Arial" w:hAnsi="Arial" w:cs="Arial"/>
-          <w:sz w:val="24"/>
-          <w:szCs w:val="24"/>
-        </w:rPr>
-        <w:t xml:space="preserve">  </w:t>
-      </w:r>
-      <w:proofErr w:type="gramEnd"/>
+      <w:r>
+        <w:rPr>
+          <w:rFonts w:ascii="Arial" w:hAnsi="Arial" w:cs="Arial"/>
+          <w:sz w:val="24"/>
+          <w:szCs w:val="24"/>
+        </w:rPr>
+        <w:t xml:space="preserve"> </w:t>
+      </w:r>
       <w:r>
         <w:rPr>
           <w:rFonts w:ascii="Arial" w:hAnsi="Arial" w:cs="Arial"/>
@@ -1613,16 +1637,14 @@
         <w:lastRenderedPageBreak/>
         <w:t>funcionalidades, requisitos,</w:t>
       </w:r>
-      <w:proofErr w:type="gramStart"/>
-      <w:r>
-        <w:rPr>
-          <w:rFonts w:ascii="Arial" w:hAnsi="Arial" w:cs="Arial"/>
-          <w:sz w:val="24"/>
-          <w:szCs w:val="24"/>
-        </w:rPr>
-        <w:t xml:space="preserve">  </w:t>
-      </w:r>
-      <w:proofErr w:type="gramEnd"/>
+      <w:r>
+        <w:rPr>
+          <w:rFonts w:ascii="Arial" w:hAnsi="Arial" w:cs="Arial"/>
+          <w:sz w:val="24"/>
+          <w:szCs w:val="24"/>
+        </w:rPr>
+        <w:t xml:space="preserve"> </w:t>
+      </w:r>
       <w:r>
         <w:rPr>
           <w:rFonts w:ascii="Arial" w:hAnsi="Arial" w:cs="Arial"/>
@@ -1826,27 +1848,7 @@
           <w:sz w:val="24"/>
           <w:szCs w:val="24"/>
         </w:rPr>
-        <w:t xml:space="preserve">Respostas rápidas </w:t>
-      </w:r>
-      <w:proofErr w:type="gramStart"/>
-      <w:r>
-        <w:rPr>
-          <w:rFonts w:ascii="Arial" w:hAnsi="Arial" w:cs="Arial"/>
-          <w:b/>
-          <w:sz w:val="24"/>
-          <w:szCs w:val="24"/>
-        </w:rPr>
-        <w:t>à</w:t>
-      </w:r>
-      <w:proofErr w:type="gramEnd"/>
-      <w:r>
-        <w:rPr>
-          <w:rFonts w:ascii="Arial" w:hAnsi="Arial" w:cs="Arial"/>
-          <w:b/>
-          <w:sz w:val="24"/>
-          <w:szCs w:val="24"/>
-        </w:rPr>
-        <w:t xml:space="preserve"> mudanças </w:t>
+        <w:t xml:space="preserve">Respostas rápidas à mudanças </w:t>
       </w:r>
       <w:r>
         <w:rPr>
@@ -1883,25 +1885,7 @@
           <w:szCs w:val="24"/>
         </w:rPr>
         <w:tab/>
-        <w:t xml:space="preserve">As chamadas metodologias de desenvolvimento tradicionais, devem ser aplicadas apenas para projetos em que não haverá muitas mudanças no decorrer da </w:t>
-      </w:r>
-      <w:proofErr w:type="gramStart"/>
-      <w:r>
-        <w:rPr>
-          <w:rFonts w:ascii="Arial" w:hAnsi="Arial" w:cs="Arial"/>
-          <w:sz w:val="24"/>
-          <w:szCs w:val="24"/>
-        </w:rPr>
-        <w:t>implementação</w:t>
-      </w:r>
-      <w:proofErr w:type="gramEnd"/>
-      <w:r>
-        <w:rPr>
-          <w:rFonts w:ascii="Arial" w:hAnsi="Arial" w:cs="Arial"/>
-          <w:sz w:val="24"/>
-          <w:szCs w:val="24"/>
-        </w:rPr>
-        <w:t>, alterações onde a necessidade de refazer o código não for muito grande e não apresente um alto custo.</w:t>
+        <w:t>As chamadas metodologias de desenvolvimento tradicionais, devem ser aplicadas apenas para projetos em que não haverá muitas mudanças no decorrer da implementação, alterações onde a necessidade de refazer o código não for muito grande e não apresente um alto custo.</w:t>
       </w:r>
     </w:p>
     <w:p>
@@ -1938,25 +1922,7 @@
           <w:sz w:val="24"/>
           <w:szCs w:val="24"/>
         </w:rPr>
-        <w:t xml:space="preserve">, enquanto ainda a </w:t>
-      </w:r>
-      <w:proofErr w:type="gramStart"/>
-      <w:r>
-        <w:rPr>
-          <w:rFonts w:ascii="Arial" w:hAnsi="Arial" w:cs="Arial"/>
-          <w:sz w:val="24"/>
-          <w:szCs w:val="24"/>
-        </w:rPr>
-        <w:t>implementação</w:t>
-      </w:r>
-      <w:proofErr w:type="gramEnd"/>
-      <w:r>
-        <w:rPr>
-          <w:rFonts w:ascii="Arial" w:hAnsi="Arial" w:cs="Arial"/>
-          <w:sz w:val="24"/>
-          <w:szCs w:val="24"/>
-        </w:rPr>
-        <w:t xml:space="preserve"> está sendo realizada, mudanças em toda documentação do projeto, levariam muito tempo pondo em risco a data de entrega ao cliente.</w:t>
+        <w:t>, enquanto ainda a implementação está sendo realizada, mudanças em toda documentação do projeto, levariam muito tempo pondo em risco a data de entrega ao cliente.</w:t>
       </w:r>
     </w:p>
     <w:p>
@@ -1979,16 +1945,14 @@
         <w:tab/>
         <w:t xml:space="preserve">Nos dias atuais, tudo tem que ser produzido o mais rápido possível, em questão ao desenvolvimento ágil, </w:t>
       </w:r>
-      <w:proofErr w:type="gramStart"/>
-      <w:r>
-        <w:rPr>
-          <w:rFonts w:ascii="Arial" w:hAnsi="Arial" w:cs="Arial"/>
-          <w:sz w:val="24"/>
-          <w:szCs w:val="24"/>
-        </w:rPr>
-        <w:t>existem</w:t>
-      </w:r>
-      <w:proofErr w:type="gramEnd"/>
+      <w:r>
+        <w:rPr>
+          <w:rFonts w:ascii="Arial" w:hAnsi="Arial" w:cs="Arial"/>
+          <w:sz w:val="24"/>
+          <w:szCs w:val="24"/>
+        </w:rPr>
+        <w:t>existe</w:t>
+      </w:r>
       <w:r>
         <w:rPr>
           <w:rFonts w:ascii="Arial" w:hAnsi="Arial" w:cs="Arial"/>
@@ -2306,16 +2270,14 @@
         </w:rPr>
         <w:t>         Apesar do vasto conteúdo de informações transmitidas para o usuário, a Internet era aberta para todos, sem</w:t>
       </w:r>
-      <w:proofErr w:type="gramStart"/>
-      <w:r>
-        <w:rPr>
-          <w:rFonts w:ascii="Arial" w:eastAsia="Times New Roman" w:hAnsi="Arial" w:cs="Arial"/>
-          <w:sz w:val="24"/>
-          <w:szCs w:val="24"/>
-        </w:rPr>
-        <w:t xml:space="preserve">  </w:t>
-      </w:r>
-      <w:proofErr w:type="gramEnd"/>
+      <w:r>
+        <w:rPr>
+          <w:rFonts w:ascii="Arial" w:eastAsia="Times New Roman" w:hAnsi="Arial" w:cs="Arial"/>
+          <w:sz w:val="24"/>
+          <w:szCs w:val="24"/>
+        </w:rPr>
+        <w:t xml:space="preserve"> </w:t>
+      </w:r>
       <w:r>
         <w:rPr>
           <w:rFonts w:ascii="Arial" w:eastAsia="Times New Roman" w:hAnsi="Arial" w:cs="Arial"/>
@@ -2596,16 +2558,14 @@
         </w:rPr>
         <w:t>       Outras características importantes</w:t>
       </w:r>
-      <w:proofErr w:type="gramStart"/>
-      <w:r>
-        <w:rPr>
-          <w:rFonts w:ascii="Arial" w:eastAsia="Times New Roman" w:hAnsi="Arial" w:cs="Arial"/>
-          <w:sz w:val="24"/>
-          <w:szCs w:val="24"/>
-        </w:rPr>
-        <w:t>, são</w:t>
-      </w:r>
-      <w:proofErr w:type="gramEnd"/>
+      <w:r>
+        <w:rPr>
+          <w:rFonts w:ascii="Arial" w:eastAsia="Times New Roman" w:hAnsi="Arial" w:cs="Arial"/>
+          <w:sz w:val="24"/>
+          <w:szCs w:val="24"/>
+        </w:rPr>
+        <w:t xml:space="preserve"> são</w:t>
+      </w:r>
       <w:r>
         <w:rPr>
           <w:rFonts w:ascii="Arial" w:eastAsia="Times New Roman" w:hAnsi="Arial" w:cs="Arial"/>
@@ -2732,6 +2692,7 @@
         <w:t xml:space="preserve">, </w:t>
       </w:r>
       <w:proofErr w:type="spellStart"/>
+      <w:proofErr w:type="gramStart"/>
       <w:r>
         <w:rPr>
           <w:rFonts w:ascii="Arial" w:eastAsia="Times New Roman" w:hAnsi="Arial" w:cs="Arial"/>
@@ -2741,6 +2702,7 @@
         <w:t>GoogleVideos</w:t>
       </w:r>
       <w:proofErr w:type="spellEnd"/>
+      <w:proofErr w:type="gramEnd"/>
       <w:r>
         <w:rPr>
           <w:rFonts w:ascii="Arial" w:eastAsia="Times New Roman" w:hAnsi="Arial" w:cs="Arial"/>
@@ -2921,25 +2883,7 @@
           <w:szCs w:val="24"/>
         </w:rPr>
         <w:tab/>
-        <w:t xml:space="preserve">O manifesto </w:t>
-      </w:r>
-      <w:proofErr w:type="spellStart"/>
-      <w:r>
-        <w:rPr>
-          <w:rFonts w:ascii="Arial" w:eastAsia="Times New Roman" w:hAnsi="Arial" w:cs="Arial"/>
-          <w:sz w:val="24"/>
-          <w:szCs w:val="24"/>
-        </w:rPr>
-        <w:t>agile</w:t>
-      </w:r>
-      <w:proofErr w:type="spellEnd"/>
-      <w:r>
-        <w:rPr>
-          <w:rFonts w:ascii="Arial" w:eastAsia="Times New Roman" w:hAnsi="Arial" w:cs="Arial"/>
-          <w:sz w:val="24"/>
-          <w:szCs w:val="24"/>
-        </w:rPr>
-        <w:t xml:space="preserve">, que significa desenvolver com agilidade </w:t>
+        <w:t xml:space="preserve">O manifesto agile, que significa desenvolver com agilidade </w:t>
       </w:r>
       <w:proofErr w:type="gramStart"/>
       <w:r>
@@ -3030,17 +2974,15 @@
         </w:rPr>
         <w:t>O termo, desenvolver com agilidade ou “</w:t>
       </w:r>
-      <w:proofErr w:type="spellStart"/>
-      <w:r>
-        <w:rPr>
-          <w:rFonts w:ascii="Arial" w:hAnsi="Arial" w:cs="Arial"/>
-          <w:sz w:val="24"/>
-          <w:szCs w:val="24"/>
-          <w:shd w:val="clear" w:color="auto" w:fill="FFFFFF"/>
-        </w:rPr>
-        <w:t>Metodolgias</w:t>
-      </w:r>
-      <w:proofErr w:type="spellEnd"/>
+      <w:r>
+        <w:rPr>
+          <w:rFonts w:ascii="Arial" w:hAnsi="Arial" w:cs="Arial"/>
+          <w:sz w:val="24"/>
+          <w:szCs w:val="24"/>
+          <w:shd w:val="clear" w:color="auto" w:fill="FFFFFF"/>
+        </w:rPr>
+        <w:t>Metodologias</w:t>
+      </w:r>
       <w:r>
         <w:rPr>
           <w:rFonts w:ascii="Arial" w:hAnsi="Arial" w:cs="Arial"/>
@@ -3206,6 +3148,24 @@
         <w:lastRenderedPageBreak/>
         <w:t xml:space="preserve">se modificam com </w:t>
       </w:r>
+      <w:r>
+        <w:rPr>
+          <w:rFonts w:ascii="Arial" w:hAnsi="Arial" w:cs="Arial"/>
+          <w:sz w:val="24"/>
+          <w:szCs w:val="24"/>
+          <w:shd w:val="clear" w:color="auto" w:fill="FFFFFF"/>
+        </w:rPr>
+        <w:t>certa</w:t>
+      </w:r>
+      <w:r>
+        <w:rPr>
+          <w:rFonts w:ascii="Arial" w:hAnsi="Arial" w:cs="Arial"/>
+          <w:sz w:val="24"/>
+          <w:szCs w:val="24"/>
+          <w:shd w:val="clear" w:color="auto" w:fill="FFFFFF"/>
+        </w:rPr>
+        <w:t xml:space="preserve"> frequência. Entre suas diferenças com as metodologias de desenvolvimento clássica, estão o </w:t>
+      </w:r>
       <w:proofErr w:type="gramStart"/>
       <w:r>
         <w:rPr>
@@ -3214,7 +3174,16 @@
           <w:szCs w:val="24"/>
           <w:shd w:val="clear" w:color="auto" w:fill="FFFFFF"/>
         </w:rPr>
-        <w:t>uma certa</w:t>
+        <w:t>feedbac</w:t>
+      </w:r>
+      <w:r>
+        <w:rPr>
+          <w:rFonts w:ascii="Arial" w:hAnsi="Arial" w:cs="Arial"/>
+          <w:sz w:val="24"/>
+          <w:szCs w:val="24"/>
+          <w:shd w:val="clear" w:color="auto" w:fill="FFFFFF"/>
+        </w:rPr>
+        <w:t>k</w:t>
       </w:r>
       <w:proofErr w:type="gramEnd"/>
       <w:r>
@@ -3224,7 +3193,65 @@
           <w:szCs w:val="24"/>
           <w:shd w:val="clear" w:color="auto" w:fill="FFFFFF"/>
         </w:rPr>
-        <w:t xml:space="preserve"> frequência. Entre suas diferenças com as metodologias de desenvolvimento clássica, estão o </w:t>
+        <w:t xml:space="preserve"> que tem que ser constante, a a</w:t>
+      </w:r>
+      <w:r>
+        <w:rPr>
+          <w:rFonts w:ascii="Arial" w:hAnsi="Arial" w:cs="Arial"/>
+          <w:sz w:val="24"/>
+          <w:szCs w:val="24"/>
+          <w:shd w:val="clear" w:color="auto" w:fill="FFFFFF"/>
+        </w:rPr>
+        <w:t>bordagem incremental e a boa comunicação entre cliente e desenvolvedor.</w:t>
+      </w:r>
+    </w:p>
+    <w:p>
+      <w:pPr>
+        <w:pStyle w:val="SemEspaamento"/>
+        <w:spacing w:line="360" w:lineRule="auto"/>
+        <w:jc w:val="both"/>
+        <w:rPr>
+          <w:rFonts w:ascii="Arial" w:hAnsi="Arial" w:cs="Arial"/>
+          <w:sz w:val="24"/>
+          <w:szCs w:val="24"/>
+          <w:shd w:val="clear" w:color="auto" w:fill="FFFFFF"/>
+        </w:rPr>
+      </w:pPr>
+      <w:r>
+        <w:rPr>
+          <w:rFonts w:ascii="Arial" w:hAnsi="Arial" w:cs="Arial"/>
+          <w:sz w:val="24"/>
+          <w:szCs w:val="24"/>
+          <w:shd w:val="clear" w:color="auto" w:fill="FFFFFF"/>
+        </w:rPr>
+        <w:tab/>
+      </w:r>
+      <w:r>
+        <w:rPr>
+          <w:rFonts w:ascii="Arial" w:hAnsi="Arial" w:cs="Arial"/>
+          <w:sz w:val="24"/>
+          <w:szCs w:val="24"/>
+          <w:shd w:val="clear" w:color="auto" w:fill="FFFFFF"/>
+        </w:rPr>
+        <w:t>Em primeiro contato, as regras a qual a XP se aplica, causam estranheza ou</w:t>
+      </w:r>
+      <w:r>
+        <w:rPr>
+          <w:rFonts w:ascii="Arial" w:hAnsi="Arial" w:cs="Arial"/>
+          <w:sz w:val="24"/>
+          <w:szCs w:val="24"/>
+          <w:shd w:val="clear" w:color="auto" w:fill="FFFFFF"/>
+        </w:rPr>
+        <w:t xml:space="preserve"> não fazem sentido se apl</w:t>
+      </w:r>
+      <w:r>
+        <w:rPr>
+          <w:rFonts w:ascii="Arial" w:hAnsi="Arial" w:cs="Arial"/>
+          <w:sz w:val="24"/>
+          <w:szCs w:val="24"/>
+          <w:shd w:val="clear" w:color="auto" w:fill="FFFFFF"/>
+        </w:rPr>
+        <w:t xml:space="preserve">icadas isoladamente, porém é </w:t>
       </w:r>
       <w:proofErr w:type="gramStart"/>
       <w:r>
@@ -3234,7 +3261,7 @@
           <w:szCs w:val="24"/>
           <w:shd w:val="clear" w:color="auto" w:fill="FFFFFF"/>
         </w:rPr>
-        <w:t>feedback</w:t>
+        <w:t>a</w:t>
       </w:r>
       <w:proofErr w:type="gramEnd"/>
       <w:r>
@@ -3244,95 +3271,6 @@
           <w:szCs w:val="24"/>
           <w:shd w:val="clear" w:color="auto" w:fill="FFFFFF"/>
         </w:rPr>
-        <w:t xml:space="preserve"> que tem que ser constante, a </w:t>
-      </w:r>
-      <w:proofErr w:type="spellStart"/>
-      <w:r>
-        <w:rPr>
-          <w:rFonts w:ascii="Arial" w:hAnsi="Arial" w:cs="Arial"/>
-          <w:sz w:val="24"/>
-          <w:szCs w:val="24"/>
-          <w:shd w:val="clear" w:color="auto" w:fill="FFFFFF"/>
-        </w:rPr>
-        <w:t>obordagem</w:t>
-      </w:r>
-      <w:proofErr w:type="spellEnd"/>
-      <w:r>
-        <w:rPr>
-          <w:rFonts w:ascii="Arial" w:hAnsi="Arial" w:cs="Arial"/>
-          <w:sz w:val="24"/>
-          <w:szCs w:val="24"/>
-          <w:shd w:val="clear" w:color="auto" w:fill="FFFFFF"/>
-        </w:rPr>
-        <w:t xml:space="preserve"> incremental e a boa comunicação entre cliente e desenvolvedor.</w:t>
-      </w:r>
-    </w:p>
-    <w:p>
-      <w:pPr>
-        <w:pStyle w:val="SemEspaamento"/>
-        <w:spacing w:line="360" w:lineRule="auto"/>
-        <w:jc w:val="both"/>
-        <w:rPr>
-          <w:rFonts w:ascii="Arial" w:hAnsi="Arial" w:cs="Arial"/>
-          <w:sz w:val="24"/>
-          <w:szCs w:val="24"/>
-          <w:shd w:val="clear" w:color="auto" w:fill="FFFFFF"/>
-        </w:rPr>
-      </w:pPr>
-      <w:r>
-        <w:rPr>
-          <w:rFonts w:ascii="Arial" w:hAnsi="Arial" w:cs="Arial"/>
-          <w:sz w:val="24"/>
-          <w:szCs w:val="24"/>
-          <w:shd w:val="clear" w:color="auto" w:fill="FFFFFF"/>
-        </w:rPr>
-        <w:tab/>
-      </w:r>
-      <w:r>
-        <w:rPr>
-          <w:rFonts w:ascii="Arial" w:hAnsi="Arial" w:cs="Arial"/>
-          <w:sz w:val="24"/>
-          <w:szCs w:val="24"/>
-          <w:shd w:val="clear" w:color="auto" w:fill="FFFFFF"/>
-        </w:rPr>
-        <w:t>Em primeiro contato, as regras a qual a XP se aplica, causam estranheza ou</w:t>
-      </w:r>
-      <w:r>
-        <w:rPr>
-          <w:rFonts w:ascii="Arial" w:hAnsi="Arial" w:cs="Arial"/>
-          <w:sz w:val="24"/>
-          <w:szCs w:val="24"/>
-          <w:shd w:val="clear" w:color="auto" w:fill="FFFFFF"/>
-        </w:rPr>
-        <w:t xml:space="preserve"> não fazem sentido se apl</w:t>
-      </w:r>
-      <w:r>
-        <w:rPr>
-          <w:rFonts w:ascii="Arial" w:hAnsi="Arial" w:cs="Arial"/>
-          <w:sz w:val="24"/>
-          <w:szCs w:val="24"/>
-          <w:shd w:val="clear" w:color="auto" w:fill="FFFFFF"/>
-        </w:rPr>
-        <w:t xml:space="preserve">icadas isoladamente, porém é </w:t>
-      </w:r>
-      <w:proofErr w:type="gramStart"/>
-      <w:r>
-        <w:rPr>
-          <w:rFonts w:ascii="Arial" w:hAnsi="Arial" w:cs="Arial"/>
-          <w:sz w:val="24"/>
-          <w:szCs w:val="24"/>
-          <w:shd w:val="clear" w:color="auto" w:fill="FFFFFF"/>
-        </w:rPr>
-        <w:t>a</w:t>
-      </w:r>
-      <w:proofErr w:type="gramEnd"/>
-      <w:r>
-        <w:rPr>
-          <w:rFonts w:ascii="Arial" w:hAnsi="Arial" w:cs="Arial"/>
-          <w:sz w:val="24"/>
-          <w:szCs w:val="24"/>
-          <w:shd w:val="clear" w:color="auto" w:fill="FFFFFF"/>
-        </w:rPr>
         <w:t xml:space="preserve"> f</w:t>
       </w:r>
       <w:r>
@@ -3351,19 +3289,17 @@
           <w:szCs w:val="24"/>
           <w:shd w:val="clear" w:color="auto" w:fill="FFFFFF"/>
         </w:rPr>
-        <w:t xml:space="preserve">tendo como seus principais objetivos, agilidade no processo de </w:t>
-      </w:r>
-      <w:proofErr w:type="spellStart"/>
-      <w:r>
-        <w:rPr>
-          <w:rFonts w:ascii="Arial" w:hAnsi="Arial" w:cs="Arial"/>
-          <w:sz w:val="24"/>
-          <w:szCs w:val="24"/>
-          <w:shd w:val="clear" w:color="auto" w:fill="FFFFFF"/>
-        </w:rPr>
-        <w:t>desenvolvimen</w:t>
-      </w:r>
-      <w:proofErr w:type="spellEnd"/>
+        <w:t>tendo como seus principais objetivos, agilidade no processo de desenvolvimen</w:t>
+      </w:r>
+      <w:r>
+        <w:rPr>
+          <w:rFonts w:ascii="Arial" w:hAnsi="Arial" w:cs="Arial"/>
+          <w:sz w:val="24"/>
+          <w:szCs w:val="24"/>
+          <w:shd w:val="clear" w:color="auto" w:fill="FFFFFF"/>
+        </w:rPr>
+        <w:t>to</w:t>
+      </w:r>
       <w:r>
         <w:rPr>
           <w:rFonts w:ascii="Arial" w:hAnsi="Arial" w:cs="Arial"/>
@@ -3474,6 +3410,42 @@
         </w:rPr>
         <w:t>Princípio da simplicidade</w:t>
       </w:r>
+      <w:r>
+        <w:rPr>
+          <w:rFonts w:ascii="Arial" w:hAnsi="Arial" w:cs="Arial"/>
+          <w:sz w:val="24"/>
+          <w:szCs w:val="24"/>
+          <w:bdr w:val="none" w:sz="0" w:space="0" w:color="auto" w:frame="1"/>
+        </w:rPr>
+        <w:t xml:space="preserve"> </w:t>
+      </w:r>
+      <w:r>
+        <w:rPr>
+          <w:rFonts w:ascii="Arial" w:hAnsi="Arial" w:cs="Arial"/>
+          <w:sz w:val="24"/>
+          <w:szCs w:val="24"/>
+          <w:bdr w:val="none" w:sz="0" w:space="0" w:color="auto" w:frame="1"/>
+        </w:rPr>
+        <w:t xml:space="preserve">- busca-se alcançar o objetivo do projeto de software com o menor número possível de classes e métodos, também está em sua </w:t>
+      </w:r>
+      <w:r>
+        <w:rPr>
+          <w:rFonts w:ascii="Arial" w:hAnsi="Arial" w:cs="Arial"/>
+          <w:sz w:val="24"/>
+          <w:szCs w:val="24"/>
+          <w:bdr w:val="none" w:sz="0" w:space="0" w:color="auto" w:frame="1"/>
+        </w:rPr>
+        <w:t>característica</w:t>
+      </w:r>
+      <w:r>
+        <w:rPr>
+          <w:rFonts w:ascii="Arial" w:hAnsi="Arial" w:cs="Arial"/>
+          <w:sz w:val="24"/>
+          <w:szCs w:val="24"/>
+          <w:bdr w:val="none" w:sz="0" w:space="0" w:color="auto" w:frame="1"/>
+        </w:rPr>
+        <w:t xml:space="preserve"> a procura da </w:t>
+      </w:r>
       <w:proofErr w:type="gramStart"/>
       <w:r>
         <w:rPr>
@@ -3482,7 +3454,16 @@
           <w:szCs w:val="24"/>
           <w:bdr w:val="none" w:sz="0" w:space="0" w:color="auto" w:frame="1"/>
         </w:rPr>
-        <w:t xml:space="preserve">  </w:t>
+        <w:t>impl</w:t>
+      </w:r>
+      <w:r>
+        <w:rPr>
+          <w:rFonts w:ascii="Arial" w:hAnsi="Arial" w:cs="Arial"/>
+          <w:sz w:val="24"/>
+          <w:szCs w:val="24"/>
+          <w:bdr w:val="none" w:sz="0" w:space="0" w:color="auto" w:frame="1"/>
+        </w:rPr>
+        <w:t>ementação</w:t>
       </w:r>
       <w:proofErr w:type="gramEnd"/>
       <w:r>
@@ -3492,36 +3473,7 @@
           <w:szCs w:val="24"/>
           <w:bdr w:val="none" w:sz="0" w:space="0" w:color="auto" w:frame="1"/>
         </w:rPr>
-        <w:t xml:space="preserve">- busca-se alcançar o objetivo do projeto de software com o menor número possível de classes e métodos, também está em sua </w:t>
-      </w:r>
-      <w:proofErr w:type="spellStart"/>
-      <w:r>
-        <w:rPr>
-          <w:rFonts w:ascii="Arial" w:hAnsi="Arial" w:cs="Arial"/>
-          <w:sz w:val="24"/>
-          <w:szCs w:val="24"/>
-          <w:bdr w:val="none" w:sz="0" w:space="0" w:color="auto" w:frame="1"/>
-        </w:rPr>
-        <w:t>caracterísitca</w:t>
-      </w:r>
-      <w:proofErr w:type="spellEnd"/>
-      <w:r>
-        <w:rPr>
-          <w:rFonts w:ascii="Arial" w:hAnsi="Arial" w:cs="Arial"/>
-          <w:sz w:val="24"/>
-          <w:szCs w:val="24"/>
-          <w:bdr w:val="none" w:sz="0" w:space="0" w:color="auto" w:frame="1"/>
-        </w:rPr>
-        <w:t xml:space="preserve"> a procura da impl</w:t>
-      </w:r>
-      <w:r>
-        <w:rPr>
-          <w:rFonts w:ascii="Arial" w:hAnsi="Arial" w:cs="Arial"/>
-          <w:sz w:val="24"/>
-          <w:szCs w:val="24"/>
-          <w:bdr w:val="none" w:sz="0" w:space="0" w:color="auto" w:frame="1"/>
-        </w:rPr>
-        <w:t>ementação de requisitos atuais, implementando algo simples do quer realizar a implementação de requisitos complicados que talvez nunca venham a ser usados.</w:t>
+        <w:t xml:space="preserve"> de requisitos atuais, implementando algo simples do quer realizar a implementação de requisitos complicados que talvez nunca venham a ser usados.</w:t>
       </w:r>
     </w:p>
     <w:p>
@@ -3588,7 +3540,6 @@
         </w:rPr>
         <w:t xml:space="preserve"> feedback do código que está sendo </w:t>
       </w:r>
-      <w:proofErr w:type="spellStart"/>
       <w:r>
         <w:rPr>
           <w:rFonts w:ascii="Arial" w:hAnsi="Arial" w:cs="Arial"/>
@@ -3596,9 +3547,8 @@
           <w:szCs w:val="24"/>
           <w:bdr w:val="none" w:sz="0" w:space="0" w:color="auto" w:frame="1"/>
         </w:rPr>
-        <w:t>construiído</w:t>
-      </w:r>
-      <w:proofErr w:type="spellEnd"/>
+        <w:t>construído</w:t>
+      </w:r>
       <w:r>
         <w:rPr>
           <w:rFonts w:ascii="Arial" w:hAnsi="Arial" w:cs="Arial"/>
@@ -3608,7 +3558,6 @@
         </w:rPr>
         <w:t xml:space="preserve"> se informando num geral sobre todo o projeto e recebendo também feedback do cliente para qual o projeto é destinado. A informação do código é conseguida através de constantes testes em que indicam os erros que o código </w:t>
       </w:r>
-      <w:proofErr w:type="gramStart"/>
       <w:r>
         <w:rPr>
           <w:rFonts w:ascii="Arial" w:hAnsi="Arial" w:cs="Arial"/>
@@ -3616,9 +3565,8 @@
           <w:szCs w:val="24"/>
           <w:bdr w:val="none" w:sz="0" w:space="0" w:color="auto" w:frame="1"/>
         </w:rPr>
-        <w:t>possui,</w:t>
-      </w:r>
-      <w:proofErr w:type="gramEnd"/>
+        <w:t>possui</w:t>
+      </w:r>
       <w:r>
         <w:rPr>
           <w:rFonts w:ascii="Arial" w:hAnsi="Arial" w:cs="Arial"/>
@@ -3626,7 +3574,25 @@
           <w:szCs w:val="24"/>
           <w:bdr w:val="none" w:sz="0" w:space="0" w:color="auto" w:frame="1"/>
         </w:rPr>
-        <w:t xml:space="preserve"> tanto erros pessoais quanto erros de código integrado.</w:t>
+        <w:t xml:space="preserve"> tanto erros pessoais</w:t>
+      </w:r>
+      <w:r>
+        <w:rPr>
+          <w:rFonts w:ascii="Arial" w:hAnsi="Arial" w:cs="Arial"/>
+          <w:sz w:val="24"/>
+          <w:szCs w:val="24"/>
+          <w:bdr w:val="none" w:sz="0" w:space="0" w:color="auto" w:frame="1"/>
+        </w:rPr>
+        <w:t>,</w:t>
+      </w:r>
+      <w:r>
+        <w:rPr>
+          <w:rFonts w:ascii="Arial" w:hAnsi="Arial" w:cs="Arial"/>
+          <w:sz w:val="24"/>
+          <w:szCs w:val="24"/>
+          <w:bdr w:val="none" w:sz="0" w:space="0" w:color="auto" w:frame="1"/>
+        </w:rPr>
+        <w:t xml:space="preserve"> quanto erros de código integrado.</w:t>
       </w:r>
     </w:p>
     <w:p>
@@ -3670,9 +3636,8 @@
           <w:szCs w:val="24"/>
           <w:bdr w:val="none" w:sz="0" w:space="0" w:color="auto" w:frame="1"/>
         </w:rPr>
-        <w:t xml:space="preserve">Nem todas as pessoas tem facilidade de se expressar e se comunicar, sendo assim, o método prezando pela simplicidade, os desenvolvedores </w:t>
-      </w:r>
-      <w:proofErr w:type="gramStart"/>
+        <w:t xml:space="preserve">Nem todas as pessoas tem facilidade de se expressar e se comunicar, sendo assim, o método prezando pela simplicidade, os desenvolvedores podem experimentar e buscar novas soluções para os problemas, além </w:t>
+      </w:r>
       <w:r>
         <w:rPr>
           <w:rFonts w:ascii="Arial" w:hAnsi="Arial" w:cs="Arial"/>
@@ -3680,29 +3645,8 @@
           <w:szCs w:val="24"/>
           <w:bdr w:val="none" w:sz="0" w:space="0" w:color="auto" w:frame="1"/>
         </w:rPr>
-        <w:t>podem experimentar</w:t>
-      </w:r>
-      <w:proofErr w:type="gramEnd"/>
-      <w:r>
-        <w:rPr>
-          <w:rFonts w:ascii="Arial" w:hAnsi="Arial" w:cs="Arial"/>
-          <w:sz w:val="24"/>
-          <w:szCs w:val="24"/>
-          <w:bdr w:val="none" w:sz="0" w:space="0" w:color="auto" w:frame="1"/>
-        </w:rPr>
-        <w:t xml:space="preserve"> e buscar novas soluções para os problemas, além </w:t>
-      </w:r>
-      <w:proofErr w:type="spellStart"/>
-      <w:r>
-        <w:rPr>
-          <w:rFonts w:ascii="Arial" w:hAnsi="Arial" w:cs="Arial"/>
-          <w:sz w:val="24"/>
-          <w:szCs w:val="24"/>
-          <w:bdr w:val="none" w:sz="0" w:space="0" w:color="auto" w:frame="1"/>
-        </w:rPr>
-        <w:t>doque</w:t>
-      </w:r>
-      <w:proofErr w:type="spellEnd"/>
+        <w:t>do que</w:t>
+      </w:r>
       <w:r>
         <w:rPr>
           <w:rFonts w:ascii="Arial" w:hAnsi="Arial" w:cs="Arial"/>
@@ -3922,7 +3866,6 @@
         </w:rPr>
         <w:t xml:space="preserve">Muito importante também é a refatoração do código, tornando um código lapidado, limpo, para que não haja problema na hora que for feita a leitura deste código que </w:t>
       </w:r>
-      <w:proofErr w:type="spellStart"/>
       <w:r>
         <w:rPr>
           <w:rFonts w:ascii="Arial" w:hAnsi="Arial" w:cs="Arial"/>
@@ -3930,9 +3873,8 @@
           <w:szCs w:val="24"/>
           <w:bdr w:val="none" w:sz="0" w:space="0" w:color="auto" w:frame="1"/>
         </w:rPr>
-        <w:t>perterce</w:t>
-      </w:r>
-      <w:proofErr w:type="spellEnd"/>
+        <w:t>pertence</w:t>
+      </w:r>
       <w:r>
         <w:rPr>
           <w:rFonts w:ascii="Arial" w:hAnsi="Arial" w:cs="Arial"/>
@@ -4049,25 +3991,7 @@
           <w:sz w:val="24"/>
           <w:szCs w:val="24"/>
         </w:rPr>
-        <w:t xml:space="preserve">Além da evolução em como a internet era vista pelos navegadores, após a evolução da web 1.0 para </w:t>
-      </w:r>
-      <w:proofErr w:type="gramStart"/>
-      <w:r>
-        <w:rPr>
-          <w:rFonts w:ascii="Arial" w:eastAsia="Times New Roman" w:hAnsi="Arial" w:cs="Arial"/>
-          <w:sz w:val="24"/>
-          <w:szCs w:val="24"/>
-        </w:rPr>
-        <w:t>web 2.0 como citado</w:t>
-      </w:r>
-      <w:proofErr w:type="gramEnd"/>
-      <w:r>
-        <w:rPr>
-          <w:rFonts w:ascii="Arial" w:eastAsia="Times New Roman" w:hAnsi="Arial" w:cs="Arial"/>
-          <w:sz w:val="24"/>
-          <w:szCs w:val="24"/>
-        </w:rPr>
-        <w:t xml:space="preserve"> acima, o desenvolvimento </w:t>
+        <w:t xml:space="preserve">Além da evolução em como a internet era vista pelos navegadores, após a evolução da web 1.0 para web 2.0 como citado acima, o desenvolvimento </w:t>
       </w:r>
       <w:r>
         <w:rPr>
@@ -4149,16 +4073,14 @@
         </w:rPr>
         <w:t>expandia, mais elementos foram adicionados. Estes elementos</w:t>
       </w:r>
-      <w:proofErr w:type="gramStart"/>
-      <w:r>
-        <w:rPr>
-          <w:rFonts w:ascii="Arial" w:eastAsia="Times New Roman" w:hAnsi="Arial" w:cs="Arial"/>
-          <w:sz w:val="24"/>
-          <w:szCs w:val="24"/>
-        </w:rPr>
-        <w:t>, definem</w:t>
-      </w:r>
-      <w:proofErr w:type="gramEnd"/>
+      <w:r>
+        <w:rPr>
+          <w:rFonts w:ascii="Arial" w:eastAsia="Times New Roman" w:hAnsi="Arial" w:cs="Arial"/>
+          <w:sz w:val="24"/>
+          <w:szCs w:val="24"/>
+        </w:rPr>
+        <w:t xml:space="preserve"> definem</w:t>
+      </w:r>
       <w:r>
         <w:rPr>
           <w:rFonts w:ascii="Arial" w:eastAsia="Times New Roman" w:hAnsi="Arial" w:cs="Arial"/>
@@ -4203,43 +4125,7 @@
           <w:sz w:val="24"/>
           <w:szCs w:val="24"/>
         </w:rPr>
-        <w:t xml:space="preserve"> foi projetado para fazer exatamente isso onde &lt;</w:t>
-      </w:r>
-      <w:proofErr w:type="spellStart"/>
-      <w:r>
-        <w:rPr>
-          <w:rFonts w:ascii="Arial" w:eastAsia="Times New Roman" w:hAnsi="Arial" w:cs="Arial"/>
-          <w:sz w:val="24"/>
-          <w:szCs w:val="24"/>
-        </w:rPr>
-        <w:t>title</w:t>
-      </w:r>
-      <w:proofErr w:type="spellEnd"/>
-      <w:r>
-        <w:rPr>
-          <w:rFonts w:ascii="Arial" w:eastAsia="Times New Roman" w:hAnsi="Arial" w:cs="Arial"/>
-          <w:sz w:val="24"/>
-          <w:szCs w:val="24"/>
-        </w:rPr>
-        <w:t>&gt; não define a forma e sim o conteúdo, o mesmo com &lt;link&gt; e &lt;</w:t>
-      </w:r>
-      <w:proofErr w:type="spellStart"/>
-      <w:r>
-        <w:rPr>
-          <w:rFonts w:ascii="Arial" w:eastAsia="Times New Roman" w:hAnsi="Arial" w:cs="Arial"/>
-          <w:sz w:val="24"/>
-          <w:szCs w:val="24"/>
-        </w:rPr>
-        <w:t>description</w:t>
-      </w:r>
-      <w:proofErr w:type="spellEnd"/>
-      <w:r>
-        <w:rPr>
-          <w:rFonts w:ascii="Arial" w:eastAsia="Times New Roman" w:hAnsi="Arial" w:cs="Arial"/>
-          <w:sz w:val="24"/>
-          <w:szCs w:val="24"/>
-        </w:rPr>
-        <w:t>&gt;, assim os dados podem ser exportados</w:t>
+        <w:t xml:space="preserve"> foi projetado para fazer exatamente isso onde &lt;title&gt; não define a forma e sim o conteúdo, o mesmo com &lt;link&gt; e &lt;description&gt;, assim os dados podem ser exportados</w:t>
       </w:r>
       <w:r>
         <w:rPr>
@@ -4301,7 +4187,6 @@
         </w:rPr>
         <w:t xml:space="preserve"> mais</w:t>
       </w:r>
-      <w:proofErr w:type="gramStart"/>
       <w:r>
         <w:rPr>
           <w:rFonts w:ascii="Arial" w:eastAsia="Times New Roman" w:hAnsi="Arial" w:cs="Arial"/>
@@ -4316,15 +4201,6 @@
           <w:sz w:val="24"/>
           <w:szCs w:val="24"/>
         </w:rPr>
-        <w:t xml:space="preserve"> </w:t>
-      </w:r>
-      <w:proofErr w:type="gramEnd"/>
-      <w:r>
-        <w:rPr>
-          <w:rFonts w:ascii="Arial" w:eastAsia="Times New Roman" w:hAnsi="Arial" w:cs="Arial"/>
-          <w:sz w:val="24"/>
-          <w:szCs w:val="24"/>
-        </w:rPr>
         <w:t xml:space="preserve">saber </w:t>
       </w:r>
       <w:r>
@@ -4359,23 +4235,21 @@
         </w:rPr>
         <w:t xml:space="preserve"> nascem então os blogs, onde a programação já era toda definida pelo servidor em que hospedava os blogs, o usuário </w:t>
       </w:r>
-      <w:proofErr w:type="spellStart"/>
-      <w:r>
-        <w:rPr>
-          <w:rFonts w:ascii="Arial" w:eastAsia="Times New Roman" w:hAnsi="Arial" w:cs="Arial"/>
-          <w:sz w:val="24"/>
-          <w:szCs w:val="24"/>
-        </w:rPr>
-        <w:t>apartir</w:t>
-      </w:r>
-      <w:proofErr w:type="spellEnd"/>
-      <w:r>
-        <w:rPr>
-          <w:rFonts w:ascii="Arial" w:eastAsia="Times New Roman" w:hAnsi="Arial" w:cs="Arial"/>
-          <w:sz w:val="24"/>
-          <w:szCs w:val="24"/>
-        </w:rPr>
-        <w:t xml:space="preserve"> de sua conta, somente tinha que enviar informações</w:t>
+      <w:r>
+        <w:rPr>
+          <w:rFonts w:ascii="Arial" w:eastAsia="Times New Roman" w:hAnsi="Arial" w:cs="Arial"/>
+          <w:sz w:val="24"/>
+          <w:szCs w:val="24"/>
+        </w:rPr>
+        <w:t>a p</w:t>
+      </w:r>
+      <w:r>
+        <w:rPr>
+          <w:rFonts w:ascii="Arial" w:eastAsia="Times New Roman" w:hAnsi="Arial" w:cs="Arial"/>
+          <w:sz w:val="24"/>
+          <w:szCs w:val="24"/>
+        </w:rPr>
+        <w:t>artir de sua conta, somente tinha que enviar informações</w:t>
       </w:r>
       <w:r>
         <w:rPr>
@@ -4461,16 +4335,14 @@
         </w:rPr>
         <w:t xml:space="preserve">Exemplo </w:t>
       </w:r>
-      <w:proofErr w:type="gramStart"/>
-      <w:r>
-        <w:rPr>
-          <w:rFonts w:ascii="Arial" w:eastAsia="Times New Roman" w:hAnsi="Arial" w:cs="Arial"/>
-          <w:sz w:val="24"/>
-          <w:szCs w:val="24"/>
-        </w:rPr>
-        <w:t>dessas tecnologia</w:t>
-      </w:r>
-      <w:proofErr w:type="gramEnd"/>
+      <w:r>
+        <w:rPr>
+          <w:rFonts w:ascii="Arial" w:eastAsia="Times New Roman" w:hAnsi="Arial" w:cs="Arial"/>
+          <w:sz w:val="24"/>
+          <w:szCs w:val="24"/>
+        </w:rPr>
+        <w:t>dessa tecnologia</w:t>
+      </w:r>
       <w:r>
         <w:rPr>
           <w:rFonts w:ascii="Arial" w:eastAsia="Times New Roman" w:hAnsi="Arial" w:cs="Arial"/>
@@ -4495,7 +4367,23 @@
           <w:sz w:val="24"/>
           <w:szCs w:val="24"/>
         </w:rPr>
-        <w:t xml:space="preserve"> que foi escolhida por ser uma linguagem dinâmica e atual, com constante crescimento no mercado de trabalho, segue abaixo suas definições e ferramentas que podem ser usadas  juntamente com a linguagem.</w:t>
+        <w:t xml:space="preserve"> que foi escolhida por ser uma linguagem dinâmica e atual, com constante crescimento no mercado de trabalho, segue abaixo suas definições e ferramentas que podem ser usadas</w:t>
+      </w:r>
+      <w:r>
+        <w:rPr>
+          <w:rFonts w:ascii="Arial" w:eastAsia="Times New Roman" w:hAnsi="Arial" w:cs="Arial"/>
+          <w:sz w:val="24"/>
+          <w:szCs w:val="24"/>
+        </w:rPr>
+        <w:t xml:space="preserve"> </w:t>
+      </w:r>
+      <w:r>
+        <w:rPr>
+          <w:rFonts w:ascii="Arial" w:eastAsia="Times New Roman" w:hAnsi="Arial" w:cs="Arial"/>
+          <w:sz w:val="24"/>
+          <w:szCs w:val="24"/>
+        </w:rPr>
+        <w:t>juntamente com a linguagem.</w:t>
       </w:r>
     </w:p>
     <w:p>
@@ -4662,25 +4550,7 @@
         </w:rPr>
         <w:lastRenderedPageBreak/>
         <w:tab/>
-        <w:t xml:space="preserve">A linguagem também suporta programação funcional, orientada a objetos, imperativa e reflexiva. </w:t>
-      </w:r>
-      <w:proofErr w:type="gramStart"/>
-      <w:r>
-        <w:rPr>
-          <w:rFonts w:ascii="Arial" w:eastAsia="Times New Roman" w:hAnsi="Arial" w:cs="Arial"/>
-          <w:sz w:val="24"/>
-          <w:szCs w:val="24"/>
-        </w:rPr>
-        <w:t>Foi</w:t>
-      </w:r>
-      <w:proofErr w:type="gramEnd"/>
-      <w:r>
-        <w:rPr>
-          <w:rFonts w:ascii="Arial" w:eastAsia="Times New Roman" w:hAnsi="Arial" w:cs="Arial"/>
-          <w:sz w:val="24"/>
-          <w:szCs w:val="24"/>
-        </w:rPr>
-        <w:t xml:space="preserve"> inspirada principalmente por </w:t>
+        <w:t xml:space="preserve">A linguagem também suporta programação funcional, orientada a objetos, imperativa e reflexiva. Foi inspirada principalmente por </w:t>
       </w:r>
       <w:proofErr w:type="spellStart"/>
       <w:r>
@@ -6063,29 +5933,7 @@
           <w:szCs w:val="24"/>
           <w:shd w:val="clear" w:color="auto" w:fill="FFFFFF"/>
         </w:rPr>
-        <w:t xml:space="preserve"> de HAML é somente a estética da sintaxe, não funcionalidades. É uma sintaxe simplificada do HTML, </w:t>
-      </w:r>
-      <w:proofErr w:type="spellStart"/>
-      <w:r>
-        <w:rPr>
-          <w:rFonts w:ascii="Arial" w:hAnsi="Arial" w:cs="Arial"/>
-          <w:color w:val="000000"/>
-          <w:sz w:val="24"/>
-          <w:szCs w:val="24"/>
-          <w:shd w:val="clear" w:color="auto" w:fill="FFFFFF"/>
-        </w:rPr>
-        <w:t>renderizado</w:t>
-      </w:r>
-      <w:proofErr w:type="spellEnd"/>
-      <w:r>
-        <w:rPr>
-          <w:rFonts w:ascii="Arial" w:hAnsi="Arial" w:cs="Arial"/>
-          <w:color w:val="000000"/>
-          <w:sz w:val="24"/>
-          <w:szCs w:val="24"/>
-          <w:shd w:val="clear" w:color="auto" w:fill="FFFFFF"/>
-        </w:rPr>
-        <w:t xml:space="preserve"> para HTML que não necessita o fechamento de </w:t>
+        <w:t xml:space="preserve"> de HAML é somente a estética da sintaxe, não funcionalidades. É uma sintaxe simplificada do HTML, renderizado para HTML que não necessita o fechamento de </w:t>
       </w:r>
       <w:proofErr w:type="spellStart"/>
       <w:r>
@@ -6224,18 +6072,16 @@
         </w:rPr>
         <w:t xml:space="preserve"> CSS, a tecnologia </w:t>
       </w:r>
-      <w:proofErr w:type="spellStart"/>
-      <w:r>
-        <w:rPr>
-          <w:rFonts w:ascii="Arial" w:hAnsi="Arial" w:cs="Arial"/>
-          <w:color w:val="000000"/>
-          <w:sz w:val="24"/>
-          <w:szCs w:val="24"/>
-          <w:shd w:val="clear" w:color="auto" w:fill="FFFFFF"/>
-        </w:rPr>
-        <w:t>utilizadada</w:t>
-      </w:r>
-      <w:proofErr w:type="spellEnd"/>
+      <w:r>
+        <w:rPr>
+          <w:rFonts w:ascii="Arial" w:hAnsi="Arial" w:cs="Arial"/>
+          <w:color w:val="000000"/>
+          <w:sz w:val="24"/>
+          <w:szCs w:val="24"/>
+          <w:shd w:val="clear" w:color="auto" w:fill="FFFFFF"/>
+        </w:rPr>
+        <w:t>utilizada</w:t>
+      </w:r>
       <w:r>
         <w:rPr>
           <w:rFonts w:ascii="Arial" w:hAnsi="Arial" w:cs="Arial"/>
@@ -7357,25 +7203,7 @@
           <w:sz w:val="24"/>
           <w:szCs w:val="24"/>
         </w:rPr>
-        <w:t xml:space="preserve">Instituições da área da saúde não só </w:t>
-      </w:r>
-      <w:proofErr w:type="gramStart"/>
-      <w:r>
-        <w:rPr>
-          <w:rFonts w:ascii="Arial" w:hAnsi="Arial" w:cs="Arial"/>
-          <w:sz w:val="24"/>
-          <w:szCs w:val="24"/>
-        </w:rPr>
-        <w:t>terão</w:t>
-      </w:r>
-      <w:proofErr w:type="gramEnd"/>
-      <w:r>
-        <w:rPr>
-          <w:rFonts w:ascii="Arial" w:hAnsi="Arial" w:cs="Arial"/>
-          <w:sz w:val="24"/>
-          <w:szCs w:val="24"/>
-        </w:rPr>
-        <w:t xml:space="preserve"> acesso irrestrito a central de dados de doadores</w:t>
+        <w:t>Instituições da área da saúde não só terão acesso irrestrito a central de dados de doadores</w:t>
       </w:r>
       <w:r>
         <w:rPr>

</xml_diff>

<commit_message>
feita a correcao do texto
</commit_message>
<xml_diff>
--- a/trabalho final/montado ate estudo de caso.docx
+++ b/trabalho final/montado ate estudo de caso.docx
@@ -58,7 +58,7 @@
           <w:szCs w:val="24"/>
           <w:lang w:val="pt-BR"/>
         </w:rPr>
-        <w:t>Doador de sangue é o individuo que se voluntária para que seja feita e extração de seu sangue para que este seja utilizado no futuro em individuo especif</w:t>
+        <w:t>Doador de san</w:t>
       </w:r>
       <w:r>
         <w:rPr>
@@ -66,7 +66,7 @@
           <w:szCs w:val="24"/>
           <w:lang w:val="pt-BR"/>
         </w:rPr>
-        <w:t>icado por esse ou quando surgir</w:t>
+        <w:t>gue é o individuo que se volunta</w:t>
       </w:r>
       <w:r>
         <w:rPr>
@@ -74,6 +74,62 @@
           <w:szCs w:val="24"/>
           <w:lang w:val="pt-BR"/>
         </w:rPr>
+        <w:t xml:space="preserve">ria para que seja feita </w:t>
+      </w:r>
+      <w:r>
+        <w:rPr>
+          <w:sz w:val="24"/>
+          <w:szCs w:val="24"/>
+          <w:lang w:val="pt-BR"/>
+        </w:rPr>
+        <w:t>a</w:t>
+      </w:r>
+      <w:r>
+        <w:rPr>
+          <w:sz w:val="24"/>
+          <w:szCs w:val="24"/>
+          <w:lang w:val="pt-BR"/>
+        </w:rPr>
+        <w:t xml:space="preserve"> extração de seu sangue para que este se</w:t>
+      </w:r>
+      <w:r>
+        <w:rPr>
+          <w:sz w:val="24"/>
+          <w:szCs w:val="24"/>
+          <w:lang w:val="pt-BR"/>
+        </w:rPr>
+        <w:t>ja utilizado no futuro em indiví</w:t>
+      </w:r>
+      <w:r>
+        <w:rPr>
+          <w:sz w:val="24"/>
+          <w:szCs w:val="24"/>
+          <w:lang w:val="pt-BR"/>
+        </w:rPr>
+        <w:t xml:space="preserve">duo </w:t>
+      </w:r>
+      <w:r>
+        <w:rPr>
+          <w:sz w:val="24"/>
+          <w:szCs w:val="24"/>
+          <w:lang w:val="pt-BR"/>
+        </w:rPr>
+        <w:t>necessitado</w:t>
+      </w:r>
+      <w:r>
+        <w:rPr>
+          <w:sz w:val="24"/>
+          <w:szCs w:val="24"/>
+          <w:lang w:val="pt-BR"/>
+        </w:rPr>
+        <w:t xml:space="preserve"> por esse ou quando surgir</w:t>
+      </w:r>
+      <w:r>
+        <w:rPr>
+          <w:sz w:val="24"/>
+          <w:szCs w:val="24"/>
+          <w:lang w:val="pt-BR"/>
+        </w:rPr>
         <w:t xml:space="preserve"> necessidade.</w:t>
       </w:r>
     </w:p>
@@ -101,7 +157,7 @@
           <w:szCs w:val="24"/>
           <w:lang w:val="pt-BR"/>
         </w:rPr>
-        <w:t xml:space="preserve"> se faz</w:t>
+        <w:t>,</w:t>
       </w:r>
       <w:r>
         <w:rPr>
@@ -109,7 +165,7 @@
           <w:szCs w:val="24"/>
           <w:lang w:val="pt-BR"/>
         </w:rPr>
-        <w:t xml:space="preserve"> necessária a colaboração de doadores, pois a única fonte para esse material é um individuo doador, no Brasil</w:t>
+        <w:t xml:space="preserve"> </w:t>
       </w:r>
       <w:r>
         <w:rPr>
@@ -117,6 +173,54 @@
           <w:szCs w:val="24"/>
           <w:lang w:val="pt-BR"/>
         </w:rPr>
+        <w:t>a colaboração da população sempre vai ser necessária</w:t>
+      </w:r>
+      <w:r>
+        <w:rPr>
+          <w:sz w:val="24"/>
+          <w:szCs w:val="24"/>
+          <w:lang w:val="pt-BR"/>
+        </w:rPr>
+        <w:t>, pois a única fonte para esse material é um indiv</w:t>
+      </w:r>
+      <w:r>
+        <w:rPr>
+          <w:sz w:val="24"/>
+          <w:szCs w:val="24"/>
+          <w:lang w:val="pt-BR"/>
+        </w:rPr>
+        <w:t>í</w:t>
+      </w:r>
+      <w:r>
+        <w:rPr>
+          <w:sz w:val="24"/>
+          <w:szCs w:val="24"/>
+          <w:lang w:val="pt-BR"/>
+        </w:rPr>
+        <w:t>duo doado</w:t>
+      </w:r>
+      <w:r>
+        <w:rPr>
+          <w:sz w:val="24"/>
+          <w:szCs w:val="24"/>
+          <w:lang w:val="pt-BR"/>
+        </w:rPr>
+        <w:t>r. N</w:t>
+      </w:r>
+      <w:r>
+        <w:rPr>
+          <w:sz w:val="24"/>
+          <w:szCs w:val="24"/>
+          <w:lang w:val="pt-BR"/>
+        </w:rPr>
+        <w:t>o Brasil</w:t>
+      </w:r>
+      <w:r>
+        <w:rPr>
+          <w:sz w:val="24"/>
+          <w:szCs w:val="24"/>
+          <w:lang w:val="pt-BR"/>
+        </w:rPr>
         <w:t>,</w:t>
       </w:r>
       <w:r>
@@ -152,7 +256,7 @@
           <w:szCs w:val="24"/>
           <w:lang w:val="pt-BR"/>
         </w:rPr>
-        <w:t xml:space="preserve">Para se doar sangue é necessário fazer um cadastro previamente, </w:t>
+        <w:t xml:space="preserve">Para se doar sangue é necessário fazer um </w:t>
       </w:r>
       <w:r>
         <w:rPr>
@@ -160,6 +264,22 @@
           <w:szCs w:val="24"/>
           <w:lang w:val="pt-BR"/>
         </w:rPr>
+        <w:t>prévio cadastro</w:t>
+      </w:r>
+      <w:r>
+        <w:rPr>
+          <w:sz w:val="24"/>
+          <w:szCs w:val="24"/>
+          <w:lang w:val="pt-BR"/>
+        </w:rPr>
+        <w:t xml:space="preserve">, </w:t>
+      </w:r>
+      <w:r>
+        <w:rPr>
+          <w:sz w:val="24"/>
+          <w:szCs w:val="24"/>
+          <w:lang w:val="pt-BR"/>
+        </w:rPr>
         <w:t>exames para anemia e uma sé</w:t>
       </w:r>
       <w:r>
@@ -338,6 +458,123 @@
           <w:szCs w:val="24"/>
           <w:lang w:val="pt-BR"/>
         </w:rPr>
+        <w:t>.</w:t>
+      </w:r>
+      <w:r>
+        <w:rPr>
+          <w:sz w:val="24"/>
+          <w:szCs w:val="24"/>
+          <w:lang w:val="pt-BR"/>
+        </w:rPr>
+        <w:t xml:space="preserve"> </w:t>
+      </w:r>
+      <w:r>
+        <w:rPr>
+          <w:sz w:val="24"/>
+          <w:szCs w:val="24"/>
+          <w:lang w:val="pt-BR"/>
+        </w:rPr>
+        <w:t>N</w:t>
+      </w:r>
+      <w:r>
+        <w:rPr>
+          <w:sz w:val="24"/>
+          <w:szCs w:val="24"/>
+          <w:lang w:val="pt-BR"/>
+        </w:rPr>
+        <w:t>esse caso, o desenvolvimento ágil segue uma s</w:t>
+      </w:r>
+      <w:r>
+        <w:rPr>
+          <w:sz w:val="24"/>
+          <w:szCs w:val="24"/>
+          <w:lang w:val="pt-BR"/>
+        </w:rPr>
+        <w:t>é</w:t>
+      </w:r>
+      <w:r>
+        <w:rPr>
+          <w:sz w:val="24"/>
+          <w:szCs w:val="24"/>
+          <w:lang w:val="pt-BR"/>
+        </w:rPr>
+        <w:t>rie de princípios fundamen</w:t>
+      </w:r>
+      <w:r>
+        <w:rPr>
+          <w:sz w:val="24"/>
+          <w:szCs w:val="24"/>
+          <w:lang w:val="pt-BR"/>
+        </w:rPr>
+        <w:t>tais declarados em um manifesto. [1]</w:t>
+      </w:r>
+    </w:p>
+    <w:p>
+      <w:pPr>
+        <w:pStyle w:val="Standard"/>
+        <w:spacing w:line="360" w:lineRule="auto"/>
+        <w:ind w:firstLine="720"/>
+        <w:jc w:val="both"/>
+        <w:rPr>
+          <w:sz w:val="24"/>
+          <w:szCs w:val="24"/>
+          <w:lang w:val="pt-BR"/>
+        </w:rPr>
+      </w:pPr>
+      <w:r>
+        <w:rPr>
+          <w:sz w:val="24"/>
+          <w:szCs w:val="24"/>
+          <w:lang w:val="pt-BR"/>
+        </w:rPr>
+        <w:t>Desenvolver software pode ser comumente comparado com a confecção de um trabalho de arte</w:t>
+      </w:r>
+      <w:r>
+        <w:rPr>
+          <w:sz w:val="24"/>
+          <w:szCs w:val="24"/>
+          <w:lang w:val="pt-BR"/>
+        </w:rPr>
+        <w:t>, pois</w:t>
+      </w:r>
+      <w:r>
+        <w:rPr>
+          <w:sz w:val="24"/>
+          <w:szCs w:val="24"/>
+          <w:lang w:val="pt-BR"/>
+        </w:rPr>
+        <w:t xml:space="preserve"> este requer criatividade em seu projeto e grande habilidade para atingir a sua compleição. O software é frequentemente </w:t>
+      </w:r>
+      <w:r>
+        <w:rPr>
+          <w:sz w:val="24"/>
+          <w:szCs w:val="24"/>
+          <w:lang w:val="pt-BR"/>
+        </w:rPr>
+        <w:t>maleável</w:t>
+      </w:r>
+      <w:r>
+        <w:rPr>
+          <w:sz w:val="24"/>
+          <w:szCs w:val="24"/>
+          <w:lang w:val="pt-BR"/>
+        </w:rPr>
+        <w:t>, poré</w:t>
+      </w:r>
+      <w:r>
+        <w:rPr>
+          <w:sz w:val="24"/>
+          <w:szCs w:val="24"/>
+          <w:lang w:val="pt-BR"/>
+        </w:rPr>
+        <w:t>m</w:t>
+      </w:r>
+      <w:r>
+        <w:rPr>
+          <w:sz w:val="24"/>
+          <w:szCs w:val="24"/>
+          <w:lang w:val="pt-BR"/>
+        </w:rPr>
         <w:t>,</w:t>
       </w:r>
       <w:r>
@@ -346,7 +583,7 @@
           <w:szCs w:val="24"/>
           <w:lang w:val="pt-BR"/>
         </w:rPr>
-        <w:t xml:space="preserve"> nesse caso, o desenvolvimento ágil segue uma serie de princípios fundamen</w:t>
+        <w:t xml:space="preserve"> incoerente e se mantém incompleto permanentemente. O desenvolvimento ágil de software é baseado em mudanças fundamentais no processo </w:t>
       </w:r>
       <w:r>
         <w:rPr>
@@ -354,7 +591,15 @@
           <w:szCs w:val="24"/>
           <w:lang w:val="pt-BR"/>
         </w:rPr>
-        <w:t>tais declarados em um manifesto. [1]</w:t>
+        <w:t xml:space="preserve">de </w:t>
+      </w:r>
+      <w:r>
+        <w:rPr>
+          <w:sz w:val="24"/>
+          <w:szCs w:val="24"/>
+          <w:lang w:val="pt-BR"/>
+        </w:rPr>
+        <w:t>desenvolvimento de software visionadas a muito.</w:t>
       </w:r>
     </w:p>
     <w:p>
@@ -364,8 +609,6 @@
         <w:ind w:firstLine="720"/>
         <w:jc w:val="both"/>
         <w:rPr>
-          <w:sz w:val="24"/>
-          <w:szCs w:val="24"/>
           <w:lang w:val="pt-BR"/>
         </w:rPr>
       </w:pPr>
@@ -375,7 +618,8 @@
           <w:szCs w:val="24"/>
           <w:lang w:val="pt-BR"/>
         </w:rPr>
-        <w:t>Desenvolver software pode ser comumente comparado com a confecção de um trabalho de arte</w:t>
+        <w:lastRenderedPageBreak/>
+        <w:t>Desenvolvimento ágil significa uma mudança fundamental em c</w:t>
       </w:r>
       <w:r>
         <w:rPr>
@@ -383,7 +627,7 @@
           <w:szCs w:val="24"/>
           <w:lang w:val="pt-BR"/>
         </w:rPr>
-        <w:t>, pois</w:t>
+        <w:t>omo gerenciamos nossos projetos, p</w:t>
       </w:r>
       <w:r>
         <w:rPr>
@@ -391,83 +635,7 @@
           <w:szCs w:val="24"/>
           <w:lang w:val="pt-BR"/>
         </w:rPr>
-        <w:t xml:space="preserve"> este requer criatividade em seu projeto e grande habilidade para atingir a sua compleição. O software é frequentemente </w:t>
-      </w:r>
-      <w:r>
-        <w:rPr>
-          <w:sz w:val="24"/>
-          <w:szCs w:val="24"/>
-          <w:lang w:val="pt-BR"/>
-        </w:rPr>
-        <w:t>maleável</w:t>
-      </w:r>
-      <w:r>
-        <w:rPr>
-          <w:sz w:val="24"/>
-          <w:szCs w:val="24"/>
-          <w:lang w:val="pt-BR"/>
-        </w:rPr>
-        <w:t>, poré</w:t>
-      </w:r>
-      <w:r>
-        <w:rPr>
-          <w:sz w:val="24"/>
-          <w:szCs w:val="24"/>
-          <w:lang w:val="pt-BR"/>
-        </w:rPr>
-        <w:t>m</w:t>
-      </w:r>
-      <w:r>
-        <w:rPr>
-          <w:sz w:val="24"/>
-          <w:szCs w:val="24"/>
-          <w:lang w:val="pt-BR"/>
-        </w:rPr>
-        <w:t>,</w:t>
-      </w:r>
-      <w:r>
-        <w:rPr>
-          <w:sz w:val="24"/>
-          <w:szCs w:val="24"/>
-          <w:lang w:val="pt-BR"/>
-        </w:rPr>
-        <w:t xml:space="preserve"> incoerente e se mantém incompleto permanentemente. O desenvolvimento ágil de software é baseado em mudanças fundamentais no processo </w:t>
-      </w:r>
-      <w:r>
-        <w:rPr>
-          <w:sz w:val="24"/>
-          <w:szCs w:val="24"/>
-          <w:lang w:val="pt-BR"/>
-        </w:rPr>
-        <w:t xml:space="preserve">de </w:t>
-      </w:r>
-      <w:r>
-        <w:rPr>
-          <w:sz w:val="24"/>
-          <w:szCs w:val="24"/>
-          <w:lang w:val="pt-BR"/>
-        </w:rPr>
-        <w:t>desenvolvimento de software visionadas a muito.</w:t>
-      </w:r>
-    </w:p>
-    <w:p>
-      <w:pPr>
-        <w:pStyle w:val="Standard"/>
-        <w:spacing w:line="360" w:lineRule="auto"/>
-        <w:ind w:firstLine="720"/>
-        <w:jc w:val="both"/>
-        <w:rPr>
-          <w:lang w:val="pt-BR"/>
-        </w:rPr>
-      </w:pPr>
-      <w:r>
-        <w:rPr>
-          <w:sz w:val="24"/>
-          <w:szCs w:val="24"/>
-          <w:lang w:val="pt-BR"/>
-        </w:rPr>
-        <w:lastRenderedPageBreak/>
-        <w:t>Desenvolvimento ágil significa uma mudança fundamental em como gerenciamos nossos projetos. Pois</w:t>
+        <w:t>ois</w:t>
       </w:r>
       <w:r>
         <w:rPr>
@@ -594,7 +762,23 @@
           <w:szCs w:val="24"/>
           <w:lang w:val="pt-BR"/>
         </w:rPr>
-        <w:t>É necessário e essencial nos dias de hoje utilizar o desenvolvimento ágil de software, pois este traz mudanças na forma como o software é desenvolvido mudando paradigmas do processo de desenvolvimento que vem nos acompanhado por décadas, onde o desenvolvimento tradicional tem fases e checkpoints bem definidos durante seu processo de desenvolvimento onde no final de cada fase algum objetivo é cumprido e algo é entregue.</w:t>
+        <w:t>É necessário e essencial nos dias de hoje utilizar o desenvolvimento ágil de software, pois este traz mudanças na forma como o software é desenvolvido</w:t>
+      </w:r>
+      <w:r>
+        <w:rPr>
+          <w:sz w:val="24"/>
+          <w:szCs w:val="24"/>
+          <w:lang w:val="pt-BR"/>
+        </w:rPr>
+        <w:t>,</w:t>
+      </w:r>
+      <w:r>
+        <w:rPr>
+          <w:sz w:val="24"/>
+          <w:szCs w:val="24"/>
+          <w:lang w:val="pt-BR"/>
+        </w:rPr>
+        <w:t xml:space="preserve"> mudando paradigmas do processo de desenvolvimento que vem nos acompanhado por décadas, onde o desenvolvimento tradicional tem fases e checkpoints bem definidos durante seu processo de desenvolvimento onde no final de cada fase algum objetivo é cumprido e algo é entregue.</w:t>
       </w:r>
     </w:p>
     <w:p>
@@ -632,7 +816,23 @@
           <w:szCs w:val="24"/>
           <w:lang w:val="pt-BR"/>
         </w:rPr>
-        <w:t>Em um projeto como o doando.se a capacidade de efetuar mudanças drásticas e a flexibilidade do software desenvolvido, podendo se adaptar a especificações em que ate mesmo os usuários finais deste serviço não estão certos de quais serão, é essencial.</w:t>
+        <w:t>Em um projeto como o doando.se a capacidade de efetuar mudanças drásticas e a flexibilidade do software desenvolvido, podendo se ada</w:t>
+      </w:r>
+      <w:r>
+        <w:rPr>
+          <w:sz w:val="24"/>
+          <w:szCs w:val="24"/>
+          <w:lang w:val="pt-BR"/>
+        </w:rPr>
+        <w:t>ptar a especificações em que até</w:t>
+      </w:r>
+      <w:r>
+        <w:rPr>
+          <w:sz w:val="24"/>
+          <w:szCs w:val="24"/>
+          <w:lang w:val="pt-BR"/>
+        </w:rPr>
+        <w:t xml:space="preserve"> mesmo os usuários finais deste serviço não estão certos de quais serão, é essencial.</w:t>
       </w:r>
     </w:p>
     <w:p>
@@ -743,7 +943,61 @@
           <w:sz w:val="24"/>
           <w:szCs w:val="24"/>
         </w:rPr>
-        <w:t xml:space="preserve">O objetivo é usar a tecnologia em prol de uma causa social, facilitando para as pessoas se voluntariarem na doação de sangue, criando uma ferramenta para os hemocentros reporem seus estoques de sangue através de uma tecnologia ágil, no intuito de facilitar todo o processo na comunicação entre doadores e hemocentros, para a resolução de um dos maiores problemas hoje enfrentada por hemocentros e hospitais. Em meio a esta questão a quem eles poderão recorrer? Televisão? Rádio? Tudo isso, hoje em dia, já está ultrapassado e há a ideia de levar todo o conteúdo e campanhas para a Internet e redes sociais. </w:t>
+        <w:t xml:space="preserve">O objetivo é usar a tecnologia em prol de uma causa social, facilitando </w:t>
+      </w:r>
+      <w:r>
+        <w:rPr>
+          <w:rFonts w:ascii="Arial" w:eastAsia="Times New Roman" w:hAnsi="Arial" w:cs="Arial"/>
+          <w:color w:val="000000"/>
+          <w:sz w:val="24"/>
+          <w:szCs w:val="24"/>
+        </w:rPr>
+        <w:t>o voluntariado na doação de sangue</w:t>
+      </w:r>
+      <w:r>
+        <w:rPr>
+          <w:rFonts w:ascii="Arial" w:eastAsia="Times New Roman" w:hAnsi="Arial" w:cs="Arial"/>
+          <w:color w:val="000000"/>
+          <w:sz w:val="24"/>
+          <w:szCs w:val="24"/>
+        </w:rPr>
+        <w:t xml:space="preserve">, criando uma ferramenta para os hemocentros reporem seus estoques de sangue através </w:t>
+      </w:r>
+      <w:r>
+        <w:rPr>
+          <w:rFonts w:ascii="Arial" w:eastAsia="Times New Roman" w:hAnsi="Arial" w:cs="Arial"/>
+          <w:color w:val="000000"/>
+          <w:sz w:val="24"/>
+          <w:szCs w:val="24"/>
+        </w:rPr>
+        <w:t>de uma tecnologia ágil, no intuí</w:t>
+      </w:r>
+      <w:r>
+        <w:rPr>
+          <w:rFonts w:ascii="Arial" w:eastAsia="Times New Roman" w:hAnsi="Arial" w:cs="Arial"/>
+          <w:color w:val="000000"/>
+          <w:sz w:val="24"/>
+          <w:szCs w:val="24"/>
+        </w:rPr>
+        <w:t>to de facilitar todo o processo na comunicação entre doadores e hemocentros, para a resolução de um dos m</w:t>
+      </w:r>
+      <w:r>
+        <w:rPr>
+          <w:rFonts w:ascii="Arial" w:eastAsia="Times New Roman" w:hAnsi="Arial" w:cs="Arial"/>
+          <w:color w:val="000000"/>
+          <w:sz w:val="24"/>
+          <w:szCs w:val="24"/>
+        </w:rPr>
+        <w:t>aiores problemas hoje enfrentado</w:t>
+      </w:r>
+      <w:r>
+        <w:rPr>
+          <w:rFonts w:ascii="Arial" w:eastAsia="Times New Roman" w:hAnsi="Arial" w:cs="Arial"/>
+          <w:color w:val="000000"/>
+          <w:sz w:val="24"/>
+          <w:szCs w:val="24"/>
+        </w:rPr>
+        <w:t xml:space="preserve"> por hemocentros e hospitais. Em meio a esta questão a quem eles poderão recorrer? Televisão? Rádio? Tudo isso, hoje em dia, já está ultrapassado e há a ideia de levar todo o conteúdo e campanhas para a Internet e redes sociais. </w:t>
       </w:r>
     </w:p>
     <w:p>
@@ -765,7 +1019,16 @@
           <w:sz w:val="24"/>
           <w:szCs w:val="24"/>
         </w:rPr>
-        <w:t>Com esse intuito, adquire-se um foco para criar um web site chamado “</w:t>
+        <w:t>Com esse intuí</w:t>
+      </w:r>
+      <w:r>
+        <w:rPr>
+          <w:rFonts w:ascii="Arial" w:eastAsia="Times New Roman" w:hAnsi="Arial" w:cs="Arial"/>
+          <w:color w:val="000000"/>
+          <w:sz w:val="24"/>
+          <w:szCs w:val="24"/>
+        </w:rPr>
+        <w:t>to, adquire-se um foco para criar um web site chamado “</w:t>
       </w:r>
       <w:r>
         <w:rPr>
@@ -806,7 +1069,43 @@
           <w:sz w:val="24"/>
           <w:szCs w:val="24"/>
         </w:rPr>
-        <w:t>A ideia e o objetivo principal é mostrar através de ferramentas ágeis que se pode obter sangue em um processo bem mais rápido que o normal, deixando claro que é necessário sempre da colaboração e conscientização da população em geral, tratando os casos com urgência com mais prioridade e obtendo agilidade através da ferramenta API do Google Maps, introduzindo uma busca feita pelo próprio hemocentro em um raio aproximado, busca-se o maior número de pessoas com o tipo sanguíneo especificado para entrar em contato e agendar a doação o mais rápido possível.</w:t>
+        <w:t>A id</w:t>
+      </w:r>
+      <w:r>
+        <w:rPr>
+          <w:rFonts w:ascii="Arial" w:eastAsia="Times New Roman" w:hAnsi="Arial" w:cs="Arial"/>
+          <w:color w:val="000000"/>
+          <w:sz w:val="24"/>
+          <w:szCs w:val="24"/>
+        </w:rPr>
+        <w:t>e</w:t>
+      </w:r>
+      <w:r>
+        <w:rPr>
+          <w:rFonts w:ascii="Arial" w:eastAsia="Times New Roman" w:hAnsi="Arial" w:cs="Arial"/>
+          <w:color w:val="000000"/>
+          <w:sz w:val="24"/>
+          <w:szCs w:val="24"/>
+        </w:rPr>
+        <w:t xml:space="preserve">ia e o objetivo principal é mostrar através de ferramentas ágeis que se pode obter sangue em um processo bem mais rápido que o normal, deixando </w:t>
+      </w:r>
+      <w:r>
+        <w:rPr>
+          <w:rFonts w:ascii="Arial" w:eastAsia="Times New Roman" w:hAnsi="Arial" w:cs="Arial"/>
+          <w:color w:val="000000"/>
+          <w:sz w:val="24"/>
+          <w:szCs w:val="24"/>
+        </w:rPr>
+        <w:t>claro que é necessário sempre a</w:t>
+      </w:r>
+      <w:r>
+        <w:rPr>
+          <w:rFonts w:ascii="Arial" w:eastAsia="Times New Roman" w:hAnsi="Arial" w:cs="Arial"/>
+          <w:color w:val="000000"/>
+          <w:sz w:val="24"/>
+          <w:szCs w:val="24"/>
+        </w:rPr>
+        <w:t xml:space="preserve"> colaboração e conscientização da população em geral, tratando os casos com urgência com mais prioridade e obtendo agilidade através da ferramenta API do Google Maps, introduzindo uma busca feita pelo próprio hemocentro em um raio aproximado, busca-se o maior número de pessoas com o tipo sanguíneo especificado para entrar em contato e agendar a doação o mais rápido possível.</w:t>
       </w:r>
     </w:p>
     <w:p>
@@ -1064,7 +1363,31 @@
           <w:sz w:val="24"/>
           <w:szCs w:val="24"/>
         </w:rPr>
-        <w:t>A escassez de bolsas de sangue pode custar uma vida em situações de emergência e tendo em vista que atualmente a única forma de se conseguir mais doadores em situação de necessidades é por contato pessoal e aleatório. É um fator agravante não apenas a busca de doadores em sí, mas sim, doadores com o tipo sanguíneo em questão.</w:t>
+        <w:t>A escassez de bolsas de sangue pode custar uma vida em situações de emergência e tendo em vista que atualmente a única forma de se conseguir mais doadores em situação de necessidades é por contato pessoal e aleatório.</w:t>
+      </w:r>
+      <w:r>
+        <w:rPr>
+          <w:rFonts w:ascii="Arial" w:hAnsi="Arial" w:cs="Arial"/>
+          <w:sz w:val="24"/>
+          <w:szCs w:val="24"/>
+        </w:rPr>
+        <w:t xml:space="preserve">                    </w:t>
+      </w:r>
+      <w:r>
+        <w:rPr>
+          <w:rFonts w:ascii="Arial" w:hAnsi="Arial" w:cs="Arial"/>
+          <w:sz w:val="24"/>
+          <w:szCs w:val="24"/>
+        </w:rPr>
+        <w:t xml:space="preserve">                                                                     </w:t>
+      </w:r>
+      <w:r>
+        <w:rPr>
+          <w:rFonts w:ascii="Arial" w:hAnsi="Arial" w:cs="Arial"/>
+          <w:sz w:val="24"/>
+          <w:szCs w:val="24"/>
+        </w:rPr>
+        <w:t>É um fator agravante não apenas a busca de doadores em sí, mas sim, doadores com o tipo sanguíneo em questão.</w:t>
       </w:r>
     </w:p>
     <w:p>
@@ -1129,21 +1452,66 @@
       <w:pPr>
         <w:pStyle w:val="SemEspaamento"/>
         <w:spacing w:line="360" w:lineRule="auto"/>
-        <w:jc w:val="both"/>
-        <w:rPr>
-          <w:rFonts w:ascii="Arial" w:hAnsi="Arial" w:cs="Arial"/>
-          <w:sz w:val="24"/>
-          <w:szCs w:val="24"/>
-        </w:rPr>
-      </w:pPr>
-      <w:r>
-        <w:rPr>
-          <w:rFonts w:ascii="Arial" w:hAnsi="Arial" w:cs="Arial"/>
-          <w:sz w:val="24"/>
-          <w:szCs w:val="24"/>
-        </w:rPr>
-        <w:tab/>
-        <w:t>Não é novidade que o Brasil sofre por uma grande defasagem de doadores de sangue, todo mês cirurgias são canceladas pois hospitais não tem sangue suficiente em seus bancos de sangue para realizar as cirurgias.  Um exemplo está numa matéria publicada pelo jornal Estadão(2012) onde diz que pelo menos 15 cirurgias foram canceladas no diâmetro das cidades que atinge Araçatuba, Marília e</w:t>
+        <w:ind w:firstLine="708"/>
+        <w:jc w:val="both"/>
+        <w:rPr>
+          <w:rFonts w:ascii="Arial" w:hAnsi="Arial" w:cs="Arial"/>
+          <w:sz w:val="24"/>
+          <w:szCs w:val="24"/>
+        </w:rPr>
+      </w:pPr>
+      <w:r>
+        <w:rPr>
+          <w:rFonts w:ascii="Arial" w:hAnsi="Arial" w:cs="Arial"/>
+          <w:sz w:val="24"/>
+          <w:szCs w:val="24"/>
+        </w:rPr>
+        <w:t>Não é novidade que o Brasil sofre por uma grande defasagem de doadores de sangue, todo mês cirurgias são canceladas</w:t>
+      </w:r>
+      <w:r>
+        <w:rPr>
+          <w:rFonts w:ascii="Arial" w:hAnsi="Arial" w:cs="Arial"/>
+          <w:sz w:val="24"/>
+          <w:szCs w:val="24"/>
+        </w:rPr>
+        <w:t>,</w:t>
+      </w:r>
+      <w:r>
+        <w:rPr>
+          <w:rFonts w:ascii="Arial" w:hAnsi="Arial" w:cs="Arial"/>
+          <w:sz w:val="24"/>
+          <w:szCs w:val="24"/>
+        </w:rPr>
+        <w:t xml:space="preserve"> pois hospitais não tem sangue suficiente em seus bancos de sangue para realizar as cirurgias</w:t>
+      </w:r>
+      <w:r>
+        <w:rPr>
+          <w:rFonts w:ascii="Arial" w:hAnsi="Arial" w:cs="Arial"/>
+          <w:sz w:val="24"/>
+          <w:szCs w:val="24"/>
+        </w:rPr>
+        <w:t>.</w:t>
+      </w:r>
+    </w:p>
+    <w:p>
+      <w:pPr>
+        <w:pStyle w:val="SemEspaamento"/>
+        <w:spacing w:line="360" w:lineRule="auto"/>
+        <w:ind w:firstLine="708"/>
+        <w:jc w:val="both"/>
+        <w:rPr>
+          <w:rFonts w:ascii="Arial" w:hAnsi="Arial" w:cs="Arial"/>
+          <w:sz w:val="24"/>
+          <w:szCs w:val="24"/>
+        </w:rPr>
+      </w:pPr>
+      <w:r>
+        <w:rPr>
+          <w:rFonts w:ascii="Arial" w:hAnsi="Arial" w:cs="Arial"/>
+          <w:sz w:val="24"/>
+          <w:szCs w:val="24"/>
+        </w:rPr>
+        <w:t>Um exemplo está numa matéria publicada pelo jornal Estadão(2012) onde diz que pelo menos 15 cirurgias foram canceladas no diâmetro das cidades que atinge Araçatuba, Marília e</w:t>
       </w:r>
       <w:r>
         <w:rPr>
@@ -4153,7 +4521,39 @@
           <w:sz w:val="24"/>
           <w:szCs w:val="24"/>
         </w:rPr>
-        <w:t>um aplicativo integrado no Facebook para unir o máximo de pessoas para contribuírem a doação de sangue e respectivamente divididas por tipos sanguíneos no próprio aplicativo. No entanto, esse sistema só é disponibilizado para usuários do Facebook, sendo limitado para usuários que não possuam a rede social, que é um problema, pois nem todos se interagem nesses ambientes.</w:t>
+        <w:t xml:space="preserve">um aplicativo integrado </w:t>
+      </w:r>
+      <w:r>
+        <w:rPr>
+          <w:rFonts w:ascii="Arial" w:hAnsi="Arial" w:cs="Arial"/>
+          <w:sz w:val="24"/>
+          <w:szCs w:val="24"/>
+        </w:rPr>
+        <w:t>ao</w:t>
+      </w:r>
+      <w:r>
+        <w:rPr>
+          <w:rFonts w:ascii="Arial" w:hAnsi="Arial" w:cs="Arial"/>
+          <w:sz w:val="24"/>
+          <w:szCs w:val="24"/>
+        </w:rPr>
+        <w:t xml:space="preserve"> Facebook para unir o máximo de pessoas para contribuírem a doação de sangue e respectivamente divididas por tipos sanguíneos no próprio aplicativo. No entanto, esse sistema só é disponibilizado para usuários do Facebook, sendo limitado para usuários que não possuam a rede social, </w:t>
+      </w:r>
+      <w:r>
+        <w:rPr>
+          <w:rFonts w:ascii="Arial" w:hAnsi="Arial" w:cs="Arial"/>
+          <w:sz w:val="24"/>
+          <w:szCs w:val="24"/>
+        </w:rPr>
+        <w:t xml:space="preserve">o </w:t>
+      </w:r>
+      <w:r>
+        <w:rPr>
+          <w:rFonts w:ascii="Arial" w:hAnsi="Arial" w:cs="Arial"/>
+          <w:sz w:val="24"/>
+          <w:szCs w:val="24"/>
+        </w:rPr>
+        <w:t>que é um problema, pois nem todos se interagem nesses ambientes.</w:t>
       </w:r>
     </w:p>
     <w:p>
@@ -4197,7 +4597,23 @@
           <w:sz w:val="24"/>
           <w:szCs w:val="24"/>
         </w:rPr>
-        <w:t xml:space="preserve">], imposto pelo governo do estado de São Paulo, é um hemocentro que tem com o intuito de divulgar os locais para doação de sangue, mostrar a posição de estoque atual de cada tipo sanguíneo, consequentemente informando qual está em alerta, além de informar e prestar todo o tipo de apoio aos hemocentros de todo o Brasil e todas as informações necessárias de como doar sangue. Porém, este aplicativo é focado mais no Estado de São Paulo, apesar de que há doação de sangue para outros estados, não havendo interação total com os possíveis doadores, isso desfavorece e diminui a quantidade de pessoas para a visualização do site, mesmo havendo uma conta do Pró Sangue no Facebook há limitações em relação ao foco principal do Doando.se que será a total ajuda para os casos emergenciais e o empenho em aumentar a quantidade de usuários do aplicativo. </w:t>
+        <w:t xml:space="preserve">], imposto pelo governo do estado de São Paulo, é um hemocentro que tem com o intuito de divulgar os locais para doação de sangue, mostrar a posição de estoque atual de cada tipo sanguíneo, consequentemente informando qual está em alerta, além de informar e prestar todo o tipo de apoio aos hemocentros de todo o Brasil e todas as informações necessárias de como doar sangue. Porém, este aplicativo é focado mais no Estado de São Paulo, apesar de que há </w:t>
+      </w:r>
+      <w:r>
+        <w:rPr>
+          <w:rFonts w:ascii="Arial" w:hAnsi="Arial" w:cs="Arial"/>
+          <w:sz w:val="24"/>
+          <w:szCs w:val="24"/>
+        </w:rPr>
+        <w:t xml:space="preserve">a </w:t>
+      </w:r>
+      <w:r>
+        <w:rPr>
+          <w:rFonts w:ascii="Arial" w:hAnsi="Arial" w:cs="Arial"/>
+          <w:sz w:val="24"/>
+          <w:szCs w:val="24"/>
+        </w:rPr>
+        <w:t xml:space="preserve">doação de sangue para outros estados, não havendo interação total com os possíveis doadores, isso desfavorece e diminui a quantidade de pessoas para a visualização do site, mesmo havendo uma conta do Pró Sangue no Facebook há limitações em relação ao foco principal do Doando.se que será a total ajuda para os casos emergenciais e o empenho em aumentar a quantidade de usuários do aplicativo. </w:t>
       </w:r>
     </w:p>
     <w:p>
@@ -4395,6 +4811,7 @@
       <w:pPr>
         <w:pStyle w:val="SemEspaamento"/>
         <w:spacing w:line="360" w:lineRule="auto"/>
+        <w:ind w:firstLine="708"/>
         <w:jc w:val="both"/>
         <w:rPr>
           <w:rFonts w:ascii="Arial" w:hAnsi="Arial" w:cs="Arial"/>
@@ -4415,20 +4832,37 @@
       <w:pPr>
         <w:pStyle w:val="SemEspaamento"/>
         <w:spacing w:line="360" w:lineRule="auto"/>
-        <w:jc w:val="both"/>
-        <w:rPr>
-          <w:rFonts w:ascii="Arial" w:hAnsi="Arial" w:cs="Arial"/>
-          <w:sz w:val="24"/>
-          <w:szCs w:val="24"/>
-        </w:rPr>
-      </w:pPr>
-      <w:r>
-        <w:rPr>
-          <w:rFonts w:ascii="Arial" w:hAnsi="Arial" w:cs="Arial"/>
-          <w:sz w:val="24"/>
-          <w:szCs w:val="24"/>
-        </w:rPr>
-        <w:t>Dados cadastrados nesse banco de dados serão de acesso de instituições da área da saúde, e também informações limitadas com relação aos doadores cadastrados, poderão ser visualizadas na área de acesso publico</w:t>
+        <w:ind w:firstLine="708"/>
+        <w:jc w:val="both"/>
+        <w:rPr>
+          <w:rFonts w:ascii="Arial" w:hAnsi="Arial" w:cs="Arial"/>
+          <w:sz w:val="24"/>
+          <w:szCs w:val="24"/>
+        </w:rPr>
+      </w:pPr>
+      <w:r>
+        <w:rPr>
+          <w:rFonts w:ascii="Arial" w:hAnsi="Arial" w:cs="Arial"/>
+          <w:sz w:val="24"/>
+          <w:szCs w:val="24"/>
+        </w:rPr>
+        <w:t>Dados cadastrados nesse banco de dados serão de acesso de instituições da área da saúde, e também informações limitadas com relação aos doadores cadastrados, poderão ser v</w:t>
+      </w:r>
+      <w:r>
+        <w:rPr>
+          <w:rFonts w:ascii="Arial" w:hAnsi="Arial" w:cs="Arial"/>
+          <w:sz w:val="24"/>
+          <w:szCs w:val="24"/>
+        </w:rPr>
+        <w:t>isualizadas na área de acesso pú</w:t>
+      </w:r>
+      <w:r>
+        <w:rPr>
+          <w:rFonts w:ascii="Arial" w:hAnsi="Arial" w:cs="Arial"/>
+          <w:sz w:val="24"/>
+          <w:szCs w:val="24"/>
+        </w:rPr>
+        <w:t>blico</w:t>
       </w:r>
       <w:r>
         <w:rPr>
@@ -4451,6 +4885,7 @@
       <w:pPr>
         <w:pStyle w:val="SemEspaamento"/>
         <w:spacing w:line="360" w:lineRule="auto"/>
+        <w:ind w:firstLine="708"/>
         <w:jc w:val="both"/>
         <w:rPr>
           <w:rFonts w:ascii="Arial" w:hAnsi="Arial" w:cs="Arial"/>
@@ -4487,42 +4922,46 @@
       <w:pPr>
         <w:pStyle w:val="SemEspaamento"/>
         <w:spacing w:line="360" w:lineRule="auto"/>
-        <w:jc w:val="both"/>
-        <w:rPr>
-          <w:rFonts w:ascii="Arial" w:hAnsi="Arial" w:cs="Arial"/>
-          <w:sz w:val="24"/>
-          <w:szCs w:val="24"/>
-        </w:rPr>
-      </w:pPr>
-      <w:r>
-        <w:rPr>
-          <w:rFonts w:ascii="Arial" w:hAnsi="Arial" w:cs="Arial"/>
-          <w:sz w:val="24"/>
-          <w:szCs w:val="24"/>
-        </w:rPr>
-        <w:t>O Doando.se cria uma ponte entre o doador de sangue e os que precisarão deste sangue, também fazendo que seja fácil e pratico o ato de se voluntariar como um doador bastando um simples cadastro.</w:t>
-      </w:r>
-    </w:p>
-    <w:p>
-      <w:pPr>
-        <w:pStyle w:val="SemEspaamento"/>
-        <w:spacing w:line="360" w:lineRule="auto"/>
-        <w:jc w:val="both"/>
-        <w:rPr>
-          <w:rFonts w:ascii="Arial" w:hAnsi="Arial" w:cs="Arial"/>
-          <w:sz w:val="24"/>
-          <w:szCs w:val="24"/>
-        </w:rPr>
-      </w:pPr>
-    </w:p>
-    <w:p>
-      <w:pPr>
-        <w:pStyle w:val="SemEspaamento"/>
-        <w:spacing w:line="360" w:lineRule="auto"/>
-        <w:jc w:val="both"/>
-        <w:rPr>
-          <w:rFonts w:ascii="Arial" w:hAnsi="Arial" w:cs="Arial"/>
-          <w:b/>
+        <w:ind w:firstLine="708"/>
+        <w:jc w:val="both"/>
+        <w:rPr>
+          <w:rFonts w:ascii="Arial" w:hAnsi="Arial" w:cs="Arial"/>
+          <w:sz w:val="24"/>
+          <w:szCs w:val="24"/>
+        </w:rPr>
+      </w:pPr>
+      <w:r>
+        <w:rPr>
+          <w:rFonts w:ascii="Arial" w:hAnsi="Arial" w:cs="Arial"/>
+          <w:sz w:val="24"/>
+          <w:szCs w:val="24"/>
+        </w:rPr>
+        <w:t>O Doando.se cria uma ponte entre o doador de sangue e os que precisarão deste sangue, tam</w:t>
+      </w:r>
+      <w:r>
+        <w:rPr>
+          <w:rFonts w:ascii="Arial" w:hAnsi="Arial" w:cs="Arial"/>
+          <w:sz w:val="24"/>
+          <w:szCs w:val="24"/>
+        </w:rPr>
+        <w:t>bém fazendo que seja fácil e prá</w:t>
+      </w:r>
+      <w:r>
+        <w:rPr>
+          <w:rFonts w:ascii="Arial" w:hAnsi="Arial" w:cs="Arial"/>
+          <w:sz w:val="24"/>
+          <w:szCs w:val="24"/>
+        </w:rPr>
+        <w:t>tico o ato de se voluntariar como um doador bastando um simples cadastro.</w:t>
+      </w:r>
+    </w:p>
+    <w:p>
+      <w:pPr>
+        <w:pStyle w:val="SemEspaamento"/>
+        <w:spacing w:line="360" w:lineRule="auto"/>
+        <w:jc w:val="both"/>
+        <w:rPr>
+          <w:rFonts w:ascii="Arial" w:hAnsi="Arial" w:cs="Arial"/>
           <w:sz w:val="24"/>
           <w:szCs w:val="24"/>
         </w:rPr>
@@ -4590,6 +5029,7 @@
       <w:pPr>
         <w:pStyle w:val="SemEspaamento"/>
         <w:spacing w:line="360" w:lineRule="auto"/>
+        <w:ind w:firstLine="708"/>
         <w:jc w:val="both"/>
         <w:rPr>
           <w:rFonts w:ascii="Arial" w:hAnsi="Arial" w:cs="Arial"/>
@@ -4611,7 +5051,55 @@
           <w:sz w:val="24"/>
           <w:szCs w:val="24"/>
         </w:rPr>
-        <w:t xml:space="preserve">gina inicial é a pagina que todo e qualquer individuo ira ver quando se dirigir a URL http://doando.se a partir de um navegador web, ou seja esta é a porta de entrada para o doando.se a primeira coisa que qualquer usuário ira ver será esta pagina, levando-se isto em conta esta </w:t>
+        <w:t>gina inicial é a pagina que todo e qualquer indi</w:t>
+      </w:r>
+      <w:r>
+        <w:rPr>
+          <w:rFonts w:ascii="Arial" w:hAnsi="Arial" w:cs="Arial"/>
+          <w:sz w:val="24"/>
+          <w:szCs w:val="24"/>
+        </w:rPr>
+        <w:t>viduo irá</w:t>
+      </w:r>
+      <w:r>
+        <w:rPr>
+          <w:rFonts w:ascii="Arial" w:hAnsi="Arial" w:cs="Arial"/>
+          <w:sz w:val="24"/>
+          <w:szCs w:val="24"/>
+        </w:rPr>
+        <w:t xml:space="preserve"> ver quando se dirigir a URL http://doando.se a partir de um navegador web, ou seja esta é a porta de entrada para o doando.se</w:t>
+      </w:r>
+      <w:r>
+        <w:rPr>
+          <w:rFonts w:ascii="Arial" w:hAnsi="Arial" w:cs="Arial"/>
+          <w:sz w:val="24"/>
+          <w:szCs w:val="24"/>
+        </w:rPr>
+        <w:t>,</w:t>
+      </w:r>
+      <w:r>
+        <w:rPr>
+          <w:rFonts w:ascii="Arial" w:hAnsi="Arial" w:cs="Arial"/>
+          <w:sz w:val="24"/>
+          <w:szCs w:val="24"/>
+        </w:rPr>
+        <w:t xml:space="preserve"> a primeir</w:t>
+      </w:r>
+      <w:r>
+        <w:rPr>
+          <w:rFonts w:ascii="Arial" w:hAnsi="Arial" w:cs="Arial"/>
+          <w:sz w:val="24"/>
+          <w:szCs w:val="24"/>
+        </w:rPr>
+        <w:t>a coisa que qualquer usuário irá</w:t>
+      </w:r>
+      <w:r>
+        <w:rPr>
+          <w:rFonts w:ascii="Arial" w:hAnsi="Arial" w:cs="Arial"/>
+          <w:sz w:val="24"/>
+          <w:szCs w:val="24"/>
+        </w:rPr>
+        <w:t xml:space="preserve"> ver será esta pagina, levando-se isto em conta esta </w:t>
       </w:r>
       <w:r>
         <w:rPr>
@@ -4627,15 +5115,39 @@
           <w:sz w:val="24"/>
           <w:szCs w:val="24"/>
         </w:rPr>
-        <w:t xml:space="preserve">blico e sem nenhuma restrição, visando justamente a partir dela o individuo se torne um doador cadastrado, </w:t>
-      </w:r>
-      <w:r>
-        <w:rPr>
-          <w:rFonts w:ascii="Arial" w:hAnsi="Arial" w:cs="Arial"/>
-          <w:sz w:val="24"/>
-          <w:szCs w:val="24"/>
-        </w:rPr>
-        <w:t>os diferentes elementos desta pá</w:t>
+        <w:t>blico e sem nenhuma restrição, visando justamente a partir dela o individu</w:t>
+      </w:r>
+      <w:r>
+        <w:rPr>
+          <w:rFonts w:ascii="Arial" w:hAnsi="Arial" w:cs="Arial"/>
+          <w:sz w:val="24"/>
+          <w:szCs w:val="24"/>
+        </w:rPr>
+        <w:t>o se torne um doador cadastrado.</w:t>
+      </w:r>
+      <w:r>
+        <w:rPr>
+          <w:rFonts w:ascii="Arial" w:hAnsi="Arial" w:cs="Arial"/>
+          <w:sz w:val="24"/>
+          <w:szCs w:val="24"/>
+        </w:rPr>
+        <w:t xml:space="preserve"> </w:t>
+      </w:r>
+      <w:r>
+        <w:rPr>
+          <w:rFonts w:ascii="Arial" w:hAnsi="Arial" w:cs="Arial"/>
+          <w:sz w:val="24"/>
+          <w:szCs w:val="24"/>
+        </w:rPr>
+        <w:t>O</w:t>
+      </w:r>
+      <w:r>
+        <w:rPr>
+          <w:rFonts w:ascii="Arial" w:hAnsi="Arial" w:cs="Arial"/>
+          <w:sz w:val="24"/>
+          <w:szCs w:val="24"/>
+        </w:rPr>
+        <w:t>s diferentes elementos desta pá</w:t>
       </w:r>
       <w:r>
         <w:rPr>
@@ -4740,7 +5252,111 @@
           <w:szCs w:val="24"/>
         </w:rPr>
         <w:lastRenderedPageBreak/>
-        <w:t>Ao acessar a pagina inicial do Doando.se alguns items da pagina imediatamente se destacam ao visitante, logo no topo da pagina links para compartilhamento do Doando.se nas principais redes sociais incentivam ao visitante espalhar a ideia do Doando.se ao seu circulo de amigos, em seguida vem a barra de navegação principal do Doando.se com links para as suas diferentes seções, abaixo do menu principal da pagina encontra-se uma frase de apelo ao visitante para se tornar um doador, logo ao lado da frase em questão encontra-se um botão de grandes dimensões, em  que a frase "Seja um doador", é acompanhada de menor destaque da frase "faça seu cadastro", sendo um dos itens de maior destaque logo ao entrar na pagina, evidenciando o foco do Doando-se que é o cadastro de doadores.</w:t>
+        <w:t>Ao acessar a pá</w:t>
+      </w:r>
+      <w:r>
+        <w:rPr>
+          <w:rFonts w:ascii="Arial" w:hAnsi="Arial" w:cs="Arial"/>
+          <w:sz w:val="24"/>
+          <w:szCs w:val="24"/>
+        </w:rPr>
+        <w:t xml:space="preserve">gina inicial do Doando.se alguns </w:t>
+      </w:r>
+      <w:r>
+        <w:rPr>
+          <w:rFonts w:ascii="Arial" w:hAnsi="Arial" w:cs="Arial"/>
+          <w:sz w:val="24"/>
+          <w:szCs w:val="24"/>
+        </w:rPr>
+        <w:t>í</w:t>
+      </w:r>
+      <w:r>
+        <w:rPr>
+          <w:rFonts w:ascii="Arial" w:hAnsi="Arial" w:cs="Arial"/>
+          <w:sz w:val="24"/>
+          <w:szCs w:val="24"/>
+        </w:rPr>
+        <w:t>tems da p</w:t>
+      </w:r>
+      <w:r>
+        <w:rPr>
+          <w:rFonts w:ascii="Arial" w:hAnsi="Arial" w:cs="Arial"/>
+          <w:sz w:val="24"/>
+          <w:szCs w:val="24"/>
+        </w:rPr>
+        <w:t>á</w:t>
+      </w:r>
+      <w:r>
+        <w:rPr>
+          <w:rFonts w:ascii="Arial" w:hAnsi="Arial" w:cs="Arial"/>
+          <w:sz w:val="24"/>
+          <w:szCs w:val="24"/>
+        </w:rPr>
+        <w:t xml:space="preserve">gina imediatamente se destacam </w:t>
+      </w:r>
+      <w:r>
+        <w:rPr>
+          <w:rFonts w:ascii="Arial" w:hAnsi="Arial" w:cs="Arial"/>
+          <w:sz w:val="24"/>
+          <w:szCs w:val="24"/>
+        </w:rPr>
+        <w:t>ao visitante, logo no topo da pá</w:t>
+      </w:r>
+      <w:r>
+        <w:rPr>
+          <w:rFonts w:ascii="Arial" w:hAnsi="Arial" w:cs="Arial"/>
+          <w:sz w:val="24"/>
+          <w:szCs w:val="24"/>
+        </w:rPr>
+        <w:t>gina links para compartilhamento do Doando.se nas principais redes sociais incentivam ao visitante espalhar a ideia do Doando.se ao seu circulo de amigos, em seguida vem a barra de navegação principal do Doando.se com links para as suas diferentes seções, abaixo do menu principal da p</w:t>
+      </w:r>
+      <w:r>
+        <w:rPr>
+          <w:rFonts w:ascii="Arial" w:hAnsi="Arial" w:cs="Arial"/>
+          <w:sz w:val="24"/>
+          <w:szCs w:val="24"/>
+        </w:rPr>
+        <w:t>á</w:t>
+      </w:r>
+      <w:r>
+        <w:rPr>
+          <w:rFonts w:ascii="Arial" w:hAnsi="Arial" w:cs="Arial"/>
+          <w:sz w:val="24"/>
+          <w:szCs w:val="24"/>
+        </w:rPr>
+        <w:t>gina encontra-se uma frase de apelo ao visitante para se tornar um doador, logo ao lado da frase em questão encontra-se um botão de grandes dimensões, em  que a frase "Seja um doador", é acompanhada de menor destaque da frase "fa</w:t>
+      </w:r>
+      <w:r>
+        <w:rPr>
+          <w:rFonts w:ascii="Arial" w:hAnsi="Arial" w:cs="Arial"/>
+          <w:sz w:val="24"/>
+          <w:szCs w:val="24"/>
+        </w:rPr>
+        <w:t>ça seu cadastro", sendo um dos í</w:t>
+      </w:r>
+      <w:r>
+        <w:rPr>
+          <w:rFonts w:ascii="Arial" w:hAnsi="Arial" w:cs="Arial"/>
+          <w:sz w:val="24"/>
+          <w:szCs w:val="24"/>
+        </w:rPr>
+        <w:t>tens de maior destaque logo ao entrar na pa</w:t>
+      </w:r>
+      <w:r>
+        <w:rPr>
+          <w:rFonts w:ascii="Arial" w:hAnsi="Arial" w:cs="Arial"/>
+          <w:sz w:val="24"/>
+          <w:szCs w:val="24"/>
+        </w:rPr>
+        <w:t>á</w:t>
+      </w:r>
+      <w:r>
+        <w:rPr>
+          <w:rFonts w:ascii="Arial" w:hAnsi="Arial" w:cs="Arial"/>
+          <w:sz w:val="24"/>
+          <w:szCs w:val="24"/>
+        </w:rPr>
+        <w:t>gina, evidenciando o foco do Doando-se que é o cadastro de doadores.</w:t>
       </w:r>
     </w:p>
     <w:p>
@@ -4761,15 +5377,79 @@
           <w:sz w:val="24"/>
           <w:szCs w:val="24"/>
         </w:rPr>
-        <w:t>Logo abaixo se encontra um mapa de grandes dimensões, tão largo quanto pagina sendo um item de grande destaque sendo impossível fazer a rolagem para o resto da pagina</w:t>
-      </w:r>
-      <w:r>
-        <w:rPr>
-          <w:rFonts w:ascii="Arial" w:hAnsi="Arial" w:cs="Arial"/>
-          <w:sz w:val="24"/>
-          <w:szCs w:val="24"/>
-        </w:rPr>
-        <w:t xml:space="preserve"> sem nota-lo, mapa este que terá</w:t>
+        <w:t>Logo abaixo se encontra um mapa de grandes dimensões, tão largo quanto</w:t>
+      </w:r>
+      <w:r>
+        <w:rPr>
+          <w:rFonts w:ascii="Arial" w:hAnsi="Arial" w:cs="Arial"/>
+          <w:sz w:val="24"/>
+          <w:szCs w:val="24"/>
+        </w:rPr>
+        <w:t xml:space="preserve"> a</w:t>
+      </w:r>
+      <w:r>
+        <w:rPr>
+          <w:rFonts w:ascii="Arial" w:hAnsi="Arial" w:cs="Arial"/>
+          <w:sz w:val="24"/>
+          <w:szCs w:val="24"/>
+        </w:rPr>
+        <w:t xml:space="preserve"> p</w:t>
+      </w:r>
+      <w:r>
+        <w:rPr>
+          <w:rFonts w:ascii="Arial" w:hAnsi="Arial" w:cs="Arial"/>
+          <w:sz w:val="24"/>
+          <w:szCs w:val="24"/>
+        </w:rPr>
+        <w:t>á</w:t>
+      </w:r>
+      <w:r>
+        <w:rPr>
+          <w:rFonts w:ascii="Arial" w:hAnsi="Arial" w:cs="Arial"/>
+          <w:sz w:val="24"/>
+          <w:szCs w:val="24"/>
+        </w:rPr>
+        <w:t>gina</w:t>
+      </w:r>
+      <w:r>
+        <w:rPr>
+          <w:rFonts w:ascii="Arial" w:hAnsi="Arial" w:cs="Arial"/>
+          <w:sz w:val="24"/>
+          <w:szCs w:val="24"/>
+        </w:rPr>
+        <w:t>, sendo um ítem de grande destaque é</w:t>
+      </w:r>
+      <w:r>
+        <w:rPr>
+          <w:rFonts w:ascii="Arial" w:hAnsi="Arial" w:cs="Arial"/>
+          <w:sz w:val="24"/>
+          <w:szCs w:val="24"/>
+        </w:rPr>
+        <w:t xml:space="preserve"> impossível fazer a rolagem para o resto da pagina</w:t>
+      </w:r>
+      <w:r>
+        <w:rPr>
+          <w:rFonts w:ascii="Arial" w:hAnsi="Arial" w:cs="Arial"/>
+          <w:sz w:val="24"/>
+          <w:szCs w:val="24"/>
+        </w:rPr>
+        <w:t xml:space="preserve"> sem not</w:t>
+      </w:r>
+      <w:r>
+        <w:rPr>
+          <w:rFonts w:ascii="Arial" w:hAnsi="Arial" w:cs="Arial"/>
+          <w:sz w:val="24"/>
+          <w:szCs w:val="24"/>
+        </w:rPr>
+        <w:t>á</w:t>
+      </w:r>
+      <w:r>
+        <w:rPr>
+          <w:rFonts w:ascii="Arial" w:hAnsi="Arial" w:cs="Arial"/>
+          <w:sz w:val="24"/>
+          <w:szCs w:val="24"/>
+        </w:rPr>
+        <w:t>-lo, mapa este que terá</w:t>
       </w:r>
       <w:r>
         <w:rPr>
@@ -4937,18 +5617,6 @@
       <w:pPr>
         <w:pStyle w:val="SemEspaamento"/>
         <w:spacing w:line="360" w:lineRule="auto"/>
-        <w:jc w:val="both"/>
-        <w:rPr>
-          <w:rFonts w:ascii="Arial" w:hAnsi="Arial" w:cs="Arial"/>
-          <w:sz w:val="24"/>
-          <w:szCs w:val="24"/>
-        </w:rPr>
-      </w:pPr>
-    </w:p>
-    <w:p>
-      <w:pPr>
-        <w:pStyle w:val="SemEspaamento"/>
-        <w:spacing w:line="360" w:lineRule="auto"/>
         <w:ind w:firstLine="708"/>
         <w:jc w:val="both"/>
         <w:rPr>
@@ -4988,8 +5656,37 @@
           <w:szCs w:val="24"/>
         </w:rPr>
         <w:lastRenderedPageBreak/>
-        <w:t>envio de alguma mensagem não resultara em outro carregamento da pagina, ele ira conter os campos E-mail, Nome e o assunto a ser tratado</w:t>
-      </w:r>
+        <w:t>envio de alguma mensagem não resultara em outro carregamento da pagina, el</w:t>
+      </w:r>
+      <w:r>
+        <w:rPr>
+          <w:rFonts w:ascii="Arial" w:hAnsi="Arial" w:cs="Arial"/>
+          <w:sz w:val="24"/>
+          <w:szCs w:val="24"/>
+        </w:rPr>
+        <w:t>e ira conter os campos E-mail, n</w:t>
+      </w:r>
+      <w:r>
+        <w:rPr>
+          <w:rFonts w:ascii="Arial" w:hAnsi="Arial" w:cs="Arial"/>
+          <w:sz w:val="24"/>
+          <w:szCs w:val="24"/>
+        </w:rPr>
+        <w:t>ome e o assunto a ser tratado</w:t>
+      </w:r>
+    </w:p>
+    <w:p>
+      <w:pPr>
+        <w:pStyle w:val="SemEspaamento"/>
+        <w:spacing w:line="360" w:lineRule="auto"/>
+        <w:ind w:firstLine="708"/>
+        <w:jc w:val="both"/>
+        <w:rPr>
+          <w:rFonts w:ascii="Arial" w:hAnsi="Arial" w:cs="Arial"/>
+          <w:sz w:val="24"/>
+          <w:szCs w:val="24"/>
+        </w:rPr>
+      </w:pPr>
     </w:p>
     <w:p>
       <w:pPr>
@@ -5116,6 +5813,19 @@
         <w:jc w:val="both"/>
         <w:rPr>
           <w:rFonts w:ascii="Arial" w:hAnsi="Arial" w:cs="Arial"/>
+          <w:b/>
+          <w:sz w:val="24"/>
+          <w:szCs w:val="24"/>
+        </w:rPr>
+      </w:pPr>
+    </w:p>
+    <w:p>
+      <w:pPr>
+        <w:pStyle w:val="SemEspaamento"/>
+        <w:spacing w:line="360" w:lineRule="auto"/>
+        <w:jc w:val="both"/>
+        <w:rPr>
+          <w:rFonts w:ascii="Arial" w:hAnsi="Arial" w:cs="Arial"/>
           <w:sz w:val="24"/>
           <w:szCs w:val="24"/>
         </w:rPr>
@@ -5127,7 +5837,23 @@
           <w:szCs w:val="24"/>
         </w:rPr>
         <w:tab/>
-        <w:t>A área de hemocentros, assim como a pagina inicial é uma área de acesso publico não send</w:t>
+        <w:t>A área de hemocentros, assim como a pagina inicial é uma área de acesso p</w:t>
+      </w:r>
+      <w:r>
+        <w:rPr>
+          <w:rFonts w:ascii="Arial" w:hAnsi="Arial" w:cs="Arial"/>
+          <w:sz w:val="24"/>
+          <w:szCs w:val="24"/>
+        </w:rPr>
+        <w:t>ú</w:t>
+      </w:r>
+      <w:r>
+        <w:rPr>
+          <w:rFonts w:ascii="Arial" w:hAnsi="Arial" w:cs="Arial"/>
+          <w:sz w:val="24"/>
+          <w:szCs w:val="24"/>
+        </w:rPr>
+        <w:t>blico não send</w:t>
       </w:r>
       <w:r>
         <w:rPr>
@@ -5143,8 +5869,69 @@
           <w:sz w:val="24"/>
           <w:szCs w:val="24"/>
         </w:rPr>
-        <w:t>oando.se ou ter qualquer privilegio de acesso para visualiza-la, ela basicamente é uma listagem de hemocentros baseada em uma serie de filtros assim definidos pelo usuário, facilitando a localização de hemocentros e locais disponíveis para doação, na parte superior da pagina se encontra uma serie de filtros, é escolhido o estado e cidade, assim limitando esta listagem por local, também pode ser escolhida tipos de notificações expedidas, como por exemplo campanhas ou procura de doadores de tipos específicos de sangue, e por final é escolhido a natureza da instituição, seja esta um hemocentro ou hospital, logo abaixo há um campo de busca livre onde pode ser feita uma busca pelo nome do hemocentro ou instituição procurada.</w:t>
-      </w:r>
+        <w:t>oando.se ou ter qualquer privilégio de acesso para visualizá</w:t>
+      </w:r>
+      <w:r>
+        <w:rPr>
+          <w:rFonts w:ascii="Arial" w:hAnsi="Arial" w:cs="Arial"/>
+          <w:sz w:val="24"/>
+          <w:szCs w:val="24"/>
+        </w:rPr>
+        <w:t xml:space="preserve">-la, ela basicamente é uma listagem </w:t>
+      </w:r>
+      <w:r>
+        <w:rPr>
+          <w:rFonts w:ascii="Arial" w:hAnsi="Arial" w:cs="Arial"/>
+          <w:sz w:val="24"/>
+          <w:szCs w:val="24"/>
+        </w:rPr>
+        <w:t>de hemocentros baseada em uma sé</w:t>
+      </w:r>
+      <w:r>
+        <w:rPr>
+          <w:rFonts w:ascii="Arial" w:hAnsi="Arial" w:cs="Arial"/>
+          <w:sz w:val="24"/>
+          <w:szCs w:val="24"/>
+        </w:rPr>
+        <w:t>rie de filtros assim definidos pelo usuário, facilitando a localização de hemocentros e locais disponíveis para</w:t>
+      </w:r>
+      <w:r>
+        <w:rPr>
+          <w:rFonts w:ascii="Arial" w:hAnsi="Arial" w:cs="Arial"/>
+          <w:sz w:val="24"/>
+          <w:szCs w:val="24"/>
+        </w:rPr>
+        <w:t xml:space="preserve"> doação, na parte superior da página se encontra uma sé</w:t>
+      </w:r>
+      <w:r>
+        <w:rPr>
+          <w:rFonts w:ascii="Arial" w:hAnsi="Arial" w:cs="Arial"/>
+          <w:sz w:val="24"/>
+          <w:szCs w:val="24"/>
+        </w:rPr>
+        <w:t xml:space="preserve">rie de filtros, é escolhido o estado e cidade, assim limitando esta listagem por local, também pode ser escolhida tipos de notificações expedidas, como por exemplo campanhas ou procura de doadores de tipos específicos de sangue, e por final é escolhido a natureza da instituição, seja esta um hemocentro ou hospital, logo abaixo há um campo de </w:t>
+      </w:r>
+      <w:r>
+        <w:rPr>
+          <w:rFonts w:ascii="Arial" w:hAnsi="Arial" w:cs="Arial"/>
+          <w:sz w:val="24"/>
+          <w:szCs w:val="24"/>
+        </w:rPr>
+        <w:lastRenderedPageBreak/>
+        <w:t>busca livre onde pode ser feita uma busca pelo nome do hemocentro ou instituição procurada.</w:t>
+      </w:r>
+    </w:p>
+    <w:p>
+      <w:pPr>
+        <w:pStyle w:val="SemEspaamento"/>
+        <w:spacing w:line="360" w:lineRule="auto"/>
+        <w:jc w:val="both"/>
+        <w:rPr>
+          <w:rFonts w:ascii="Arial" w:hAnsi="Arial" w:cs="Arial"/>
+          <w:sz w:val="24"/>
+          <w:szCs w:val="24"/>
+        </w:rPr>
+      </w:pPr>
     </w:p>
     <w:p>
       <w:pPr>
@@ -5165,7 +5952,6 @@
           <w:szCs w:val="24"/>
           <w:lang w:eastAsia="pt-BR"/>
         </w:rPr>
-        <w:lastRenderedPageBreak/>
         <w:drawing>
           <wp:inline distT="0" distB="0" distL="0" distR="0">
             <wp:extent cx="5753100" cy="1333500"/>
@@ -5275,7 +6061,55 @@
           <w:sz w:val="24"/>
           <w:szCs w:val="24"/>
         </w:rPr>
-        <w:t xml:space="preserve"> a lista com os resultados dessa busca ou filtragem, essa lista apresenta as respectivas colunas, nome: nessa coluna  é exibido o nome do hemocentro ou instituição de saúde que se enquadra nos critérios da busca, endereço: é exibido a localização exata do hemocentro ou instituição de saúde, tipo: a natureza da instituição, ou seja se é um hemocentro ou hospital, detalhes: é exibido um link para uma pagina com informações detalhadas da instituição especificada, como por exemplo campanhas em andamento ou falta de tipos específicos de sangue.</w:t>
+        <w:t xml:space="preserve"> a lista com os resultados dessa busca ou filtragem, essa lista apresenta as respectivas colunas, nome: nessa coluna  é exibido o nome do hemocentro ou instituição de saúde que se enquadra nos critérios da busca, endereço: é exibido a localização exata do hemocentro ou instituição de saúde, tipo: a natureza da instituição, ou seja</w:t>
+      </w:r>
+      <w:r>
+        <w:rPr>
+          <w:rFonts w:ascii="Arial" w:hAnsi="Arial" w:cs="Arial"/>
+          <w:sz w:val="24"/>
+          <w:szCs w:val="24"/>
+        </w:rPr>
+        <w:t xml:space="preserve"> se é um hemocentro ou hospital.</w:t>
+      </w:r>
+      <w:r>
+        <w:rPr>
+          <w:rFonts w:ascii="Arial" w:hAnsi="Arial" w:cs="Arial"/>
+          <w:sz w:val="24"/>
+          <w:szCs w:val="24"/>
+        </w:rPr>
+        <w:t xml:space="preserve"> </w:t>
+      </w:r>
+      <w:r>
+        <w:rPr>
+          <w:rFonts w:ascii="Arial" w:hAnsi="Arial" w:cs="Arial"/>
+          <w:sz w:val="24"/>
+          <w:szCs w:val="24"/>
+        </w:rPr>
+        <w:t>D</w:t>
+      </w:r>
+      <w:r>
+        <w:rPr>
+          <w:rFonts w:ascii="Arial" w:hAnsi="Arial" w:cs="Arial"/>
+          <w:sz w:val="24"/>
+          <w:szCs w:val="24"/>
+        </w:rPr>
+        <w:t>etalhes: é exibido um link para uma p</w:t>
+      </w:r>
+      <w:r>
+        <w:rPr>
+          <w:rFonts w:ascii="Arial" w:hAnsi="Arial" w:cs="Arial"/>
+          <w:sz w:val="24"/>
+          <w:szCs w:val="24"/>
+        </w:rPr>
+        <w:t>á</w:t>
+      </w:r>
+      <w:r>
+        <w:rPr>
+          <w:rFonts w:ascii="Arial" w:hAnsi="Arial" w:cs="Arial"/>
+          <w:sz w:val="24"/>
+          <w:szCs w:val="24"/>
+        </w:rPr>
+        <w:t>gina com informações detalhadas da instituição especificada, como por exemplo campanhas em andamento ou falta de tipos específicos de sangue.</w:t>
       </w:r>
     </w:p>
     <w:p>
@@ -5382,13 +6216,53 @@
           <w:szCs w:val="24"/>
         </w:rPr>
       </w:pPr>
-      <w:r>
+    </w:p>
+    <w:p>
+      <w:pPr>
+        <w:pStyle w:val="SemEspaamento"/>
+        <w:spacing w:line="360" w:lineRule="auto"/>
+        <w:jc w:val="both"/>
         <w:rPr>
           <w:rFonts w:ascii="Arial" w:hAnsi="Arial" w:cs="Arial"/>
           <w:b/>
           <w:sz w:val="24"/>
           <w:szCs w:val="24"/>
         </w:rPr>
+      </w:pPr>
+    </w:p>
+    <w:p>
+      <w:pPr>
+        <w:pStyle w:val="SemEspaamento"/>
+        <w:spacing w:line="360" w:lineRule="auto"/>
+        <w:jc w:val="both"/>
+        <w:rPr>
+          <w:rFonts w:ascii="Arial" w:hAnsi="Arial" w:cs="Arial"/>
+          <w:b/>
+          <w:sz w:val="24"/>
+          <w:szCs w:val="24"/>
+        </w:rPr>
+      </w:pPr>
+    </w:p>
+    <w:p>
+      <w:pPr>
+        <w:pStyle w:val="SemEspaamento"/>
+        <w:spacing w:line="360" w:lineRule="auto"/>
+        <w:jc w:val="both"/>
+        <w:rPr>
+          <w:rFonts w:ascii="Arial" w:hAnsi="Arial" w:cs="Arial"/>
+          <w:b/>
+          <w:sz w:val="24"/>
+          <w:szCs w:val="24"/>
+        </w:rPr>
+      </w:pPr>
+      <w:r>
+        <w:rPr>
+          <w:rFonts w:ascii="Arial" w:hAnsi="Arial" w:cs="Arial"/>
+          <w:b/>
+          <w:sz w:val="24"/>
+          <w:szCs w:val="24"/>
+        </w:rPr>
+        <w:lastRenderedPageBreak/>
         <w:t>Área privada</w:t>
       </w:r>
     </w:p>
@@ -5461,15 +6335,39 @@
           <w:sz w:val="24"/>
           <w:szCs w:val="24"/>
         </w:rPr>
-        <w:t xml:space="preserve"> a pagina onde </w:t>
-      </w:r>
-      <w:r>
-        <w:rPr>
-          <w:rFonts w:ascii="Arial" w:hAnsi="Arial" w:cs="Arial"/>
-          <w:sz w:val="24"/>
-          <w:szCs w:val="24"/>
-        </w:rPr>
-        <w:t>será</w:t>
+        <w:t xml:space="preserve"> a p</w:t>
+      </w:r>
+      <w:r>
+        <w:rPr>
+          <w:rFonts w:ascii="Arial" w:hAnsi="Arial" w:cs="Arial"/>
+          <w:sz w:val="24"/>
+          <w:szCs w:val="24"/>
+        </w:rPr>
+        <w:t>á</w:t>
+      </w:r>
+      <w:r>
+        <w:rPr>
+          <w:rFonts w:ascii="Arial" w:hAnsi="Arial" w:cs="Arial"/>
+          <w:sz w:val="24"/>
+          <w:szCs w:val="24"/>
+        </w:rPr>
+        <w:t xml:space="preserve">gina onde </w:t>
+      </w:r>
+      <w:r>
+        <w:rPr>
+          <w:rFonts w:ascii="Arial" w:hAnsi="Arial" w:cs="Arial"/>
+          <w:sz w:val="24"/>
+          <w:szCs w:val="24"/>
+        </w:rPr>
+        <w:t>ser</w:t>
+      </w:r>
+      <w:r>
+        <w:rPr>
+          <w:rFonts w:ascii="Arial" w:hAnsi="Arial" w:cs="Arial"/>
+          <w:sz w:val="24"/>
+          <w:szCs w:val="24"/>
+        </w:rPr>
+        <w:t>ão</w:t>
       </w:r>
       <w:r>
         <w:rPr>
@@ -5493,16 +6391,55 @@
           <w:sz w:val="24"/>
           <w:szCs w:val="24"/>
         </w:rPr>
-        <w:t xml:space="preserve">, esta é uma pagina restrita somente aos hemocentros e usuários permitidos por estes, não sendo uma pagina de </w:t>
-      </w:r>
-      <w:r>
-        <w:rPr>
-          <w:rFonts w:ascii="Arial" w:hAnsi="Arial" w:cs="Arial"/>
-          <w:sz w:val="24"/>
-          <w:szCs w:val="24"/>
-        </w:rPr>
-        <w:lastRenderedPageBreak/>
-        <w:t>acesso publico, pelo contrario a partir desta pagina informações pessoais dos doadores podem ser exibidas sendo essencial o seu acesso restrito, basicamente o toda a coleta de dados e registro de doadores do doando.se é com o objetivo de dar as instituições de saúde essa ferramenta.</w:t>
+        <w:t>, esta é uma pagina restrita somente aos hemocentros e usuários permitidos por estes, não sendo uma p</w:t>
+      </w:r>
+      <w:r>
+        <w:rPr>
+          <w:rFonts w:ascii="Arial" w:hAnsi="Arial" w:cs="Arial"/>
+          <w:sz w:val="24"/>
+          <w:szCs w:val="24"/>
+        </w:rPr>
+        <w:t>á</w:t>
+      </w:r>
+      <w:r>
+        <w:rPr>
+          <w:rFonts w:ascii="Arial" w:hAnsi="Arial" w:cs="Arial"/>
+          <w:sz w:val="24"/>
+          <w:szCs w:val="24"/>
+        </w:rPr>
+        <w:t>gina de acesso p</w:t>
+      </w:r>
+      <w:r>
+        <w:rPr>
+          <w:rFonts w:ascii="Arial" w:hAnsi="Arial" w:cs="Arial"/>
+          <w:sz w:val="24"/>
+          <w:szCs w:val="24"/>
+        </w:rPr>
+        <w:t>ú</w:t>
+      </w:r>
+      <w:r>
+        <w:rPr>
+          <w:rFonts w:ascii="Arial" w:hAnsi="Arial" w:cs="Arial"/>
+          <w:sz w:val="24"/>
+          <w:szCs w:val="24"/>
+        </w:rPr>
+        <w:t>blico, pelo contrario a partir desta pagina informações pessoais dos doadores podem ser exibidas sendo essencial o se</w:t>
+      </w:r>
+      <w:r>
+        <w:rPr>
+          <w:rFonts w:ascii="Arial" w:hAnsi="Arial" w:cs="Arial"/>
+          <w:sz w:val="24"/>
+          <w:szCs w:val="24"/>
+        </w:rPr>
+        <w:t xml:space="preserve">u acesso restrito, basicamente </w:t>
+      </w:r>
+      <w:r>
+        <w:rPr>
+          <w:rFonts w:ascii="Arial" w:hAnsi="Arial" w:cs="Arial"/>
+          <w:sz w:val="24"/>
+          <w:szCs w:val="24"/>
+        </w:rPr>
+        <w:t xml:space="preserve"> toda a coleta de dados e registro de doadores do doando.se é com o objetivo de dar as instituições de saúde essa ferramenta.</w:t>
       </w:r>
     </w:p>
     <w:p>
@@ -5629,7 +6566,23 @@
           <w:sz w:val="24"/>
           <w:szCs w:val="24"/>
         </w:rPr>
-        <w:t xml:space="preserve"> informações detalhadas da empresa, informações como nome, CNPJ e razão social são exibidas na integra, assim como informações de contato e o endereço completo.</w:t>
+        <w:t xml:space="preserve"> informações detalhadas da empresa, informações como nome, CNPJ </w:t>
+      </w:r>
+      <w:r>
+        <w:rPr>
+          <w:rFonts w:ascii="Arial" w:hAnsi="Arial" w:cs="Arial"/>
+          <w:sz w:val="24"/>
+          <w:szCs w:val="24"/>
+        </w:rPr>
+        <w:t>e razão social são exibidas na í</w:t>
+      </w:r>
+      <w:r>
+        <w:rPr>
+          <w:rFonts w:ascii="Arial" w:hAnsi="Arial" w:cs="Arial"/>
+          <w:sz w:val="24"/>
+          <w:szCs w:val="24"/>
+        </w:rPr>
+        <w:t>ntegra, assim como informações de contato e o endereço completo.</w:t>
       </w:r>
     </w:p>
     <w:p>
@@ -5651,6 +6604,7 @@
           <w:szCs w:val="24"/>
           <w:lang w:eastAsia="pt-BR"/>
         </w:rPr>
+        <w:lastRenderedPageBreak/>
         <w:drawing>
           <wp:inline distT="0" distB="0" distL="0" distR="0">
             <wp:extent cx="1352550" cy="2724150"/>
@@ -5744,7 +6698,71 @@
           <w:sz w:val="24"/>
           <w:szCs w:val="24"/>
         </w:rPr>
-        <w:t xml:space="preserve"> disponíveis a instituição, o link para pagina de usuários leva a empresa a pagina para o cadastro e edição de seus usuários que terão acesso ao sistema, em seguida vem o acesso a pagina de doadores, onde a instituição poderá procurar e filtrar doadores por diversos parâmetros como local de residência, sexo, idade, tipo sanguíneo entre outros, a partir dai disparando notificações para estes doadores ou os contatando de alguma outra forma. Logo vem a pagina de quem somos, onde poderá ser </w:t>
+        <w:t xml:space="preserve"> disponíveis a instituição, o link para pa</w:t>
+      </w:r>
+      <w:r>
+        <w:rPr>
+          <w:rFonts w:ascii="Arial" w:hAnsi="Arial" w:cs="Arial"/>
+          <w:sz w:val="24"/>
+          <w:szCs w:val="24"/>
+        </w:rPr>
+        <w:t>á</w:t>
+      </w:r>
+      <w:r>
+        <w:rPr>
+          <w:rFonts w:ascii="Arial" w:hAnsi="Arial" w:cs="Arial"/>
+          <w:sz w:val="24"/>
+          <w:szCs w:val="24"/>
+        </w:rPr>
+        <w:t>gina de usuários leva a empresa a p</w:t>
+      </w:r>
+      <w:r>
+        <w:rPr>
+          <w:rFonts w:ascii="Arial" w:hAnsi="Arial" w:cs="Arial"/>
+          <w:sz w:val="24"/>
+          <w:szCs w:val="24"/>
+        </w:rPr>
+        <w:t>á</w:t>
+      </w:r>
+      <w:r>
+        <w:rPr>
+          <w:rFonts w:ascii="Arial" w:hAnsi="Arial" w:cs="Arial"/>
+          <w:sz w:val="24"/>
+          <w:szCs w:val="24"/>
+        </w:rPr>
+        <w:t>gina para o cadastro e edição de seus usuários que terão acesso ao siste</w:t>
+      </w:r>
+      <w:r>
+        <w:rPr>
+          <w:rFonts w:ascii="Arial" w:hAnsi="Arial" w:cs="Arial"/>
+          <w:sz w:val="24"/>
+          <w:szCs w:val="24"/>
+        </w:rPr>
+        <w:t>ma, em seguida vem o acesso a pá</w:t>
+      </w:r>
+      <w:r>
+        <w:rPr>
+          <w:rFonts w:ascii="Arial" w:hAnsi="Arial" w:cs="Arial"/>
+          <w:sz w:val="24"/>
+          <w:szCs w:val="24"/>
+        </w:rPr>
+        <w:t>gina de doadores, onde a instituição poderá procurar e filtrar doadores por diversos parâmetros como local de residência, sexo, idade, tipo sanguíneo entre outros, a partir dai disparando notificações para estes doadores ou os contatando de a</w:t>
+      </w:r>
+      <w:r>
+        <w:rPr>
+          <w:rFonts w:ascii="Arial" w:hAnsi="Arial" w:cs="Arial"/>
+          <w:sz w:val="24"/>
+          <w:szCs w:val="24"/>
+        </w:rPr>
+        <w:t>lguma outra forma. Logo vem a pá</w:t>
+      </w:r>
+      <w:r>
+        <w:rPr>
+          <w:rFonts w:ascii="Arial" w:hAnsi="Arial" w:cs="Arial"/>
+          <w:sz w:val="24"/>
+          <w:szCs w:val="24"/>
+        </w:rPr>
+        <w:t xml:space="preserve">gina de quem somos, onde poderá ser </w:t>
       </w:r>
       <w:r>
         <w:rPr>
@@ -5760,7 +6778,55 @@
           <w:sz w:val="24"/>
           <w:szCs w:val="24"/>
         </w:rPr>
-        <w:t xml:space="preserve"> sobre a identidade da instituição que será de acesso publico aos usuários, logo em seguida vem a central de notificações onde a poderá ser criada notificações para grupo de doadores ou até mesmo campanhas que poderão ser visualizadas por todos, independentemente de ser um doador registrado ou não.</w:t>
+        <w:t xml:space="preserve"> sobre a identidade da i</w:t>
+      </w:r>
+      <w:r>
+        <w:rPr>
+          <w:rFonts w:ascii="Arial" w:hAnsi="Arial" w:cs="Arial"/>
+          <w:sz w:val="24"/>
+          <w:szCs w:val="24"/>
+        </w:rPr>
+        <w:t>nstituição que será de acesso pú</w:t>
+      </w:r>
+      <w:r>
+        <w:rPr>
+          <w:rFonts w:ascii="Arial" w:hAnsi="Arial" w:cs="Arial"/>
+          <w:sz w:val="24"/>
+          <w:szCs w:val="24"/>
+        </w:rPr>
+        <w:t xml:space="preserve">blico aos usuários, logo em seguida vem a central de notificações onde </w:t>
+      </w:r>
+      <w:r>
+        <w:rPr>
+          <w:rFonts w:ascii="Arial" w:hAnsi="Arial" w:cs="Arial"/>
+          <w:sz w:val="24"/>
+          <w:szCs w:val="24"/>
+        </w:rPr>
+        <w:t>poderão</w:t>
+      </w:r>
+      <w:r>
+        <w:rPr>
+          <w:rFonts w:ascii="Arial" w:hAnsi="Arial" w:cs="Arial"/>
+          <w:sz w:val="24"/>
+          <w:szCs w:val="24"/>
+        </w:rPr>
+        <w:t xml:space="preserve"> ser criada</w:t>
+      </w:r>
+      <w:r>
+        <w:rPr>
+          <w:rFonts w:ascii="Arial" w:hAnsi="Arial" w:cs="Arial"/>
+          <w:sz w:val="24"/>
+          <w:szCs w:val="24"/>
+        </w:rPr>
+        <w:t>s</w:t>
+      </w:r>
+      <w:r>
+        <w:rPr>
+          <w:rFonts w:ascii="Arial" w:hAnsi="Arial" w:cs="Arial"/>
+          <w:sz w:val="24"/>
+          <w:szCs w:val="24"/>
+        </w:rPr>
+        <w:t xml:space="preserve"> notificações para grupo de doadores ou até mesmo campanhas que poderão ser visualizadas por todos, independentemente de ser um doador registrado ou não.</w:t>
       </w:r>
     </w:p>
     <w:p>
@@ -5782,6 +6848,7 @@
           <w:szCs w:val="24"/>
           <w:lang w:eastAsia="pt-BR"/>
         </w:rPr>
+        <w:lastRenderedPageBreak/>
         <w:drawing>
           <wp:inline distT="0" distB="0" distL="0" distR="0">
             <wp:extent cx="5972175" cy="3606800"/>
@@ -5871,8 +6938,36 @@
           <w:szCs w:val="24"/>
         </w:rPr>
         <w:tab/>
-        <w:t xml:space="preserve">Abaixo disso de encontra uma lista atualizada de forma dinâmica, onde é exibida notificações disparadas recentemente e seu estado atual, ou seja se algum doador já respondeu a esta notificação ou não, em cada item da lista se encontra um link com o objetivo de exibir detalhes de uma notificação especifica. </w:t>
-      </w:r>
+        <w:t xml:space="preserve">Abaixo disso </w:t>
+      </w:r>
+      <w:r>
+        <w:rPr>
+          <w:rFonts w:ascii="Arial" w:hAnsi="Arial" w:cs="Arial"/>
+          <w:sz w:val="24"/>
+          <w:szCs w:val="24"/>
+        </w:rPr>
+        <w:t>s</w:t>
+      </w:r>
+      <w:r>
+        <w:rPr>
+          <w:rFonts w:ascii="Arial" w:hAnsi="Arial" w:cs="Arial"/>
+          <w:sz w:val="24"/>
+          <w:szCs w:val="24"/>
+        </w:rPr>
+        <w:t xml:space="preserve">e encontra uma lista atualizada de forma dinâmica, onde é exibida notificações disparadas recentemente e seu estado atual, ou seja se algum doador já respondeu a esta notificação ou não, em cada item da lista se encontra um link com o objetivo de exibir detalhes de uma notificação especifica. </w:t>
+      </w:r>
+    </w:p>
+    <w:p>
+      <w:pPr>
+        <w:pStyle w:val="SemEspaamento"/>
+        <w:spacing w:line="360" w:lineRule="auto"/>
+        <w:jc w:val="both"/>
+        <w:rPr>
+          <w:rFonts w:ascii="Arial" w:hAnsi="Arial" w:cs="Arial"/>
+          <w:sz w:val="24"/>
+          <w:szCs w:val="24"/>
+        </w:rPr>
+      </w:pPr>
     </w:p>
     <w:p>
       <w:pPr>
@@ -5892,63 +6987,79 @@
           <w:sz w:val="24"/>
           <w:szCs w:val="24"/>
         </w:rPr>
+        <w:t>Área de usuários</w:t>
+      </w:r>
+    </w:p>
+    <w:p>
+      <w:pPr>
+        <w:pStyle w:val="SemEspaamento"/>
+        <w:spacing w:line="360" w:lineRule="auto"/>
+        <w:jc w:val="both"/>
+        <w:rPr>
+          <w:rFonts w:ascii="Arial" w:hAnsi="Arial" w:cs="Arial"/>
+          <w:b/>
+          <w:sz w:val="24"/>
+          <w:szCs w:val="24"/>
+        </w:rPr>
+      </w:pPr>
+    </w:p>
+    <w:p>
+      <w:pPr>
+        <w:pStyle w:val="SemEspaamento"/>
+        <w:spacing w:line="360" w:lineRule="auto"/>
+        <w:jc w:val="both"/>
+        <w:rPr>
+          <w:rFonts w:ascii="Arial" w:hAnsi="Arial" w:cs="Arial"/>
+          <w:sz w:val="24"/>
+          <w:szCs w:val="24"/>
+        </w:rPr>
+      </w:pPr>
+      <w:r>
+        <w:rPr>
+          <w:rFonts w:ascii="Arial" w:hAnsi="Arial" w:cs="Arial"/>
+          <w:sz w:val="24"/>
+          <w:szCs w:val="24"/>
+        </w:rPr>
+        <w:tab/>
+        <w:t>Na área de usuários é listado os usuários do sistema registrados pela instituição, como informações detalhadas sobre estes como carga na empresa e se ele é um empregado atual da empresa ou não, esta lista cont</w:t>
+      </w:r>
+      <w:r>
+        <w:rPr>
+          <w:rFonts w:ascii="Arial" w:hAnsi="Arial" w:cs="Arial"/>
+          <w:sz w:val="24"/>
+          <w:szCs w:val="24"/>
+        </w:rPr>
+        <w:t>é</w:t>
+      </w:r>
+      <w:r>
+        <w:rPr>
+          <w:rFonts w:ascii="Arial" w:hAnsi="Arial" w:cs="Arial"/>
+          <w:sz w:val="24"/>
+          <w:szCs w:val="24"/>
+        </w:rPr>
+        <w:t>m alguns filtros simples, se o usuário tem sua permissão de acesso ativa ou não, e também conta com um campo para busca de usuários específicos, logo em sua parte superior se encontra um botão para a adição de novos usuários.</w:t>
+      </w:r>
+    </w:p>
+    <w:p>
+      <w:pPr>
+        <w:pStyle w:val="SemEspaamento"/>
+        <w:spacing w:line="360" w:lineRule="auto"/>
+        <w:jc w:val="both"/>
+        <w:rPr>
+          <w:rFonts w:ascii="Arial" w:hAnsi="Arial" w:cs="Arial"/>
+          <w:sz w:val="24"/>
+          <w:szCs w:val="24"/>
+        </w:rPr>
+      </w:pPr>
+      <w:r>
+        <w:rPr>
+          <w:rFonts w:ascii="Arial" w:hAnsi="Arial" w:cs="Arial"/>
+          <w:noProof/>
+          <w:sz w:val="24"/>
+          <w:szCs w:val="24"/>
+          <w:lang w:eastAsia="pt-BR"/>
+        </w:rPr>
         <w:lastRenderedPageBreak/>
-        <w:t>Área de usuários</w:t>
-      </w:r>
-    </w:p>
-    <w:p>
-      <w:pPr>
-        <w:pStyle w:val="SemEspaamento"/>
-        <w:spacing w:line="360" w:lineRule="auto"/>
-        <w:jc w:val="both"/>
-        <w:rPr>
-          <w:rFonts w:ascii="Arial" w:hAnsi="Arial" w:cs="Arial"/>
-          <w:b/>
-          <w:sz w:val="24"/>
-          <w:szCs w:val="24"/>
-        </w:rPr>
-      </w:pPr>
-    </w:p>
-    <w:p>
-      <w:pPr>
-        <w:pStyle w:val="SemEspaamento"/>
-        <w:spacing w:line="360" w:lineRule="auto"/>
-        <w:jc w:val="both"/>
-        <w:rPr>
-          <w:rFonts w:ascii="Arial" w:hAnsi="Arial" w:cs="Arial"/>
-          <w:sz w:val="24"/>
-          <w:szCs w:val="24"/>
-        </w:rPr>
-      </w:pPr>
-      <w:r>
-        <w:rPr>
-          <w:rFonts w:ascii="Arial" w:hAnsi="Arial" w:cs="Arial"/>
-          <w:sz w:val="24"/>
-          <w:szCs w:val="24"/>
-        </w:rPr>
-        <w:tab/>
-        <w:t>Na área de usuários é listado os usuários do sistema registrados pela instituição, como informações detalhadas sobre estes como carga na empresa e se ele é um empregado atual da empresa ou não, esta lista contem alguns filtros simples, se o usuário tem sua permissão de acesso activa ou não, e também conta com um campo para busca de usuários específicos, logo em sua parte superior se encontra um botão para a adição de novos usuários.</w:t>
-      </w:r>
-    </w:p>
-    <w:p>
-      <w:pPr>
-        <w:pStyle w:val="SemEspaamento"/>
-        <w:spacing w:line="360" w:lineRule="auto"/>
-        <w:jc w:val="both"/>
-        <w:rPr>
-          <w:rFonts w:ascii="Arial" w:hAnsi="Arial" w:cs="Arial"/>
-          <w:sz w:val="24"/>
-          <w:szCs w:val="24"/>
-        </w:rPr>
-      </w:pPr>
-      <w:r>
-        <w:rPr>
-          <w:rFonts w:ascii="Arial" w:hAnsi="Arial" w:cs="Arial"/>
-          <w:noProof/>
-          <w:sz w:val="24"/>
-          <w:szCs w:val="24"/>
-          <w:lang w:eastAsia="pt-BR"/>
-        </w:rPr>
         <w:drawing>
           <wp:inline distT="0" distB="0" distL="0" distR="0">
             <wp:extent cx="5734050" cy="3981450"/>
@@ -6085,7 +7196,39 @@
           <w:sz w:val="24"/>
           <w:szCs w:val="24"/>
         </w:rPr>
-        <w:t xml:space="preserve"> similar a pagina das instituições porem ela não será relevante a nenhum dos usuários do sistema sejam eles doadores ou instituições</w:t>
+        <w:t xml:space="preserve"> similar a pagina das instituições</w:t>
+      </w:r>
+      <w:r>
+        <w:rPr>
+          <w:rFonts w:ascii="Arial" w:hAnsi="Arial" w:cs="Arial"/>
+          <w:sz w:val="24"/>
+          <w:szCs w:val="24"/>
+        </w:rPr>
+        <w:t>,</w:t>
+      </w:r>
+      <w:r>
+        <w:rPr>
+          <w:rFonts w:ascii="Arial" w:hAnsi="Arial" w:cs="Arial"/>
+          <w:sz w:val="24"/>
+          <w:szCs w:val="24"/>
+        </w:rPr>
+        <w:t xml:space="preserve"> por</w:t>
+      </w:r>
+      <w:r>
+        <w:rPr>
+          <w:rFonts w:ascii="Arial" w:hAnsi="Arial" w:cs="Arial"/>
+          <w:sz w:val="24"/>
+          <w:szCs w:val="24"/>
+        </w:rPr>
+        <w:t>é</w:t>
+      </w:r>
+      <w:r>
+        <w:rPr>
+          <w:rFonts w:ascii="Arial" w:hAnsi="Arial" w:cs="Arial"/>
+          <w:sz w:val="24"/>
+          <w:szCs w:val="24"/>
+        </w:rPr>
+        <w:t>m ela não será relevante a nenhum dos usuários do sistema sejam eles doadores ou instituições</w:t>
       </w:r>
       <w:r>
         <w:rPr>
@@ -6110,24 +7253,47 @@
           <w:szCs w:val="24"/>
         </w:rPr>
         <w:tab/>
-        <w:t xml:space="preserve">Nela será cadastrado novas instituições que utilizarão o doando.se, como também pode ser feita a remoção de alguma instituição que não mais queira utilizar o doando.se, permite também o </w:t>
-      </w:r>
-      <w:r>
-        <w:rPr>
-          <w:rFonts w:ascii="Arial" w:hAnsi="Arial" w:cs="Arial"/>
-          <w:sz w:val="24"/>
-          <w:szCs w:val="24"/>
-        </w:rPr>
-        <w:t xml:space="preserve">cadastro de usuários com </w:t>
-      </w:r>
-      <w:r>
-        <w:rPr>
-          <w:rFonts w:ascii="Arial" w:hAnsi="Arial" w:cs="Arial"/>
-          <w:sz w:val="24"/>
-          <w:szCs w:val="24"/>
-        </w:rPr>
-        <w:lastRenderedPageBreak/>
-        <w:t>privilé</w:t>
+        <w:t>Nela ser</w:t>
+      </w:r>
+      <w:r>
+        <w:rPr>
+          <w:rFonts w:ascii="Arial" w:hAnsi="Arial" w:cs="Arial"/>
+          <w:sz w:val="24"/>
+          <w:szCs w:val="24"/>
+        </w:rPr>
+        <w:t>ão cadastradas</w:t>
+      </w:r>
+      <w:r>
+        <w:rPr>
+          <w:rFonts w:ascii="Arial" w:hAnsi="Arial" w:cs="Arial"/>
+          <w:sz w:val="24"/>
+          <w:szCs w:val="24"/>
+        </w:rPr>
+        <w:t xml:space="preserve"> novas instituições que utilizarão o doando.se, como também pode</w:t>
+      </w:r>
+      <w:r>
+        <w:rPr>
+          <w:rFonts w:ascii="Arial" w:hAnsi="Arial" w:cs="Arial"/>
+          <w:sz w:val="24"/>
+          <w:szCs w:val="24"/>
+        </w:rPr>
+        <w:t>rá</w:t>
+      </w:r>
+      <w:r>
+        <w:rPr>
+          <w:rFonts w:ascii="Arial" w:hAnsi="Arial" w:cs="Arial"/>
+          <w:sz w:val="24"/>
+          <w:szCs w:val="24"/>
+        </w:rPr>
+        <w:t xml:space="preserve"> ser feita a remoção de alguma instituição que não mais queira utilizar o doando.se, permite também o </w:t>
+      </w:r>
+      <w:r>
+        <w:rPr>
+          <w:rFonts w:ascii="Arial" w:hAnsi="Arial" w:cs="Arial"/>
+          <w:sz w:val="24"/>
+          <w:szCs w:val="24"/>
+        </w:rPr>
+        <w:t>cadastro de usuários com privilé</w:t>
       </w:r>
       <w:r>
         <w:rPr>
@@ -6197,450 +7363,6 @@
         <w:rPr>
           <w:rFonts w:ascii="Arial" w:hAnsi="Arial" w:cs="Arial"/>
           <w:b/>
-          <w:sz w:val="24"/>
-          <w:szCs w:val="24"/>
-        </w:rPr>
-      </w:pPr>
-    </w:p>
-    <w:p>
-      <w:pPr>
-        <w:spacing w:after="0" w:line="240" w:lineRule="auto"/>
-        <w:rPr>
-          <w:rFonts w:ascii="Arial" w:eastAsia="Times New Roman" w:hAnsi="Arial" w:cs="Arial"/>
-          <w:b/>
-          <w:color w:val="000000"/>
-          <w:sz w:val="24"/>
-          <w:szCs w:val="24"/>
-        </w:rPr>
-      </w:pPr>
-    </w:p>
-    <w:p>
-      <w:pPr>
-        <w:spacing w:after="0" w:line="240" w:lineRule="auto"/>
-        <w:rPr>
-          <w:rFonts w:ascii="Arial" w:eastAsia="Times New Roman" w:hAnsi="Arial" w:cs="Arial"/>
-          <w:b/>
-          <w:color w:val="000000"/>
-          <w:sz w:val="24"/>
-          <w:szCs w:val="24"/>
-        </w:rPr>
-      </w:pPr>
-    </w:p>
-    <w:p>
-      <w:pPr>
-        <w:spacing w:after="0" w:line="240" w:lineRule="auto"/>
-        <w:rPr>
-          <w:rFonts w:ascii="Arial" w:eastAsia="Times New Roman" w:hAnsi="Arial" w:cs="Arial"/>
-          <w:b/>
-          <w:color w:val="000000"/>
-          <w:sz w:val="24"/>
-          <w:szCs w:val="24"/>
-        </w:rPr>
-      </w:pPr>
-    </w:p>
-    <w:p>
-      <w:pPr>
-        <w:spacing w:after="0" w:line="240" w:lineRule="auto"/>
-        <w:rPr>
-          <w:rFonts w:ascii="Arial" w:eastAsia="Times New Roman" w:hAnsi="Arial" w:cs="Arial"/>
-          <w:b/>
-          <w:color w:val="000000"/>
-          <w:sz w:val="24"/>
-          <w:szCs w:val="24"/>
-        </w:rPr>
-      </w:pPr>
-    </w:p>
-    <w:p>
-      <w:pPr>
-        <w:spacing w:after="0" w:line="240" w:lineRule="auto"/>
-        <w:rPr>
-          <w:rFonts w:ascii="Arial" w:eastAsia="Times New Roman" w:hAnsi="Arial" w:cs="Arial"/>
-          <w:b/>
-          <w:color w:val="000000"/>
-          <w:sz w:val="24"/>
-          <w:szCs w:val="24"/>
-        </w:rPr>
-      </w:pPr>
-    </w:p>
-    <w:p>
-      <w:pPr>
-        <w:spacing w:after="0" w:line="240" w:lineRule="auto"/>
-        <w:rPr>
-          <w:rFonts w:ascii="Arial" w:eastAsia="Times New Roman" w:hAnsi="Arial" w:cs="Arial"/>
-          <w:b/>
-          <w:color w:val="000000"/>
-          <w:sz w:val="24"/>
-          <w:szCs w:val="24"/>
-        </w:rPr>
-      </w:pPr>
-    </w:p>
-    <w:p>
-      <w:pPr>
-        <w:spacing w:after="0" w:line="240" w:lineRule="auto"/>
-        <w:rPr>
-          <w:rFonts w:ascii="Arial" w:eastAsia="Times New Roman" w:hAnsi="Arial" w:cs="Arial"/>
-          <w:b/>
-          <w:color w:val="000000"/>
-          <w:sz w:val="24"/>
-          <w:szCs w:val="24"/>
-        </w:rPr>
-      </w:pPr>
-    </w:p>
-    <w:p>
-      <w:pPr>
-        <w:spacing w:after="0" w:line="240" w:lineRule="auto"/>
-        <w:rPr>
-          <w:rFonts w:ascii="Arial" w:eastAsia="Times New Roman" w:hAnsi="Arial" w:cs="Arial"/>
-          <w:b/>
-          <w:color w:val="000000"/>
-          <w:sz w:val="24"/>
-          <w:szCs w:val="24"/>
-        </w:rPr>
-      </w:pPr>
-    </w:p>
-    <w:p>
-      <w:pPr>
-        <w:spacing w:after="0" w:line="240" w:lineRule="auto"/>
-        <w:rPr>
-          <w:rFonts w:ascii="Arial" w:eastAsia="Times New Roman" w:hAnsi="Arial" w:cs="Arial"/>
-          <w:b/>
-          <w:color w:val="000000"/>
-          <w:sz w:val="24"/>
-          <w:szCs w:val="24"/>
-        </w:rPr>
-      </w:pPr>
-    </w:p>
-    <w:p>
-      <w:pPr>
-        <w:spacing w:after="0" w:line="240" w:lineRule="auto"/>
-        <w:rPr>
-          <w:rFonts w:ascii="Arial" w:eastAsia="Times New Roman" w:hAnsi="Arial" w:cs="Arial"/>
-          <w:b/>
-          <w:color w:val="000000"/>
-          <w:sz w:val="24"/>
-          <w:szCs w:val="24"/>
-        </w:rPr>
-      </w:pPr>
-    </w:p>
-    <w:p>
-      <w:pPr>
-        <w:spacing w:after="0" w:line="240" w:lineRule="auto"/>
-        <w:rPr>
-          <w:rFonts w:ascii="Arial" w:eastAsia="Times New Roman" w:hAnsi="Arial" w:cs="Arial"/>
-          <w:b/>
-          <w:color w:val="000000"/>
-          <w:sz w:val="24"/>
-          <w:szCs w:val="24"/>
-        </w:rPr>
-      </w:pPr>
-    </w:p>
-    <w:p>
-      <w:pPr>
-        <w:spacing w:after="0" w:line="240" w:lineRule="auto"/>
-        <w:rPr>
-          <w:rFonts w:ascii="Arial" w:eastAsia="Times New Roman" w:hAnsi="Arial" w:cs="Arial"/>
-          <w:b/>
-          <w:color w:val="000000"/>
-          <w:sz w:val="24"/>
-          <w:szCs w:val="24"/>
-        </w:rPr>
-      </w:pPr>
-    </w:p>
-    <w:p>
-      <w:pPr>
-        <w:spacing w:after="0" w:line="240" w:lineRule="auto"/>
-        <w:rPr>
-          <w:rFonts w:ascii="Arial" w:eastAsia="Times New Roman" w:hAnsi="Arial" w:cs="Arial"/>
-          <w:b/>
-          <w:color w:val="000000"/>
-          <w:sz w:val="24"/>
-          <w:szCs w:val="24"/>
-        </w:rPr>
-      </w:pPr>
-    </w:p>
-    <w:p>
-      <w:pPr>
-        <w:spacing w:after="0" w:line="240" w:lineRule="auto"/>
-        <w:rPr>
-          <w:rFonts w:ascii="Arial" w:eastAsia="Times New Roman" w:hAnsi="Arial" w:cs="Arial"/>
-          <w:b/>
-          <w:color w:val="000000"/>
-          <w:sz w:val="24"/>
-          <w:szCs w:val="24"/>
-        </w:rPr>
-      </w:pPr>
-    </w:p>
-    <w:p>
-      <w:pPr>
-        <w:spacing w:after="0" w:line="240" w:lineRule="auto"/>
-        <w:rPr>
-          <w:rFonts w:ascii="Arial" w:eastAsia="Times New Roman" w:hAnsi="Arial" w:cs="Arial"/>
-          <w:b/>
-          <w:color w:val="000000"/>
-          <w:sz w:val="24"/>
-          <w:szCs w:val="24"/>
-        </w:rPr>
-      </w:pPr>
-    </w:p>
-    <w:p>
-      <w:pPr>
-        <w:spacing w:after="0" w:line="240" w:lineRule="auto"/>
-        <w:rPr>
-          <w:rFonts w:ascii="Arial" w:eastAsia="Times New Roman" w:hAnsi="Arial" w:cs="Arial"/>
-          <w:b/>
-          <w:color w:val="000000"/>
-          <w:sz w:val="24"/>
-          <w:szCs w:val="24"/>
-        </w:rPr>
-      </w:pPr>
-    </w:p>
-    <w:p>
-      <w:pPr>
-        <w:spacing w:after="0" w:line="240" w:lineRule="auto"/>
-        <w:rPr>
-          <w:rFonts w:ascii="Arial" w:eastAsia="Times New Roman" w:hAnsi="Arial" w:cs="Arial"/>
-          <w:b/>
-          <w:color w:val="000000"/>
-          <w:sz w:val="24"/>
-          <w:szCs w:val="24"/>
-        </w:rPr>
-      </w:pPr>
-    </w:p>
-    <w:p>
-      <w:pPr>
-        <w:spacing w:after="0" w:line="240" w:lineRule="auto"/>
-        <w:rPr>
-          <w:rFonts w:ascii="Arial" w:eastAsia="Times New Roman" w:hAnsi="Arial" w:cs="Arial"/>
-          <w:b/>
-          <w:color w:val="000000"/>
-          <w:sz w:val="24"/>
-          <w:szCs w:val="24"/>
-        </w:rPr>
-      </w:pPr>
-    </w:p>
-    <w:p>
-      <w:pPr>
-        <w:spacing w:after="0" w:line="240" w:lineRule="auto"/>
-        <w:rPr>
-          <w:rFonts w:ascii="Arial" w:eastAsia="Times New Roman" w:hAnsi="Arial" w:cs="Arial"/>
-          <w:b/>
-          <w:color w:val="000000"/>
-          <w:sz w:val="24"/>
-          <w:szCs w:val="24"/>
-        </w:rPr>
-      </w:pPr>
-    </w:p>
-    <w:p>
-      <w:pPr>
-        <w:spacing w:after="0" w:line="240" w:lineRule="auto"/>
-        <w:rPr>
-          <w:rFonts w:ascii="Arial" w:eastAsia="Times New Roman" w:hAnsi="Arial" w:cs="Arial"/>
-          <w:b/>
-          <w:color w:val="000000"/>
-          <w:sz w:val="24"/>
-          <w:szCs w:val="24"/>
-        </w:rPr>
-      </w:pPr>
-    </w:p>
-    <w:p>
-      <w:pPr>
-        <w:spacing w:after="0" w:line="240" w:lineRule="auto"/>
-        <w:rPr>
-          <w:rFonts w:ascii="Arial" w:eastAsia="Times New Roman" w:hAnsi="Arial" w:cs="Arial"/>
-          <w:b/>
-          <w:color w:val="000000"/>
-          <w:sz w:val="24"/>
-          <w:szCs w:val="24"/>
-        </w:rPr>
-      </w:pPr>
-    </w:p>
-    <w:p>
-      <w:pPr>
-        <w:spacing w:after="0" w:line="240" w:lineRule="auto"/>
-        <w:rPr>
-          <w:rFonts w:ascii="Arial" w:eastAsia="Times New Roman" w:hAnsi="Arial" w:cs="Arial"/>
-          <w:b/>
-          <w:color w:val="000000"/>
-          <w:sz w:val="24"/>
-          <w:szCs w:val="24"/>
-        </w:rPr>
-      </w:pPr>
-    </w:p>
-    <w:p>
-      <w:pPr>
-        <w:spacing w:after="0" w:line="240" w:lineRule="auto"/>
-        <w:rPr>
-          <w:rFonts w:ascii="Arial" w:eastAsia="Times New Roman" w:hAnsi="Arial" w:cs="Arial"/>
-          <w:b/>
-          <w:color w:val="000000"/>
-          <w:sz w:val="24"/>
-          <w:szCs w:val="24"/>
-        </w:rPr>
-      </w:pPr>
-    </w:p>
-    <w:p>
-      <w:pPr>
-        <w:spacing w:after="0" w:line="240" w:lineRule="auto"/>
-        <w:rPr>
-          <w:rFonts w:ascii="Arial" w:eastAsia="Times New Roman" w:hAnsi="Arial" w:cs="Arial"/>
-          <w:b/>
-          <w:color w:val="000000"/>
-          <w:sz w:val="24"/>
-          <w:szCs w:val="24"/>
-        </w:rPr>
-      </w:pPr>
-    </w:p>
-    <w:p>
-      <w:pPr>
-        <w:spacing w:after="0" w:line="240" w:lineRule="auto"/>
-        <w:rPr>
-          <w:rFonts w:ascii="Arial" w:eastAsia="Times New Roman" w:hAnsi="Arial" w:cs="Arial"/>
-          <w:b/>
-          <w:color w:val="000000"/>
-          <w:sz w:val="24"/>
-          <w:szCs w:val="24"/>
-        </w:rPr>
-      </w:pPr>
-    </w:p>
-    <w:p>
-      <w:pPr>
-        <w:spacing w:after="0" w:line="240" w:lineRule="auto"/>
-        <w:rPr>
-          <w:rFonts w:ascii="Arial" w:eastAsia="Times New Roman" w:hAnsi="Arial" w:cs="Arial"/>
-          <w:b/>
-          <w:color w:val="000000"/>
-          <w:sz w:val="24"/>
-          <w:szCs w:val="24"/>
-        </w:rPr>
-      </w:pPr>
-    </w:p>
-    <w:p>
-      <w:pPr>
-        <w:spacing w:after="0" w:line="240" w:lineRule="auto"/>
-        <w:rPr>
-          <w:rFonts w:ascii="Arial" w:eastAsia="Times New Roman" w:hAnsi="Arial" w:cs="Arial"/>
-          <w:b/>
-          <w:color w:val="000000"/>
-          <w:sz w:val="24"/>
-          <w:szCs w:val="24"/>
-        </w:rPr>
-      </w:pPr>
-    </w:p>
-    <w:p>
-      <w:pPr>
-        <w:spacing w:after="0" w:line="240" w:lineRule="auto"/>
-        <w:rPr>
-          <w:rFonts w:ascii="Arial" w:eastAsia="Times New Roman" w:hAnsi="Arial" w:cs="Arial"/>
-          <w:b/>
-          <w:color w:val="000000"/>
-          <w:sz w:val="24"/>
-          <w:szCs w:val="24"/>
-        </w:rPr>
-      </w:pPr>
-    </w:p>
-    <w:p>
-      <w:pPr>
-        <w:spacing w:after="0" w:line="240" w:lineRule="auto"/>
-        <w:rPr>
-          <w:rFonts w:ascii="Arial" w:eastAsia="Times New Roman" w:hAnsi="Arial" w:cs="Arial"/>
-          <w:b/>
-          <w:color w:val="000000"/>
-          <w:sz w:val="24"/>
-          <w:szCs w:val="24"/>
-        </w:rPr>
-      </w:pPr>
-    </w:p>
-    <w:p>
-      <w:pPr>
-        <w:spacing w:after="0" w:line="240" w:lineRule="auto"/>
-        <w:rPr>
-          <w:rFonts w:ascii="Arial" w:eastAsia="Times New Roman" w:hAnsi="Arial" w:cs="Arial"/>
-          <w:b/>
-          <w:color w:val="000000"/>
-          <w:sz w:val="24"/>
-          <w:szCs w:val="24"/>
-        </w:rPr>
-      </w:pPr>
-    </w:p>
-    <w:p>
-      <w:pPr>
-        <w:spacing w:after="0" w:line="240" w:lineRule="auto"/>
-        <w:rPr>
-          <w:rFonts w:ascii="Arial" w:eastAsia="Times New Roman" w:hAnsi="Arial" w:cs="Arial"/>
-          <w:b/>
-          <w:color w:val="000000"/>
-          <w:sz w:val="24"/>
-          <w:szCs w:val="24"/>
-        </w:rPr>
-      </w:pPr>
-    </w:p>
-    <w:p>
-      <w:pPr>
-        <w:spacing w:after="0" w:line="240" w:lineRule="auto"/>
-        <w:rPr>
-          <w:rFonts w:ascii="Arial" w:eastAsia="Times New Roman" w:hAnsi="Arial" w:cs="Arial"/>
-          <w:b/>
-          <w:color w:val="000000"/>
-          <w:sz w:val="24"/>
-          <w:szCs w:val="24"/>
-        </w:rPr>
-      </w:pPr>
-    </w:p>
-    <w:p>
-      <w:pPr>
-        <w:spacing w:after="0" w:line="240" w:lineRule="auto"/>
-        <w:rPr>
-          <w:rFonts w:ascii="Arial" w:eastAsia="Times New Roman" w:hAnsi="Arial" w:cs="Arial"/>
-          <w:b/>
-          <w:color w:val="000000"/>
-          <w:sz w:val="24"/>
-          <w:szCs w:val="24"/>
-        </w:rPr>
-      </w:pPr>
-    </w:p>
-    <w:p>
-      <w:pPr>
-        <w:spacing w:after="0" w:line="240" w:lineRule="auto"/>
-        <w:rPr>
-          <w:rFonts w:ascii="Arial" w:eastAsia="Times New Roman" w:hAnsi="Arial" w:cs="Arial"/>
-          <w:b/>
-          <w:color w:val="000000"/>
-          <w:sz w:val="24"/>
-          <w:szCs w:val="24"/>
-        </w:rPr>
-      </w:pPr>
-    </w:p>
-    <w:p>
-      <w:pPr>
-        <w:spacing w:after="0" w:line="240" w:lineRule="auto"/>
-        <w:rPr>
-          <w:rFonts w:ascii="Arial" w:eastAsia="Times New Roman" w:hAnsi="Arial" w:cs="Arial"/>
-          <w:b/>
-          <w:color w:val="000000"/>
-          <w:sz w:val="24"/>
-          <w:szCs w:val="24"/>
-        </w:rPr>
-      </w:pPr>
-    </w:p>
-    <w:p>
-      <w:pPr>
-        <w:spacing w:after="0" w:line="240" w:lineRule="auto"/>
-        <w:rPr>
-          <w:rFonts w:ascii="Arial" w:eastAsia="Times New Roman" w:hAnsi="Arial" w:cs="Arial"/>
-          <w:b/>
-          <w:color w:val="000000"/>
-          <w:sz w:val="24"/>
-          <w:szCs w:val="24"/>
-        </w:rPr>
-      </w:pPr>
-    </w:p>
-    <w:p>
-      <w:pPr>
-        <w:spacing w:after="0" w:line="240" w:lineRule="auto"/>
-        <w:rPr>
-          <w:rFonts w:ascii="Arial" w:eastAsia="Times New Roman" w:hAnsi="Arial" w:cs="Arial"/>
-          <w:b/>
-          <w:color w:val="000000"/>
           <w:sz w:val="24"/>
           <w:szCs w:val="24"/>
         </w:rPr>
@@ -8654,7 +9376,7 @@
             <w:rPr>
               <w:noProof/>
             </w:rPr>
-            <w:t>33</w:t>
+            <w:t>9</w:t>
           </w:r>
         </w:fldSimple>
       </w:p>
@@ -9042,7 +9764,6 @@
   <w:style w:type="character" w:default="1" w:styleId="Fontepargpadro">
     <w:name w:val="Default Paragraph Font"/>
     <w:uiPriority w:val="1"/>
-    <w:semiHidden/>
     <w:unhideWhenUsed/>
   </w:style>
   <w:style w:type="table" w:default="1" w:styleId="Tabelanormal">
@@ -9524,7 +10245,7 @@
 </file>
 
 <file path=customXml/itemProps1.xml><?xml version="1.0" encoding="utf-8"?>
-<ds:datastoreItem xmlns:ds="http://schemas.openxmlformats.org/officeDocument/2006/customXml" ds:itemID="{F906BBE4-B0D4-42C4-BEBD-24D7774A790E}">
+<ds:datastoreItem xmlns:ds="http://schemas.openxmlformats.org/officeDocument/2006/customXml" ds:itemID="{3028A0DD-5E34-4802-B037-D26F2392C0C3}">
   <ds:schemaRefs>
     <ds:schemaRef ds:uri="http://schemas.openxmlformats.org/officeDocument/2006/bibliography"/>
   </ds:schemaRefs>

</xml_diff>

<commit_message>
alteracoes na fundamentacao teorica
</commit_message>
<xml_diff>
--- a/trabalho final/montado ate estudo de caso.docx
+++ b/trabalho final/montado ate estudo de caso.docx
@@ -3849,6 +3849,13 @@
           <w:szCs w:val="24"/>
         </w:rPr>
         <w:tab/>
+      </w:r>
+      <w:r>
+        <w:rPr>
+          <w:rFonts w:ascii="Arial" w:eastAsia="Times New Roman" w:hAnsi="Arial" w:cs="Arial"/>
+          <w:sz w:val="24"/>
+          <w:szCs w:val="24"/>
+        </w:rPr>
         <w:t>Sendo assim,</w:t>
       </w:r>
       <w:r>
@@ -3913,7 +3920,15 @@
           <w:sz w:val="24"/>
           <w:szCs w:val="24"/>
         </w:rPr>
-        <w:t xml:space="preserve"> na hora de ser feita a interpretação dos textos da documentação, surgiu um novo modo de ser feita a organização dessas documentações, algo que poria a prática na </w:t>
+        <w:t xml:space="preserve"> na hora de ser feita a interpretação dos textos da documentação, surgiu um novo modo de ser feita a o</w:t>
+      </w:r>
+      <w:r>
+        <w:rPr>
+          <w:rFonts w:ascii="Arial" w:eastAsia="Times New Roman" w:hAnsi="Arial" w:cs="Arial"/>
+          <w:sz w:val="24"/>
+          <w:szCs w:val="24"/>
+        </w:rPr>
+        <w:t>rganização dessas documentações. O Manifesto Ágil não ignora os processos e ferramentas, documentação, ou a negociação e contratos, somente mostra que tais têm importância secundária num projeto,</w:t>
       </w:r>
       <w:proofErr w:type="gramStart"/>
       <w:r>
@@ -3922,7 +3937,15 @@
           <w:sz w:val="24"/>
           <w:szCs w:val="24"/>
         </w:rPr>
-        <w:t>implementação</w:t>
+        <w:t xml:space="preserve"> </w:t>
+      </w:r>
+      <w:r>
+        <w:rPr>
+          <w:rFonts w:ascii="Arial" w:eastAsia="Times New Roman" w:hAnsi="Arial" w:cs="Arial"/>
+          <w:sz w:val="24"/>
+          <w:szCs w:val="24"/>
+        </w:rPr>
+        <w:t xml:space="preserve"> </w:t>
       </w:r>
       <w:proofErr w:type="gramEnd"/>
       <w:r>
@@ -3931,47 +3954,15 @@
           <w:sz w:val="24"/>
           <w:szCs w:val="24"/>
         </w:rPr>
-        <w:t xml:space="preserve"> do software em algo muito mais e</w:t>
-      </w:r>
-      <w:r>
-        <w:rPr>
-          <w:rFonts w:ascii="Arial" w:eastAsia="Times New Roman" w:hAnsi="Arial" w:cs="Arial"/>
-          <w:sz w:val="24"/>
-          <w:szCs w:val="24"/>
-        </w:rPr>
-        <w:t>ficiente e com bastante clareza</w:t>
-      </w:r>
-      <w:r>
-        <w:rPr>
-          <w:rFonts w:ascii="Arial" w:eastAsia="Times New Roman" w:hAnsi="Arial" w:cs="Arial"/>
-          <w:sz w:val="24"/>
-          <w:szCs w:val="24"/>
-        </w:rPr>
-        <w:t xml:space="preserve"> </w:t>
-      </w:r>
-      <w:r>
-        <w:rPr>
-          <w:rFonts w:ascii="Arial" w:eastAsia="Times New Roman" w:hAnsi="Arial" w:cs="Arial"/>
-          <w:sz w:val="24"/>
-          <w:szCs w:val="24"/>
-        </w:rPr>
-        <w:t xml:space="preserve">que foi o manifesto </w:t>
-      </w:r>
-      <w:r>
-        <w:rPr>
-          <w:rFonts w:ascii="Arial" w:eastAsia="Times New Roman" w:hAnsi="Arial" w:cs="Arial"/>
-          <w:sz w:val="24"/>
-          <w:szCs w:val="24"/>
-        </w:rPr>
-        <w:t>ágil</w:t>
-      </w:r>
-      <w:r>
-        <w:rPr>
-          <w:rFonts w:ascii="Arial" w:eastAsia="Times New Roman" w:hAnsi="Arial" w:cs="Arial"/>
-          <w:sz w:val="24"/>
-          <w:szCs w:val="24"/>
-        </w:rPr>
-        <w:t>.</w:t>
+        <w:t>algo que poria a prática na implementação do software em algo muito mais e</w:t>
+      </w:r>
+      <w:r>
+        <w:rPr>
+          <w:rFonts w:ascii="Arial" w:eastAsia="Times New Roman" w:hAnsi="Arial" w:cs="Arial"/>
+          <w:sz w:val="24"/>
+          <w:szCs w:val="24"/>
+        </w:rPr>
+        <w:t>ficiente e com bastante clareza.</w:t>
       </w:r>
       <w:r>
         <w:rPr>
@@ -4216,7 +4207,17 @@
           <w:szCs w:val="24"/>
           <w:shd w:val="clear" w:color="auto" w:fill="FFFFFF"/>
         </w:rPr>
-        <w:t xml:space="preserve"> agilidade no processo de desenvolvimen</w:t>
+        <w:t xml:space="preserve"> agilidade no processo de </w:t>
+      </w:r>
+      <w:r>
+        <w:rPr>
+          <w:rFonts w:ascii="Arial" w:hAnsi="Arial" w:cs="Arial"/>
+          <w:sz w:val="24"/>
+          <w:szCs w:val="24"/>
+          <w:shd w:val="clear" w:color="auto" w:fill="FFFFFF"/>
+        </w:rPr>
+        <w:lastRenderedPageBreak/>
+        <w:t>desenvolvimen</w:t>
       </w:r>
       <w:r>
         <w:rPr>
@@ -4287,7 +4288,6 @@
           <w:szCs w:val="24"/>
           <w:bdr w:val="none" w:sz="0" w:space="0" w:color="auto" w:frame="1"/>
         </w:rPr>
-        <w:lastRenderedPageBreak/>
         <w:t>Princípio de comunicação</w:t>
       </w:r>
       <w:r>
@@ -4729,6 +4729,7 @@
           <w:szCs w:val="24"/>
           <w:bdr w:val="none" w:sz="0" w:space="0" w:color="auto" w:frame="1"/>
         </w:rPr>
+        <w:lastRenderedPageBreak/>
         <w:tab/>
         <w:t xml:space="preserve">A Extreme Programming (XP) prioriza a validação do projeto durante todo o processo de desenvolvimento. Os desenvolvedores </w:t>
       </w:r>
@@ -4750,17 +4751,7 @@
           <w:szCs w:val="24"/>
           <w:bdr w:val="none" w:sz="0" w:space="0" w:color="auto" w:frame="1"/>
         </w:rPr>
-        <w:t xml:space="preserve"> o </w:t>
-      </w:r>
-      <w:r>
-        <w:rPr>
-          <w:rFonts w:ascii="Arial" w:hAnsi="Arial" w:cs="Arial"/>
-          <w:sz w:val="24"/>
-          <w:szCs w:val="24"/>
-          <w:bdr w:val="none" w:sz="0" w:space="0" w:color="auto" w:frame="1"/>
-        </w:rPr>
-        <w:lastRenderedPageBreak/>
-        <w:t xml:space="preserve">software criando primeiramente os testes, sendo a implementação de código feito em duplas, ou seja, dois desenvolvedores trabalham em um único computador, procurando identificar erros sintáticos e semânticos, pensando em conjunto em como melhorar o código que está sendo implementado. </w:t>
+        <w:t xml:space="preserve"> o software criando primeiramente os testes, sendo a implementação de código feito em duplas, ou seja, dois desenvolvedores trabalham em um único computador, procurando identificar erros sintáticos e semânticos, pensando em conjunto em como melhorar o código que está sendo implementado. </w:t>
       </w:r>
     </w:p>
     <w:p>
@@ -4961,7 +4952,17 @@
           <w:szCs w:val="24"/>
           <w:lang w:val="pt-BR"/>
         </w:rPr>
-        <w:t>É necessário e essencial nos dias de hoje utilizar o desenvolvimento ágil de software, pois este traz mudanças na forma como o software é desenvolvido, mudando paradigmas do processo de desenvolvimento que vem nos acompanhado por décadas, onde o desenvolvimento tradicional tem fases e checkpoints bem definidos durante seu processo de desenvolvimento onde no final de cada fase algum objetivo é cumprido e algo é entregue.</w:t>
+        <w:t xml:space="preserve">É necessário e essencial nos dias de hoje utilizar o desenvolvimento ágil de software, pois este traz mudanças na forma como o software é desenvolvido, mudando paradigmas do processo de desenvolvimento que vem nos acompanhado por décadas, onde o desenvolvimento tradicional tem fases </w:t>
+      </w:r>
+      <w:r>
+        <w:rPr>
+          <w:color w:val="auto"/>
+          <w:sz w:val="24"/>
+          <w:szCs w:val="24"/>
+          <w:lang w:val="pt-BR"/>
+        </w:rPr>
+        <w:lastRenderedPageBreak/>
+        <w:t>e checkpoints bem definidos durante seu processo de desenvolvimento onde no final de cada fase algum objetivo é cumprido e algo é entregue.</w:t>
       </w:r>
     </w:p>
     <w:p>
@@ -4984,7 +4985,6 @@
           <w:szCs w:val="24"/>
           <w:lang w:val="pt-BR"/>
         </w:rPr>
-        <w:lastRenderedPageBreak/>
         <w:t>O desenvolvimento ágil tem iterações ao invés de fases onde no final de cada iteração temos código funcional que pode ser usado e avaliado, podendo responder aos requisitos do usuário que estão sempre mudando e evoluindo.</w:t>
       </w:r>
     </w:p>
@@ -5498,7 +5498,16 @@
           <w:szCs w:val="24"/>
         </w:rPr>
         <w:tab/>
-        <w:t xml:space="preserve">Mesmo sendo um avanço tecnológico grande, para se construir um site, o programador dedicava muito tempo do seu tempo para digitar inúmeras linhas de comando, </w:t>
+        <w:t xml:space="preserve">Mesmo sendo um avanço tecnológico grande, para se construir um site, o programador dedicava muito tempo do seu tempo para digitar inúmeras </w:t>
+      </w:r>
+      <w:r>
+        <w:rPr>
+          <w:rFonts w:ascii="Arial" w:eastAsia="Times New Roman" w:hAnsi="Arial" w:cs="Arial"/>
+          <w:sz w:val="24"/>
+          <w:szCs w:val="24"/>
+        </w:rPr>
+        <w:lastRenderedPageBreak/>
+        <w:t xml:space="preserve">linhas de comando, </w:t>
       </w:r>
       <w:proofErr w:type="gramStart"/>
       <w:r>
@@ -5533,499 +5542,700 @@
       <w:r>
         <w:rPr>
           <w:rFonts w:ascii="Arial" w:eastAsia="Times New Roman" w:hAnsi="Arial" w:cs="Arial"/>
+          <w:sz w:val="24"/>
+          <w:szCs w:val="24"/>
+        </w:rPr>
+        <w:tab/>
+        <w:t>Com o aprimoramento das tecnologias, novas linguagens de programação para web foram surgindo, e que satisfazem essa questão da necessidade do programador digitar várias linhas de comando.</w:t>
+      </w:r>
+      <w:r>
+        <w:rPr>
+          <w:rFonts w:ascii="Arial" w:eastAsia="Times New Roman" w:hAnsi="Arial" w:cs="Arial"/>
+          <w:sz w:val="24"/>
+          <w:szCs w:val="24"/>
+        </w:rPr>
+        <w:t xml:space="preserve"> </w:t>
+      </w:r>
+      <w:r>
+        <w:rPr>
+          <w:rFonts w:ascii="Arial" w:eastAsia="Times New Roman" w:hAnsi="Arial" w:cs="Arial"/>
+          <w:sz w:val="24"/>
+          <w:szCs w:val="24"/>
+        </w:rPr>
+        <w:t xml:space="preserve">Exemplo </w:t>
+      </w:r>
+      <w:proofErr w:type="gramStart"/>
+      <w:r>
+        <w:rPr>
+          <w:rFonts w:ascii="Arial" w:eastAsia="Times New Roman" w:hAnsi="Arial" w:cs="Arial"/>
+          <w:sz w:val="24"/>
+          <w:szCs w:val="24"/>
+        </w:rPr>
+        <w:t>dessas tecnologia</w:t>
+      </w:r>
+      <w:proofErr w:type="gramEnd"/>
+      <w:r>
+        <w:rPr>
+          <w:rFonts w:ascii="Arial" w:eastAsia="Times New Roman" w:hAnsi="Arial" w:cs="Arial"/>
+          <w:sz w:val="24"/>
+          <w:szCs w:val="24"/>
+        </w:rPr>
+        <w:t xml:space="preserve"> de desenvolvimento ágil é a linguagem </w:t>
+      </w:r>
+      <w:proofErr w:type="spellStart"/>
+      <w:r>
+        <w:rPr>
+          <w:rFonts w:ascii="Arial" w:eastAsia="Times New Roman" w:hAnsi="Arial" w:cs="Arial"/>
+          <w:sz w:val="24"/>
+          <w:szCs w:val="24"/>
+        </w:rPr>
+        <w:t>Ruby</w:t>
+      </w:r>
+      <w:proofErr w:type="spellEnd"/>
+      <w:r>
+        <w:rPr>
+          <w:rFonts w:ascii="Arial" w:eastAsia="Times New Roman" w:hAnsi="Arial" w:cs="Arial"/>
+          <w:sz w:val="24"/>
+          <w:szCs w:val="24"/>
+        </w:rPr>
+        <w:t xml:space="preserve"> que foi escolhida por ser uma linguagem dinâmica e atual, com constante crescimento no mercado de trabalho, segue abaixo suas definições e ferramentas que podem ser usadas  juntamente com a linguagem.</w:t>
+      </w:r>
+    </w:p>
+    <w:p>
+      <w:pPr>
+        <w:pStyle w:val="SemEspaamento"/>
+        <w:spacing w:line="360" w:lineRule="auto"/>
+        <w:jc w:val="both"/>
+        <w:rPr>
+          <w:rFonts w:ascii="Arial" w:eastAsia="Times New Roman" w:hAnsi="Arial" w:cs="Arial"/>
+          <w:sz w:val="24"/>
+          <w:szCs w:val="24"/>
+        </w:rPr>
+      </w:pPr>
+    </w:p>
+    <w:p>
+      <w:pPr>
+        <w:pStyle w:val="SemEspaamento"/>
+        <w:spacing w:line="360" w:lineRule="auto"/>
+        <w:jc w:val="both"/>
+        <w:rPr>
+          <w:rFonts w:ascii="Arial" w:eastAsia="Times New Roman" w:hAnsi="Arial" w:cs="Arial"/>
+          <w:b/>
+          <w:sz w:val="24"/>
+          <w:szCs w:val="24"/>
+        </w:rPr>
+      </w:pPr>
+      <w:r>
+        <w:rPr>
+          <w:rFonts w:ascii="Arial" w:eastAsia="Times New Roman" w:hAnsi="Arial" w:cs="Arial"/>
+          <w:b/>
+          <w:sz w:val="24"/>
+          <w:szCs w:val="24"/>
+        </w:rPr>
+        <w:t xml:space="preserve">4.2 </w:t>
+      </w:r>
+      <w:proofErr w:type="spellStart"/>
+      <w:r>
+        <w:rPr>
+          <w:rFonts w:ascii="Arial" w:eastAsia="Times New Roman" w:hAnsi="Arial" w:cs="Arial"/>
+          <w:b/>
+          <w:sz w:val="24"/>
+          <w:szCs w:val="24"/>
+        </w:rPr>
+        <w:t>Ruby</w:t>
+      </w:r>
+      <w:proofErr w:type="spellEnd"/>
+      <w:r>
+        <w:rPr>
+          <w:rFonts w:ascii="Arial" w:eastAsia="Times New Roman" w:hAnsi="Arial" w:cs="Arial"/>
+          <w:b/>
+          <w:sz w:val="24"/>
+          <w:szCs w:val="24"/>
+        </w:rPr>
+        <w:t xml:space="preserve"> </w:t>
+      </w:r>
+    </w:p>
+    <w:p>
+      <w:pPr>
+        <w:pStyle w:val="SemEspaamento"/>
+        <w:spacing w:line="360" w:lineRule="auto"/>
+        <w:jc w:val="both"/>
+        <w:rPr>
+          <w:rFonts w:ascii="Arial" w:eastAsia="Times New Roman" w:hAnsi="Arial" w:cs="Arial"/>
+          <w:b/>
+          <w:sz w:val="24"/>
+          <w:szCs w:val="24"/>
+        </w:rPr>
+      </w:pPr>
+    </w:p>
+    <w:p>
+      <w:pPr>
+        <w:pStyle w:val="SemEspaamento"/>
+        <w:spacing w:line="360" w:lineRule="auto"/>
+        <w:jc w:val="both"/>
+        <w:rPr>
+          <w:rFonts w:ascii="Arial" w:eastAsia="Times New Roman" w:hAnsi="Arial" w:cs="Arial"/>
+          <w:sz w:val="24"/>
+          <w:szCs w:val="24"/>
+        </w:rPr>
+      </w:pPr>
+      <w:r>
+        <w:rPr>
+          <w:rFonts w:ascii="Arial" w:eastAsia="Times New Roman" w:hAnsi="Arial" w:cs="Arial"/>
+          <w:sz w:val="24"/>
+          <w:szCs w:val="24"/>
+        </w:rPr>
+        <w:tab/>
+      </w:r>
+      <w:proofErr w:type="spellStart"/>
+      <w:r>
+        <w:rPr>
+          <w:rFonts w:ascii="Arial" w:eastAsia="Times New Roman" w:hAnsi="Arial" w:cs="Arial"/>
+          <w:sz w:val="24"/>
+          <w:szCs w:val="24"/>
+        </w:rPr>
+        <w:t>Ruby</w:t>
+      </w:r>
+      <w:proofErr w:type="spellEnd"/>
+      <w:r>
+        <w:rPr>
+          <w:rFonts w:ascii="Arial" w:eastAsia="Times New Roman" w:hAnsi="Arial" w:cs="Arial"/>
+          <w:sz w:val="24"/>
+          <w:szCs w:val="24"/>
+        </w:rPr>
+        <w:t xml:space="preserve"> é uma linguagem de programação interpretada multiparadigma, de </w:t>
+      </w:r>
+      <w:proofErr w:type="spellStart"/>
+      <w:r>
+        <w:rPr>
+          <w:rFonts w:ascii="Arial" w:eastAsia="Times New Roman" w:hAnsi="Arial" w:cs="Arial"/>
+          <w:sz w:val="24"/>
+          <w:szCs w:val="24"/>
+        </w:rPr>
+        <w:t>tipagem</w:t>
+      </w:r>
+      <w:proofErr w:type="spellEnd"/>
+      <w:r>
+        <w:rPr>
+          <w:rFonts w:ascii="Arial" w:eastAsia="Times New Roman" w:hAnsi="Arial" w:cs="Arial"/>
+          <w:sz w:val="24"/>
+          <w:szCs w:val="24"/>
+        </w:rPr>
+        <w:t xml:space="preserve"> dinâmica e forte, com gerenciamento de memória automático, originalmente planejada e desenvolvida no Japão em 1995 por </w:t>
+      </w:r>
+      <w:proofErr w:type="spellStart"/>
+      <w:r>
+        <w:rPr>
+          <w:rFonts w:ascii="Arial" w:eastAsia="Times New Roman" w:hAnsi="Arial" w:cs="Arial"/>
+          <w:sz w:val="24"/>
+          <w:szCs w:val="24"/>
+        </w:rPr>
+        <w:t>Yukihiro</w:t>
+      </w:r>
+      <w:proofErr w:type="spellEnd"/>
+      <w:r>
+        <w:rPr>
+          <w:rFonts w:ascii="Arial" w:eastAsia="Times New Roman" w:hAnsi="Arial" w:cs="Arial"/>
+          <w:sz w:val="24"/>
+          <w:szCs w:val="24"/>
+        </w:rPr>
+        <w:t xml:space="preserve"> “</w:t>
+      </w:r>
+      <w:proofErr w:type="spellStart"/>
+      <w:r>
+        <w:rPr>
+          <w:rFonts w:ascii="Arial" w:eastAsia="Times New Roman" w:hAnsi="Arial" w:cs="Arial"/>
+          <w:sz w:val="24"/>
+          <w:szCs w:val="24"/>
+        </w:rPr>
+        <w:t>Matz</w:t>
+      </w:r>
+      <w:proofErr w:type="spellEnd"/>
+      <w:r>
+        <w:rPr>
+          <w:rFonts w:ascii="Arial" w:eastAsia="Times New Roman" w:hAnsi="Arial" w:cs="Arial"/>
+          <w:sz w:val="24"/>
+          <w:szCs w:val="24"/>
+        </w:rPr>
+        <w:t xml:space="preserve">” Matsumoto, para ser usada como linguagem de </w:t>
+      </w:r>
+      <w:r>
+        <w:rPr>
+          <w:rFonts w:ascii="Arial" w:eastAsia="Times New Roman" w:hAnsi="Arial" w:cs="Arial"/>
+          <w:sz w:val="24"/>
+          <w:szCs w:val="24"/>
+        </w:rPr>
+        <w:t>script.</w:t>
+      </w:r>
+      <w:r>
+        <w:rPr>
+          <w:rFonts w:ascii="Arial" w:eastAsia="Times New Roman" w:hAnsi="Arial" w:cs="Arial"/>
+          <w:sz w:val="24"/>
+          <w:szCs w:val="24"/>
+        </w:rPr>
+        <w:t xml:space="preserve"> </w:t>
+      </w:r>
+      <w:proofErr w:type="spellStart"/>
+      <w:r>
+        <w:rPr>
+          <w:rFonts w:ascii="Arial" w:eastAsia="Times New Roman" w:hAnsi="Arial" w:cs="Arial"/>
+          <w:sz w:val="24"/>
+          <w:szCs w:val="24"/>
+        </w:rPr>
+        <w:t>Matz</w:t>
+      </w:r>
+      <w:proofErr w:type="spellEnd"/>
+      <w:r>
+        <w:rPr>
+          <w:rFonts w:ascii="Arial" w:eastAsia="Times New Roman" w:hAnsi="Arial" w:cs="Arial"/>
+          <w:sz w:val="24"/>
+          <w:szCs w:val="24"/>
+        </w:rPr>
+        <w:t xml:space="preserve"> queria uma linguagem de script que fosse mais poderosa do que Perl e mais orientada a objetos do que </w:t>
+      </w:r>
+      <w:proofErr w:type="spellStart"/>
+      <w:r>
+        <w:rPr>
+          <w:rFonts w:ascii="Arial" w:eastAsia="Times New Roman" w:hAnsi="Arial" w:cs="Arial"/>
+          <w:sz w:val="24"/>
+          <w:szCs w:val="24"/>
+        </w:rPr>
+        <w:t>Python</w:t>
+      </w:r>
+      <w:proofErr w:type="spellEnd"/>
+      <w:r>
+        <w:rPr>
+          <w:rFonts w:ascii="Arial" w:eastAsia="Times New Roman" w:hAnsi="Arial" w:cs="Arial"/>
+          <w:sz w:val="24"/>
+          <w:szCs w:val="24"/>
+        </w:rPr>
+        <w:t xml:space="preserve">. </w:t>
+      </w:r>
+    </w:p>
+    <w:p>
+      <w:pPr>
+        <w:pStyle w:val="SemEspaamento"/>
+        <w:spacing w:line="360" w:lineRule="auto"/>
+        <w:jc w:val="both"/>
+        <w:rPr>
+          <w:rFonts w:ascii="Arial" w:eastAsia="Times New Roman" w:hAnsi="Arial" w:cs="Arial"/>
+          <w:sz w:val="24"/>
+          <w:szCs w:val="24"/>
+        </w:rPr>
+      </w:pPr>
+      <w:r>
+        <w:rPr>
+          <w:rFonts w:ascii="Arial" w:eastAsia="Times New Roman" w:hAnsi="Arial" w:cs="Arial"/>
+          <w:sz w:val="24"/>
+          <w:szCs w:val="24"/>
+        </w:rPr>
+        <w:tab/>
+        <w:t xml:space="preserve">A linguagem também suporta programação funcional, orientada a objetos, imperativa e reflexiva. </w:t>
+      </w:r>
+      <w:proofErr w:type="gramStart"/>
+      <w:r>
+        <w:rPr>
+          <w:rFonts w:ascii="Arial" w:eastAsia="Times New Roman" w:hAnsi="Arial" w:cs="Arial"/>
+          <w:sz w:val="24"/>
+          <w:szCs w:val="24"/>
+        </w:rPr>
+        <w:t>Foi</w:t>
+      </w:r>
+      <w:proofErr w:type="gramEnd"/>
+      <w:r>
+        <w:rPr>
+          <w:rFonts w:ascii="Arial" w:eastAsia="Times New Roman" w:hAnsi="Arial" w:cs="Arial"/>
+          <w:sz w:val="24"/>
+          <w:szCs w:val="24"/>
+        </w:rPr>
+        <w:t xml:space="preserve"> inspirada principalmente por </w:t>
+      </w:r>
+      <w:proofErr w:type="spellStart"/>
+      <w:r>
+        <w:rPr>
+          <w:rFonts w:ascii="Arial" w:eastAsia="Times New Roman" w:hAnsi="Arial" w:cs="Arial"/>
+          <w:sz w:val="24"/>
+          <w:szCs w:val="24"/>
+        </w:rPr>
+        <w:t>Python</w:t>
+      </w:r>
+      <w:proofErr w:type="spellEnd"/>
+      <w:r>
+        <w:rPr>
+          <w:rFonts w:ascii="Arial" w:eastAsia="Times New Roman" w:hAnsi="Arial" w:cs="Arial"/>
+          <w:sz w:val="24"/>
+          <w:szCs w:val="24"/>
+        </w:rPr>
+        <w:t xml:space="preserve">, Perl, </w:t>
+      </w:r>
+      <w:proofErr w:type="spellStart"/>
+      <w:r>
+        <w:rPr>
+          <w:rFonts w:ascii="Arial" w:eastAsia="Times New Roman" w:hAnsi="Arial" w:cs="Arial"/>
+          <w:sz w:val="24"/>
+          <w:szCs w:val="24"/>
+        </w:rPr>
+        <w:t>Smalltalk</w:t>
+      </w:r>
+      <w:proofErr w:type="spellEnd"/>
+      <w:r>
+        <w:rPr>
+          <w:rFonts w:ascii="Arial" w:eastAsia="Times New Roman" w:hAnsi="Arial" w:cs="Arial"/>
+          <w:sz w:val="24"/>
+          <w:szCs w:val="24"/>
+        </w:rPr>
+        <w:t xml:space="preserve">, Eiffel, Ada e </w:t>
+      </w:r>
+      <w:proofErr w:type="spellStart"/>
+      <w:r>
+        <w:rPr>
+          <w:rFonts w:ascii="Arial" w:eastAsia="Times New Roman" w:hAnsi="Arial" w:cs="Arial"/>
+          <w:sz w:val="24"/>
+          <w:szCs w:val="24"/>
+        </w:rPr>
+        <w:t>Lisp</w:t>
+      </w:r>
+      <w:proofErr w:type="spellEnd"/>
+      <w:r>
+        <w:rPr>
+          <w:rFonts w:ascii="Arial" w:eastAsia="Times New Roman" w:hAnsi="Arial" w:cs="Arial"/>
+          <w:sz w:val="24"/>
+          <w:szCs w:val="24"/>
+        </w:rPr>
+        <w:t xml:space="preserve">, sendo muito similar em vários aspectos a </w:t>
+      </w:r>
+      <w:proofErr w:type="spellStart"/>
+      <w:r>
+        <w:rPr>
+          <w:rFonts w:ascii="Arial" w:eastAsia="Times New Roman" w:hAnsi="Arial" w:cs="Arial"/>
+          <w:sz w:val="24"/>
+          <w:szCs w:val="24"/>
+        </w:rPr>
+        <w:t>Python</w:t>
+      </w:r>
+      <w:proofErr w:type="spellEnd"/>
+      <w:r>
+        <w:rPr>
+          <w:rFonts w:ascii="Arial" w:eastAsia="Times New Roman" w:hAnsi="Arial" w:cs="Arial"/>
+          <w:sz w:val="24"/>
+          <w:szCs w:val="24"/>
+        </w:rPr>
+        <w:t xml:space="preserve">. Atualmente, </w:t>
+      </w:r>
+      <w:proofErr w:type="spellStart"/>
+      <w:r>
+        <w:rPr>
+          <w:rFonts w:ascii="Arial" w:eastAsia="Times New Roman" w:hAnsi="Arial" w:cs="Arial"/>
+          <w:sz w:val="24"/>
+          <w:szCs w:val="24"/>
+        </w:rPr>
+        <w:t>Ruby</w:t>
+      </w:r>
+      <w:proofErr w:type="spellEnd"/>
+      <w:r>
+        <w:rPr>
+          <w:rFonts w:ascii="Arial" w:eastAsia="Times New Roman" w:hAnsi="Arial" w:cs="Arial"/>
+          <w:sz w:val="24"/>
+          <w:szCs w:val="24"/>
+        </w:rPr>
+        <w:t xml:space="preserve"> é a 11ª (décima primeira) linguagem de programação mais popular do mundo, de acordo com o Índice </w:t>
+      </w:r>
+      <w:proofErr w:type="spellStart"/>
+      <w:r>
+        <w:rPr>
+          <w:rFonts w:ascii="Arial" w:eastAsia="Times New Roman" w:hAnsi="Arial" w:cs="Arial"/>
+          <w:sz w:val="24"/>
+          <w:szCs w:val="24"/>
+        </w:rPr>
+        <w:t>Tiobe</w:t>
+      </w:r>
+      <w:proofErr w:type="spellEnd"/>
+      <w:r>
+        <w:rPr>
+          <w:rFonts w:ascii="Arial" w:eastAsia="Times New Roman" w:hAnsi="Arial" w:cs="Arial"/>
+          <w:sz w:val="24"/>
+          <w:szCs w:val="24"/>
+        </w:rPr>
+        <w:t xml:space="preserve"> [</w:t>
+      </w:r>
+      <w:r>
+        <w:rPr>
+          <w:rFonts w:ascii="Arial" w:eastAsia="Times New Roman" w:hAnsi="Arial" w:cs="Arial"/>
+          <w:sz w:val="24"/>
+          <w:szCs w:val="24"/>
+        </w:rPr>
+        <w:t>10</w:t>
+      </w:r>
+      <w:proofErr w:type="gramStart"/>
+      <w:r>
+        <w:rPr>
+          <w:rFonts w:ascii="Arial" w:eastAsia="Times New Roman" w:hAnsi="Arial" w:cs="Arial"/>
+          <w:sz w:val="24"/>
+          <w:szCs w:val="24"/>
+        </w:rPr>
+        <w:t>]</w:t>
+      </w:r>
+      <w:proofErr w:type="gramEnd"/>
+    </w:p>
+    <w:p>
+      <w:pPr>
+        <w:pStyle w:val="SemEspaamento"/>
+        <w:spacing w:line="360" w:lineRule="auto"/>
+        <w:jc w:val="both"/>
+        <w:rPr>
+          <w:rFonts w:ascii="Arial" w:eastAsia="Times New Roman" w:hAnsi="Arial" w:cs="Arial"/>
+          <w:sz w:val="24"/>
+          <w:szCs w:val="24"/>
+        </w:rPr>
+      </w:pPr>
+    </w:p>
+    <w:p>
+      <w:pPr>
+        <w:pStyle w:val="SemEspaamento"/>
+        <w:spacing w:line="360" w:lineRule="auto"/>
+        <w:jc w:val="both"/>
+        <w:rPr>
+          <w:rFonts w:ascii="Arial" w:eastAsia="Times New Roman" w:hAnsi="Arial" w:cs="Arial"/>
+          <w:b/>
+          <w:sz w:val="24"/>
+          <w:szCs w:val="24"/>
+        </w:rPr>
+      </w:pPr>
+      <w:r>
+        <w:rPr>
+          <w:rFonts w:ascii="Arial" w:eastAsia="Times New Roman" w:hAnsi="Arial" w:cs="Arial"/>
+          <w:b/>
+          <w:sz w:val="24"/>
+          <w:szCs w:val="24"/>
+        </w:rPr>
+        <w:t xml:space="preserve">4.3 </w:t>
+      </w:r>
+      <w:proofErr w:type="spellStart"/>
+      <w:r>
+        <w:rPr>
+          <w:rFonts w:ascii="Arial" w:eastAsia="Times New Roman" w:hAnsi="Arial" w:cs="Arial"/>
+          <w:b/>
+          <w:sz w:val="24"/>
+          <w:szCs w:val="24"/>
+        </w:rPr>
+        <w:t>Rails</w:t>
+      </w:r>
+      <w:proofErr w:type="spellEnd"/>
+    </w:p>
+    <w:p>
+      <w:pPr>
+        <w:pStyle w:val="SemEspaamento"/>
+        <w:spacing w:line="360" w:lineRule="auto"/>
+        <w:jc w:val="both"/>
+        <w:rPr>
+          <w:rFonts w:ascii="Arial" w:hAnsi="Arial" w:cs="Arial"/>
+          <w:b/>
+          <w:sz w:val="24"/>
+          <w:szCs w:val="24"/>
+        </w:rPr>
+      </w:pPr>
+    </w:p>
+    <w:p>
+      <w:pPr>
+        <w:spacing w:after="0" w:line="360" w:lineRule="auto"/>
+        <w:jc w:val="both"/>
+        <w:rPr>
+          <w:rFonts w:ascii="Arial" w:eastAsia="Times New Roman" w:hAnsi="Arial" w:cs="Arial"/>
+          <w:color w:val="000000"/>
+          <w:sz w:val="24"/>
+          <w:szCs w:val="24"/>
+        </w:rPr>
+      </w:pPr>
+      <w:r>
+        <w:rPr>
+          <w:rFonts w:ascii="Arial" w:hAnsi="Arial" w:cs="Arial"/>
+          <w:sz w:val="24"/>
+          <w:szCs w:val="24"/>
+        </w:rPr>
+        <w:tab/>
+      </w:r>
+      <w:proofErr w:type="spellStart"/>
+      <w:r>
+        <w:rPr>
+          <w:rFonts w:ascii="Arial" w:hAnsi="Arial" w:cs="Arial"/>
+          <w:sz w:val="24"/>
+          <w:szCs w:val="24"/>
+        </w:rPr>
+        <w:t>Rails</w:t>
+      </w:r>
+      <w:proofErr w:type="spellEnd"/>
+      <w:r>
+        <w:rPr>
+          <w:rFonts w:ascii="Arial" w:hAnsi="Arial" w:cs="Arial"/>
+          <w:sz w:val="24"/>
+          <w:szCs w:val="24"/>
+        </w:rPr>
+        <w:t xml:space="preserve"> é seu framework, </w:t>
+      </w:r>
+      <w:r>
+        <w:rPr>
+          <w:rFonts w:ascii="Arial" w:eastAsia="Times New Roman" w:hAnsi="Arial" w:cs="Arial"/>
+          <w:color w:val="000000"/>
+          <w:sz w:val="24"/>
+          <w:szCs w:val="24"/>
+        </w:rPr>
+        <w:t xml:space="preserve">foi escrito por </w:t>
+      </w:r>
+      <w:r>
+        <w:rPr>
+          <w:rStyle w:val="nfase"/>
+          <w:rFonts w:ascii="Arial" w:hAnsi="Arial" w:cs="Arial"/>
+          <w:color w:val="000000"/>
+          <w:sz w:val="24"/>
+          <w:szCs w:val="24"/>
+          <w:bdr w:val="none" w:sz="0" w:space="0" w:color="auto" w:frame="1"/>
+          <w:shd w:val="clear" w:color="auto" w:fill="FFFFFF"/>
+        </w:rPr>
+        <w:t xml:space="preserve">David </w:t>
+      </w:r>
+      <w:proofErr w:type="spellStart"/>
+      <w:r>
+        <w:rPr>
+          <w:rStyle w:val="nfase"/>
+          <w:rFonts w:ascii="Arial" w:hAnsi="Arial" w:cs="Arial"/>
+          <w:color w:val="000000"/>
+          <w:sz w:val="24"/>
+          <w:szCs w:val="24"/>
+          <w:bdr w:val="none" w:sz="0" w:space="0" w:color="auto" w:frame="1"/>
+          <w:shd w:val="clear" w:color="auto" w:fill="FFFFFF"/>
+        </w:rPr>
+        <w:t>Heinemeier</w:t>
+      </w:r>
+      <w:proofErr w:type="spellEnd"/>
+      <w:r>
+        <w:rPr>
+          <w:rStyle w:val="nfase"/>
+          <w:rFonts w:ascii="Arial" w:hAnsi="Arial" w:cs="Arial"/>
+          <w:color w:val="000000"/>
+          <w:sz w:val="24"/>
+          <w:szCs w:val="24"/>
+          <w:bdr w:val="none" w:sz="0" w:space="0" w:color="auto" w:frame="1"/>
+          <w:shd w:val="clear" w:color="auto" w:fill="FFFFFF"/>
+        </w:rPr>
+        <w:t xml:space="preserve"> </w:t>
+      </w:r>
+      <w:proofErr w:type="spellStart"/>
+      <w:r>
+        <w:rPr>
+          <w:rStyle w:val="nfase"/>
+          <w:rFonts w:ascii="Arial" w:hAnsi="Arial" w:cs="Arial"/>
+          <w:color w:val="000000"/>
+          <w:sz w:val="24"/>
+          <w:szCs w:val="24"/>
+          <w:bdr w:val="none" w:sz="0" w:space="0" w:color="auto" w:frame="1"/>
+          <w:shd w:val="clear" w:color="auto" w:fill="FFFFFF"/>
+        </w:rPr>
+        <w:t>Hansson</w:t>
+      </w:r>
+      <w:proofErr w:type="spellEnd"/>
+      <w:r>
+        <w:rPr>
+          <w:rFonts w:ascii="Arial" w:eastAsia="Times New Roman" w:hAnsi="Arial" w:cs="Arial"/>
+          <w:color w:val="000000"/>
+          <w:sz w:val="24"/>
+          <w:szCs w:val="24"/>
+        </w:rPr>
+        <w:t xml:space="preserve"> em </w:t>
+      </w:r>
+      <w:proofErr w:type="spellStart"/>
+      <w:r>
+        <w:rPr>
+          <w:rFonts w:ascii="Arial" w:eastAsia="Times New Roman" w:hAnsi="Arial" w:cs="Arial"/>
+          <w:color w:val="000000"/>
+          <w:sz w:val="24"/>
+          <w:szCs w:val="24"/>
+        </w:rPr>
+        <w:t>Ruby</w:t>
+      </w:r>
+      <w:proofErr w:type="spellEnd"/>
+      <w:r>
+        <w:rPr>
+          <w:rFonts w:ascii="Arial" w:eastAsia="Times New Roman" w:hAnsi="Arial" w:cs="Arial"/>
+          <w:color w:val="000000"/>
+          <w:sz w:val="24"/>
+          <w:szCs w:val="24"/>
+        </w:rPr>
+        <w:t>, organizado em MVC (</w:t>
+      </w:r>
+      <w:proofErr w:type="spellStart"/>
+      <w:r>
+        <w:rPr>
+          <w:rFonts w:ascii="Arial" w:eastAsia="Times New Roman" w:hAnsi="Arial" w:cs="Arial"/>
+          <w:color w:val="000000"/>
+          <w:sz w:val="24"/>
+          <w:szCs w:val="24"/>
+        </w:rPr>
+        <w:t>Model-View-Controller</w:t>
+      </w:r>
+      <w:proofErr w:type="spellEnd"/>
+      <w:r>
+        <w:rPr>
+          <w:rFonts w:ascii="Arial" w:eastAsia="Times New Roman" w:hAnsi="Arial" w:cs="Arial"/>
+          <w:color w:val="000000"/>
+          <w:sz w:val="24"/>
+          <w:szCs w:val="24"/>
+        </w:rPr>
+        <w:t>). Lançado para o público em 2004, sua característica é a facilidade na hora de programar, tornando códigos menores o que leva o programador programar mais em menos tempo.</w:t>
+      </w:r>
+    </w:p>
+    <w:p>
+      <w:pPr>
+        <w:spacing w:after="0" w:line="360" w:lineRule="auto"/>
+        <w:jc w:val="both"/>
+        <w:rPr>
+          <w:rFonts w:ascii="Arial" w:eastAsia="Times New Roman" w:hAnsi="Arial" w:cs="Arial"/>
+          <w:color w:val="000000"/>
+          <w:sz w:val="24"/>
+          <w:szCs w:val="24"/>
+        </w:rPr>
+      </w:pPr>
+      <w:r>
+        <w:rPr>
+          <w:rFonts w:ascii="Arial" w:eastAsia="Times New Roman" w:hAnsi="Arial" w:cs="Arial"/>
+          <w:color w:val="000000"/>
+          <w:sz w:val="24"/>
+          <w:szCs w:val="24"/>
+        </w:rPr>
+        <w:tab/>
+        <w:t>Este framework</w:t>
+      </w:r>
+      <w:r>
+        <w:rPr>
+          <w:rFonts w:ascii="Arial" w:eastAsia="Times New Roman" w:hAnsi="Arial" w:cs="Arial"/>
+          <w:color w:val="000000"/>
+          <w:sz w:val="24"/>
+          <w:szCs w:val="24"/>
+        </w:rPr>
+        <w:t xml:space="preserve"> surgiu para trazer uma forma mais dinâmica para o desenvolvimento de sites orientado a banco de dados, focando na agilidade para aumentar a produtividade em uma quantidade de linhas menores.</w:t>
+      </w:r>
+    </w:p>
+    <w:p>
+      <w:pPr>
+        <w:spacing w:after="0" w:line="360" w:lineRule="auto"/>
+        <w:jc w:val="both"/>
+        <w:rPr>
+          <w:rFonts w:ascii="Arial" w:eastAsia="Times New Roman" w:hAnsi="Arial" w:cs="Arial"/>
+          <w:color w:val="000000"/>
+          <w:sz w:val="24"/>
+          <w:szCs w:val="24"/>
+        </w:rPr>
+      </w:pPr>
+      <w:r>
+        <w:rPr>
+          <w:rFonts w:ascii="Arial" w:eastAsia="Times New Roman" w:hAnsi="Arial" w:cs="Arial"/>
+          <w:color w:val="000000"/>
           <w:sz w:val="24"/>
           <w:szCs w:val="24"/>
         </w:rPr>
         <w:lastRenderedPageBreak/>
         <w:tab/>
-        <w:t>Com o aprimoramento das tecnologias, novas linguagens de programação para web foram surgindo, e que satisfazem essa questão da necessidade do programador digitar várias linhas de comando.</w:t>
-      </w:r>
-      <w:r>
-        <w:rPr>
-          <w:rFonts w:ascii="Arial" w:eastAsia="Times New Roman" w:hAnsi="Arial" w:cs="Arial"/>
-          <w:sz w:val="24"/>
-          <w:szCs w:val="24"/>
-        </w:rPr>
-        <w:t xml:space="preserve"> </w:t>
-      </w:r>
-      <w:r>
-        <w:rPr>
-          <w:rFonts w:ascii="Arial" w:eastAsia="Times New Roman" w:hAnsi="Arial" w:cs="Arial"/>
-          <w:sz w:val="24"/>
-          <w:szCs w:val="24"/>
-        </w:rPr>
-        <w:t xml:space="preserve">Exemplo </w:t>
-      </w:r>
-      <w:proofErr w:type="gramStart"/>
-      <w:r>
-        <w:rPr>
-          <w:rFonts w:ascii="Arial" w:eastAsia="Times New Roman" w:hAnsi="Arial" w:cs="Arial"/>
-          <w:sz w:val="24"/>
-          <w:szCs w:val="24"/>
-        </w:rPr>
-        <w:t>dessas tecnologia</w:t>
-      </w:r>
-      <w:proofErr w:type="gramEnd"/>
-      <w:r>
-        <w:rPr>
-          <w:rFonts w:ascii="Arial" w:eastAsia="Times New Roman" w:hAnsi="Arial" w:cs="Arial"/>
-          <w:sz w:val="24"/>
-          <w:szCs w:val="24"/>
-        </w:rPr>
-        <w:t xml:space="preserve"> de desenvolvimento ágil é a linguagem </w:t>
-      </w:r>
-      <w:proofErr w:type="spellStart"/>
-      <w:r>
-        <w:rPr>
-          <w:rFonts w:ascii="Arial" w:eastAsia="Times New Roman" w:hAnsi="Arial" w:cs="Arial"/>
-          <w:sz w:val="24"/>
-          <w:szCs w:val="24"/>
-        </w:rPr>
-        <w:t>Ruby</w:t>
-      </w:r>
-      <w:proofErr w:type="spellEnd"/>
-      <w:r>
-        <w:rPr>
-          <w:rFonts w:ascii="Arial" w:eastAsia="Times New Roman" w:hAnsi="Arial" w:cs="Arial"/>
-          <w:sz w:val="24"/>
-          <w:szCs w:val="24"/>
-        </w:rPr>
-        <w:t xml:space="preserve"> que foi escolhida por ser uma linguagem dinâmica e atual, com constante crescimento no mercado de trabalho, segue abaixo suas definições e ferramentas que podem ser usadas  juntamente com a linguagem.</w:t>
-      </w:r>
-    </w:p>
-    <w:p>
-      <w:pPr>
-        <w:pStyle w:val="SemEspaamento"/>
-        <w:spacing w:line="360" w:lineRule="auto"/>
-        <w:jc w:val="both"/>
-        <w:rPr>
-          <w:rFonts w:ascii="Arial" w:eastAsia="Times New Roman" w:hAnsi="Arial" w:cs="Arial"/>
-          <w:sz w:val="24"/>
-          <w:szCs w:val="24"/>
-        </w:rPr>
-      </w:pPr>
-    </w:p>
-    <w:p>
-      <w:pPr>
-        <w:pStyle w:val="SemEspaamento"/>
-        <w:spacing w:line="360" w:lineRule="auto"/>
-        <w:jc w:val="both"/>
-        <w:rPr>
-          <w:rFonts w:ascii="Arial" w:eastAsia="Times New Roman" w:hAnsi="Arial" w:cs="Arial"/>
-          <w:b/>
-          <w:sz w:val="24"/>
-          <w:szCs w:val="24"/>
-        </w:rPr>
-      </w:pPr>
-      <w:r>
-        <w:rPr>
-          <w:rFonts w:ascii="Arial" w:eastAsia="Times New Roman" w:hAnsi="Arial" w:cs="Arial"/>
-          <w:b/>
-          <w:sz w:val="24"/>
-          <w:szCs w:val="24"/>
-        </w:rPr>
-        <w:t xml:space="preserve">4.2 </w:t>
-      </w:r>
-      <w:proofErr w:type="spellStart"/>
-      <w:r>
-        <w:rPr>
-          <w:rFonts w:ascii="Arial" w:eastAsia="Times New Roman" w:hAnsi="Arial" w:cs="Arial"/>
-          <w:b/>
-          <w:sz w:val="24"/>
-          <w:szCs w:val="24"/>
-        </w:rPr>
-        <w:t>Ruby</w:t>
-      </w:r>
-      <w:proofErr w:type="spellEnd"/>
-      <w:r>
-        <w:rPr>
-          <w:rFonts w:ascii="Arial" w:eastAsia="Times New Roman" w:hAnsi="Arial" w:cs="Arial"/>
-          <w:b/>
-          <w:sz w:val="24"/>
-          <w:szCs w:val="24"/>
-        </w:rPr>
-        <w:t xml:space="preserve"> </w:t>
-      </w:r>
-    </w:p>
-    <w:p>
-      <w:pPr>
-        <w:pStyle w:val="SemEspaamento"/>
-        <w:spacing w:line="360" w:lineRule="auto"/>
-        <w:jc w:val="both"/>
-        <w:rPr>
-          <w:rFonts w:ascii="Arial" w:eastAsia="Times New Roman" w:hAnsi="Arial" w:cs="Arial"/>
-          <w:b/>
-          <w:sz w:val="24"/>
-          <w:szCs w:val="24"/>
-        </w:rPr>
-      </w:pPr>
-    </w:p>
-    <w:p>
-      <w:pPr>
-        <w:pStyle w:val="SemEspaamento"/>
-        <w:spacing w:line="360" w:lineRule="auto"/>
-        <w:jc w:val="both"/>
-        <w:rPr>
-          <w:rFonts w:ascii="Arial" w:eastAsia="Times New Roman" w:hAnsi="Arial" w:cs="Arial"/>
-          <w:sz w:val="24"/>
-          <w:szCs w:val="24"/>
-        </w:rPr>
-      </w:pPr>
-      <w:r>
-        <w:rPr>
-          <w:rFonts w:ascii="Arial" w:eastAsia="Times New Roman" w:hAnsi="Arial" w:cs="Arial"/>
-          <w:sz w:val="24"/>
-          <w:szCs w:val="24"/>
-        </w:rPr>
-        <w:tab/>
-      </w:r>
-      <w:proofErr w:type="spellStart"/>
-      <w:r>
-        <w:rPr>
-          <w:rFonts w:ascii="Arial" w:eastAsia="Times New Roman" w:hAnsi="Arial" w:cs="Arial"/>
-          <w:sz w:val="24"/>
-          <w:szCs w:val="24"/>
-        </w:rPr>
-        <w:t>Ruby</w:t>
-      </w:r>
-      <w:proofErr w:type="spellEnd"/>
-      <w:r>
-        <w:rPr>
-          <w:rFonts w:ascii="Arial" w:eastAsia="Times New Roman" w:hAnsi="Arial" w:cs="Arial"/>
-          <w:sz w:val="24"/>
-          <w:szCs w:val="24"/>
-        </w:rPr>
-        <w:t xml:space="preserve"> é uma linguagem de programação interpretada multiparadigma, de </w:t>
-      </w:r>
-      <w:proofErr w:type="spellStart"/>
-      <w:r>
-        <w:rPr>
-          <w:rFonts w:ascii="Arial" w:eastAsia="Times New Roman" w:hAnsi="Arial" w:cs="Arial"/>
-          <w:sz w:val="24"/>
-          <w:szCs w:val="24"/>
-        </w:rPr>
-        <w:t>tipagem</w:t>
-      </w:r>
-      <w:proofErr w:type="spellEnd"/>
-      <w:r>
-        <w:rPr>
-          <w:rFonts w:ascii="Arial" w:eastAsia="Times New Roman" w:hAnsi="Arial" w:cs="Arial"/>
-          <w:sz w:val="24"/>
-          <w:szCs w:val="24"/>
-        </w:rPr>
-        <w:t xml:space="preserve"> dinâmica e forte, com gerenciamento de memória automático, originalmente planejada e desenvolvida no Japão em 1995 por </w:t>
-      </w:r>
-      <w:proofErr w:type="spellStart"/>
-      <w:r>
-        <w:rPr>
-          <w:rFonts w:ascii="Arial" w:eastAsia="Times New Roman" w:hAnsi="Arial" w:cs="Arial"/>
-          <w:sz w:val="24"/>
-          <w:szCs w:val="24"/>
-        </w:rPr>
-        <w:t>Yukihiro</w:t>
-      </w:r>
-      <w:proofErr w:type="spellEnd"/>
-      <w:r>
-        <w:rPr>
-          <w:rFonts w:ascii="Arial" w:eastAsia="Times New Roman" w:hAnsi="Arial" w:cs="Arial"/>
-          <w:sz w:val="24"/>
-          <w:szCs w:val="24"/>
-        </w:rPr>
-        <w:t xml:space="preserve"> “</w:t>
-      </w:r>
-      <w:proofErr w:type="spellStart"/>
-      <w:r>
-        <w:rPr>
-          <w:rFonts w:ascii="Arial" w:eastAsia="Times New Roman" w:hAnsi="Arial" w:cs="Arial"/>
-          <w:sz w:val="24"/>
-          <w:szCs w:val="24"/>
-        </w:rPr>
-        <w:t>Matz</w:t>
-      </w:r>
-      <w:proofErr w:type="spellEnd"/>
-      <w:r>
-        <w:rPr>
-          <w:rFonts w:ascii="Arial" w:eastAsia="Times New Roman" w:hAnsi="Arial" w:cs="Arial"/>
-          <w:sz w:val="24"/>
-          <w:szCs w:val="24"/>
-        </w:rPr>
-        <w:t xml:space="preserve">” Matsumoto, para ser usada como linguagem de </w:t>
-      </w:r>
-      <w:r>
-        <w:rPr>
-          <w:rFonts w:ascii="Arial" w:eastAsia="Times New Roman" w:hAnsi="Arial" w:cs="Arial"/>
-          <w:sz w:val="24"/>
-          <w:szCs w:val="24"/>
-        </w:rPr>
-        <w:t>script.</w:t>
-      </w:r>
-      <w:r>
-        <w:rPr>
-          <w:rFonts w:ascii="Arial" w:eastAsia="Times New Roman" w:hAnsi="Arial" w:cs="Arial"/>
-          <w:sz w:val="24"/>
-          <w:szCs w:val="24"/>
-        </w:rPr>
-        <w:t xml:space="preserve"> </w:t>
-      </w:r>
-      <w:proofErr w:type="spellStart"/>
-      <w:r>
-        <w:rPr>
-          <w:rFonts w:ascii="Arial" w:eastAsia="Times New Roman" w:hAnsi="Arial" w:cs="Arial"/>
-          <w:sz w:val="24"/>
-          <w:szCs w:val="24"/>
-        </w:rPr>
-        <w:t>Matz</w:t>
-      </w:r>
-      <w:proofErr w:type="spellEnd"/>
-      <w:r>
-        <w:rPr>
-          <w:rFonts w:ascii="Arial" w:eastAsia="Times New Roman" w:hAnsi="Arial" w:cs="Arial"/>
-          <w:sz w:val="24"/>
-          <w:szCs w:val="24"/>
-        </w:rPr>
-        <w:t xml:space="preserve"> queria uma linguagem de script que fosse mais poderosa do que Perl e mais orientada a objetos do que </w:t>
-      </w:r>
-      <w:proofErr w:type="spellStart"/>
-      <w:r>
-        <w:rPr>
-          <w:rFonts w:ascii="Arial" w:eastAsia="Times New Roman" w:hAnsi="Arial" w:cs="Arial"/>
-          <w:sz w:val="24"/>
-          <w:szCs w:val="24"/>
-        </w:rPr>
-        <w:t>Python</w:t>
-      </w:r>
-      <w:proofErr w:type="spellEnd"/>
-      <w:r>
-        <w:rPr>
-          <w:rFonts w:ascii="Arial" w:eastAsia="Times New Roman" w:hAnsi="Arial" w:cs="Arial"/>
-          <w:sz w:val="24"/>
-          <w:szCs w:val="24"/>
-        </w:rPr>
-        <w:t xml:space="preserve">. </w:t>
-      </w:r>
-    </w:p>
-    <w:p>
-      <w:pPr>
-        <w:pStyle w:val="SemEspaamento"/>
-        <w:spacing w:line="360" w:lineRule="auto"/>
-        <w:jc w:val="both"/>
-        <w:rPr>
-          <w:rFonts w:ascii="Arial" w:eastAsia="Times New Roman" w:hAnsi="Arial" w:cs="Arial"/>
-          <w:sz w:val="24"/>
-          <w:szCs w:val="24"/>
-        </w:rPr>
-      </w:pPr>
-      <w:r>
-        <w:rPr>
-          <w:rFonts w:ascii="Arial" w:eastAsia="Times New Roman" w:hAnsi="Arial" w:cs="Arial"/>
-          <w:sz w:val="24"/>
-          <w:szCs w:val="24"/>
-        </w:rPr>
-        <w:tab/>
-        <w:t xml:space="preserve">A linguagem também suporta programação funcional, orientada a objetos, imperativa e reflexiva. </w:t>
-      </w:r>
-      <w:proofErr w:type="gramStart"/>
-      <w:r>
-        <w:rPr>
-          <w:rFonts w:ascii="Arial" w:eastAsia="Times New Roman" w:hAnsi="Arial" w:cs="Arial"/>
-          <w:sz w:val="24"/>
-          <w:szCs w:val="24"/>
-        </w:rPr>
-        <w:t>Foi</w:t>
-      </w:r>
-      <w:proofErr w:type="gramEnd"/>
-      <w:r>
-        <w:rPr>
-          <w:rFonts w:ascii="Arial" w:eastAsia="Times New Roman" w:hAnsi="Arial" w:cs="Arial"/>
-          <w:sz w:val="24"/>
-          <w:szCs w:val="24"/>
-        </w:rPr>
-        <w:t xml:space="preserve"> inspirada principalmente por </w:t>
-      </w:r>
-      <w:proofErr w:type="spellStart"/>
-      <w:r>
-        <w:rPr>
-          <w:rFonts w:ascii="Arial" w:eastAsia="Times New Roman" w:hAnsi="Arial" w:cs="Arial"/>
-          <w:sz w:val="24"/>
-          <w:szCs w:val="24"/>
-        </w:rPr>
-        <w:t>Python</w:t>
-      </w:r>
-      <w:proofErr w:type="spellEnd"/>
-      <w:r>
-        <w:rPr>
-          <w:rFonts w:ascii="Arial" w:eastAsia="Times New Roman" w:hAnsi="Arial" w:cs="Arial"/>
-          <w:sz w:val="24"/>
-          <w:szCs w:val="24"/>
-        </w:rPr>
-        <w:t xml:space="preserve">, Perl, </w:t>
-      </w:r>
-      <w:proofErr w:type="spellStart"/>
-      <w:r>
-        <w:rPr>
-          <w:rFonts w:ascii="Arial" w:eastAsia="Times New Roman" w:hAnsi="Arial" w:cs="Arial"/>
-          <w:sz w:val="24"/>
-          <w:szCs w:val="24"/>
-        </w:rPr>
-        <w:t>Smalltalk</w:t>
-      </w:r>
-      <w:proofErr w:type="spellEnd"/>
-      <w:r>
-        <w:rPr>
-          <w:rFonts w:ascii="Arial" w:eastAsia="Times New Roman" w:hAnsi="Arial" w:cs="Arial"/>
-          <w:sz w:val="24"/>
-          <w:szCs w:val="24"/>
-        </w:rPr>
-        <w:t xml:space="preserve">, Eiffel, Ada e </w:t>
-      </w:r>
-      <w:proofErr w:type="spellStart"/>
-      <w:r>
-        <w:rPr>
-          <w:rFonts w:ascii="Arial" w:eastAsia="Times New Roman" w:hAnsi="Arial" w:cs="Arial"/>
-          <w:sz w:val="24"/>
-          <w:szCs w:val="24"/>
-        </w:rPr>
-        <w:t>Lisp</w:t>
-      </w:r>
-      <w:proofErr w:type="spellEnd"/>
-      <w:r>
-        <w:rPr>
-          <w:rFonts w:ascii="Arial" w:eastAsia="Times New Roman" w:hAnsi="Arial" w:cs="Arial"/>
-          <w:sz w:val="24"/>
-          <w:szCs w:val="24"/>
-        </w:rPr>
-        <w:t xml:space="preserve">, sendo muito similar em vários aspectos a </w:t>
-      </w:r>
-      <w:proofErr w:type="spellStart"/>
-      <w:r>
-        <w:rPr>
-          <w:rFonts w:ascii="Arial" w:eastAsia="Times New Roman" w:hAnsi="Arial" w:cs="Arial"/>
-          <w:sz w:val="24"/>
-          <w:szCs w:val="24"/>
-        </w:rPr>
-        <w:t>Python</w:t>
-      </w:r>
-      <w:proofErr w:type="spellEnd"/>
-      <w:r>
-        <w:rPr>
-          <w:rFonts w:ascii="Arial" w:eastAsia="Times New Roman" w:hAnsi="Arial" w:cs="Arial"/>
-          <w:sz w:val="24"/>
-          <w:szCs w:val="24"/>
-        </w:rPr>
-        <w:t xml:space="preserve">. Atualmente, </w:t>
-      </w:r>
-      <w:proofErr w:type="spellStart"/>
-      <w:r>
-        <w:rPr>
-          <w:rFonts w:ascii="Arial" w:eastAsia="Times New Roman" w:hAnsi="Arial" w:cs="Arial"/>
-          <w:sz w:val="24"/>
-          <w:szCs w:val="24"/>
-        </w:rPr>
-        <w:t>Ruby</w:t>
-      </w:r>
-      <w:proofErr w:type="spellEnd"/>
-      <w:r>
-        <w:rPr>
-          <w:rFonts w:ascii="Arial" w:eastAsia="Times New Roman" w:hAnsi="Arial" w:cs="Arial"/>
-          <w:sz w:val="24"/>
-          <w:szCs w:val="24"/>
-        </w:rPr>
-        <w:t xml:space="preserve"> é a 11ª (décima primeira) linguagem de programação mais popular do mundo, de acordo com o Índice </w:t>
-      </w:r>
-      <w:proofErr w:type="spellStart"/>
-      <w:r>
-        <w:rPr>
-          <w:rFonts w:ascii="Arial" w:eastAsia="Times New Roman" w:hAnsi="Arial" w:cs="Arial"/>
-          <w:sz w:val="24"/>
-          <w:szCs w:val="24"/>
-        </w:rPr>
-        <w:t>Tiobe</w:t>
-      </w:r>
-      <w:proofErr w:type="spellEnd"/>
-      <w:r>
-        <w:rPr>
-          <w:rFonts w:ascii="Arial" w:eastAsia="Times New Roman" w:hAnsi="Arial" w:cs="Arial"/>
-          <w:sz w:val="24"/>
-          <w:szCs w:val="24"/>
-        </w:rPr>
-        <w:t xml:space="preserve"> [</w:t>
-      </w:r>
-      <w:r>
-        <w:rPr>
-          <w:rFonts w:ascii="Arial" w:eastAsia="Times New Roman" w:hAnsi="Arial" w:cs="Arial"/>
-          <w:sz w:val="24"/>
-          <w:szCs w:val="24"/>
-        </w:rPr>
-        <w:t>10</w:t>
-      </w:r>
-      <w:proofErr w:type="gramStart"/>
-      <w:r>
-        <w:rPr>
-          <w:rFonts w:ascii="Arial" w:eastAsia="Times New Roman" w:hAnsi="Arial" w:cs="Arial"/>
-          <w:sz w:val="24"/>
-          <w:szCs w:val="24"/>
-        </w:rPr>
-        <w:t>]</w:t>
-      </w:r>
-      <w:proofErr w:type="gramEnd"/>
-    </w:p>
-    <w:p>
-      <w:pPr>
-        <w:pStyle w:val="SemEspaamento"/>
-        <w:spacing w:line="360" w:lineRule="auto"/>
-        <w:jc w:val="both"/>
-        <w:rPr>
-          <w:rFonts w:ascii="Arial" w:eastAsia="Times New Roman" w:hAnsi="Arial" w:cs="Arial"/>
-          <w:sz w:val="24"/>
-          <w:szCs w:val="24"/>
-        </w:rPr>
-      </w:pPr>
-    </w:p>
-    <w:p>
-      <w:pPr>
-        <w:pStyle w:val="SemEspaamento"/>
-        <w:spacing w:line="360" w:lineRule="auto"/>
-        <w:jc w:val="both"/>
-        <w:rPr>
-          <w:rFonts w:ascii="Arial" w:eastAsia="Times New Roman" w:hAnsi="Arial" w:cs="Arial"/>
-          <w:b/>
-          <w:sz w:val="24"/>
-          <w:szCs w:val="24"/>
-        </w:rPr>
-      </w:pPr>
-      <w:r>
-        <w:rPr>
-          <w:rFonts w:ascii="Arial" w:eastAsia="Times New Roman" w:hAnsi="Arial" w:cs="Arial"/>
-          <w:b/>
-          <w:sz w:val="24"/>
-          <w:szCs w:val="24"/>
-        </w:rPr>
-        <w:t xml:space="preserve">4.3 </w:t>
-      </w:r>
-      <w:proofErr w:type="spellStart"/>
-      <w:r>
-        <w:rPr>
-          <w:rFonts w:ascii="Arial" w:eastAsia="Times New Roman" w:hAnsi="Arial" w:cs="Arial"/>
-          <w:b/>
-          <w:sz w:val="24"/>
-          <w:szCs w:val="24"/>
-        </w:rPr>
-        <w:t>Rails</w:t>
-      </w:r>
-      <w:proofErr w:type="spellEnd"/>
-    </w:p>
-    <w:p>
-      <w:pPr>
-        <w:pStyle w:val="SemEspaamento"/>
-        <w:spacing w:line="360" w:lineRule="auto"/>
-        <w:jc w:val="both"/>
-        <w:rPr>
-          <w:rFonts w:ascii="Arial" w:hAnsi="Arial" w:cs="Arial"/>
-          <w:b/>
-          <w:sz w:val="24"/>
-          <w:szCs w:val="24"/>
-        </w:rPr>
-      </w:pPr>
+        <w:t>Esta é uma plataforma com opinião, ela impõe que tem um modo certo de se fazer as coisas e foi desenvolvido para encorajar o programador a seguir este modo.</w:t>
+      </w:r>
     </w:p>
     <w:p>
       <w:pPr>
@@ -6040,213 +6250,11 @@
       </w:pPr>
       <w:r>
         <w:rPr>
-          <w:rFonts w:ascii="Arial" w:hAnsi="Arial" w:cs="Arial"/>
-          <w:sz w:val="24"/>
-          <w:szCs w:val="24"/>
-        </w:rPr>
-        <w:tab/>
-      </w:r>
-      <w:proofErr w:type="spellStart"/>
-      <w:r>
-        <w:rPr>
-          <w:rFonts w:ascii="Arial" w:hAnsi="Arial" w:cs="Arial"/>
-          <w:sz w:val="24"/>
-          <w:szCs w:val="24"/>
-        </w:rPr>
-        <w:t>Rails</w:t>
-      </w:r>
-      <w:proofErr w:type="spellEnd"/>
-      <w:r>
-        <w:rPr>
-          <w:rFonts w:ascii="Arial" w:hAnsi="Arial" w:cs="Arial"/>
-          <w:sz w:val="24"/>
-          <w:szCs w:val="24"/>
-        </w:rPr>
-        <w:t xml:space="preserve"> é seu framework, </w:t>
-      </w:r>
-      <w:r>
-        <w:rPr>
-          <w:rFonts w:ascii="Arial" w:eastAsia="Times New Roman" w:hAnsi="Arial" w:cs="Arial"/>
-          <w:color w:val="000000"/>
-          <w:sz w:val="24"/>
-          <w:szCs w:val="24"/>
-        </w:rPr>
-        <w:t xml:space="preserve">foi escrito por </w:t>
-      </w:r>
-      <w:r>
-        <w:rPr>
-          <w:rStyle w:val="nfase"/>
-          <w:rFonts w:ascii="Arial" w:hAnsi="Arial" w:cs="Arial"/>
-          <w:color w:val="000000"/>
-          <w:sz w:val="24"/>
-          <w:szCs w:val="24"/>
-          <w:bdr w:val="none" w:sz="0" w:space="0" w:color="auto" w:frame="1"/>
-          <w:shd w:val="clear" w:color="auto" w:fill="FFFFFF"/>
-        </w:rPr>
-        <w:t xml:space="preserve">David </w:t>
-      </w:r>
-      <w:proofErr w:type="spellStart"/>
-      <w:r>
-        <w:rPr>
-          <w:rStyle w:val="nfase"/>
-          <w:rFonts w:ascii="Arial" w:hAnsi="Arial" w:cs="Arial"/>
-          <w:color w:val="000000"/>
-          <w:sz w:val="24"/>
-          <w:szCs w:val="24"/>
-          <w:bdr w:val="none" w:sz="0" w:space="0" w:color="auto" w:frame="1"/>
-          <w:shd w:val="clear" w:color="auto" w:fill="FFFFFF"/>
-        </w:rPr>
-        <w:t>Heinemeier</w:t>
-      </w:r>
-      <w:proofErr w:type="spellEnd"/>
-      <w:r>
-        <w:rPr>
-          <w:rStyle w:val="nfase"/>
-          <w:rFonts w:ascii="Arial" w:hAnsi="Arial" w:cs="Arial"/>
-          <w:color w:val="000000"/>
-          <w:sz w:val="24"/>
-          <w:szCs w:val="24"/>
-          <w:bdr w:val="none" w:sz="0" w:space="0" w:color="auto" w:frame="1"/>
-          <w:shd w:val="clear" w:color="auto" w:fill="FFFFFF"/>
-        </w:rPr>
-        <w:t xml:space="preserve"> </w:t>
-      </w:r>
-      <w:proofErr w:type="spellStart"/>
-      <w:r>
-        <w:rPr>
-          <w:rStyle w:val="nfase"/>
-          <w:rFonts w:ascii="Arial" w:hAnsi="Arial" w:cs="Arial"/>
-          <w:color w:val="000000"/>
-          <w:sz w:val="24"/>
-          <w:szCs w:val="24"/>
-          <w:bdr w:val="none" w:sz="0" w:space="0" w:color="auto" w:frame="1"/>
-          <w:shd w:val="clear" w:color="auto" w:fill="FFFFFF"/>
-        </w:rPr>
-        <w:t>Hansson</w:t>
-      </w:r>
-      <w:proofErr w:type="spellEnd"/>
-      <w:r>
-        <w:rPr>
-          <w:rFonts w:ascii="Arial" w:eastAsia="Times New Roman" w:hAnsi="Arial" w:cs="Arial"/>
-          <w:color w:val="000000"/>
-          <w:sz w:val="24"/>
-          <w:szCs w:val="24"/>
-        </w:rPr>
-        <w:t xml:space="preserve"> em </w:t>
-      </w:r>
-      <w:proofErr w:type="spellStart"/>
-      <w:r>
-        <w:rPr>
-          <w:rFonts w:ascii="Arial" w:eastAsia="Times New Roman" w:hAnsi="Arial" w:cs="Arial"/>
-          <w:color w:val="000000"/>
-          <w:sz w:val="24"/>
-          <w:szCs w:val="24"/>
-        </w:rPr>
-        <w:t>Ruby</w:t>
-      </w:r>
-      <w:proofErr w:type="spellEnd"/>
-      <w:r>
-        <w:rPr>
-          <w:rFonts w:ascii="Arial" w:eastAsia="Times New Roman" w:hAnsi="Arial" w:cs="Arial"/>
-          <w:color w:val="000000"/>
-          <w:sz w:val="24"/>
-          <w:szCs w:val="24"/>
-        </w:rPr>
-        <w:t>, organizado em MVC (</w:t>
-      </w:r>
-      <w:proofErr w:type="spellStart"/>
-      <w:r>
-        <w:rPr>
-          <w:rFonts w:ascii="Arial" w:eastAsia="Times New Roman" w:hAnsi="Arial" w:cs="Arial"/>
-          <w:color w:val="000000"/>
-          <w:sz w:val="24"/>
-          <w:szCs w:val="24"/>
-        </w:rPr>
-        <w:t>Model-View-Controller</w:t>
-      </w:r>
-      <w:proofErr w:type="spellEnd"/>
-      <w:r>
-        <w:rPr>
-          <w:rFonts w:ascii="Arial" w:eastAsia="Times New Roman" w:hAnsi="Arial" w:cs="Arial"/>
-          <w:color w:val="000000"/>
-          <w:sz w:val="24"/>
-          <w:szCs w:val="24"/>
-        </w:rPr>
-        <w:t>). Lançado para o público em 2004, sua característica é a facilidade na hora de programar, tornando códigos menores o que leva o programador programar mais em menos tempo.</w:t>
-      </w:r>
-    </w:p>
-    <w:p>
-      <w:pPr>
-        <w:spacing w:after="0" w:line="360" w:lineRule="auto"/>
-        <w:jc w:val="both"/>
-        <w:rPr>
-          <w:rFonts w:ascii="Arial" w:eastAsia="Times New Roman" w:hAnsi="Arial" w:cs="Arial"/>
-          <w:color w:val="000000"/>
-          <w:sz w:val="24"/>
-          <w:szCs w:val="24"/>
-        </w:rPr>
-      </w:pPr>
-      <w:r>
-        <w:rPr>
-          <w:rFonts w:ascii="Arial" w:eastAsia="Times New Roman" w:hAnsi="Arial" w:cs="Arial"/>
-          <w:color w:val="000000"/>
-          <w:sz w:val="24"/>
-          <w:szCs w:val="24"/>
-        </w:rPr>
-        <w:tab/>
-        <w:t>Este framework</w:t>
-      </w:r>
-      <w:r>
-        <w:rPr>
-          <w:rFonts w:ascii="Arial" w:eastAsia="Times New Roman" w:hAnsi="Arial" w:cs="Arial"/>
-          <w:color w:val="000000"/>
-          <w:sz w:val="24"/>
-          <w:szCs w:val="24"/>
-        </w:rPr>
-        <w:t xml:space="preserve"> surgiu para trazer uma forma mais dinâmica para o desenvolvimento de sites orientado a banco de dados, focando na agilidade para aumentar a produtividade em uma quantidade de linhas menores.</w:t>
-      </w:r>
-    </w:p>
-    <w:p>
-      <w:pPr>
-        <w:spacing w:after="0" w:line="360" w:lineRule="auto"/>
-        <w:jc w:val="both"/>
-        <w:rPr>
-          <w:rFonts w:ascii="Arial" w:eastAsia="Times New Roman" w:hAnsi="Arial" w:cs="Arial"/>
-          <w:color w:val="000000"/>
-          <w:sz w:val="24"/>
-          <w:szCs w:val="24"/>
-        </w:rPr>
-      </w:pPr>
-      <w:r>
-        <w:rPr>
-          <w:rFonts w:ascii="Arial" w:eastAsia="Times New Roman" w:hAnsi="Arial" w:cs="Arial"/>
-          <w:color w:val="000000"/>
-          <w:sz w:val="24"/>
-          <w:szCs w:val="24"/>
-        </w:rPr>
-        <w:tab/>
-        <w:t>Esta é uma plataforma com opinião, ela impõe que tem um modo certo de se fazer as coisas e foi desenvolvido para encorajar o programador a seguir este modo.</w:t>
-      </w:r>
-    </w:p>
-    <w:p>
-      <w:pPr>
-        <w:spacing w:after="0" w:line="360" w:lineRule="auto"/>
-        <w:jc w:val="both"/>
-        <w:rPr>
-          <w:rFonts w:ascii="Arial" w:eastAsia="Times New Roman" w:hAnsi="Arial" w:cs="Arial"/>
-          <w:color w:val="000000"/>
-          <w:sz w:val="24"/>
-          <w:szCs w:val="24"/>
-        </w:rPr>
-      </w:pPr>
-      <w:r>
-        <w:rPr>
-          <w:rFonts w:ascii="Arial" w:eastAsia="Times New Roman" w:hAnsi="Arial" w:cs="Arial"/>
-          <w:color w:val="000000"/>
-          <w:sz w:val="24"/>
-          <w:szCs w:val="24"/>
-        </w:rPr>
-        <w:lastRenderedPageBreak/>
+          <w:rFonts w:ascii="Arial" w:eastAsia="Times New Roman" w:hAnsi="Arial" w:cs="Arial"/>
+          <w:color w:val="000000"/>
+          <w:sz w:val="24"/>
+          <w:szCs w:val="24"/>
+        </w:rPr>
         <w:tab/>
       </w:r>
       <w:proofErr w:type="spellStart"/>
@@ -14676,7 +14684,7 @@
             <w:rPr>
               <w:noProof/>
             </w:rPr>
-            <w:t>12</w:t>
+            <w:t>17</w:t>
           </w:r>
         </w:fldSimple>
       </w:p>
@@ -15546,7 +15554,7 @@
 </file>
 
 <file path=customXml/itemProps1.xml><?xml version="1.0" encoding="utf-8"?>
-<ds:datastoreItem xmlns:ds="http://schemas.openxmlformats.org/officeDocument/2006/customXml" ds:itemID="{2EF20C74-3223-423D-BC52-9BBFCA20BE3E}">
+<ds:datastoreItem xmlns:ds="http://schemas.openxmlformats.org/officeDocument/2006/customXml" ds:itemID="{1F4F851E-F24C-4871-809D-4E881B4A18E2}">
   <ds:schemaRefs>
     <ds:schemaRef ds:uri="http://schemas.openxmlformats.org/officeDocument/2006/bibliography"/>
   </ds:schemaRefs>

</xml_diff>

<commit_message>
Objetivo corrigido e finalizado
</commit_message>
<xml_diff>
--- a/trabalho final/montado ate estudo de caso.docx
+++ b/trabalho final/montado ate estudo de caso.docx
@@ -377,7 +377,6 @@
         </w:rPr>
         <w:t>(REFERENCIAR)</w:t>
       </w:r>
-      <w:proofErr w:type="gramStart"/>
     </w:p>
     <w:p>
       <w:pPr>
@@ -390,7 +389,6 @@
           <w:lang w:val="pt-BR"/>
         </w:rPr>
       </w:pPr>
-      <w:proofErr w:type="gramEnd"/>
       <w:r>
         <w:rPr>
           <w:sz w:val="24"/>
@@ -1329,59 +1327,45 @@
       <w:pPr>
         <w:spacing w:line="360" w:lineRule="auto"/>
         <w:rPr>
-          <w:rFonts w:ascii="Arial" w:hAnsi="Arial" w:cs="Arial"/>
-          <w:b/>
-          <w:sz w:val="24"/>
-          <w:szCs w:val="24"/>
-        </w:rPr>
-      </w:pPr>
-    </w:p>
-    <w:p>
-      <w:pPr>
-        <w:spacing w:line="360" w:lineRule="auto"/>
-        <w:rPr>
-          <w:rFonts w:ascii="Arial" w:hAnsi="Arial" w:cs="Arial"/>
-          <w:b/>
-          <w:sz w:val="24"/>
-          <w:szCs w:val="24"/>
-        </w:rPr>
-      </w:pPr>
-    </w:p>
-    <w:p>
-      <w:pPr>
-        <w:spacing w:line="360" w:lineRule="auto"/>
-        <w:rPr>
-          <w:rFonts w:ascii="Arial" w:hAnsi="Arial" w:cs="Arial"/>
-          <w:b/>
-          <w:sz w:val="24"/>
-          <w:szCs w:val="24"/>
-        </w:rPr>
-      </w:pPr>
+          <w:b/>
+        </w:rPr>
+      </w:pPr>
+    </w:p>
+    <w:p>
+      <w:pPr>
+        <w:spacing w:line="360" w:lineRule="auto"/>
+        <w:rPr>
+          <w:b/>
+          <w:sz w:val="32"/>
+          <w:szCs w:val="32"/>
+        </w:rPr>
+      </w:pPr>
+      <w:r>
+        <w:rPr>
+          <w:b/>
+          <w:sz w:val="32"/>
+          <w:szCs w:val="32"/>
+        </w:rPr>
+        <w:t xml:space="preserve">DUDU, SE VOCÊ ACHAR QUE ESTE PARAGRAFO POSSA SER INCLUIDO NA INTRODUÇÃO, FICA A VONTADE, O EDMAR PEDIU QUE ESTE </w:t>
+      </w:r>
       <w:proofErr w:type="gramStart"/>
       <w:r>
         <w:rPr>
-          <w:rFonts w:ascii="Arial" w:hAnsi="Arial" w:cs="Arial"/>
-          <w:b/>
-          <w:sz w:val="24"/>
-          <w:szCs w:val="24"/>
-        </w:rPr>
-        <w:t>2</w:t>
+          <w:b/>
+          <w:sz w:val="32"/>
+          <w:szCs w:val="32"/>
+        </w:rPr>
+        <w:t>SEJA</w:t>
       </w:r>
       <w:proofErr w:type="gramEnd"/>
       <w:r>
         <w:rPr>
-          <w:rFonts w:ascii="Arial" w:hAnsi="Arial" w:cs="Arial"/>
-          <w:b/>
-          <w:sz w:val="24"/>
-          <w:szCs w:val="24"/>
-        </w:rPr>
-        <w:t xml:space="preserve"> Objetivo do projeto</w:t>
-      </w:r>
-    </w:p>
-    <w:p>
-      <w:pPr>
-        <w:pStyle w:val="SemEspaamento"/>
-      </w:pPr>
+          <w:b/>
+          <w:sz w:val="32"/>
+          <w:szCs w:val="32"/>
+        </w:rPr>
+        <w:t xml:space="preserve"> INSERIDO NA INTRODUÇÃO.</w:t>
+      </w:r>
     </w:p>
     <w:p>
       <w:pPr>
@@ -1390,11 +1374,21 @@
         <w:jc w:val="both"/>
         <w:rPr>
           <w:rFonts w:ascii="Arial" w:eastAsia="Times New Roman" w:hAnsi="Arial" w:cs="Arial"/>
+          <w:b/>
+          <w:sz w:val="24"/>
+          <w:szCs w:val="24"/>
+        </w:rPr>
+      </w:pPr>
+      <w:r>
+        <w:rPr>
+          <w:rFonts w:ascii="Arial" w:eastAsia="Times New Roman" w:hAnsi="Arial" w:cs="Arial"/>
           <w:color w:val="FF0000"/>
           <w:sz w:val="24"/>
           <w:szCs w:val="24"/>
         </w:rPr>
-      </w:pPr>
+        <w:t xml:space="preserve">A ideia e o objetivo principal é mostrar através de ferramentas ágeis que se pode obter sangue em um processo bem mais rápido que o normal, deixando claro que é necessário sempre </w:t>
+      </w:r>
+      <w:proofErr w:type="gramStart"/>
       <w:r>
         <w:rPr>
           <w:rFonts w:ascii="Arial" w:eastAsia="Times New Roman" w:hAnsi="Arial" w:cs="Arial"/>
@@ -1402,8 +1396,9 @@
           <w:sz w:val="24"/>
           <w:szCs w:val="24"/>
         </w:rPr>
-        <w:t xml:space="preserve">O objetivo é usar a tecnologia em prol de uma causa social, facilitando </w:t>
-      </w:r>
+        <w:t>a</w:t>
+      </w:r>
+      <w:proofErr w:type="gramEnd"/>
       <w:r>
         <w:rPr>
           <w:rFonts w:ascii="Arial" w:eastAsia="Times New Roman" w:hAnsi="Arial" w:cs="Arial"/>
@@ -1411,8 +1406,9 @@
           <w:sz w:val="24"/>
           <w:szCs w:val="24"/>
         </w:rPr>
-        <w:t>o voluntariado na doação de sangue</w:t>
-      </w:r>
+        <w:t xml:space="preserve"> colaboração e conscientização da </w:t>
+      </w:r>
+      <w:proofErr w:type="gramStart"/>
       <w:r>
         <w:rPr>
           <w:rFonts w:ascii="Arial" w:eastAsia="Times New Roman" w:hAnsi="Arial" w:cs="Arial"/>
@@ -1420,8 +1416,9 @@
           <w:sz w:val="24"/>
           <w:szCs w:val="24"/>
         </w:rPr>
-        <w:t xml:space="preserve">, criando uma ferramenta para os hemocentros reporem seus estoques de sangue através </w:t>
-      </w:r>
+        <w:t>população</w:t>
+      </w:r>
+      <w:proofErr w:type="gramEnd"/>
       <w:r>
         <w:rPr>
           <w:rFonts w:ascii="Arial" w:eastAsia="Times New Roman" w:hAnsi="Arial" w:cs="Arial"/>
@@ -1429,7 +1426,7 @@
           <w:sz w:val="24"/>
           <w:szCs w:val="24"/>
         </w:rPr>
-        <w:t xml:space="preserve">de uma tecnologia ágil, no </w:t>
+        <w:t xml:space="preserve"> em geral, tratando os casos com urgência com mais prioridade e obtendo agilidade através da ferramenta API do Google </w:t>
       </w:r>
       <w:proofErr w:type="spellStart"/>
       <w:r>
@@ -1439,8 +1436,9 @@
           <w:sz w:val="24"/>
           <w:szCs w:val="24"/>
         </w:rPr>
-        <w:t>intuí</w:t>
-      </w:r>
+        <w:t>Maps</w:t>
+      </w:r>
+      <w:proofErr w:type="spellEnd"/>
       <w:r>
         <w:rPr>
           <w:rFonts w:ascii="Arial" w:eastAsia="Times New Roman" w:hAnsi="Arial" w:cs="Arial"/>
@@ -1448,9 +1446,8 @@
           <w:sz w:val="24"/>
           <w:szCs w:val="24"/>
         </w:rPr>
-        <w:t>to</w:t>
-      </w:r>
-      <w:proofErr w:type="spellEnd"/>
+        <w:t>, introduzindo uma busca feita pelo próprio hemocentro em um raio aproximado, busca-se o maior número de pessoas com o tipo sanguíneo especificado para entrar em contato e agendar a doação o mais rápido possível.</w:t>
+      </w:r>
       <w:r>
         <w:rPr>
           <w:rFonts w:ascii="Arial" w:eastAsia="Times New Roman" w:hAnsi="Arial" w:cs="Arial"/>
@@ -1458,46 +1455,75 @@
           <w:sz w:val="24"/>
           <w:szCs w:val="24"/>
         </w:rPr>
-        <w:t xml:space="preserve"> de facilitar todo o processo na comunicação entre doadores e hemocentros, para </w:t>
-      </w:r>
+        <w:t xml:space="preserve"> </w:t>
+      </w:r>
+      <w:r>
+        <w:rPr>
+          <w:rFonts w:ascii="Arial" w:eastAsia="Times New Roman" w:hAnsi="Arial" w:cs="Arial"/>
+          <w:b/>
+          <w:sz w:val="24"/>
+          <w:szCs w:val="24"/>
+        </w:rPr>
+        <w:t>(INSERIR NA introdução)</w:t>
+      </w:r>
+    </w:p>
+    <w:p>
+      <w:pPr>
+        <w:spacing w:line="360" w:lineRule="auto"/>
+        <w:rPr>
+          <w:rFonts w:ascii="Arial" w:hAnsi="Arial" w:cs="Arial"/>
+          <w:b/>
+          <w:sz w:val="24"/>
+          <w:szCs w:val="24"/>
+        </w:rPr>
+      </w:pPr>
+    </w:p>
+    <w:p>
+      <w:pPr>
+        <w:spacing w:line="360" w:lineRule="auto"/>
+        <w:rPr>
+          <w:rFonts w:ascii="Arial" w:hAnsi="Arial" w:cs="Arial"/>
+          <w:b/>
+          <w:sz w:val="24"/>
+          <w:szCs w:val="24"/>
+        </w:rPr>
+      </w:pPr>
+    </w:p>
+    <w:p>
+      <w:pPr>
+        <w:spacing w:line="360" w:lineRule="auto"/>
+        <w:rPr>
+          <w:rFonts w:ascii="Arial" w:hAnsi="Arial" w:cs="Arial"/>
+          <w:b/>
+          <w:sz w:val="24"/>
+          <w:szCs w:val="24"/>
+        </w:rPr>
+      </w:pPr>
       <w:proofErr w:type="gramStart"/>
       <w:r>
         <w:rPr>
-          <w:rFonts w:ascii="Arial" w:eastAsia="Times New Roman" w:hAnsi="Arial" w:cs="Arial"/>
-          <w:color w:val="FF0000"/>
-          <w:sz w:val="24"/>
-          <w:szCs w:val="24"/>
-        </w:rPr>
-        <w:t>a resolução de um dos m</w:t>
-      </w:r>
-      <w:r>
-        <w:rPr>
-          <w:rFonts w:ascii="Arial" w:eastAsia="Times New Roman" w:hAnsi="Arial" w:cs="Arial"/>
-          <w:color w:val="FF0000"/>
-          <w:sz w:val="24"/>
-          <w:szCs w:val="24"/>
-        </w:rPr>
-        <w:t>aiores problemas hoje enfrentado</w:t>
-      </w:r>
-      <w:r>
-        <w:rPr>
-          <w:rFonts w:ascii="Arial" w:eastAsia="Times New Roman" w:hAnsi="Arial" w:cs="Arial"/>
-          <w:color w:val="FF0000"/>
-          <w:sz w:val="24"/>
-          <w:szCs w:val="24"/>
-        </w:rPr>
-        <w:t xml:space="preserve"> por hemocentros e hospitais</w:t>
+          <w:rFonts w:ascii="Arial" w:hAnsi="Arial" w:cs="Arial"/>
+          <w:b/>
+          <w:sz w:val="24"/>
+          <w:szCs w:val="24"/>
+        </w:rPr>
+        <w:t>2</w:t>
       </w:r>
       <w:proofErr w:type="gramEnd"/>
       <w:r>
         <w:rPr>
-          <w:rFonts w:ascii="Arial" w:eastAsia="Times New Roman" w:hAnsi="Arial" w:cs="Arial"/>
-          <w:color w:val="FF0000"/>
-          <w:sz w:val="24"/>
-          <w:szCs w:val="24"/>
-        </w:rPr>
-        <w:t xml:space="preserve">. Em meio a esta questão a quem eles poderão recorrer? Televisão? Rádio? Tudo isso, hoje em dia, já está ultrapassado e há a ideia de levar todo o conteúdo e campanhas para a Internet e redes sociais. </w:t>
-      </w:r>
+          <w:rFonts w:ascii="Arial" w:hAnsi="Arial" w:cs="Arial"/>
+          <w:b/>
+          <w:sz w:val="24"/>
+          <w:szCs w:val="24"/>
+        </w:rPr>
+        <w:t xml:space="preserve"> Objetivo do projeto</w:t>
+      </w:r>
+    </w:p>
+    <w:p>
+      <w:pPr>
+        <w:pStyle w:val="SemEspaamento"/>
+      </w:pPr>
     </w:p>
     <w:p>
       <w:pPr>
@@ -1518,6 +1544,122 @@
           <w:sz w:val="24"/>
           <w:szCs w:val="24"/>
         </w:rPr>
+        <w:t xml:space="preserve">O objetivo é usar a tecnologia em prol de uma causa social, facilitando </w:t>
+      </w:r>
+      <w:r>
+        <w:rPr>
+          <w:rFonts w:ascii="Arial" w:eastAsia="Times New Roman" w:hAnsi="Arial" w:cs="Arial"/>
+          <w:color w:val="FF0000"/>
+          <w:sz w:val="24"/>
+          <w:szCs w:val="24"/>
+        </w:rPr>
+        <w:t>o voluntariado na doação de sangue</w:t>
+      </w:r>
+      <w:r>
+        <w:rPr>
+          <w:rFonts w:ascii="Arial" w:eastAsia="Times New Roman" w:hAnsi="Arial" w:cs="Arial"/>
+          <w:color w:val="FF0000"/>
+          <w:sz w:val="24"/>
+          <w:szCs w:val="24"/>
+        </w:rPr>
+        <w:t xml:space="preserve">, criando uma ferramenta para os hemocentros reporem seus estoques de sangue através </w:t>
+      </w:r>
+      <w:r>
+        <w:rPr>
+          <w:rFonts w:ascii="Arial" w:eastAsia="Times New Roman" w:hAnsi="Arial" w:cs="Arial"/>
+          <w:color w:val="FF0000"/>
+          <w:sz w:val="24"/>
+          <w:szCs w:val="24"/>
+        </w:rPr>
+        <w:t xml:space="preserve">de uma tecnologia ágil, no </w:t>
+      </w:r>
+      <w:proofErr w:type="spellStart"/>
+      <w:r>
+        <w:rPr>
+          <w:rFonts w:ascii="Arial" w:eastAsia="Times New Roman" w:hAnsi="Arial" w:cs="Arial"/>
+          <w:color w:val="FF0000"/>
+          <w:sz w:val="24"/>
+          <w:szCs w:val="24"/>
+        </w:rPr>
+        <w:t>intuí</w:t>
+      </w:r>
+      <w:r>
+        <w:rPr>
+          <w:rFonts w:ascii="Arial" w:eastAsia="Times New Roman" w:hAnsi="Arial" w:cs="Arial"/>
+          <w:color w:val="FF0000"/>
+          <w:sz w:val="24"/>
+          <w:szCs w:val="24"/>
+        </w:rPr>
+        <w:t>to</w:t>
+      </w:r>
+      <w:proofErr w:type="spellEnd"/>
+      <w:r>
+        <w:rPr>
+          <w:rFonts w:ascii="Arial" w:eastAsia="Times New Roman" w:hAnsi="Arial" w:cs="Arial"/>
+          <w:color w:val="FF0000"/>
+          <w:sz w:val="24"/>
+          <w:szCs w:val="24"/>
+        </w:rPr>
+        <w:t xml:space="preserve"> de facilitar todo o processo na comunicação entre doadores e hemocentros, para </w:t>
+      </w:r>
+      <w:proofErr w:type="gramStart"/>
+      <w:r>
+        <w:rPr>
+          <w:rFonts w:ascii="Arial" w:eastAsia="Times New Roman" w:hAnsi="Arial" w:cs="Arial"/>
+          <w:color w:val="FF0000"/>
+          <w:sz w:val="24"/>
+          <w:szCs w:val="24"/>
+        </w:rPr>
+        <w:t>a resolução de um dos m</w:t>
+      </w:r>
+      <w:r>
+        <w:rPr>
+          <w:rFonts w:ascii="Arial" w:eastAsia="Times New Roman" w:hAnsi="Arial" w:cs="Arial"/>
+          <w:color w:val="FF0000"/>
+          <w:sz w:val="24"/>
+          <w:szCs w:val="24"/>
+        </w:rPr>
+        <w:t>aiores problemas hoje enfrentado</w:t>
+      </w:r>
+      <w:r>
+        <w:rPr>
+          <w:rFonts w:ascii="Arial" w:eastAsia="Times New Roman" w:hAnsi="Arial" w:cs="Arial"/>
+          <w:color w:val="FF0000"/>
+          <w:sz w:val="24"/>
+          <w:szCs w:val="24"/>
+        </w:rPr>
+        <w:t xml:space="preserve"> por hemocentros e hospitais</w:t>
+      </w:r>
+      <w:proofErr w:type="gramEnd"/>
+      <w:r>
+        <w:rPr>
+          <w:rFonts w:ascii="Arial" w:eastAsia="Times New Roman" w:hAnsi="Arial" w:cs="Arial"/>
+          <w:color w:val="FF0000"/>
+          <w:sz w:val="24"/>
+          <w:szCs w:val="24"/>
+        </w:rPr>
+        <w:t xml:space="preserve">. Em meio a esta questão a quem eles poderão recorrer? Televisão? Rádio? Tudo isso, hoje em dia, já está ultrapassado e há a ideia de levar todo o conteúdo e campanhas para a Internet e redes sociais. </w:t>
+      </w:r>
+    </w:p>
+    <w:p>
+      <w:pPr>
+        <w:spacing w:after="0" w:line="360" w:lineRule="auto"/>
+        <w:ind w:firstLine="708"/>
+        <w:jc w:val="both"/>
+        <w:rPr>
+          <w:rFonts w:ascii="Arial" w:eastAsia="Times New Roman" w:hAnsi="Arial" w:cs="Arial"/>
+          <w:b/>
+          <w:sz w:val="24"/>
+          <w:szCs w:val="24"/>
+        </w:rPr>
+      </w:pPr>
+      <w:r>
+        <w:rPr>
+          <w:rFonts w:ascii="Arial" w:eastAsia="Times New Roman" w:hAnsi="Arial" w:cs="Arial"/>
+          <w:color w:val="FF0000"/>
+          <w:sz w:val="24"/>
+          <w:szCs w:val="24"/>
+        </w:rPr>
         <w:t xml:space="preserve">Com esse </w:t>
       </w:r>
       <w:proofErr w:type="spellStart"/>
@@ -1578,7 +1720,17 @@
           <w:sz w:val="24"/>
           <w:szCs w:val="24"/>
         </w:rPr>
-        <w:t>” para sanar todos estes problemas, tais como o estoque baixo, a falta de sangue para certos pacientes, a urgência por bolsas de sangue, que muitas vezes levam a morte pela falta do mesmo.</w:t>
+        <w:t xml:space="preserve">” para sanar todos estes problemas, tais como o estoque baixo, a falta de sangue para certos pacientes, a urgência por bolsas de sangue, que </w:t>
+      </w:r>
+      <w:r>
+        <w:rPr>
+          <w:rFonts w:ascii="Arial" w:eastAsia="Times New Roman" w:hAnsi="Arial" w:cs="Arial"/>
+          <w:color w:val="FF0000"/>
+          <w:sz w:val="24"/>
+          <w:szCs w:val="24"/>
+        </w:rPr>
+        <w:lastRenderedPageBreak/>
+        <w:t>muitas vezes levam a morte pela falta do mesmo.</w:t>
       </w:r>
       <w:r>
         <w:rPr>
@@ -1614,28 +1766,31 @@
         <w:jc w:val="both"/>
         <w:rPr>
           <w:rFonts w:ascii="Arial" w:eastAsia="Times New Roman" w:hAnsi="Arial" w:cs="Arial"/>
-          <w:b/>
-          <w:sz w:val="24"/>
-          <w:szCs w:val="24"/>
-        </w:rPr>
-      </w:pPr>
-      <w:r>
-        <w:rPr>
-          <w:rFonts w:ascii="Arial" w:eastAsia="Times New Roman" w:hAnsi="Arial" w:cs="Arial"/>
           <w:color w:val="FF0000"/>
           <w:sz w:val="24"/>
           <w:szCs w:val="24"/>
         </w:rPr>
-        <w:t>A id</w:t>
-      </w:r>
-      <w:r>
+      </w:pPr>
+    </w:p>
+    <w:p>
+      <w:pPr>
+        <w:spacing w:after="0" w:line="360" w:lineRule="auto"/>
+        <w:jc w:val="both"/>
         <w:rPr>
           <w:rFonts w:ascii="Arial" w:eastAsia="Times New Roman" w:hAnsi="Arial" w:cs="Arial"/>
           <w:color w:val="FF0000"/>
           <w:sz w:val="24"/>
           <w:szCs w:val="24"/>
         </w:rPr>
-        <w:t>e</w:t>
+      </w:pPr>
+      <w:r>
+        <w:rPr>
+          <w:rFonts w:ascii="Arial" w:eastAsia="Times New Roman" w:hAnsi="Arial" w:cs="Arial"/>
+          <w:b/>
+          <w:sz w:val="24"/>
+          <w:szCs w:val="24"/>
+        </w:rPr>
+        <w:t xml:space="preserve">           </w:t>
       </w:r>
       <w:r>
         <w:rPr>
@@ -1644,8 +1799,9 @@
           <w:sz w:val="24"/>
           <w:szCs w:val="24"/>
         </w:rPr>
-        <w:t xml:space="preserve">ia e o objetivo principal é mostrar através de ferramentas ágeis que se pode obter sangue em um processo bem mais rápido que o normal, deixando </w:t>
-      </w:r>
+        <w:t xml:space="preserve">A metodologia ágil para esse processo é transformar o curto tempo em qualidade do software, unindo a adaptação com a melhoria contínua. Uma das maiores prioridades é a interação com os possíveis doadores, mantendo a atenção total para todos, esclarecendo dúvidas frequentes, atualizando-se com novas campanhas, se empenhando completamente para a população. Outra metodologia ágil é a </w:t>
+      </w:r>
+      <w:proofErr w:type="gramStart"/>
       <w:r>
         <w:rPr>
           <w:rFonts w:ascii="Arial" w:eastAsia="Times New Roman" w:hAnsi="Arial" w:cs="Arial"/>
@@ -1653,9 +1809,9 @@
           <w:sz w:val="24"/>
           <w:szCs w:val="24"/>
         </w:rPr>
-        <w:t xml:space="preserve">claro que é necessário sempre </w:t>
-      </w:r>
-      <w:proofErr w:type="gramStart"/>
+        <w:t>implementação</w:t>
+      </w:r>
+      <w:proofErr w:type="gramEnd"/>
       <w:r>
         <w:rPr>
           <w:rFonts w:ascii="Arial" w:eastAsia="Times New Roman" w:hAnsi="Arial" w:cs="Arial"/>
@@ -1663,55 +1819,7 @@
           <w:sz w:val="24"/>
           <w:szCs w:val="24"/>
         </w:rPr>
-        <w:t>a</w:t>
-      </w:r>
-      <w:proofErr w:type="gramEnd"/>
-      <w:r>
-        <w:rPr>
-          <w:rFonts w:ascii="Arial" w:eastAsia="Times New Roman" w:hAnsi="Arial" w:cs="Arial"/>
-          <w:color w:val="FF0000"/>
-          <w:sz w:val="24"/>
-          <w:szCs w:val="24"/>
-        </w:rPr>
-        <w:t xml:space="preserve"> colaboração e conscientização da população em geral, tratando os casos com urgência com mais prioridade e obtendo agilidade através da ferramenta API do Google </w:t>
-      </w:r>
-      <w:proofErr w:type="spellStart"/>
-      <w:r>
-        <w:rPr>
-          <w:rFonts w:ascii="Arial" w:eastAsia="Times New Roman" w:hAnsi="Arial" w:cs="Arial"/>
-          <w:color w:val="FF0000"/>
-          <w:sz w:val="24"/>
-          <w:szCs w:val="24"/>
-        </w:rPr>
-        <w:t>Maps</w:t>
-      </w:r>
-      <w:proofErr w:type="spellEnd"/>
-      <w:r>
-        <w:rPr>
-          <w:rFonts w:ascii="Arial" w:eastAsia="Times New Roman" w:hAnsi="Arial" w:cs="Arial"/>
-          <w:color w:val="FF0000"/>
-          <w:sz w:val="24"/>
-          <w:szCs w:val="24"/>
-        </w:rPr>
-        <w:t>, introduzindo uma busca feita pelo próprio hemocentro em um raio aproximado, busca-se o maior número de pessoas com o tipo sanguíneo especificado para entrar em contato e agendar a doação o mais rápido possível.</w:t>
-      </w:r>
-      <w:r>
-        <w:rPr>
-          <w:rFonts w:ascii="Arial" w:eastAsia="Times New Roman" w:hAnsi="Arial" w:cs="Arial"/>
-          <w:color w:val="FF0000"/>
-          <w:sz w:val="24"/>
-          <w:szCs w:val="24"/>
-        </w:rPr>
-        <w:t xml:space="preserve"> </w:t>
-      </w:r>
-      <w:r>
-        <w:rPr>
-          <w:rFonts w:ascii="Arial" w:eastAsia="Times New Roman" w:hAnsi="Arial" w:cs="Arial"/>
-          <w:b/>
-          <w:sz w:val="24"/>
-          <w:szCs w:val="24"/>
-        </w:rPr>
-        <w:t>(INSERIR NA introdução)</w:t>
+        <w:t xml:space="preserve"> de códigos com um número de linhas bem menor, simplificando todas as classes e métodos possíveis, eliminando todas as funções desnecessárias. </w:t>
       </w:r>
     </w:p>
     <w:p>
@@ -1726,345 +1834,6 @@
           <w:szCs w:val="24"/>
         </w:rPr>
       </w:pPr>
-    </w:p>
-    <w:p>
-      <w:pPr>
-        <w:spacing w:after="0" w:line="360" w:lineRule="auto"/>
-        <w:ind w:firstLine="708"/>
-        <w:jc w:val="both"/>
-        <w:rPr>
-          <w:rFonts w:ascii="Arial" w:eastAsia="Times New Roman" w:hAnsi="Arial" w:cs="Arial"/>
-          <w:b/>
-          <w:sz w:val="24"/>
-          <w:szCs w:val="24"/>
-        </w:rPr>
-      </w:pPr>
-      <w:r>
-        <w:rPr>
-          <w:rFonts w:ascii="Arial" w:eastAsia="Times New Roman" w:hAnsi="Arial" w:cs="Arial"/>
-          <w:color w:val="FF0000"/>
-          <w:sz w:val="24"/>
-          <w:szCs w:val="24"/>
-        </w:rPr>
-        <w:t xml:space="preserve">Após o cadastrado efetivado, haverá total sigilo sobre os dados do doador e somente os hemocentros e hospitais terão acesso a eles, priorizando e garantindo a privacidade. Como forma de </w:t>
-      </w:r>
-      <w:proofErr w:type="gramStart"/>
-      <w:r>
-        <w:rPr>
-          <w:rFonts w:ascii="Arial" w:eastAsia="Times New Roman" w:hAnsi="Arial" w:cs="Arial"/>
-          <w:color w:val="FF0000"/>
-          <w:sz w:val="24"/>
-          <w:szCs w:val="24"/>
-        </w:rPr>
-        <w:t>agilizar</w:t>
-      </w:r>
-      <w:proofErr w:type="gramEnd"/>
-      <w:r>
-        <w:rPr>
-          <w:rFonts w:ascii="Arial" w:eastAsia="Times New Roman" w:hAnsi="Arial" w:cs="Arial"/>
-          <w:color w:val="FF0000"/>
-          <w:sz w:val="24"/>
-          <w:szCs w:val="24"/>
-        </w:rPr>
-        <w:t xml:space="preserve"> todo o processo de busca </w:t>
-      </w:r>
-      <w:r>
-        <w:rPr>
-          <w:rFonts w:ascii="Arial" w:eastAsia="Times New Roman" w:hAnsi="Arial" w:cs="Arial"/>
-          <w:color w:val="FF0000"/>
-          <w:sz w:val="24"/>
-          <w:szCs w:val="24"/>
-        </w:rPr>
-        <w:lastRenderedPageBreak/>
-        <w:t>por doadores compatíveis, o número de pessoas que precisa ser utilizado em certos casos é essencial para não extrapolar a meta buscada.</w:t>
-      </w:r>
-      <w:r>
-        <w:rPr>
-          <w:rFonts w:ascii="Arial" w:eastAsia="Times New Roman" w:hAnsi="Arial" w:cs="Arial"/>
-          <w:color w:val="FF0000"/>
-          <w:sz w:val="24"/>
-          <w:szCs w:val="24"/>
-        </w:rPr>
-        <w:t xml:space="preserve"> </w:t>
-      </w:r>
-      <w:r>
-        <w:rPr>
-          <w:rFonts w:ascii="Arial" w:eastAsia="Times New Roman" w:hAnsi="Arial" w:cs="Arial"/>
-          <w:b/>
-          <w:sz w:val="24"/>
-          <w:szCs w:val="24"/>
-        </w:rPr>
-        <w:t>(descrição do projeto)</w:t>
-      </w:r>
-    </w:p>
-    <w:p>
-      <w:pPr>
-        <w:spacing w:after="0" w:line="360" w:lineRule="auto"/>
-        <w:ind w:firstLine="708"/>
-        <w:jc w:val="both"/>
-        <w:rPr>
-          <w:rFonts w:ascii="Arial" w:eastAsia="Times New Roman" w:hAnsi="Arial" w:cs="Arial"/>
-          <w:color w:val="FF0000"/>
-          <w:sz w:val="24"/>
-          <w:szCs w:val="24"/>
-        </w:rPr>
-      </w:pPr>
-    </w:p>
-    <w:p>
-      <w:pPr>
-        <w:spacing w:after="0" w:line="360" w:lineRule="auto"/>
-        <w:ind w:firstLine="708"/>
-        <w:jc w:val="both"/>
-        <w:rPr>
-          <w:rFonts w:ascii="Arial" w:eastAsia="Times New Roman" w:hAnsi="Arial" w:cs="Arial"/>
-          <w:color w:val="FF0000"/>
-          <w:sz w:val="24"/>
-          <w:szCs w:val="24"/>
-        </w:rPr>
-      </w:pPr>
-      <w:r>
-        <w:rPr>
-          <w:rFonts w:ascii="Arial" w:eastAsia="Times New Roman" w:hAnsi="Arial" w:cs="Arial"/>
-          <w:color w:val="FF0000"/>
-          <w:sz w:val="24"/>
-          <w:szCs w:val="24"/>
-        </w:rPr>
-        <w:t xml:space="preserve">Atualmente, no Brasil, a situação é drástica, pois, como exemplos, o estoque de sangue da Santa Casa de São Paulo está com a capacidade de 30%, em Belo Horizonte o número de doadores diminuiu 17%, em Curitiba 30%, no Rio de Janeiro caiu quase pela metade. Isso mostra que os doadores deixam de ir devido ao frio. No caso da professora Anna Maria </w:t>
-      </w:r>
-      <w:proofErr w:type="spellStart"/>
-      <w:r>
-        <w:rPr>
-          <w:rFonts w:ascii="Arial" w:eastAsia="Times New Roman" w:hAnsi="Arial" w:cs="Arial"/>
-          <w:color w:val="FF0000"/>
-          <w:sz w:val="24"/>
-          <w:szCs w:val="24"/>
-        </w:rPr>
-        <w:t>Trapp</w:t>
-      </w:r>
-      <w:proofErr w:type="spellEnd"/>
-      <w:r>
-        <w:rPr>
-          <w:rFonts w:ascii="Arial" w:eastAsia="Times New Roman" w:hAnsi="Arial" w:cs="Arial"/>
-          <w:color w:val="FF0000"/>
-          <w:sz w:val="24"/>
-          <w:szCs w:val="24"/>
-        </w:rPr>
-        <w:t xml:space="preserve"> </w:t>
-      </w:r>
-      <w:r>
-        <w:rPr>
-          <w:rFonts w:ascii="Arial" w:eastAsia="Times New Roman" w:hAnsi="Arial" w:cs="Arial"/>
-          <w:sz w:val="24"/>
-          <w:szCs w:val="24"/>
-        </w:rPr>
-        <w:t>(não citar nomes)</w:t>
-      </w:r>
-      <w:r>
-        <w:rPr>
-          <w:rFonts w:ascii="Arial" w:eastAsia="Times New Roman" w:hAnsi="Arial" w:cs="Arial"/>
-          <w:sz w:val="24"/>
-          <w:szCs w:val="24"/>
-        </w:rPr>
-        <w:t>,</w:t>
-      </w:r>
-      <w:r>
-        <w:rPr>
-          <w:rFonts w:ascii="Arial" w:eastAsia="Times New Roman" w:hAnsi="Arial" w:cs="Arial"/>
-          <w:color w:val="FF0000"/>
-          <w:sz w:val="24"/>
-          <w:szCs w:val="24"/>
-        </w:rPr>
-        <w:t xml:space="preserve"> foi cancelada a cirurgia para a remoção de um tumor, toda a família se uniu e divulgou o problema na Internet, enfim, no outro dia ela conseguiu fazer a cirurgia. [</w:t>
-      </w:r>
-      <w:r>
-        <w:rPr>
-          <w:rFonts w:ascii="Arial" w:eastAsia="Times New Roman" w:hAnsi="Arial" w:cs="Arial"/>
-          <w:color w:val="FF0000"/>
-          <w:sz w:val="24"/>
-          <w:szCs w:val="24"/>
-        </w:rPr>
-        <w:t>2</w:t>
-      </w:r>
-      <w:r>
-        <w:rPr>
-          <w:rFonts w:ascii="Arial" w:eastAsia="Times New Roman" w:hAnsi="Arial" w:cs="Arial"/>
-          <w:color w:val="FF0000"/>
-          <w:sz w:val="24"/>
-          <w:szCs w:val="24"/>
-        </w:rPr>
-        <w:t>]</w:t>
-      </w:r>
-      <w:r>
-        <w:rPr>
-          <w:rFonts w:ascii="Arial" w:eastAsia="Times New Roman" w:hAnsi="Arial" w:cs="Arial"/>
-          <w:color w:val="FF0000"/>
-          <w:sz w:val="24"/>
-          <w:szCs w:val="24"/>
-        </w:rPr>
-        <w:t xml:space="preserve"> </w:t>
-      </w:r>
-    </w:p>
-    <w:p>
-      <w:pPr>
-        <w:spacing w:after="0" w:line="360" w:lineRule="auto"/>
-        <w:ind w:firstLine="708"/>
-        <w:jc w:val="both"/>
-        <w:rPr>
-          <w:rFonts w:ascii="Arial" w:eastAsia="Times New Roman" w:hAnsi="Arial" w:cs="Arial"/>
-          <w:b/>
-          <w:sz w:val="24"/>
-          <w:szCs w:val="24"/>
-        </w:rPr>
-      </w:pPr>
-      <w:r>
-        <w:rPr>
-          <w:rFonts w:ascii="Arial" w:eastAsia="Times New Roman" w:hAnsi="Arial" w:cs="Arial"/>
-          <w:color w:val="FF0000"/>
-          <w:sz w:val="24"/>
-          <w:szCs w:val="24"/>
-        </w:rPr>
-        <w:t>É seguindo o caso da professora que há o comprometimento em realizar este projeto ágil para sanar todos estes problemas de buscas por doadores, com este padrão de raciocínio, a interação com redes sociais trará mais expectativas para as pessoas necessitadas</w:t>
-      </w:r>
-      <w:r>
-        <w:rPr>
-          <w:rFonts w:ascii="Arial" w:eastAsia="Times New Roman" w:hAnsi="Arial" w:cs="Arial"/>
-          <w:color w:val="000000"/>
-          <w:sz w:val="24"/>
-          <w:szCs w:val="24"/>
-        </w:rPr>
-        <w:t xml:space="preserve">.  </w:t>
-      </w:r>
-      <w:r>
-        <w:rPr>
-          <w:rFonts w:ascii="Arial" w:eastAsia="Times New Roman" w:hAnsi="Arial" w:cs="Arial"/>
-          <w:b/>
-          <w:sz w:val="24"/>
-          <w:szCs w:val="24"/>
-        </w:rPr>
-        <w:t>(JUSTIFICATIVA)</w:t>
-      </w:r>
-    </w:p>
-    <w:p>
-      <w:pPr>
-        <w:spacing w:after="0" w:line="360" w:lineRule="auto"/>
-        <w:ind w:firstLine="708"/>
-        <w:jc w:val="both"/>
-        <w:rPr>
-          <w:rFonts w:ascii="Arial" w:eastAsia="Times New Roman" w:hAnsi="Arial" w:cs="Arial"/>
-          <w:b/>
-          <w:sz w:val="24"/>
-          <w:szCs w:val="24"/>
-        </w:rPr>
-      </w:pPr>
-    </w:p>
-    <w:p>
-      <w:pPr>
-        <w:spacing w:after="0" w:line="360" w:lineRule="auto"/>
-        <w:ind w:firstLine="708"/>
-        <w:jc w:val="both"/>
-        <w:rPr>
-          <w:rFonts w:ascii="Arial" w:eastAsia="Times New Roman" w:hAnsi="Arial" w:cs="Arial"/>
-          <w:color w:val="FF0000"/>
-          <w:sz w:val="24"/>
-          <w:szCs w:val="24"/>
-        </w:rPr>
-      </w:pPr>
-      <w:r>
-        <w:rPr>
-          <w:rFonts w:ascii="Arial" w:eastAsia="Times New Roman" w:hAnsi="Arial" w:cs="Arial"/>
-          <w:color w:val="FF0000"/>
-          <w:sz w:val="24"/>
-          <w:szCs w:val="24"/>
-        </w:rPr>
-        <w:t>De início, trataremos um processo de divulgação maior da web site com a ajuda dos próprios hemocentros, hospitais e pelas redes sociais, que é o maior fluxo de pessoas concentradas a todo o momento, focaremos também em um slogan, banners e frases criativas para atrair e induzir os usuários a se interessarem e se conscientizarem ao grave problema atual, pois vidas estão sendo perdidas e afinal, um dia pode ocorrer com um ente próximo, como um amigo ou parente.</w:t>
-      </w:r>
-    </w:p>
-    <w:p>
-      <w:pPr>
-        <w:spacing w:after="0" w:line="360" w:lineRule="auto"/>
-        <w:ind w:firstLine="708"/>
-        <w:jc w:val="both"/>
-        <w:rPr>
-          <w:rFonts w:ascii="Arial" w:eastAsia="Times New Roman" w:hAnsi="Arial" w:cs="Arial"/>
-          <w:color w:val="FF0000"/>
-          <w:sz w:val="24"/>
-          <w:szCs w:val="24"/>
-        </w:rPr>
-      </w:pPr>
-      <w:r>
-        <w:rPr>
-          <w:rFonts w:ascii="Arial" w:eastAsia="Times New Roman" w:hAnsi="Arial" w:cs="Arial"/>
-          <w:color w:val="FF0000"/>
-          <w:sz w:val="24"/>
-          <w:szCs w:val="24"/>
-        </w:rPr>
-        <w:t>Outro objetivo interessante é a visualização de pessoas cadastradas, cada usuário poderá se marcar e também ver quem é doador, através desse esquema, o boca a boca será essencial para aumentar o número de pessoas cadastradas.</w:t>
-      </w:r>
-    </w:p>
-    <w:p>
-      <w:pPr>
-        <w:spacing w:after="0" w:line="360" w:lineRule="auto"/>
-        <w:ind w:firstLine="708"/>
-        <w:jc w:val="both"/>
-        <w:rPr>
-          <w:rFonts w:ascii="Arial" w:eastAsia="Times New Roman" w:hAnsi="Arial" w:cs="Arial"/>
-          <w:color w:val="FF0000"/>
-          <w:sz w:val="24"/>
-          <w:szCs w:val="24"/>
-        </w:rPr>
-      </w:pPr>
-      <w:r>
-        <w:rPr>
-          <w:rFonts w:ascii="Arial" w:eastAsia="Times New Roman" w:hAnsi="Arial" w:cs="Arial"/>
-          <w:color w:val="FF0000"/>
-          <w:sz w:val="24"/>
-          <w:szCs w:val="24"/>
-        </w:rPr>
-        <w:t xml:space="preserve">A metodologia ágil para esse processo é transformar o curto tempo em qualidade do software, unindo a adaptação com a melhoria contínua. Uma das maiores prioridades é a interação com os possíveis doadores, mantendo a atenção total para todos, esclarecendo dúvidas frequentes, atualizando-se com novas campanhas, se empenhando completamente para a população. Outra metodologia ágil é a </w:t>
-      </w:r>
-      <w:proofErr w:type="gramStart"/>
-      <w:r>
-        <w:rPr>
-          <w:rFonts w:ascii="Arial" w:eastAsia="Times New Roman" w:hAnsi="Arial" w:cs="Arial"/>
-          <w:color w:val="FF0000"/>
-          <w:sz w:val="24"/>
-          <w:szCs w:val="24"/>
-        </w:rPr>
-        <w:t>implementação</w:t>
-      </w:r>
-      <w:proofErr w:type="gramEnd"/>
-      <w:r>
-        <w:rPr>
-          <w:rFonts w:ascii="Arial" w:eastAsia="Times New Roman" w:hAnsi="Arial" w:cs="Arial"/>
-          <w:color w:val="FF0000"/>
-          <w:sz w:val="24"/>
-          <w:szCs w:val="24"/>
-        </w:rPr>
-        <w:t xml:space="preserve"> de códigos com um número de linhas bem </w:t>
-      </w:r>
-      <w:r>
-        <w:rPr>
-          <w:rFonts w:ascii="Arial" w:eastAsia="Times New Roman" w:hAnsi="Arial" w:cs="Arial"/>
-          <w:color w:val="FF0000"/>
-          <w:sz w:val="24"/>
-          <w:szCs w:val="24"/>
-        </w:rPr>
-        <w:lastRenderedPageBreak/>
-        <w:t xml:space="preserve">menor, simplificando todas as classes e métodos possíveis, eliminando todas as funções desnecessárias. </w:t>
-      </w:r>
-    </w:p>
-    <w:p>
-      <w:pPr>
-        <w:spacing w:after="0" w:line="360" w:lineRule="auto"/>
-        <w:ind w:firstLine="708"/>
-        <w:jc w:val="both"/>
-        <w:rPr>
-          <w:rFonts w:ascii="Arial" w:eastAsia="Times New Roman" w:hAnsi="Arial" w:cs="Arial"/>
-          <w:color w:val="FF0000"/>
-          <w:sz w:val="24"/>
-          <w:szCs w:val="24"/>
-        </w:rPr>
-      </w:pPr>
       <w:r>
         <w:rPr>
           <w:rFonts w:ascii="Arial" w:eastAsia="Times New Roman" w:hAnsi="Arial" w:cs="Arial"/>
@@ -2271,6 +2040,7 @@
           <w:sz w:val="24"/>
           <w:szCs w:val="24"/>
         </w:rPr>
+        <w:lastRenderedPageBreak/>
         <w:tab/>
         <w:t>Existem campanhas para doação de sangue em rádios, televisão, jornais</w:t>
       </w:r>
@@ -2372,7 +2142,6 @@
           <w:sz w:val="24"/>
           <w:szCs w:val="24"/>
         </w:rPr>
-        <w:lastRenderedPageBreak/>
         <w:t xml:space="preserve">Um exemplo está numa matéria publicada pelo jornal </w:t>
       </w:r>
       <w:proofErr w:type="gramStart"/>
@@ -2683,7 +2452,18 @@
           <w:szCs w:val="24"/>
           <w:shd w:val="clear" w:color="auto" w:fill="FFFFFF"/>
         </w:rPr>
-        <w:t xml:space="preserve">e Extreme Programming (XP) </w:t>
+        <w:t xml:space="preserve">e Extreme Programming </w:t>
+      </w:r>
+      <w:r>
+        <w:rPr>
+          <w:rFonts w:ascii="Arial" w:hAnsi="Arial" w:cs="Arial"/>
+          <w:color w:val="FF0000"/>
+          <w:sz w:val="24"/>
+          <w:szCs w:val="24"/>
+          <w:shd w:val="clear" w:color="auto" w:fill="FFFFFF"/>
+        </w:rPr>
+        <w:lastRenderedPageBreak/>
+        <w:t xml:space="preserve">(XP) </w:t>
       </w:r>
       <w:r>
         <w:rPr>
@@ -2702,17 +2482,7 @@
           <w:sz w:val="24"/>
           <w:szCs w:val="24"/>
         </w:rPr>
-        <w:t xml:space="preserve">é uma chamada para a necessidade de se desenvolver com rapidez, as questões de planejamento, implementação e custos e entrega do produto ao cliente, sempre foram um problema, gerando um conflito entre os desenvolvedores, na hora que o cliente efetuasse alguma mudança nos requisitos, toda documentação teria que ser mudada. Desenvolvimento ágil busca priorizar a comunicação entre o desenvolvedor e o cliente, preferindo </w:t>
-      </w:r>
-      <w:r>
-        <w:rPr>
-          <w:rFonts w:ascii="Arial" w:hAnsi="Arial" w:cs="Arial"/>
-          <w:color w:val="FF0000"/>
-          <w:sz w:val="24"/>
-          <w:szCs w:val="24"/>
-        </w:rPr>
-        <w:lastRenderedPageBreak/>
-        <w:t xml:space="preserve">conversas pessoais </w:t>
+        <w:t xml:space="preserve">é uma chamada para a necessidade de se desenvolver com rapidez, as questões de planejamento, implementação e custos e entrega do produto ao cliente, sempre foram um problema, gerando um conflito entre os desenvolvedores, na hora que o cliente efetuasse alguma mudança nos requisitos, toda documentação teria que ser mudada. Desenvolvimento ágil busca priorizar a comunicação entre o desenvolvedor e o cliente, preferindo conversas pessoais </w:t>
       </w:r>
       <w:proofErr w:type="gramStart"/>
       <w:r>
@@ -3146,6 +2916,7 @@
           <w:sz w:val="24"/>
           <w:szCs w:val="24"/>
         </w:rPr>
+        <w:lastRenderedPageBreak/>
         <w:tab/>
         <w:t xml:space="preserve">Por ser uma maneira atual e mais prática de se desenvolver software, a implementação ágil evita vários custos na implementação de um projeto e </w:t>
       </w:r>
@@ -3385,7 +3156,16 @@
           <w:szCs w:val="24"/>
         </w:rPr>
         <w:tab/>
-        <w:t>A Web 1.0, era uma plataforma, onde usuários, no caso espectadores, podiam apenas navegar entre as páginas e visualizar seu conteúdo; não sendo permitido nenhum tipo de interação com o serviço, como por exemplo, reeditar ou alterar algum conteúdo exposto na página.</w:t>
+        <w:t xml:space="preserve">A Web 1.0, era uma plataforma, onde usuários, no caso espectadores, podiam apenas navegar entre as páginas e visualizar seu conteúdo; não sendo </w:t>
+      </w:r>
+      <w:r>
+        <w:rPr>
+          <w:rFonts w:ascii="Arial" w:eastAsia="Times New Roman" w:hAnsi="Arial" w:cs="Arial"/>
+          <w:sz w:val="24"/>
+          <w:szCs w:val="24"/>
+        </w:rPr>
+        <w:lastRenderedPageBreak/>
+        <w:t>permitido nenhum tipo de interação com o serviço, como por exemplo, reeditar ou alterar algum conteúdo exposto na página.</w:t>
       </w:r>
     </w:p>
     <w:p>
@@ -3490,18 +3270,544 @@
           <w:sz w:val="24"/>
           <w:szCs w:val="24"/>
         </w:rPr>
+        <w:tab/>
+        <w:t xml:space="preserve">Eis que surge a segunda fase da Internet que foi o marco da evolução da Internet, onde </w:t>
+      </w:r>
+      <w:proofErr w:type="spellStart"/>
+      <w:r>
+        <w:rPr>
+          <w:rFonts w:ascii="Arial" w:eastAsia="Times New Roman" w:hAnsi="Arial" w:cs="Arial"/>
+          <w:sz w:val="24"/>
+          <w:szCs w:val="24"/>
+        </w:rPr>
+        <w:t>Tim</w:t>
+      </w:r>
+      <w:proofErr w:type="spellEnd"/>
+      <w:r>
+        <w:rPr>
+          <w:rFonts w:ascii="Arial" w:eastAsia="Times New Roman" w:hAnsi="Arial" w:cs="Arial"/>
+          <w:sz w:val="24"/>
+          <w:szCs w:val="24"/>
+        </w:rPr>
+        <w:t xml:space="preserve"> </w:t>
+      </w:r>
+      <w:proofErr w:type="spellStart"/>
+      <w:proofErr w:type="gramStart"/>
+      <w:r>
+        <w:rPr>
+          <w:rFonts w:ascii="Arial" w:eastAsia="Times New Roman" w:hAnsi="Arial" w:cs="Arial"/>
+          <w:sz w:val="24"/>
+          <w:szCs w:val="24"/>
+        </w:rPr>
+        <w:t>O’Reilly</w:t>
+      </w:r>
+      <w:proofErr w:type="spellEnd"/>
+      <w:proofErr w:type="gramEnd"/>
+      <w:r>
+        <w:rPr>
+          <w:rFonts w:ascii="Arial" w:eastAsia="Times New Roman" w:hAnsi="Arial" w:cs="Arial"/>
+          <w:sz w:val="24"/>
+          <w:szCs w:val="24"/>
+        </w:rPr>
+        <w:t xml:space="preserve"> no ano de 2005 diz as seguintes considerações:</w:t>
+      </w:r>
+    </w:p>
+    <w:p>
+      <w:pPr>
+        <w:pStyle w:val="SemEspaamento"/>
+        <w:spacing w:line="360" w:lineRule="auto"/>
+        <w:jc w:val="both"/>
+        <w:rPr>
+          <w:rFonts w:ascii="Arial" w:eastAsia="Times New Roman" w:hAnsi="Arial" w:cs="Arial"/>
+          <w:sz w:val="24"/>
+          <w:szCs w:val="24"/>
+        </w:rPr>
+      </w:pPr>
+    </w:p>
+    <w:p>
+      <w:pPr>
+        <w:pStyle w:val="SemEspaamento"/>
+        <w:spacing w:line="360" w:lineRule="auto"/>
+        <w:ind w:left="2552"/>
+        <w:jc w:val="both"/>
+        <w:rPr>
+          <w:rFonts w:ascii="Arial" w:eastAsia="Times New Roman" w:hAnsi="Arial" w:cs="Arial"/>
+          <w:i/>
+          <w:iCs/>
+          <w:sz w:val="24"/>
+          <w:szCs w:val="24"/>
+        </w:rPr>
+      </w:pPr>
+      <w:r>
+        <w:rPr>
+          <w:rFonts w:ascii="Arial" w:eastAsia="Times New Roman" w:hAnsi="Arial" w:cs="Arial"/>
+          <w:i/>
+          <w:iCs/>
+          <w:sz w:val="24"/>
+          <w:szCs w:val="24"/>
+        </w:rPr>
+        <w:t>A web 2.0 é a mudança para uma Internet como plataforma, e um entendimento</w:t>
+      </w:r>
+      <w:proofErr w:type="gramStart"/>
+      <w:r>
+        <w:rPr>
+          <w:rFonts w:ascii="Arial" w:eastAsia="Times New Roman" w:hAnsi="Arial" w:cs="Arial"/>
+          <w:i/>
+          <w:iCs/>
+          <w:sz w:val="24"/>
+          <w:szCs w:val="24"/>
+        </w:rPr>
+        <w:t xml:space="preserve">  </w:t>
+      </w:r>
+      <w:proofErr w:type="gramEnd"/>
+      <w:r>
+        <w:rPr>
+          <w:rFonts w:ascii="Arial" w:eastAsia="Times New Roman" w:hAnsi="Arial" w:cs="Arial"/>
+          <w:i/>
+          <w:iCs/>
+          <w:sz w:val="24"/>
+          <w:szCs w:val="24"/>
+        </w:rPr>
+        <w:t>   das regras para obter sucesso nesta nova plataforma. Entre outras, a regra mais importante é desenvolver aplicativos que aproveitem os efeitos de rede para se tornarem melhores quanto mais são usados pelas pessoas, aproveitando a inteligên</w:t>
+      </w:r>
+      <w:r>
+        <w:rPr>
+          <w:rFonts w:ascii="Arial" w:eastAsia="Times New Roman" w:hAnsi="Arial" w:cs="Arial"/>
+          <w:i/>
+          <w:iCs/>
+          <w:sz w:val="24"/>
+          <w:szCs w:val="24"/>
+        </w:rPr>
+        <w:t>cia coletiva. (REILLY, 2005). [5</w:t>
+      </w:r>
+      <w:r>
+        <w:rPr>
+          <w:rFonts w:ascii="Arial" w:eastAsia="Times New Roman" w:hAnsi="Arial" w:cs="Arial"/>
+          <w:i/>
+          <w:iCs/>
+          <w:sz w:val="24"/>
+          <w:szCs w:val="24"/>
+        </w:rPr>
+        <w:t>]</w:t>
+      </w:r>
+    </w:p>
+    <w:p>
+      <w:pPr>
+        <w:pStyle w:val="SemEspaamento"/>
+        <w:spacing w:line="360" w:lineRule="auto"/>
+        <w:rPr>
+          <w:rFonts w:ascii="Arial" w:eastAsia="Times New Roman" w:hAnsi="Arial" w:cs="Arial"/>
+          <w:sz w:val="24"/>
+          <w:szCs w:val="24"/>
+        </w:rPr>
+      </w:pPr>
+    </w:p>
+    <w:p>
+      <w:pPr>
+        <w:pStyle w:val="SemEspaamento"/>
+        <w:spacing w:line="360" w:lineRule="auto"/>
+        <w:jc w:val="both"/>
+        <w:rPr>
+          <w:rFonts w:ascii="Arial" w:eastAsia="Times New Roman" w:hAnsi="Arial" w:cs="Arial"/>
+          <w:sz w:val="24"/>
+          <w:szCs w:val="24"/>
+        </w:rPr>
+      </w:pPr>
+      <w:r>
+        <w:rPr>
+          <w:rFonts w:ascii="Arial" w:eastAsia="Times New Roman" w:hAnsi="Arial" w:cs="Arial"/>
+          <w:sz w:val="24"/>
+          <w:szCs w:val="24"/>
+        </w:rPr>
+        <w:t xml:space="preserve">      Nesta mudança, obteve-se um enorme avanço em relação à interação do usuário, publicações de conteúdo, edições, criações de páginas online sem nenhuma dificuldade em nível de programação e também </w:t>
+      </w:r>
+      <w:proofErr w:type="gramStart"/>
+      <w:r>
+        <w:rPr>
+          <w:rFonts w:ascii="Arial" w:eastAsia="Times New Roman" w:hAnsi="Arial" w:cs="Arial"/>
+          <w:sz w:val="24"/>
+          <w:szCs w:val="24"/>
+        </w:rPr>
+        <w:t>pode-se</w:t>
+      </w:r>
+      <w:proofErr w:type="gramEnd"/>
+      <w:r>
+        <w:rPr>
+          <w:rFonts w:ascii="Arial" w:eastAsia="Times New Roman" w:hAnsi="Arial" w:cs="Arial"/>
+          <w:sz w:val="24"/>
+          <w:szCs w:val="24"/>
+        </w:rPr>
+        <w:t xml:space="preserve"> citar que o utilizador disponibilizava servidores gratuitamente.</w:t>
+      </w:r>
+    </w:p>
+    <w:p>
+      <w:pPr>
+        <w:pStyle w:val="SemEspaamento"/>
+        <w:spacing w:line="360" w:lineRule="auto"/>
+        <w:jc w:val="both"/>
+        <w:rPr>
+          <w:rFonts w:ascii="Arial" w:eastAsia="Times New Roman" w:hAnsi="Arial" w:cs="Arial"/>
+          <w:sz w:val="24"/>
+          <w:szCs w:val="24"/>
+        </w:rPr>
+      </w:pPr>
+      <w:r>
+        <w:rPr>
+          <w:rFonts w:ascii="Arial" w:eastAsia="Times New Roman" w:hAnsi="Arial" w:cs="Arial"/>
+          <w:sz w:val="24"/>
+          <w:szCs w:val="24"/>
+        </w:rPr>
+        <w:tab/>
+        <w:t xml:space="preserve">Blogs, </w:t>
+      </w:r>
+      <w:proofErr w:type="spellStart"/>
+      <w:proofErr w:type="gramStart"/>
+      <w:r>
+        <w:rPr>
+          <w:rFonts w:ascii="Arial" w:eastAsia="Times New Roman" w:hAnsi="Arial" w:cs="Arial"/>
+          <w:sz w:val="24"/>
+          <w:szCs w:val="24"/>
+        </w:rPr>
+        <w:t>PodCast</w:t>
+      </w:r>
+      <w:proofErr w:type="spellEnd"/>
+      <w:proofErr w:type="gramEnd"/>
+      <w:r>
+        <w:rPr>
+          <w:rFonts w:ascii="Arial" w:eastAsia="Times New Roman" w:hAnsi="Arial" w:cs="Arial"/>
+          <w:sz w:val="24"/>
+          <w:szCs w:val="24"/>
+        </w:rPr>
+        <w:t>, Hi5, De.li.cio.us são alguns termos que podem ser citados como exemplo da grande variedades de serviços que estão hoje disponíveis graças ao</w:t>
+      </w:r>
+      <w:r>
+        <w:rPr>
+          <w:rFonts w:ascii="Arial" w:eastAsia="Times New Roman" w:hAnsi="Arial" w:cs="Arial"/>
+          <w:sz w:val="24"/>
+          <w:szCs w:val="24"/>
+        </w:rPr>
+        <w:t xml:space="preserve"> avanço que a Web 2.0 propôs. [</w:t>
+      </w:r>
+      <w:r>
+        <w:rPr>
+          <w:rFonts w:ascii="Arial" w:eastAsia="Times New Roman" w:hAnsi="Arial" w:cs="Arial"/>
+          <w:sz w:val="24"/>
+          <w:szCs w:val="24"/>
+        </w:rPr>
+        <w:t>6</w:t>
+      </w:r>
+      <w:r>
+        <w:rPr>
+          <w:rFonts w:ascii="Arial" w:eastAsia="Times New Roman" w:hAnsi="Arial" w:cs="Arial"/>
+          <w:sz w:val="24"/>
+          <w:szCs w:val="24"/>
+        </w:rPr>
+        <w:t>]</w:t>
+      </w:r>
+    </w:p>
+    <w:p>
+      <w:pPr>
+        <w:pStyle w:val="SemEspaamento"/>
+        <w:spacing w:line="360" w:lineRule="auto"/>
+        <w:jc w:val="both"/>
+        <w:rPr>
+          <w:rFonts w:ascii="Arial" w:eastAsia="Times New Roman" w:hAnsi="Arial" w:cs="Arial"/>
+          <w:sz w:val="24"/>
+          <w:szCs w:val="24"/>
+        </w:rPr>
+      </w:pPr>
+      <w:r>
+        <w:rPr>
+          <w:rFonts w:ascii="Arial" w:eastAsia="Times New Roman" w:hAnsi="Arial" w:cs="Arial"/>
+          <w:sz w:val="24"/>
+          <w:szCs w:val="24"/>
+        </w:rPr>
+        <w:t>       Outras características importantes</w:t>
+      </w:r>
+      <w:proofErr w:type="gramStart"/>
+      <w:r>
+        <w:rPr>
+          <w:rFonts w:ascii="Arial" w:eastAsia="Times New Roman" w:hAnsi="Arial" w:cs="Arial"/>
+          <w:sz w:val="24"/>
+          <w:szCs w:val="24"/>
+        </w:rPr>
+        <w:t>, são</w:t>
+      </w:r>
+      <w:proofErr w:type="gramEnd"/>
+      <w:r>
+        <w:rPr>
+          <w:rFonts w:ascii="Arial" w:eastAsia="Times New Roman" w:hAnsi="Arial" w:cs="Arial"/>
+          <w:sz w:val="24"/>
+          <w:szCs w:val="24"/>
+        </w:rPr>
+        <w:t xml:space="preserve"> as informações que se atualizam constantemente a fim de diminuir e obter correções para maior comodidade do utilizador, interações com pessoas do mundo inteiro, nisso, incluímos aplicações como Messenger, </w:t>
+      </w:r>
+      <w:proofErr w:type="spellStart"/>
+      <w:r>
+        <w:rPr>
+          <w:rFonts w:ascii="Arial" w:eastAsia="Times New Roman" w:hAnsi="Arial" w:cs="Arial"/>
+          <w:sz w:val="24"/>
+          <w:szCs w:val="24"/>
+        </w:rPr>
+        <w:t>Googletalk</w:t>
+      </w:r>
+      <w:proofErr w:type="spellEnd"/>
+      <w:r>
+        <w:rPr>
+          <w:rFonts w:ascii="Arial" w:eastAsia="Times New Roman" w:hAnsi="Arial" w:cs="Arial"/>
+          <w:sz w:val="24"/>
+          <w:szCs w:val="24"/>
+        </w:rPr>
+        <w:t xml:space="preserve">, </w:t>
+      </w:r>
+      <w:proofErr w:type="spellStart"/>
+      <w:r>
+        <w:rPr>
+          <w:rFonts w:ascii="Arial" w:eastAsia="Times New Roman" w:hAnsi="Arial" w:cs="Arial"/>
+          <w:sz w:val="24"/>
+          <w:szCs w:val="24"/>
+        </w:rPr>
+        <w:t>Skype</w:t>
+      </w:r>
+      <w:proofErr w:type="spellEnd"/>
+      <w:r>
+        <w:rPr>
+          <w:rFonts w:ascii="Arial" w:eastAsia="Times New Roman" w:hAnsi="Arial" w:cs="Arial"/>
+          <w:sz w:val="24"/>
+          <w:szCs w:val="24"/>
+        </w:rPr>
+        <w:t xml:space="preserve"> e </w:t>
+      </w:r>
+      <w:proofErr w:type="spellStart"/>
+      <w:r>
+        <w:rPr>
+          <w:rFonts w:ascii="Arial" w:eastAsia="Times New Roman" w:hAnsi="Arial" w:cs="Arial"/>
+          <w:sz w:val="24"/>
+          <w:szCs w:val="24"/>
+        </w:rPr>
+        <w:t>Voip</w:t>
+      </w:r>
+      <w:proofErr w:type="spellEnd"/>
+      <w:r>
+        <w:rPr>
+          <w:rFonts w:ascii="Arial" w:eastAsia="Times New Roman" w:hAnsi="Arial" w:cs="Arial"/>
+          <w:sz w:val="24"/>
+          <w:szCs w:val="24"/>
+        </w:rPr>
+        <w:t xml:space="preserve">, algumas ferramentas de escrita online como Google </w:t>
+      </w:r>
+      <w:proofErr w:type="spellStart"/>
+      <w:r>
+        <w:rPr>
+          <w:rFonts w:ascii="Arial" w:eastAsia="Times New Roman" w:hAnsi="Arial" w:cs="Arial"/>
+          <w:sz w:val="24"/>
+          <w:szCs w:val="24"/>
+        </w:rPr>
+        <w:t>Docs</w:t>
+      </w:r>
+      <w:proofErr w:type="spellEnd"/>
+      <w:r>
+        <w:rPr>
+          <w:rFonts w:ascii="Arial" w:eastAsia="Times New Roman" w:hAnsi="Arial" w:cs="Arial"/>
+          <w:sz w:val="24"/>
+          <w:szCs w:val="24"/>
+        </w:rPr>
+        <w:t xml:space="preserve"> e </w:t>
+      </w:r>
+      <w:proofErr w:type="spellStart"/>
+      <w:r>
+        <w:rPr>
+          <w:rFonts w:ascii="Arial" w:eastAsia="Times New Roman" w:hAnsi="Arial" w:cs="Arial"/>
+          <w:sz w:val="24"/>
+          <w:szCs w:val="24"/>
+        </w:rPr>
+        <w:t>Podcast</w:t>
+      </w:r>
+      <w:proofErr w:type="spellEnd"/>
+      <w:r>
+        <w:rPr>
+          <w:rFonts w:ascii="Arial" w:eastAsia="Times New Roman" w:hAnsi="Arial" w:cs="Arial"/>
+          <w:sz w:val="24"/>
+          <w:szCs w:val="24"/>
+        </w:rPr>
+        <w:t xml:space="preserve"> e o avanço do acesso a vídeos que cresceu muito nos últimos anos com o surgimento do </w:t>
+      </w:r>
+      <w:proofErr w:type="spellStart"/>
+      <w:r>
+        <w:rPr>
+          <w:rFonts w:ascii="Arial" w:eastAsia="Times New Roman" w:hAnsi="Arial" w:cs="Arial"/>
+          <w:sz w:val="24"/>
+          <w:szCs w:val="24"/>
+        </w:rPr>
+        <w:t>Youtube</w:t>
+      </w:r>
+      <w:proofErr w:type="spellEnd"/>
+      <w:r>
+        <w:rPr>
+          <w:rFonts w:ascii="Arial" w:eastAsia="Times New Roman" w:hAnsi="Arial" w:cs="Arial"/>
+          <w:sz w:val="24"/>
+          <w:szCs w:val="24"/>
+        </w:rPr>
+        <w:t xml:space="preserve">, </w:t>
+      </w:r>
+      <w:proofErr w:type="spellStart"/>
+      <w:r>
+        <w:rPr>
+          <w:rFonts w:ascii="Arial" w:eastAsia="Times New Roman" w:hAnsi="Arial" w:cs="Arial"/>
+          <w:sz w:val="24"/>
+          <w:szCs w:val="24"/>
+        </w:rPr>
+        <w:t>GoogleVideos</w:t>
+      </w:r>
+      <w:proofErr w:type="spellEnd"/>
+      <w:r>
+        <w:rPr>
+          <w:rFonts w:ascii="Arial" w:eastAsia="Times New Roman" w:hAnsi="Arial" w:cs="Arial"/>
+          <w:sz w:val="24"/>
+          <w:szCs w:val="24"/>
+        </w:rPr>
+        <w:t xml:space="preserve"> e </w:t>
+      </w:r>
+      <w:proofErr w:type="spellStart"/>
+      <w:r>
+        <w:rPr>
+          <w:rFonts w:ascii="Arial" w:eastAsia="Times New Roman" w:hAnsi="Arial" w:cs="Arial"/>
+          <w:sz w:val="24"/>
+          <w:szCs w:val="24"/>
+        </w:rPr>
+        <w:t>YahooVideos</w:t>
+      </w:r>
+      <w:proofErr w:type="spellEnd"/>
+      <w:r>
+        <w:rPr>
+          <w:rFonts w:ascii="Arial" w:eastAsia="Times New Roman" w:hAnsi="Arial" w:cs="Arial"/>
+          <w:sz w:val="24"/>
+          <w:szCs w:val="24"/>
+        </w:rPr>
+        <w:t>.</w:t>
+      </w:r>
+    </w:p>
+    <w:p>
+      <w:pPr>
+        <w:pStyle w:val="SemEspaamento"/>
+        <w:spacing w:line="360" w:lineRule="auto"/>
+        <w:jc w:val="both"/>
+        <w:rPr>
+          <w:rFonts w:ascii="Arial" w:eastAsia="Times New Roman" w:hAnsi="Arial" w:cs="Arial"/>
+          <w:b/>
+          <w:sz w:val="24"/>
+          <w:szCs w:val="24"/>
+        </w:rPr>
+      </w:pPr>
+      <w:r>
+        <w:rPr>
+          <w:rFonts w:ascii="Arial" w:eastAsia="Times New Roman" w:hAnsi="Arial" w:cs="Arial"/>
+          <w:sz w:val="24"/>
+          <w:szCs w:val="24"/>
+        </w:rPr>
         <w:lastRenderedPageBreak/>
         <w:tab/>
-        <w:t xml:space="preserve">Eis que surge a segunda fase da Internet que foi o marco da evolução da Internet, onde </w:t>
+        <w:t>Sendo assim, a demanda de programação para a web foi crescendo cada vez mais, e problemas como</w:t>
+      </w:r>
+      <w:r>
+        <w:rPr>
+          <w:rFonts w:ascii="Arial" w:eastAsia="Times New Roman" w:hAnsi="Arial" w:cs="Arial"/>
+          <w:sz w:val="24"/>
+          <w:szCs w:val="24"/>
+        </w:rPr>
+        <w:t>,</w:t>
+      </w:r>
+      <w:r>
+        <w:rPr>
+          <w:rFonts w:ascii="Arial" w:eastAsia="Times New Roman" w:hAnsi="Arial" w:cs="Arial"/>
+          <w:sz w:val="24"/>
+          <w:szCs w:val="24"/>
+        </w:rPr>
+        <w:t xml:space="preserve"> prazos de entrega que não eram respeitados por vários fatores determinantes e até mesmo o não entendimento por parte da parte </w:t>
+      </w:r>
+      <w:r>
+        <w:rPr>
+          <w:rFonts w:ascii="Arial" w:eastAsia="Times New Roman" w:hAnsi="Arial" w:cs="Arial"/>
+          <w:sz w:val="24"/>
+          <w:szCs w:val="24"/>
+        </w:rPr>
+        <w:t>dos programadores</w:t>
+      </w:r>
+      <w:r>
+        <w:rPr>
+          <w:rFonts w:ascii="Arial" w:eastAsia="Times New Roman" w:hAnsi="Arial" w:cs="Arial"/>
+          <w:sz w:val="24"/>
+          <w:szCs w:val="24"/>
+        </w:rPr>
+        <w:t xml:space="preserve"> que ficava</w:t>
+      </w:r>
+      <w:r>
+        <w:rPr>
+          <w:rFonts w:ascii="Arial" w:eastAsia="Times New Roman" w:hAnsi="Arial" w:cs="Arial"/>
+          <w:sz w:val="24"/>
+          <w:szCs w:val="24"/>
+        </w:rPr>
+        <w:t>m um pouco confusos</w:t>
+      </w:r>
+      <w:r>
+        <w:rPr>
+          <w:rFonts w:ascii="Arial" w:eastAsia="Times New Roman" w:hAnsi="Arial" w:cs="Arial"/>
+          <w:sz w:val="24"/>
+          <w:szCs w:val="24"/>
+        </w:rPr>
+        <w:t xml:space="preserve"> na hora de ser feita a interpretação dos textos da documentação, surgiu um novo modo de ser feita a organização dessas documentações, algo que poria a prática na </w:t>
+      </w:r>
+      <w:proofErr w:type="gramStart"/>
+      <w:r>
+        <w:rPr>
+          <w:rFonts w:ascii="Arial" w:eastAsia="Times New Roman" w:hAnsi="Arial" w:cs="Arial"/>
+          <w:sz w:val="24"/>
+          <w:szCs w:val="24"/>
+        </w:rPr>
+        <w:t>implementação</w:t>
+      </w:r>
+      <w:proofErr w:type="gramEnd"/>
+      <w:r>
+        <w:rPr>
+          <w:rFonts w:ascii="Arial" w:eastAsia="Times New Roman" w:hAnsi="Arial" w:cs="Arial"/>
+          <w:sz w:val="24"/>
+          <w:szCs w:val="24"/>
+        </w:rPr>
+        <w:t xml:space="preserve"> do software em algo muito mais e</w:t>
+      </w:r>
+      <w:r>
+        <w:rPr>
+          <w:rFonts w:ascii="Arial" w:eastAsia="Times New Roman" w:hAnsi="Arial" w:cs="Arial"/>
+          <w:sz w:val="24"/>
+          <w:szCs w:val="24"/>
+        </w:rPr>
+        <w:t>ficiente e com bastante clareza</w:t>
+      </w:r>
+      <w:r>
+        <w:rPr>
+          <w:rFonts w:ascii="Arial" w:eastAsia="Times New Roman" w:hAnsi="Arial" w:cs="Arial"/>
+          <w:sz w:val="24"/>
+          <w:szCs w:val="24"/>
+        </w:rPr>
+        <w:t xml:space="preserve"> </w:t>
+      </w:r>
+      <w:r>
+        <w:rPr>
+          <w:rFonts w:ascii="Arial" w:eastAsia="Times New Roman" w:hAnsi="Arial" w:cs="Arial"/>
+          <w:sz w:val="24"/>
+          <w:szCs w:val="24"/>
+        </w:rPr>
+        <w:t xml:space="preserve">que foi o manifesto </w:t>
       </w:r>
       <w:proofErr w:type="spellStart"/>
       <w:r>
         <w:rPr>
           <w:rFonts w:ascii="Arial" w:eastAsia="Times New Roman" w:hAnsi="Arial" w:cs="Arial"/>
-          <w:sz w:val="24"/>
-          <w:szCs w:val="24"/>
-        </w:rPr>
-        <w:t>Tim</w:t>
+          <w:color w:val="FF0000"/>
+          <w:sz w:val="24"/>
+          <w:szCs w:val="24"/>
+        </w:rPr>
+        <w:t>agile</w:t>
       </w:r>
       <w:proofErr w:type="spellEnd"/>
       <w:r>
@@ -3510,19 +3816,27 @@
           <w:sz w:val="24"/>
           <w:szCs w:val="24"/>
         </w:rPr>
-        <w:t xml:space="preserve"> </w:t>
-      </w:r>
-      <w:proofErr w:type="spellStart"/>
+        <w:t xml:space="preserve">. </w:t>
+      </w:r>
+      <w:r>
+        <w:rPr>
+          <w:rFonts w:ascii="Arial" w:eastAsia="Times New Roman" w:hAnsi="Arial" w:cs="Arial"/>
+          <w:b/>
+          <w:sz w:val="24"/>
+          <w:szCs w:val="24"/>
+        </w:rPr>
+        <w:t>REFERENCIA</w:t>
+      </w:r>
       <w:proofErr w:type="gramStart"/>
       <w:r>
         <w:rPr>
           <w:rFonts w:ascii="Arial" w:eastAsia="Times New Roman" w:hAnsi="Arial" w:cs="Arial"/>
-          <w:sz w:val="24"/>
-          <w:szCs w:val="24"/>
-        </w:rPr>
-        <w:t>O’Reilly</w:t>
-      </w:r>
-      <w:proofErr w:type="spellEnd"/>
+          <w:b/>
+          <w:sz w:val="24"/>
+          <w:szCs w:val="24"/>
+        </w:rPr>
+        <w:t>??</w:t>
+      </w:r>
       <w:proofErr w:type="gramEnd"/>
       <w:r>
         <w:rPr>
@@ -3530,540 +3844,6 @@
           <w:sz w:val="24"/>
           <w:szCs w:val="24"/>
         </w:rPr>
-        <w:t xml:space="preserve"> no ano de 2005 diz as seguintes considerações:</w:t>
-      </w:r>
-    </w:p>
-    <w:p>
-      <w:pPr>
-        <w:pStyle w:val="SemEspaamento"/>
-        <w:spacing w:line="360" w:lineRule="auto"/>
-        <w:jc w:val="both"/>
-        <w:rPr>
-          <w:rFonts w:ascii="Arial" w:eastAsia="Times New Roman" w:hAnsi="Arial" w:cs="Arial"/>
-          <w:sz w:val="24"/>
-          <w:szCs w:val="24"/>
-        </w:rPr>
-      </w:pPr>
-    </w:p>
-    <w:p>
-      <w:pPr>
-        <w:pStyle w:val="SemEspaamento"/>
-        <w:spacing w:line="360" w:lineRule="auto"/>
-        <w:ind w:left="2552"/>
-        <w:jc w:val="both"/>
-        <w:rPr>
-          <w:rFonts w:ascii="Arial" w:eastAsia="Times New Roman" w:hAnsi="Arial" w:cs="Arial"/>
-          <w:i/>
-          <w:iCs/>
-          <w:sz w:val="24"/>
-          <w:szCs w:val="24"/>
-        </w:rPr>
-      </w:pPr>
-      <w:r>
-        <w:rPr>
-          <w:rFonts w:ascii="Arial" w:eastAsia="Times New Roman" w:hAnsi="Arial" w:cs="Arial"/>
-          <w:i/>
-          <w:iCs/>
-          <w:sz w:val="24"/>
-          <w:szCs w:val="24"/>
-        </w:rPr>
-        <w:t>A web 2.0 é a mudança para uma Internet como plataforma, e um entendimento</w:t>
-      </w:r>
-      <w:proofErr w:type="gramStart"/>
-      <w:r>
-        <w:rPr>
-          <w:rFonts w:ascii="Arial" w:eastAsia="Times New Roman" w:hAnsi="Arial" w:cs="Arial"/>
-          <w:i/>
-          <w:iCs/>
-          <w:sz w:val="24"/>
-          <w:szCs w:val="24"/>
-        </w:rPr>
-        <w:t xml:space="preserve">  </w:t>
-      </w:r>
-      <w:proofErr w:type="gramEnd"/>
-      <w:r>
-        <w:rPr>
-          <w:rFonts w:ascii="Arial" w:eastAsia="Times New Roman" w:hAnsi="Arial" w:cs="Arial"/>
-          <w:i/>
-          <w:iCs/>
-          <w:sz w:val="24"/>
-          <w:szCs w:val="24"/>
-        </w:rPr>
-        <w:t>   das regras para obter sucesso nesta nova plataforma. Entre outras, a regra mais importante é desenvolver aplicativos que aproveitem os efeitos de rede para se tornarem melhores quanto mais são usados pelas pessoas, aproveitando a inteligên</w:t>
-      </w:r>
-      <w:r>
-        <w:rPr>
-          <w:rFonts w:ascii="Arial" w:eastAsia="Times New Roman" w:hAnsi="Arial" w:cs="Arial"/>
-          <w:i/>
-          <w:iCs/>
-          <w:sz w:val="24"/>
-          <w:szCs w:val="24"/>
-        </w:rPr>
-        <w:t>cia coletiva. (REILLY, 2005). [5</w:t>
-      </w:r>
-      <w:r>
-        <w:rPr>
-          <w:rFonts w:ascii="Arial" w:eastAsia="Times New Roman" w:hAnsi="Arial" w:cs="Arial"/>
-          <w:i/>
-          <w:iCs/>
-          <w:sz w:val="24"/>
-          <w:szCs w:val="24"/>
-        </w:rPr>
-        <w:t>]</w:t>
-      </w:r>
-    </w:p>
-    <w:p>
-      <w:pPr>
-        <w:pStyle w:val="SemEspaamento"/>
-        <w:spacing w:line="360" w:lineRule="auto"/>
-        <w:rPr>
-          <w:rFonts w:ascii="Arial" w:eastAsia="Times New Roman" w:hAnsi="Arial" w:cs="Arial"/>
-          <w:sz w:val="24"/>
-          <w:szCs w:val="24"/>
-        </w:rPr>
-      </w:pPr>
-    </w:p>
-    <w:p>
-      <w:pPr>
-        <w:pStyle w:val="SemEspaamento"/>
-        <w:spacing w:line="360" w:lineRule="auto"/>
-        <w:jc w:val="both"/>
-        <w:rPr>
-          <w:rFonts w:ascii="Arial" w:eastAsia="Times New Roman" w:hAnsi="Arial" w:cs="Arial"/>
-          <w:sz w:val="24"/>
-          <w:szCs w:val="24"/>
-        </w:rPr>
-      </w:pPr>
-      <w:r>
-        <w:rPr>
-          <w:rFonts w:ascii="Arial" w:eastAsia="Times New Roman" w:hAnsi="Arial" w:cs="Arial"/>
-          <w:sz w:val="24"/>
-          <w:szCs w:val="24"/>
-        </w:rPr>
-        <w:t xml:space="preserve">      Nesta mudança, obteve-se um enorme avanço em relação à interação do usuário, publicações de conteúdo, edições, criações de páginas online sem nenhuma dificuldade em nível de programação e também </w:t>
-      </w:r>
-      <w:proofErr w:type="gramStart"/>
-      <w:r>
-        <w:rPr>
-          <w:rFonts w:ascii="Arial" w:eastAsia="Times New Roman" w:hAnsi="Arial" w:cs="Arial"/>
-          <w:sz w:val="24"/>
-          <w:szCs w:val="24"/>
-        </w:rPr>
-        <w:t>pode-se</w:t>
-      </w:r>
-      <w:proofErr w:type="gramEnd"/>
-      <w:r>
-        <w:rPr>
-          <w:rFonts w:ascii="Arial" w:eastAsia="Times New Roman" w:hAnsi="Arial" w:cs="Arial"/>
-          <w:sz w:val="24"/>
-          <w:szCs w:val="24"/>
-        </w:rPr>
-        <w:t xml:space="preserve"> citar que o utilizador disponibilizava servidores gratuitamente.</w:t>
-      </w:r>
-    </w:p>
-    <w:p>
-      <w:pPr>
-        <w:pStyle w:val="SemEspaamento"/>
-        <w:spacing w:line="360" w:lineRule="auto"/>
-        <w:jc w:val="both"/>
-        <w:rPr>
-          <w:rFonts w:ascii="Arial" w:eastAsia="Times New Roman" w:hAnsi="Arial" w:cs="Arial"/>
-          <w:sz w:val="24"/>
-          <w:szCs w:val="24"/>
-        </w:rPr>
-      </w:pPr>
-      <w:r>
-        <w:rPr>
-          <w:rFonts w:ascii="Arial" w:eastAsia="Times New Roman" w:hAnsi="Arial" w:cs="Arial"/>
-          <w:sz w:val="24"/>
-          <w:szCs w:val="24"/>
-        </w:rPr>
-        <w:tab/>
-        <w:t xml:space="preserve">Blogs, </w:t>
-      </w:r>
-      <w:proofErr w:type="spellStart"/>
-      <w:proofErr w:type="gramStart"/>
-      <w:r>
-        <w:rPr>
-          <w:rFonts w:ascii="Arial" w:eastAsia="Times New Roman" w:hAnsi="Arial" w:cs="Arial"/>
-          <w:sz w:val="24"/>
-          <w:szCs w:val="24"/>
-        </w:rPr>
-        <w:t>PodCast</w:t>
-      </w:r>
-      <w:proofErr w:type="spellEnd"/>
-      <w:proofErr w:type="gramEnd"/>
-      <w:r>
-        <w:rPr>
-          <w:rFonts w:ascii="Arial" w:eastAsia="Times New Roman" w:hAnsi="Arial" w:cs="Arial"/>
-          <w:sz w:val="24"/>
-          <w:szCs w:val="24"/>
-        </w:rPr>
-        <w:t>, Hi5, De.li.cio.us são alguns termos que podem ser citados como exemplo da grande variedades de serviços que estão hoje disponíveis graças ao</w:t>
-      </w:r>
-      <w:r>
-        <w:rPr>
-          <w:rFonts w:ascii="Arial" w:eastAsia="Times New Roman" w:hAnsi="Arial" w:cs="Arial"/>
-          <w:sz w:val="24"/>
-          <w:szCs w:val="24"/>
-        </w:rPr>
-        <w:t xml:space="preserve"> avanço que a Web 2.0 propôs. [</w:t>
-      </w:r>
-      <w:r>
-        <w:rPr>
-          <w:rFonts w:ascii="Arial" w:eastAsia="Times New Roman" w:hAnsi="Arial" w:cs="Arial"/>
-          <w:sz w:val="24"/>
-          <w:szCs w:val="24"/>
-        </w:rPr>
-        <w:t>6</w:t>
-      </w:r>
-      <w:r>
-        <w:rPr>
-          <w:rFonts w:ascii="Arial" w:eastAsia="Times New Roman" w:hAnsi="Arial" w:cs="Arial"/>
-          <w:sz w:val="24"/>
-          <w:szCs w:val="24"/>
-        </w:rPr>
-        <w:t>]</w:t>
-      </w:r>
-    </w:p>
-    <w:p>
-      <w:pPr>
-        <w:pStyle w:val="SemEspaamento"/>
-        <w:spacing w:line="360" w:lineRule="auto"/>
-        <w:jc w:val="both"/>
-        <w:rPr>
-          <w:rFonts w:ascii="Arial" w:eastAsia="Times New Roman" w:hAnsi="Arial" w:cs="Arial"/>
-          <w:sz w:val="24"/>
-          <w:szCs w:val="24"/>
-        </w:rPr>
-      </w:pPr>
-      <w:r>
-        <w:rPr>
-          <w:rFonts w:ascii="Arial" w:eastAsia="Times New Roman" w:hAnsi="Arial" w:cs="Arial"/>
-          <w:sz w:val="24"/>
-          <w:szCs w:val="24"/>
-        </w:rPr>
-        <w:t>       Outras características importantes</w:t>
-      </w:r>
-      <w:proofErr w:type="gramStart"/>
-      <w:r>
-        <w:rPr>
-          <w:rFonts w:ascii="Arial" w:eastAsia="Times New Roman" w:hAnsi="Arial" w:cs="Arial"/>
-          <w:sz w:val="24"/>
-          <w:szCs w:val="24"/>
-        </w:rPr>
-        <w:t>, são</w:t>
-      </w:r>
-      <w:proofErr w:type="gramEnd"/>
-      <w:r>
-        <w:rPr>
-          <w:rFonts w:ascii="Arial" w:eastAsia="Times New Roman" w:hAnsi="Arial" w:cs="Arial"/>
-          <w:sz w:val="24"/>
-          <w:szCs w:val="24"/>
-        </w:rPr>
-        <w:t xml:space="preserve"> as informações que se atualizam constantemente a fim de diminuir e obter correções para maior comodidade do utilizador, interações com pessoas do mundo inteiro, nisso, incluímos aplicações como Messenger, </w:t>
-      </w:r>
-      <w:proofErr w:type="spellStart"/>
-      <w:r>
-        <w:rPr>
-          <w:rFonts w:ascii="Arial" w:eastAsia="Times New Roman" w:hAnsi="Arial" w:cs="Arial"/>
-          <w:sz w:val="24"/>
-          <w:szCs w:val="24"/>
-        </w:rPr>
-        <w:t>Googletalk</w:t>
-      </w:r>
-      <w:proofErr w:type="spellEnd"/>
-      <w:r>
-        <w:rPr>
-          <w:rFonts w:ascii="Arial" w:eastAsia="Times New Roman" w:hAnsi="Arial" w:cs="Arial"/>
-          <w:sz w:val="24"/>
-          <w:szCs w:val="24"/>
-        </w:rPr>
-        <w:t xml:space="preserve">, </w:t>
-      </w:r>
-      <w:proofErr w:type="spellStart"/>
-      <w:r>
-        <w:rPr>
-          <w:rFonts w:ascii="Arial" w:eastAsia="Times New Roman" w:hAnsi="Arial" w:cs="Arial"/>
-          <w:sz w:val="24"/>
-          <w:szCs w:val="24"/>
-        </w:rPr>
-        <w:t>Skype</w:t>
-      </w:r>
-      <w:proofErr w:type="spellEnd"/>
-      <w:r>
-        <w:rPr>
-          <w:rFonts w:ascii="Arial" w:eastAsia="Times New Roman" w:hAnsi="Arial" w:cs="Arial"/>
-          <w:sz w:val="24"/>
-          <w:szCs w:val="24"/>
-        </w:rPr>
-        <w:t xml:space="preserve"> e </w:t>
-      </w:r>
-      <w:proofErr w:type="spellStart"/>
-      <w:r>
-        <w:rPr>
-          <w:rFonts w:ascii="Arial" w:eastAsia="Times New Roman" w:hAnsi="Arial" w:cs="Arial"/>
-          <w:sz w:val="24"/>
-          <w:szCs w:val="24"/>
-        </w:rPr>
-        <w:t>Voip</w:t>
-      </w:r>
-      <w:proofErr w:type="spellEnd"/>
-      <w:r>
-        <w:rPr>
-          <w:rFonts w:ascii="Arial" w:eastAsia="Times New Roman" w:hAnsi="Arial" w:cs="Arial"/>
-          <w:sz w:val="24"/>
-          <w:szCs w:val="24"/>
-        </w:rPr>
-        <w:t xml:space="preserve">, algumas ferramentas de escrita online como Google </w:t>
-      </w:r>
-      <w:proofErr w:type="spellStart"/>
-      <w:r>
-        <w:rPr>
-          <w:rFonts w:ascii="Arial" w:eastAsia="Times New Roman" w:hAnsi="Arial" w:cs="Arial"/>
-          <w:sz w:val="24"/>
-          <w:szCs w:val="24"/>
-        </w:rPr>
-        <w:t>Docs</w:t>
-      </w:r>
-      <w:proofErr w:type="spellEnd"/>
-      <w:r>
-        <w:rPr>
-          <w:rFonts w:ascii="Arial" w:eastAsia="Times New Roman" w:hAnsi="Arial" w:cs="Arial"/>
-          <w:sz w:val="24"/>
-          <w:szCs w:val="24"/>
-        </w:rPr>
-        <w:t xml:space="preserve"> e </w:t>
-      </w:r>
-      <w:proofErr w:type="spellStart"/>
-      <w:r>
-        <w:rPr>
-          <w:rFonts w:ascii="Arial" w:eastAsia="Times New Roman" w:hAnsi="Arial" w:cs="Arial"/>
-          <w:sz w:val="24"/>
-          <w:szCs w:val="24"/>
-        </w:rPr>
-        <w:t>Podcast</w:t>
-      </w:r>
-      <w:proofErr w:type="spellEnd"/>
-      <w:r>
-        <w:rPr>
-          <w:rFonts w:ascii="Arial" w:eastAsia="Times New Roman" w:hAnsi="Arial" w:cs="Arial"/>
-          <w:sz w:val="24"/>
-          <w:szCs w:val="24"/>
-        </w:rPr>
-        <w:t xml:space="preserve"> e o avanço do acesso a vídeos que cresceu muito nos últimos anos com o surgimento do </w:t>
-      </w:r>
-      <w:proofErr w:type="spellStart"/>
-      <w:r>
-        <w:rPr>
-          <w:rFonts w:ascii="Arial" w:eastAsia="Times New Roman" w:hAnsi="Arial" w:cs="Arial"/>
-          <w:sz w:val="24"/>
-          <w:szCs w:val="24"/>
-        </w:rPr>
-        <w:t>Youtube</w:t>
-      </w:r>
-      <w:proofErr w:type="spellEnd"/>
-      <w:r>
-        <w:rPr>
-          <w:rFonts w:ascii="Arial" w:eastAsia="Times New Roman" w:hAnsi="Arial" w:cs="Arial"/>
-          <w:sz w:val="24"/>
-          <w:szCs w:val="24"/>
-        </w:rPr>
-        <w:t xml:space="preserve">, </w:t>
-      </w:r>
-      <w:proofErr w:type="spellStart"/>
-      <w:r>
-        <w:rPr>
-          <w:rFonts w:ascii="Arial" w:eastAsia="Times New Roman" w:hAnsi="Arial" w:cs="Arial"/>
-          <w:sz w:val="24"/>
-          <w:szCs w:val="24"/>
-        </w:rPr>
-        <w:t>GoogleVideos</w:t>
-      </w:r>
-      <w:proofErr w:type="spellEnd"/>
-      <w:r>
-        <w:rPr>
-          <w:rFonts w:ascii="Arial" w:eastAsia="Times New Roman" w:hAnsi="Arial" w:cs="Arial"/>
-          <w:sz w:val="24"/>
-          <w:szCs w:val="24"/>
-        </w:rPr>
-        <w:t xml:space="preserve"> e </w:t>
-      </w:r>
-      <w:proofErr w:type="spellStart"/>
-      <w:r>
-        <w:rPr>
-          <w:rFonts w:ascii="Arial" w:eastAsia="Times New Roman" w:hAnsi="Arial" w:cs="Arial"/>
-          <w:sz w:val="24"/>
-          <w:szCs w:val="24"/>
-        </w:rPr>
-        <w:t>YahooVideos</w:t>
-      </w:r>
-      <w:proofErr w:type="spellEnd"/>
-      <w:r>
-        <w:rPr>
-          <w:rFonts w:ascii="Arial" w:eastAsia="Times New Roman" w:hAnsi="Arial" w:cs="Arial"/>
-          <w:sz w:val="24"/>
-          <w:szCs w:val="24"/>
-        </w:rPr>
-        <w:t>.</w:t>
-      </w:r>
-    </w:p>
-    <w:p>
-      <w:pPr>
-        <w:pStyle w:val="SemEspaamento"/>
-        <w:spacing w:line="360" w:lineRule="auto"/>
-        <w:jc w:val="both"/>
-        <w:rPr>
-          <w:rFonts w:ascii="Arial" w:eastAsia="Times New Roman" w:hAnsi="Arial" w:cs="Arial"/>
-          <w:b/>
-          <w:sz w:val="24"/>
-          <w:szCs w:val="24"/>
-        </w:rPr>
-      </w:pPr>
-      <w:r>
-        <w:rPr>
-          <w:rFonts w:ascii="Arial" w:eastAsia="Times New Roman" w:hAnsi="Arial" w:cs="Arial"/>
-          <w:sz w:val="24"/>
-          <w:szCs w:val="24"/>
-        </w:rPr>
-        <w:tab/>
-        <w:t>Sendo assim, a demanda de programação para a web foi crescendo cada vez mais, e problemas como</w:t>
-      </w:r>
-      <w:r>
-        <w:rPr>
-          <w:rFonts w:ascii="Arial" w:eastAsia="Times New Roman" w:hAnsi="Arial" w:cs="Arial"/>
-          <w:sz w:val="24"/>
-          <w:szCs w:val="24"/>
-        </w:rPr>
-        <w:t>,</w:t>
-      </w:r>
-      <w:r>
-        <w:rPr>
-          <w:rFonts w:ascii="Arial" w:eastAsia="Times New Roman" w:hAnsi="Arial" w:cs="Arial"/>
-          <w:sz w:val="24"/>
-          <w:szCs w:val="24"/>
-        </w:rPr>
-        <w:t xml:space="preserve"> prazos de entrega que não eram respeitados por vários fatores determinantes e até mesmo o não entendimento por parte da parte </w:t>
-      </w:r>
-      <w:r>
-        <w:rPr>
-          <w:rFonts w:ascii="Arial" w:eastAsia="Times New Roman" w:hAnsi="Arial" w:cs="Arial"/>
-          <w:sz w:val="24"/>
-          <w:szCs w:val="24"/>
-        </w:rPr>
-        <w:t>dos programadores</w:t>
-      </w:r>
-      <w:r>
-        <w:rPr>
-          <w:rFonts w:ascii="Arial" w:eastAsia="Times New Roman" w:hAnsi="Arial" w:cs="Arial"/>
-          <w:sz w:val="24"/>
-          <w:szCs w:val="24"/>
-        </w:rPr>
-        <w:t xml:space="preserve"> que ficava</w:t>
-      </w:r>
-      <w:r>
-        <w:rPr>
-          <w:rFonts w:ascii="Arial" w:eastAsia="Times New Roman" w:hAnsi="Arial" w:cs="Arial"/>
-          <w:sz w:val="24"/>
-          <w:szCs w:val="24"/>
-        </w:rPr>
-        <w:t>m um pouco confusos</w:t>
-      </w:r>
-      <w:r>
-        <w:rPr>
-          <w:rFonts w:ascii="Arial" w:eastAsia="Times New Roman" w:hAnsi="Arial" w:cs="Arial"/>
-          <w:sz w:val="24"/>
-          <w:szCs w:val="24"/>
-        </w:rPr>
-        <w:t xml:space="preserve"> na hora de ser feita a interpretação dos textos da documentação, surgiu um novo modo de ser feita a organização dessas documentações, algo que poria a prática na </w:t>
-      </w:r>
-      <w:proofErr w:type="gramStart"/>
-      <w:r>
-        <w:rPr>
-          <w:rFonts w:ascii="Arial" w:eastAsia="Times New Roman" w:hAnsi="Arial" w:cs="Arial"/>
-          <w:sz w:val="24"/>
-          <w:szCs w:val="24"/>
-        </w:rPr>
-        <w:t>implementação</w:t>
-      </w:r>
-      <w:proofErr w:type="gramEnd"/>
-      <w:r>
-        <w:rPr>
-          <w:rFonts w:ascii="Arial" w:eastAsia="Times New Roman" w:hAnsi="Arial" w:cs="Arial"/>
-          <w:sz w:val="24"/>
-          <w:szCs w:val="24"/>
-        </w:rPr>
-        <w:t xml:space="preserve"> do software em algo muito mais e</w:t>
-      </w:r>
-      <w:r>
-        <w:rPr>
-          <w:rFonts w:ascii="Arial" w:eastAsia="Times New Roman" w:hAnsi="Arial" w:cs="Arial"/>
-          <w:sz w:val="24"/>
-          <w:szCs w:val="24"/>
-        </w:rPr>
-        <w:t>ficiente e com bastante clareza</w:t>
-      </w:r>
-      <w:r>
-        <w:rPr>
-          <w:rFonts w:ascii="Arial" w:eastAsia="Times New Roman" w:hAnsi="Arial" w:cs="Arial"/>
-          <w:sz w:val="24"/>
-          <w:szCs w:val="24"/>
-        </w:rPr>
-        <w:t xml:space="preserve"> </w:t>
-      </w:r>
-      <w:r>
-        <w:rPr>
-          <w:rFonts w:ascii="Arial" w:eastAsia="Times New Roman" w:hAnsi="Arial" w:cs="Arial"/>
-          <w:sz w:val="24"/>
-          <w:szCs w:val="24"/>
-        </w:rPr>
-        <w:t xml:space="preserve">que foi o manifesto </w:t>
-      </w:r>
-      <w:proofErr w:type="spellStart"/>
-      <w:r>
-        <w:rPr>
-          <w:rFonts w:ascii="Arial" w:eastAsia="Times New Roman" w:hAnsi="Arial" w:cs="Arial"/>
-          <w:color w:val="FF0000"/>
-          <w:sz w:val="24"/>
-          <w:szCs w:val="24"/>
-        </w:rPr>
-        <w:t>agile</w:t>
-      </w:r>
-      <w:proofErr w:type="spellEnd"/>
-      <w:r>
-        <w:rPr>
-          <w:rFonts w:ascii="Arial" w:eastAsia="Times New Roman" w:hAnsi="Arial" w:cs="Arial"/>
-          <w:sz w:val="24"/>
-          <w:szCs w:val="24"/>
-        </w:rPr>
-        <w:t xml:space="preserve">. </w:t>
-      </w:r>
-      <w:r>
-        <w:rPr>
-          <w:rFonts w:ascii="Arial" w:eastAsia="Times New Roman" w:hAnsi="Arial" w:cs="Arial"/>
-          <w:b/>
-          <w:sz w:val="24"/>
-          <w:szCs w:val="24"/>
-        </w:rPr>
-        <w:t>REFERENCIA</w:t>
-      </w:r>
-      <w:proofErr w:type="gramStart"/>
-      <w:r>
-        <w:rPr>
-          <w:rFonts w:ascii="Arial" w:eastAsia="Times New Roman" w:hAnsi="Arial" w:cs="Arial"/>
-          <w:b/>
-          <w:sz w:val="24"/>
-          <w:szCs w:val="24"/>
-        </w:rPr>
-        <w:t>??</w:t>
-      </w:r>
-      <w:proofErr w:type="gramEnd"/>
-      <w:r>
-        <w:rPr>
-          <w:rFonts w:ascii="Arial" w:eastAsia="Times New Roman" w:hAnsi="Arial" w:cs="Arial"/>
-          <w:sz w:val="24"/>
-          <w:szCs w:val="24"/>
-        </w:rPr>
         <w:t xml:space="preserve">                                            </w:t>
       </w:r>
     </w:p>
@@ -4084,7 +3864,6 @@
           <w:sz w:val="24"/>
           <w:szCs w:val="24"/>
         </w:rPr>
-        <w:lastRenderedPageBreak/>
         <w:tab/>
         <w:t>Antes do manifesto, vários fatores agravavam o não cumprimento de metas e prazos de entrega dos softwares aos clientes, tais como poucas reuniões com os clientes, onde ficavam faltando informações sobre o projeto, advogados que brigavam por causa de contratos, documentação muito extensa que acarretava o desentendimento dos desenvolvedores na hora de analisar a documentação</w:t>
       </w:r>
@@ -4498,6 +4277,7 @@
           <w:szCs w:val="24"/>
           <w:shd w:val="clear" w:color="auto" w:fill="FFFFFF"/>
         </w:rPr>
+        <w:lastRenderedPageBreak/>
         <w:tab/>
       </w:r>
       <w:r>
@@ -4663,7 +4443,6 @@
           <w:szCs w:val="24"/>
           <w:bdr w:val="none" w:sz="0" w:space="0" w:color="auto" w:frame="1"/>
         </w:rPr>
-        <w:lastRenderedPageBreak/>
         <w:t>Princípio de comunicação</w:t>
       </w:r>
       <w:r>
@@ -5057,7 +4836,17 @@
           <w:szCs w:val="24"/>
           <w:bdr w:val="none" w:sz="0" w:space="0" w:color="auto" w:frame="1"/>
         </w:rPr>
-        <w:t xml:space="preserve">, a cada requisito há uma atualização do software, cada versão entregue ao cliente deve conter o menor tamanho possível, contendo os requisitos de maior valor para o negócio. </w:t>
+        <w:t xml:space="preserve">, a cada requisito há uma atualização </w:t>
+      </w:r>
+      <w:r>
+        <w:rPr>
+          <w:rFonts w:ascii="Arial" w:hAnsi="Arial" w:cs="Arial"/>
+          <w:sz w:val="24"/>
+          <w:szCs w:val="24"/>
+          <w:bdr w:val="none" w:sz="0" w:space="0" w:color="auto" w:frame="1"/>
+        </w:rPr>
+        <w:lastRenderedPageBreak/>
+        <w:t xml:space="preserve">do software, cada versão entregue ao cliente deve conter o menor tamanho possível, contendo os requisitos de maior valor para o negócio. </w:t>
       </w:r>
     </w:p>
     <w:p>
@@ -5123,242 +4912,241 @@
           <w:szCs w:val="24"/>
           <w:bdr w:val="none" w:sz="0" w:space="0" w:color="auto" w:frame="1"/>
         </w:rPr>
-        <w:t xml:space="preserve"> o </w:t>
-      </w:r>
-      <w:r>
+        <w:t xml:space="preserve"> o software criando primeiramente os testes, sendo a implementação de código feito em duplas, ou seja, dois desenvolvedores trabalham em um único computador, procurando identificar erros sintáticos e semânticos, pensando em conjunto em como melhorar o código que está sendo implementado. </w:t>
+      </w:r>
+    </w:p>
+    <w:p>
+      <w:pPr>
+        <w:pStyle w:val="SemEspaamento"/>
+        <w:spacing w:line="360" w:lineRule="auto"/>
+        <w:ind w:firstLine="708"/>
+        <w:jc w:val="both"/>
         <w:rPr>
           <w:rFonts w:ascii="Arial" w:hAnsi="Arial" w:cs="Arial"/>
           <w:sz w:val="24"/>
           <w:szCs w:val="24"/>
           <w:bdr w:val="none" w:sz="0" w:space="0" w:color="auto" w:frame="1"/>
         </w:rPr>
+      </w:pPr>
+      <w:r>
+        <w:rPr>
+          <w:rFonts w:ascii="Arial" w:hAnsi="Arial" w:cs="Arial"/>
+          <w:sz w:val="24"/>
+          <w:szCs w:val="24"/>
+          <w:bdr w:val="none" w:sz="0" w:space="0" w:color="auto" w:frame="1"/>
+        </w:rPr>
+        <w:t xml:space="preserve">Muito importante também é a refatoração do código, tornando um código lapidado, limpo, para que não haja problema na hora que for feita a leitura deste código que </w:t>
+      </w:r>
+      <w:proofErr w:type="spellStart"/>
+      <w:r>
+        <w:rPr>
+          <w:rFonts w:ascii="Arial" w:hAnsi="Arial" w:cs="Arial"/>
+          <w:sz w:val="24"/>
+          <w:szCs w:val="24"/>
+          <w:bdr w:val="none" w:sz="0" w:space="0" w:color="auto" w:frame="1"/>
+        </w:rPr>
+        <w:t>perterce</w:t>
+      </w:r>
+      <w:proofErr w:type="spellEnd"/>
+      <w:r>
+        <w:rPr>
+          <w:rFonts w:ascii="Arial" w:hAnsi="Arial" w:cs="Arial"/>
+          <w:sz w:val="24"/>
+          <w:szCs w:val="24"/>
+          <w:bdr w:val="none" w:sz="0" w:space="0" w:color="auto" w:frame="1"/>
+        </w:rPr>
+        <w:t xml:space="preserve"> a todos os membros da equipe. Isso significa que qualquer pessoa pode perceber alguma necessidade no código, pode fazê-lo mesmo sem ter sido a pessoa propriamente dita quem desenvolveu aquele código, mas desde que faça os testes necessários e não prejudique as funcionalidades atuais. A grande vantagem de todos </w:t>
+      </w:r>
+      <w:proofErr w:type="gramStart"/>
+      <w:r>
+        <w:rPr>
+          <w:rFonts w:ascii="Arial" w:hAnsi="Arial" w:cs="Arial"/>
+          <w:sz w:val="24"/>
+          <w:szCs w:val="24"/>
+          <w:bdr w:val="none" w:sz="0" w:space="0" w:color="auto" w:frame="1"/>
+        </w:rPr>
+        <w:t>ter</w:t>
+      </w:r>
+      <w:proofErr w:type="gramEnd"/>
+      <w:r>
+        <w:rPr>
+          <w:rFonts w:ascii="Arial" w:hAnsi="Arial" w:cs="Arial"/>
+          <w:sz w:val="24"/>
+          <w:szCs w:val="24"/>
+          <w:bdr w:val="none" w:sz="0" w:space="0" w:color="auto" w:frame="1"/>
+        </w:rPr>
+        <w:t xml:space="preserve"> acesso a todo o código, é que se algum membro abandona o projeto, outro membro não terá grandes dificuldades ao se encarregar das tarefas que foram deixadas pelo outro membro do projeto, pois todos conhecem todas as partes do software mesmo que não seja de forma detalhada. </w:t>
+      </w:r>
+    </w:p>
+    <w:p>
+      <w:pPr>
+        <w:pStyle w:val="SemEspaamento"/>
+        <w:spacing w:line="360" w:lineRule="auto"/>
+        <w:ind w:firstLine="708"/>
+        <w:jc w:val="both"/>
+        <w:rPr>
+          <w:rFonts w:ascii="Arial" w:hAnsi="Arial" w:cs="Arial"/>
+          <w:sz w:val="24"/>
+          <w:szCs w:val="24"/>
+          <w:bdr w:val="none" w:sz="0" w:space="0" w:color="auto" w:frame="1"/>
+        </w:rPr>
+      </w:pPr>
+      <w:r>
+        <w:rPr>
+          <w:rFonts w:ascii="Arial" w:hAnsi="Arial" w:cs="Arial"/>
+          <w:sz w:val="24"/>
+          <w:szCs w:val="24"/>
+          <w:bdr w:val="none" w:sz="0" w:space="0" w:color="auto" w:frame="1"/>
+        </w:rPr>
+        <w:t xml:space="preserve">A XP também </w:t>
+      </w:r>
+      <w:proofErr w:type="gramStart"/>
+      <w:r>
+        <w:rPr>
+          <w:rFonts w:ascii="Arial" w:hAnsi="Arial" w:cs="Arial"/>
+          <w:sz w:val="24"/>
+          <w:szCs w:val="24"/>
+          <w:bdr w:val="none" w:sz="0" w:space="0" w:color="auto" w:frame="1"/>
+        </w:rPr>
+        <w:t>assume,</w:t>
+      </w:r>
+      <w:proofErr w:type="gramEnd"/>
+      <w:r>
+        <w:rPr>
+          <w:rFonts w:ascii="Arial" w:hAnsi="Arial" w:cs="Arial"/>
+          <w:sz w:val="24"/>
+          <w:szCs w:val="24"/>
+          <w:bdr w:val="none" w:sz="0" w:space="0" w:color="auto" w:frame="1"/>
+        </w:rPr>
+        <w:t xml:space="preserve"> que não se deve trabalhar mais que 40 horas semanais. Caso seja necessário trabalhar mais que 40 horas, significa que existe um problema sério no projeto que deve ser resolvido não com o aumento de horas trabalhadas, mas sim como melhorar o planejamento. </w:t>
+      </w:r>
+      <w:r>
+        <w:rPr>
+          <w:rFonts w:ascii="Arial" w:hAnsi="Arial" w:cs="Arial"/>
+          <w:sz w:val="24"/>
+          <w:szCs w:val="24"/>
+          <w:bdr w:val="none" w:sz="0" w:space="0" w:color="auto" w:frame="1"/>
+        </w:rPr>
+        <w:t>[7</w:t>
+      </w:r>
+      <w:r>
+        <w:rPr>
+          <w:rFonts w:ascii="Arial" w:hAnsi="Arial" w:cs="Arial"/>
+          <w:sz w:val="24"/>
+          <w:szCs w:val="24"/>
+          <w:bdr w:val="none" w:sz="0" w:space="0" w:color="auto" w:frame="1"/>
+        </w:rPr>
+        <w:t>]</w:t>
+      </w:r>
+    </w:p>
+    <w:p>
+      <w:pPr>
+        <w:pStyle w:val="SemEspaamento"/>
+        <w:spacing w:line="360" w:lineRule="auto"/>
+        <w:jc w:val="both"/>
+        <w:rPr>
+          <w:rFonts w:ascii="Arial" w:eastAsia="Times New Roman" w:hAnsi="Arial" w:cs="Arial"/>
+          <w:sz w:val="24"/>
+          <w:szCs w:val="24"/>
+        </w:rPr>
+      </w:pPr>
+      <w:r>
+        <w:rPr>
+          <w:rFonts w:ascii="Arial" w:eastAsia="Times New Roman" w:hAnsi="Arial" w:cs="Arial"/>
+          <w:sz w:val="24"/>
+          <w:szCs w:val="24"/>
+        </w:rPr>
+        <w:t xml:space="preserve">          </w:t>
+      </w:r>
+      <w:r>
+        <w:rPr>
+          <w:rFonts w:ascii="Arial" w:eastAsia="Times New Roman" w:hAnsi="Arial" w:cs="Arial"/>
+          <w:sz w:val="24"/>
+          <w:szCs w:val="24"/>
+        </w:rPr>
+        <w:t xml:space="preserve">Além da evolução em como a internet era vista pelos navegadores, após a evolução da web 1.0 para </w:t>
+      </w:r>
+      <w:proofErr w:type="gramStart"/>
+      <w:r>
+        <w:rPr>
+          <w:rFonts w:ascii="Arial" w:eastAsia="Times New Roman" w:hAnsi="Arial" w:cs="Arial"/>
+          <w:sz w:val="24"/>
+          <w:szCs w:val="24"/>
+        </w:rPr>
+        <w:t>web 2.0 como citado</w:t>
+      </w:r>
+      <w:proofErr w:type="gramEnd"/>
+      <w:r>
+        <w:rPr>
+          <w:rFonts w:ascii="Arial" w:eastAsia="Times New Roman" w:hAnsi="Arial" w:cs="Arial"/>
+          <w:sz w:val="24"/>
+          <w:szCs w:val="24"/>
+        </w:rPr>
+        <w:t xml:space="preserve"> acima, o desenvolvimento também sofreu uma evolução, a maioria dos sites antigos eram todos escritos em HTML.</w:t>
+      </w:r>
+    </w:p>
+    <w:p>
+      <w:pPr>
+        <w:pStyle w:val="SemEspaamento"/>
+        <w:spacing w:line="360" w:lineRule="auto"/>
+        <w:jc w:val="both"/>
+        <w:rPr>
+          <w:rFonts w:ascii="Arial" w:eastAsia="Times New Roman" w:hAnsi="Arial" w:cs="Arial"/>
+          <w:sz w:val="24"/>
+          <w:szCs w:val="24"/>
+        </w:rPr>
+      </w:pPr>
+      <w:r>
+        <w:rPr>
+          <w:rFonts w:ascii="Arial" w:eastAsia="Times New Roman" w:hAnsi="Arial" w:cs="Arial"/>
+          <w:sz w:val="24"/>
+          <w:szCs w:val="24"/>
+        </w:rPr>
+        <w:tab/>
+      </w:r>
+      <w:r>
+        <w:rPr>
+          <w:rFonts w:ascii="Arial" w:eastAsia="Times New Roman" w:hAnsi="Arial" w:cs="Arial"/>
+          <w:color w:val="FF0000"/>
+          <w:sz w:val="24"/>
+          <w:szCs w:val="24"/>
+        </w:rPr>
+        <w:t>HTML</w:t>
+      </w:r>
+      <w:r>
+        <w:rPr>
+          <w:rFonts w:ascii="Arial" w:eastAsia="Times New Roman" w:hAnsi="Arial" w:cs="Arial"/>
+          <w:sz w:val="24"/>
+          <w:szCs w:val="24"/>
+        </w:rPr>
+        <w:t xml:space="preserve"> foi projetado para definir a estrutura de um documento da web, onde o código &lt;p&gt; é um elemento estrutural que se refere </w:t>
+      </w:r>
+      <w:proofErr w:type="gramStart"/>
+      <w:r>
+        <w:rPr>
+          <w:rFonts w:ascii="Arial" w:eastAsia="Times New Roman" w:hAnsi="Arial" w:cs="Arial"/>
+          <w:sz w:val="24"/>
+          <w:szCs w:val="24"/>
+        </w:rPr>
+        <w:t>à</w:t>
+      </w:r>
+      <w:proofErr w:type="gramEnd"/>
+      <w:r>
+        <w:rPr>
+          <w:rFonts w:ascii="Arial" w:eastAsia="Times New Roman" w:hAnsi="Arial" w:cs="Arial"/>
+          <w:sz w:val="24"/>
+          <w:szCs w:val="24"/>
+        </w:rPr>
+        <w:t xml:space="preserve"> "parágrafo", &lt;LI&gt; </w:t>
+      </w:r>
+      <w:r>
+        <w:rPr>
+          <w:rFonts w:ascii="Arial" w:eastAsia="Times New Roman" w:hAnsi="Arial" w:cs="Arial"/>
+          <w:sz w:val="24"/>
+          <w:szCs w:val="24"/>
+        </w:rPr>
         <w:lastRenderedPageBreak/>
-        <w:t xml:space="preserve">software criando primeiramente os testes, sendo a implementação de código feito em duplas, ou seja, dois desenvolvedores trabalham em um único computador, procurando identificar erros sintáticos e semânticos, pensando em conjunto em como melhorar o código que está sendo implementado. </w:t>
-      </w:r>
-    </w:p>
-    <w:p>
-      <w:pPr>
-        <w:pStyle w:val="SemEspaamento"/>
-        <w:spacing w:line="360" w:lineRule="auto"/>
-        <w:ind w:firstLine="708"/>
-        <w:jc w:val="both"/>
-        <w:rPr>
-          <w:rFonts w:ascii="Arial" w:hAnsi="Arial" w:cs="Arial"/>
-          <w:sz w:val="24"/>
-          <w:szCs w:val="24"/>
-          <w:bdr w:val="none" w:sz="0" w:space="0" w:color="auto" w:frame="1"/>
-        </w:rPr>
-      </w:pPr>
-      <w:r>
-        <w:rPr>
-          <w:rFonts w:ascii="Arial" w:hAnsi="Arial" w:cs="Arial"/>
-          <w:sz w:val="24"/>
-          <w:szCs w:val="24"/>
-          <w:bdr w:val="none" w:sz="0" w:space="0" w:color="auto" w:frame="1"/>
-        </w:rPr>
-        <w:t xml:space="preserve">Muito importante também é a refatoração do código, tornando um código lapidado, limpo, para que não haja problema na hora que for feita a leitura deste código que </w:t>
-      </w:r>
-      <w:proofErr w:type="spellStart"/>
-      <w:r>
-        <w:rPr>
-          <w:rFonts w:ascii="Arial" w:hAnsi="Arial" w:cs="Arial"/>
-          <w:sz w:val="24"/>
-          <w:szCs w:val="24"/>
-          <w:bdr w:val="none" w:sz="0" w:space="0" w:color="auto" w:frame="1"/>
-        </w:rPr>
-        <w:t>perterce</w:t>
-      </w:r>
-      <w:proofErr w:type="spellEnd"/>
-      <w:r>
-        <w:rPr>
-          <w:rFonts w:ascii="Arial" w:hAnsi="Arial" w:cs="Arial"/>
-          <w:sz w:val="24"/>
-          <w:szCs w:val="24"/>
-          <w:bdr w:val="none" w:sz="0" w:space="0" w:color="auto" w:frame="1"/>
-        </w:rPr>
-        <w:t xml:space="preserve"> a todos os membros da equipe. Isso significa que qualquer pessoa pode perceber alguma necessidade no código, pode fazê-lo mesmo sem ter sido a pessoa propriamente dita quem desenvolveu aquele código, mas desde que faça os testes necessários e não prejudique as funcionalidades atuais. A grande vantagem de todos </w:t>
-      </w:r>
-      <w:proofErr w:type="gramStart"/>
-      <w:r>
-        <w:rPr>
-          <w:rFonts w:ascii="Arial" w:hAnsi="Arial" w:cs="Arial"/>
-          <w:sz w:val="24"/>
-          <w:szCs w:val="24"/>
-          <w:bdr w:val="none" w:sz="0" w:space="0" w:color="auto" w:frame="1"/>
-        </w:rPr>
-        <w:t>ter</w:t>
-      </w:r>
-      <w:proofErr w:type="gramEnd"/>
-      <w:r>
-        <w:rPr>
-          <w:rFonts w:ascii="Arial" w:hAnsi="Arial" w:cs="Arial"/>
-          <w:sz w:val="24"/>
-          <w:szCs w:val="24"/>
-          <w:bdr w:val="none" w:sz="0" w:space="0" w:color="auto" w:frame="1"/>
-        </w:rPr>
-        <w:t xml:space="preserve"> acesso a todo o código, é que se algum membro abandona o projeto, outro membro não terá grandes dificuldades ao se encarregar das tarefas que foram deixadas pelo outro membro do projeto, pois todos conhecem todas as partes do software mesmo que não seja de forma detalhada. </w:t>
-      </w:r>
-    </w:p>
-    <w:p>
-      <w:pPr>
-        <w:pStyle w:val="SemEspaamento"/>
-        <w:spacing w:line="360" w:lineRule="auto"/>
-        <w:ind w:firstLine="708"/>
-        <w:jc w:val="both"/>
-        <w:rPr>
-          <w:rFonts w:ascii="Arial" w:hAnsi="Arial" w:cs="Arial"/>
-          <w:sz w:val="24"/>
-          <w:szCs w:val="24"/>
-          <w:bdr w:val="none" w:sz="0" w:space="0" w:color="auto" w:frame="1"/>
-        </w:rPr>
-      </w:pPr>
-      <w:r>
-        <w:rPr>
-          <w:rFonts w:ascii="Arial" w:hAnsi="Arial" w:cs="Arial"/>
-          <w:sz w:val="24"/>
-          <w:szCs w:val="24"/>
-          <w:bdr w:val="none" w:sz="0" w:space="0" w:color="auto" w:frame="1"/>
-        </w:rPr>
-        <w:t xml:space="preserve">A XP também </w:t>
-      </w:r>
-      <w:proofErr w:type="gramStart"/>
-      <w:r>
-        <w:rPr>
-          <w:rFonts w:ascii="Arial" w:hAnsi="Arial" w:cs="Arial"/>
-          <w:sz w:val="24"/>
-          <w:szCs w:val="24"/>
-          <w:bdr w:val="none" w:sz="0" w:space="0" w:color="auto" w:frame="1"/>
-        </w:rPr>
-        <w:t>assume,</w:t>
-      </w:r>
-      <w:proofErr w:type="gramEnd"/>
-      <w:r>
-        <w:rPr>
-          <w:rFonts w:ascii="Arial" w:hAnsi="Arial" w:cs="Arial"/>
-          <w:sz w:val="24"/>
-          <w:szCs w:val="24"/>
-          <w:bdr w:val="none" w:sz="0" w:space="0" w:color="auto" w:frame="1"/>
-        </w:rPr>
-        <w:t xml:space="preserve"> que não se deve trabalhar mais que 40 horas semanais. Caso seja necessário trabalhar mais que 40 horas, significa que existe um problema sério no projeto que deve ser resolvido não com o aumento de horas trabalhadas, mas sim como melhorar o planejamento. </w:t>
-      </w:r>
-      <w:r>
-        <w:rPr>
-          <w:rFonts w:ascii="Arial" w:hAnsi="Arial" w:cs="Arial"/>
-          <w:sz w:val="24"/>
-          <w:szCs w:val="24"/>
-          <w:bdr w:val="none" w:sz="0" w:space="0" w:color="auto" w:frame="1"/>
-        </w:rPr>
-        <w:t>[7</w:t>
-      </w:r>
-      <w:r>
-        <w:rPr>
-          <w:rFonts w:ascii="Arial" w:hAnsi="Arial" w:cs="Arial"/>
-          <w:sz w:val="24"/>
-          <w:szCs w:val="24"/>
-          <w:bdr w:val="none" w:sz="0" w:space="0" w:color="auto" w:frame="1"/>
-        </w:rPr>
-        <w:t>]</w:t>
-      </w:r>
-    </w:p>
-    <w:p>
-      <w:pPr>
-        <w:pStyle w:val="SemEspaamento"/>
-        <w:spacing w:line="360" w:lineRule="auto"/>
-        <w:jc w:val="both"/>
-        <w:rPr>
-          <w:rFonts w:ascii="Arial" w:eastAsia="Times New Roman" w:hAnsi="Arial" w:cs="Arial"/>
-          <w:sz w:val="24"/>
-          <w:szCs w:val="24"/>
-        </w:rPr>
-      </w:pPr>
-      <w:r>
-        <w:rPr>
-          <w:rFonts w:ascii="Arial" w:eastAsia="Times New Roman" w:hAnsi="Arial" w:cs="Arial"/>
-          <w:sz w:val="24"/>
-          <w:szCs w:val="24"/>
-        </w:rPr>
-        <w:t xml:space="preserve">          </w:t>
-      </w:r>
-      <w:r>
-        <w:rPr>
-          <w:rFonts w:ascii="Arial" w:eastAsia="Times New Roman" w:hAnsi="Arial" w:cs="Arial"/>
-          <w:sz w:val="24"/>
-          <w:szCs w:val="24"/>
-        </w:rPr>
-        <w:t xml:space="preserve">Além da evolução em como a internet era vista pelos navegadores, após a evolução da web 1.0 para </w:t>
-      </w:r>
-      <w:proofErr w:type="gramStart"/>
-      <w:r>
-        <w:rPr>
-          <w:rFonts w:ascii="Arial" w:eastAsia="Times New Roman" w:hAnsi="Arial" w:cs="Arial"/>
-          <w:sz w:val="24"/>
-          <w:szCs w:val="24"/>
-        </w:rPr>
-        <w:t>web 2.0 como citado</w:t>
-      </w:r>
-      <w:proofErr w:type="gramEnd"/>
-      <w:r>
-        <w:rPr>
-          <w:rFonts w:ascii="Arial" w:eastAsia="Times New Roman" w:hAnsi="Arial" w:cs="Arial"/>
-          <w:sz w:val="24"/>
-          <w:szCs w:val="24"/>
-        </w:rPr>
-        <w:t xml:space="preserve"> acima, o desenvolvimento também sofreu uma evolução, a maioria dos sites antigos eram todos escritos em HTML.</w:t>
-      </w:r>
-    </w:p>
-    <w:p>
-      <w:pPr>
-        <w:pStyle w:val="SemEspaamento"/>
-        <w:spacing w:line="360" w:lineRule="auto"/>
-        <w:jc w:val="both"/>
-        <w:rPr>
-          <w:rFonts w:ascii="Arial" w:eastAsia="Times New Roman" w:hAnsi="Arial" w:cs="Arial"/>
-          <w:sz w:val="24"/>
-          <w:szCs w:val="24"/>
-        </w:rPr>
-      </w:pPr>
-      <w:r>
-        <w:rPr>
-          <w:rFonts w:ascii="Arial" w:eastAsia="Times New Roman" w:hAnsi="Arial" w:cs="Arial"/>
-          <w:sz w:val="24"/>
-          <w:szCs w:val="24"/>
-        </w:rPr>
-        <w:tab/>
-      </w:r>
-      <w:r>
-        <w:rPr>
-          <w:rFonts w:ascii="Arial" w:eastAsia="Times New Roman" w:hAnsi="Arial" w:cs="Arial"/>
-          <w:color w:val="FF0000"/>
-          <w:sz w:val="24"/>
-          <w:szCs w:val="24"/>
-        </w:rPr>
-        <w:t>HTML</w:t>
-      </w:r>
-      <w:r>
-        <w:rPr>
-          <w:rFonts w:ascii="Arial" w:eastAsia="Times New Roman" w:hAnsi="Arial" w:cs="Arial"/>
-          <w:sz w:val="24"/>
-          <w:szCs w:val="24"/>
-        </w:rPr>
-        <w:t xml:space="preserve"> foi projetado para definir a estrutura de um documento da web, onde o código &lt;p&gt; é um elemento estrutural que se refere </w:t>
-      </w:r>
-      <w:proofErr w:type="gramStart"/>
-      <w:r>
-        <w:rPr>
-          <w:rFonts w:ascii="Arial" w:eastAsia="Times New Roman" w:hAnsi="Arial" w:cs="Arial"/>
-          <w:sz w:val="24"/>
-          <w:szCs w:val="24"/>
-        </w:rPr>
-        <w:t>à</w:t>
-      </w:r>
-      <w:proofErr w:type="gramEnd"/>
-      <w:r>
-        <w:rPr>
-          <w:rFonts w:ascii="Arial" w:eastAsia="Times New Roman" w:hAnsi="Arial" w:cs="Arial"/>
-          <w:sz w:val="24"/>
-          <w:szCs w:val="24"/>
-        </w:rPr>
-        <w:t xml:space="preserve"> "parágrafo", &lt;LI&gt; também é um elemento estrutural que se refere à "listar item" enquanto o </w:t>
+        <w:t xml:space="preserve">também é um elemento estrutural que se refere à "listar item" enquanto o </w:t>
       </w:r>
       <w:r>
         <w:rPr>
@@ -5584,16 +5372,7 @@
           <w:sz w:val="24"/>
           <w:szCs w:val="24"/>
         </w:rPr>
-        <w:t xml:space="preserve"> </w:t>
-      </w:r>
-      <w:r>
-        <w:rPr>
-          <w:rFonts w:ascii="Arial" w:eastAsia="Times New Roman" w:hAnsi="Arial" w:cs="Arial"/>
-          <w:sz w:val="24"/>
-          <w:szCs w:val="24"/>
-        </w:rPr>
-        <w:lastRenderedPageBreak/>
-        <w:t xml:space="preserve">nascem então os blogs, onde a programação já era toda definida pelo servidor em que hospedava os blogs, o usuário </w:t>
+        <w:t xml:space="preserve"> nascem então os blogs, onde a programação já era toda definida pelo servidor em que hospedava os blogs, o usuário </w:t>
       </w:r>
       <w:proofErr w:type="spellStart"/>
       <w:r>
@@ -5963,6 +5742,7 @@
           <w:sz w:val="24"/>
           <w:szCs w:val="24"/>
         </w:rPr>
+        <w:lastRenderedPageBreak/>
         <w:tab/>
         <w:t xml:space="preserve">A linguagem também suporta programação funcional, orientada a objetos, imperativa e reflexiva. </w:t>
       </w:r>
@@ -6313,7 +6093,6 @@
           <w:sz w:val="24"/>
           <w:szCs w:val="24"/>
         </w:rPr>
-        <w:lastRenderedPageBreak/>
         <w:tab/>
         <w:t>Este framework</w:t>
       </w:r>
@@ -6926,6 +6705,7 @@
           <w:szCs w:val="24"/>
           <w:shd w:val="clear" w:color="auto" w:fill="FFFFFF"/>
         </w:rPr>
+        <w:lastRenderedPageBreak/>
         <w:t>websites</w:t>
       </w:r>
       <w:proofErr w:type="spellEnd"/>
@@ -7240,7 +7020,6 @@
           <w:shd w:val="clear" w:color="auto" w:fill="FFFFFF"/>
           <w:lang w:eastAsia="pt-BR"/>
         </w:rPr>
-        <w:lastRenderedPageBreak/>
         <w:drawing>
           <wp:inline distT="0" distB="0" distL="0" distR="0">
             <wp:extent cx="5038725" cy="1838325"/>
@@ -7727,6 +7506,7 @@
           <w:shd w:val="clear" w:color="auto" w:fill="FFFFFF"/>
           <w:lang w:eastAsia="pt-BR"/>
         </w:rPr>
+        <w:lastRenderedPageBreak/>
         <w:drawing>
           <wp:inline distT="0" distB="0" distL="0" distR="0">
             <wp:extent cx="4314825" cy="1838325"/>
@@ -8001,6 +7781,7 @@
           <w:sz w:val="24"/>
           <w:szCs w:val="24"/>
         </w:rPr>
+        <w:lastRenderedPageBreak/>
         <w:t>5</w:t>
       </w:r>
       <w:proofErr w:type="gramEnd"/>
@@ -8216,48 +7997,315 @@
           <w:sz w:val="24"/>
           <w:szCs w:val="24"/>
         </w:rPr>
+        <w:t xml:space="preserve">         </w:t>
+      </w:r>
+      <w:r>
+        <w:rPr>
+          <w:rFonts w:ascii="Arial" w:hAnsi="Arial" w:cs="Arial"/>
+          <w:sz w:val="24"/>
+          <w:szCs w:val="24"/>
+        </w:rPr>
+        <w:t>Ou</w:t>
+      </w:r>
+      <w:r>
+        <w:rPr>
+          <w:rFonts w:ascii="Arial" w:hAnsi="Arial" w:cs="Arial"/>
+          <w:sz w:val="24"/>
+          <w:szCs w:val="24"/>
+        </w:rPr>
+        <w:t>tro aplicativo é o Pró Sangue [13</w:t>
+      </w:r>
+      <w:r>
+        <w:rPr>
+          <w:rFonts w:ascii="Arial" w:hAnsi="Arial" w:cs="Arial"/>
+          <w:sz w:val="24"/>
+          <w:szCs w:val="24"/>
+        </w:rPr>
+        <w:t xml:space="preserve">], imposto pelo governo do estado de São Paulo, é um hemocentro que tem com o intuito de divulgar os locais para doação de sangue, mostrar a posição de estoque atual de cada tipo sanguíneo, consequentemente informando qual está em alerta, além de informar e prestar todo o tipo de apoio aos hemocentros de todo o Brasil e todas as informações necessárias de como doar sangue. Porém, este aplicativo é focado mais no Estado de São Paulo, apesar de que há </w:t>
+      </w:r>
+      <w:r>
+        <w:rPr>
+          <w:rFonts w:ascii="Arial" w:hAnsi="Arial" w:cs="Arial"/>
+          <w:sz w:val="24"/>
+          <w:szCs w:val="24"/>
+        </w:rPr>
+        <w:t xml:space="preserve">a </w:t>
+      </w:r>
+      <w:r>
+        <w:rPr>
+          <w:rFonts w:ascii="Arial" w:hAnsi="Arial" w:cs="Arial"/>
+          <w:sz w:val="24"/>
+          <w:szCs w:val="24"/>
+        </w:rPr>
+        <w:t xml:space="preserve">doação de sangue para outros estados, não havendo interação total com os possíveis doadores, isso desfavorece e diminui a quantidade de pessoas para a visualização do site, mesmo havendo uma conta do Pró Sangue no </w:t>
+      </w:r>
+      <w:proofErr w:type="spellStart"/>
+      <w:r>
+        <w:rPr>
+          <w:rFonts w:ascii="Arial" w:hAnsi="Arial" w:cs="Arial"/>
+          <w:sz w:val="24"/>
+          <w:szCs w:val="24"/>
+        </w:rPr>
+        <w:t>Facebook</w:t>
+      </w:r>
+      <w:proofErr w:type="spellEnd"/>
+      <w:r>
+        <w:rPr>
+          <w:rFonts w:ascii="Arial" w:hAnsi="Arial" w:cs="Arial"/>
+          <w:sz w:val="24"/>
+          <w:szCs w:val="24"/>
+        </w:rPr>
+        <w:t xml:space="preserve"> há limitações em relação ao foco principal do </w:t>
+      </w:r>
+      <w:proofErr w:type="gramStart"/>
+      <w:r>
+        <w:rPr>
+          <w:rFonts w:ascii="Arial" w:hAnsi="Arial" w:cs="Arial"/>
+          <w:sz w:val="24"/>
+          <w:szCs w:val="24"/>
+        </w:rPr>
+        <w:t>Doando.</w:t>
+      </w:r>
+      <w:proofErr w:type="gramEnd"/>
+      <w:r>
+        <w:rPr>
+          <w:rFonts w:ascii="Arial" w:hAnsi="Arial" w:cs="Arial"/>
+          <w:sz w:val="24"/>
+          <w:szCs w:val="24"/>
+        </w:rPr>
+        <w:t xml:space="preserve">se que será a total ajuda para os casos emergenciais e o empenho em aumentar a quantidade de usuários do aplicativo. </w:t>
+      </w:r>
+    </w:p>
+    <w:p>
+      <w:pPr>
+        <w:pStyle w:val="SemEspaamento"/>
+        <w:spacing w:line="360" w:lineRule="auto"/>
+        <w:jc w:val="both"/>
+        <w:rPr>
+          <w:rFonts w:ascii="Arial" w:eastAsia="Times New Roman" w:hAnsi="Arial" w:cs="Arial"/>
+          <w:color w:val="000000"/>
+          <w:sz w:val="24"/>
+          <w:szCs w:val="24"/>
+        </w:rPr>
+      </w:pPr>
+      <w:r>
+        <w:rPr>
+          <w:rFonts w:ascii="Arial" w:eastAsia="Times New Roman" w:hAnsi="Arial" w:cs="Arial"/>
+          <w:color w:val="000000"/>
+          <w:sz w:val="24"/>
+          <w:szCs w:val="24"/>
+        </w:rPr>
+        <w:t xml:space="preserve">          </w:t>
+      </w:r>
+      <w:r>
+        <w:rPr>
+          <w:rFonts w:ascii="Arial" w:eastAsia="Times New Roman" w:hAnsi="Arial" w:cs="Arial"/>
+          <w:color w:val="000000"/>
+          <w:sz w:val="24"/>
+          <w:szCs w:val="24"/>
+        </w:rPr>
+        <w:t xml:space="preserve">Os estoques de sangue podem ser mantidos, no máximo, por cinco dias no caso das plaquetas, embora a medula óssea do doador faça a reposição das plaquetas por 72 horas. Os glóbulos duram um pouco mais, mas sofrem uma demanda maior, já o plasma pode ser armazenado, a menos de 18°C </w:t>
+      </w:r>
+      <w:r>
+        <w:rPr>
+          <w:rFonts w:ascii="Arial" w:eastAsia="Times New Roman" w:hAnsi="Arial" w:cs="Arial"/>
+          <w:color w:val="000000"/>
+          <w:sz w:val="24"/>
+          <w:szCs w:val="24"/>
+        </w:rPr>
+        <w:t>por tempo próximo há 12 meses [14</w:t>
+      </w:r>
+      <w:r>
+        <w:rPr>
+          <w:rFonts w:ascii="Arial" w:eastAsia="Times New Roman" w:hAnsi="Arial" w:cs="Arial"/>
+          <w:color w:val="000000"/>
+          <w:sz w:val="24"/>
+          <w:szCs w:val="24"/>
+        </w:rPr>
+        <w:t xml:space="preserve">]; ou seja, o estoque não é feito somente em caso de necessidade, mas também </w:t>
+      </w:r>
+      <w:proofErr w:type="gramStart"/>
+      <w:r>
+        <w:rPr>
+          <w:rFonts w:ascii="Arial" w:eastAsia="Times New Roman" w:hAnsi="Arial" w:cs="Arial"/>
+          <w:color w:val="000000"/>
+          <w:sz w:val="24"/>
+          <w:szCs w:val="24"/>
+        </w:rPr>
+        <w:t>levando-se</w:t>
+      </w:r>
+      <w:proofErr w:type="gramEnd"/>
+      <w:r>
+        <w:rPr>
+          <w:rFonts w:ascii="Arial" w:eastAsia="Times New Roman" w:hAnsi="Arial" w:cs="Arial"/>
+          <w:color w:val="000000"/>
+          <w:sz w:val="24"/>
+          <w:szCs w:val="24"/>
+        </w:rPr>
+        <w:t xml:space="preserve"> em conta o período de tempo em que esse material pode ser armazenado.</w:t>
+      </w:r>
+    </w:p>
+    <w:p>
+      <w:pPr>
+        <w:pStyle w:val="SemEspaamento"/>
+        <w:spacing w:line="360" w:lineRule="auto"/>
+        <w:jc w:val="both"/>
+        <w:rPr>
+          <w:rFonts w:ascii="Arial" w:eastAsia="Times New Roman" w:hAnsi="Arial" w:cs="Arial"/>
+          <w:color w:val="000000"/>
+          <w:sz w:val="24"/>
+          <w:szCs w:val="24"/>
+        </w:rPr>
+      </w:pPr>
+      <w:r>
+        <w:rPr>
+          <w:rFonts w:ascii="Arial" w:eastAsia="Times New Roman" w:hAnsi="Arial" w:cs="Arial"/>
+          <w:color w:val="000000"/>
+          <w:sz w:val="24"/>
+          <w:szCs w:val="24"/>
+        </w:rPr>
+        <w:t xml:space="preserve">É essencial para os hemocentros terem sempre um estoque de sangue, pois o sangue que irá salvar vidas é o sangue já preparado e classificado. No caso de uma emergência um doador faz a diferença, porém muitas vezes o tempo </w:t>
+      </w:r>
+      <w:r>
+        <w:rPr>
+          <w:rFonts w:ascii="Arial" w:eastAsia="Times New Roman" w:hAnsi="Arial" w:cs="Arial"/>
+          <w:color w:val="000000"/>
+          <w:sz w:val="24"/>
+          <w:szCs w:val="24"/>
+        </w:rPr>
         <w:lastRenderedPageBreak/>
-        <w:t xml:space="preserve">         </w:t>
-      </w:r>
-      <w:r>
-        <w:rPr>
-          <w:rFonts w:ascii="Arial" w:hAnsi="Arial" w:cs="Arial"/>
-          <w:sz w:val="24"/>
-          <w:szCs w:val="24"/>
-        </w:rPr>
-        <w:t>Ou</w:t>
-      </w:r>
-      <w:r>
-        <w:rPr>
-          <w:rFonts w:ascii="Arial" w:hAnsi="Arial" w:cs="Arial"/>
-          <w:sz w:val="24"/>
-          <w:szCs w:val="24"/>
-        </w:rPr>
-        <w:t>tro aplicativo é o Pró Sangue [13</w:t>
-      </w:r>
-      <w:r>
-        <w:rPr>
-          <w:rFonts w:ascii="Arial" w:hAnsi="Arial" w:cs="Arial"/>
-          <w:sz w:val="24"/>
-          <w:szCs w:val="24"/>
-        </w:rPr>
-        <w:t xml:space="preserve">], imposto pelo governo do estado de São Paulo, é um hemocentro que tem com o intuito de divulgar os locais para doação de sangue, mostrar a posição de estoque atual de cada tipo sanguíneo, consequentemente informando qual está em alerta, além de informar e prestar todo o tipo de apoio aos hemocentros de todo o Brasil e todas as informações necessárias de como doar sangue. Porém, este aplicativo é focado mais no Estado de São Paulo, apesar de que há </w:t>
-      </w:r>
-      <w:r>
-        <w:rPr>
-          <w:rFonts w:ascii="Arial" w:hAnsi="Arial" w:cs="Arial"/>
-          <w:sz w:val="24"/>
-          <w:szCs w:val="24"/>
-        </w:rPr>
-        <w:t xml:space="preserve">a </w:t>
-      </w:r>
-      <w:r>
-        <w:rPr>
-          <w:rFonts w:ascii="Arial" w:hAnsi="Arial" w:cs="Arial"/>
-          <w:sz w:val="24"/>
-          <w:szCs w:val="24"/>
-        </w:rPr>
-        <w:t xml:space="preserve">doação de sangue para outros estados, não havendo interação total com os possíveis doadores, isso desfavorece e diminui a quantidade de pessoas para a visualização do site, mesmo havendo uma conta do Pró Sangue no </w:t>
+        <w:t>necessário para preparar e analisar o sangue é longo demais fazendo com que o esforço do doador para atender a emergência seja fútil.</w:t>
+      </w:r>
+    </w:p>
+    <w:p>
+      <w:pPr>
+        <w:pStyle w:val="SemEspaamento"/>
+        <w:spacing w:line="360" w:lineRule="auto"/>
+        <w:jc w:val="both"/>
+        <w:rPr>
+          <w:rFonts w:ascii="Arial" w:eastAsia="Times New Roman" w:hAnsi="Arial" w:cs="Arial"/>
+          <w:color w:val="000000"/>
+          <w:sz w:val="24"/>
+          <w:szCs w:val="24"/>
+        </w:rPr>
+      </w:pPr>
+      <w:r>
+        <w:rPr>
+          <w:rFonts w:ascii="Arial" w:eastAsia="Times New Roman" w:hAnsi="Arial" w:cs="Arial"/>
+          <w:color w:val="000000"/>
+          <w:sz w:val="24"/>
+          <w:szCs w:val="24"/>
+        </w:rPr>
+        <w:t xml:space="preserve">        </w:t>
+      </w:r>
+      <w:r>
+        <w:rPr>
+          <w:rFonts w:ascii="Arial" w:eastAsia="Times New Roman" w:hAnsi="Arial" w:cs="Arial"/>
+          <w:color w:val="000000"/>
+          <w:sz w:val="24"/>
+          <w:szCs w:val="24"/>
+        </w:rPr>
+        <w:t>A comodidade das pessoas quando se trata de doação de sangue, no caso da cirurgia de um familiar ao serem informados da necessidade da doação de sangue, e são questionados se é possível trazer pessoas para doar, optam por transferir essa responsabilidade para os hemocentros raciocinando que é obrigação do mesmo fornecer o material necessário.</w:t>
+      </w:r>
+    </w:p>
+    <w:p>
+      <w:pPr>
+        <w:pStyle w:val="SemEspaamento"/>
+        <w:spacing w:line="360" w:lineRule="auto"/>
+        <w:jc w:val="both"/>
+        <w:rPr>
+          <w:rFonts w:ascii="Arial" w:eastAsia="Times New Roman" w:hAnsi="Arial" w:cs="Arial"/>
+          <w:color w:val="000000"/>
+          <w:sz w:val="24"/>
+          <w:szCs w:val="24"/>
+        </w:rPr>
+      </w:pPr>
+      <w:r>
+        <w:rPr>
+          <w:rFonts w:ascii="Arial" w:eastAsia="Times New Roman" w:hAnsi="Arial" w:cs="Arial"/>
+          <w:color w:val="000000"/>
+          <w:sz w:val="24"/>
+          <w:szCs w:val="24"/>
+        </w:rPr>
+        <w:t xml:space="preserve">        </w:t>
+      </w:r>
+      <w:r>
+        <w:rPr>
+          <w:rFonts w:ascii="Arial" w:eastAsia="Times New Roman" w:hAnsi="Arial" w:cs="Arial"/>
+          <w:color w:val="000000"/>
+          <w:sz w:val="24"/>
+          <w:szCs w:val="24"/>
+        </w:rPr>
+        <w:t>Portanto, a conscientização de cada um, é inevitável, pois todos os dias surgem emergências e a ajuda do próximo para manter uma corrente infinita é necessária para suprir todas as necessidades, além do amplo estoque para garantir o uso constante.</w:t>
+      </w:r>
+    </w:p>
+    <w:p>
+      <w:pPr>
+        <w:pStyle w:val="SemEspaamento"/>
+        <w:spacing w:line="360" w:lineRule="auto"/>
+        <w:jc w:val="both"/>
+        <w:rPr>
+          <w:rFonts w:ascii="Arial" w:eastAsia="Times New Roman" w:hAnsi="Arial" w:cs="Arial"/>
+          <w:color w:val="000000"/>
+          <w:sz w:val="24"/>
+          <w:szCs w:val="24"/>
+        </w:rPr>
+      </w:pPr>
+    </w:p>
+    <w:p>
+      <w:pPr>
+        <w:pStyle w:val="SemEspaamento"/>
+        <w:spacing w:line="360" w:lineRule="auto"/>
+        <w:jc w:val="both"/>
+        <w:rPr>
+          <w:rFonts w:ascii="Arial" w:hAnsi="Arial" w:cs="Arial"/>
+          <w:b/>
+          <w:sz w:val="24"/>
+          <w:szCs w:val="24"/>
+        </w:rPr>
+      </w:pPr>
+      <w:r>
+        <w:rPr>
+          <w:rFonts w:ascii="Arial" w:hAnsi="Arial" w:cs="Arial"/>
+          <w:b/>
+          <w:sz w:val="24"/>
+          <w:szCs w:val="24"/>
+        </w:rPr>
+        <w:t>Descrição do sistema</w:t>
+      </w:r>
+    </w:p>
+    <w:p>
+      <w:pPr>
+        <w:pStyle w:val="SemEspaamento"/>
+        <w:spacing w:line="360" w:lineRule="auto"/>
+        <w:jc w:val="both"/>
+        <w:rPr>
+          <w:rFonts w:ascii="Arial" w:hAnsi="Arial" w:cs="Arial"/>
+          <w:b/>
+          <w:sz w:val="24"/>
+          <w:szCs w:val="24"/>
+        </w:rPr>
+      </w:pPr>
+    </w:p>
+    <w:p>
+      <w:pPr>
+        <w:pStyle w:val="SemEspaamento"/>
+        <w:spacing w:line="360" w:lineRule="auto"/>
+        <w:ind w:firstLine="708"/>
+        <w:jc w:val="both"/>
+        <w:rPr>
+          <w:rFonts w:ascii="Arial" w:hAnsi="Arial" w:cs="Arial"/>
+          <w:sz w:val="24"/>
+          <w:szCs w:val="24"/>
+        </w:rPr>
+      </w:pPr>
+      <w:r>
+        <w:rPr>
+          <w:rFonts w:ascii="Arial" w:hAnsi="Arial" w:cs="Arial"/>
+          <w:sz w:val="24"/>
+          <w:szCs w:val="24"/>
+        </w:rPr>
+        <w:t xml:space="preserve">O aplicativo tem como seu objetivo criar um banco de doadores de sangue, visando escopo nacional, havendo um cadastro centralizado de doadores de sangue em todo território nacional removendo uma barreira no caminho de hemocentros e instituições de saúde na hora em que se necessita de sangue, recursos como a API do Google </w:t>
       </w:r>
       <w:proofErr w:type="spellStart"/>
       <w:r>
@@ -8266,7 +8314,7 @@
           <w:sz w:val="24"/>
           <w:szCs w:val="24"/>
         </w:rPr>
-        <w:t>Facebook</w:t>
+        <w:t>Maps</w:t>
       </w:r>
       <w:proofErr w:type="spellEnd"/>
       <w:r>
@@ -8275,7 +8323,99 @@
           <w:sz w:val="24"/>
           <w:szCs w:val="24"/>
         </w:rPr>
-        <w:t xml:space="preserve"> há limitações em relação ao foco principal do </w:t>
+        <w:t xml:space="preserve"> serão usados para facilitar a visualização de doadores em sua região.   </w:t>
+      </w:r>
+    </w:p>
+    <w:p>
+      <w:pPr>
+        <w:pStyle w:val="SemEspaamento"/>
+        <w:spacing w:line="360" w:lineRule="auto"/>
+        <w:ind w:firstLine="708"/>
+        <w:jc w:val="both"/>
+        <w:rPr>
+          <w:rFonts w:ascii="Arial" w:hAnsi="Arial" w:cs="Arial"/>
+          <w:sz w:val="24"/>
+          <w:szCs w:val="24"/>
+        </w:rPr>
+      </w:pPr>
+      <w:r>
+        <w:rPr>
+          <w:rFonts w:ascii="Arial" w:hAnsi="Arial" w:cs="Arial"/>
+          <w:sz w:val="24"/>
+          <w:szCs w:val="24"/>
+        </w:rPr>
+        <w:t>Dados cadastrados nesse banco de dados serão de acesso de instituições da área da saúde, e também informações limitadas com relação aos doadores cadastrados, poderão ser v</w:t>
+      </w:r>
+      <w:r>
+        <w:rPr>
+          <w:rFonts w:ascii="Arial" w:hAnsi="Arial" w:cs="Arial"/>
+          <w:sz w:val="24"/>
+          <w:szCs w:val="24"/>
+        </w:rPr>
+        <w:t>isualizadas na área de acesso pú</w:t>
+      </w:r>
+      <w:r>
+        <w:rPr>
+          <w:rFonts w:ascii="Arial" w:hAnsi="Arial" w:cs="Arial"/>
+          <w:sz w:val="24"/>
+          <w:szCs w:val="24"/>
+        </w:rPr>
+        <w:t>blico</w:t>
+      </w:r>
+      <w:r>
+        <w:rPr>
+          <w:rFonts w:ascii="Arial" w:hAnsi="Arial" w:cs="Arial"/>
+          <w:sz w:val="24"/>
+          <w:szCs w:val="24"/>
+        </w:rPr>
+        <w:t>, ou seja,</w:t>
+      </w:r>
+      <w:r>
+        <w:rPr>
+          <w:rFonts w:ascii="Arial" w:hAnsi="Arial" w:cs="Arial"/>
+          <w:sz w:val="24"/>
+          <w:szCs w:val="24"/>
+        </w:rPr>
+        <w:t xml:space="preserve"> a </w:t>
+      </w:r>
+      <w:proofErr w:type="spellStart"/>
+      <w:r>
+        <w:rPr>
+          <w:rFonts w:ascii="Arial" w:hAnsi="Arial" w:cs="Arial"/>
+          <w:sz w:val="24"/>
+          <w:szCs w:val="24"/>
+        </w:rPr>
+        <w:t>Homepage</w:t>
+      </w:r>
+      <w:proofErr w:type="spellEnd"/>
+      <w:r>
+        <w:rPr>
+          <w:rFonts w:ascii="Arial" w:hAnsi="Arial" w:cs="Arial"/>
+          <w:sz w:val="24"/>
+          <w:szCs w:val="24"/>
+        </w:rPr>
+        <w:t xml:space="preserve"> por qualquer pessoa, independente deste ser cadastrado ou não.</w:t>
+      </w:r>
+    </w:p>
+    <w:p>
+      <w:pPr>
+        <w:pStyle w:val="SemEspaamento"/>
+        <w:spacing w:line="360" w:lineRule="auto"/>
+        <w:ind w:firstLine="708"/>
+        <w:jc w:val="both"/>
+        <w:rPr>
+          <w:rFonts w:ascii="Arial" w:hAnsi="Arial" w:cs="Arial"/>
+          <w:sz w:val="24"/>
+          <w:szCs w:val="24"/>
+        </w:rPr>
+      </w:pPr>
+      <w:r>
+        <w:rPr>
+          <w:rFonts w:ascii="Arial" w:hAnsi="Arial" w:cs="Arial"/>
+          <w:sz w:val="24"/>
+          <w:szCs w:val="24"/>
+        </w:rPr>
+        <w:t xml:space="preserve">Instituições da área da saúde não só </w:t>
       </w:r>
       <w:proofErr w:type="gramStart"/>
       <w:r>
@@ -8284,6 +8424,61 @@
           <w:sz w:val="24"/>
           <w:szCs w:val="24"/>
         </w:rPr>
+        <w:t>terão</w:t>
+      </w:r>
+      <w:proofErr w:type="gramEnd"/>
+      <w:r>
+        <w:rPr>
+          <w:rFonts w:ascii="Arial" w:hAnsi="Arial" w:cs="Arial"/>
+          <w:sz w:val="24"/>
+          <w:szCs w:val="24"/>
+        </w:rPr>
+        <w:t xml:space="preserve"> acesso irrestrito a central de dados de doadores</w:t>
+      </w:r>
+      <w:r>
+        <w:rPr>
+          <w:rFonts w:ascii="Arial" w:hAnsi="Arial" w:cs="Arial"/>
+          <w:sz w:val="24"/>
+          <w:szCs w:val="24"/>
+        </w:rPr>
+        <w:t>, mas</w:t>
+      </w:r>
+      <w:r>
+        <w:rPr>
+          <w:rFonts w:ascii="Arial" w:hAnsi="Arial" w:cs="Arial"/>
+          <w:sz w:val="24"/>
+          <w:szCs w:val="24"/>
+        </w:rPr>
+        <w:t xml:space="preserve"> também terão meios de notificar doadores de tipos de sangue especifico ou de regiões especificas da necessidade de certos tipos de sangue, ou de campanhas em pró da doação de sangue que se encontra.</w:t>
+      </w:r>
+    </w:p>
+    <w:p>
+      <w:pPr>
+        <w:pStyle w:val="SemEspaamento"/>
+        <w:spacing w:line="360" w:lineRule="auto"/>
+        <w:ind w:firstLine="708"/>
+        <w:jc w:val="both"/>
+        <w:rPr>
+          <w:rFonts w:ascii="Arial" w:hAnsi="Arial" w:cs="Arial"/>
+          <w:sz w:val="24"/>
+          <w:szCs w:val="24"/>
+        </w:rPr>
+      </w:pPr>
+      <w:r>
+        <w:rPr>
+          <w:rFonts w:ascii="Arial" w:hAnsi="Arial" w:cs="Arial"/>
+          <w:sz w:val="24"/>
+          <w:szCs w:val="24"/>
+        </w:rPr>
+        <w:t xml:space="preserve">O </w:t>
+      </w:r>
+      <w:proofErr w:type="gramStart"/>
+      <w:r>
+        <w:rPr>
+          <w:rFonts w:ascii="Arial" w:hAnsi="Arial" w:cs="Arial"/>
+          <w:sz w:val="24"/>
+          <w:szCs w:val="24"/>
+        </w:rPr>
         <w:t>Doando.</w:t>
       </w:r>
       <w:proofErr w:type="gramEnd"/>
@@ -8293,411 +8488,6 @@
           <w:sz w:val="24"/>
           <w:szCs w:val="24"/>
         </w:rPr>
-        <w:t xml:space="preserve">se que será a total ajuda para os casos emergenciais e o empenho em aumentar a quantidade de usuários do aplicativo. </w:t>
-      </w:r>
-    </w:p>
-    <w:p>
-      <w:pPr>
-        <w:pStyle w:val="SemEspaamento"/>
-        <w:spacing w:line="360" w:lineRule="auto"/>
-        <w:jc w:val="both"/>
-        <w:rPr>
-          <w:rFonts w:ascii="Arial" w:eastAsia="Times New Roman" w:hAnsi="Arial" w:cs="Arial"/>
-          <w:color w:val="000000"/>
-          <w:sz w:val="24"/>
-          <w:szCs w:val="24"/>
-        </w:rPr>
-      </w:pPr>
-      <w:r>
-        <w:rPr>
-          <w:rFonts w:ascii="Arial" w:eastAsia="Times New Roman" w:hAnsi="Arial" w:cs="Arial"/>
-          <w:color w:val="000000"/>
-          <w:sz w:val="24"/>
-          <w:szCs w:val="24"/>
-        </w:rPr>
-        <w:t xml:space="preserve">          </w:t>
-      </w:r>
-      <w:r>
-        <w:rPr>
-          <w:rFonts w:ascii="Arial" w:eastAsia="Times New Roman" w:hAnsi="Arial" w:cs="Arial"/>
-          <w:color w:val="000000"/>
-          <w:sz w:val="24"/>
-          <w:szCs w:val="24"/>
-        </w:rPr>
-        <w:t xml:space="preserve">Os estoques de sangue podem ser mantidos, no máximo, por cinco dias no caso das plaquetas, embora a medula óssea do doador faça a reposição das plaquetas por 72 horas. Os glóbulos duram um pouco mais, mas sofrem uma demanda maior, já o plasma pode ser armazenado, a menos de 18°C </w:t>
-      </w:r>
-      <w:r>
-        <w:rPr>
-          <w:rFonts w:ascii="Arial" w:eastAsia="Times New Roman" w:hAnsi="Arial" w:cs="Arial"/>
-          <w:color w:val="000000"/>
-          <w:sz w:val="24"/>
-          <w:szCs w:val="24"/>
-        </w:rPr>
-        <w:t>por tempo próximo há 12 meses [14</w:t>
-      </w:r>
-      <w:r>
-        <w:rPr>
-          <w:rFonts w:ascii="Arial" w:eastAsia="Times New Roman" w:hAnsi="Arial" w:cs="Arial"/>
-          <w:color w:val="000000"/>
-          <w:sz w:val="24"/>
-          <w:szCs w:val="24"/>
-        </w:rPr>
-        <w:t xml:space="preserve">]; ou seja, o estoque não é feito somente em caso de necessidade, mas também </w:t>
-      </w:r>
-      <w:proofErr w:type="gramStart"/>
-      <w:r>
-        <w:rPr>
-          <w:rFonts w:ascii="Arial" w:eastAsia="Times New Roman" w:hAnsi="Arial" w:cs="Arial"/>
-          <w:color w:val="000000"/>
-          <w:sz w:val="24"/>
-          <w:szCs w:val="24"/>
-        </w:rPr>
-        <w:t>levando-se</w:t>
-      </w:r>
-      <w:proofErr w:type="gramEnd"/>
-      <w:r>
-        <w:rPr>
-          <w:rFonts w:ascii="Arial" w:eastAsia="Times New Roman" w:hAnsi="Arial" w:cs="Arial"/>
-          <w:color w:val="000000"/>
-          <w:sz w:val="24"/>
-          <w:szCs w:val="24"/>
-        </w:rPr>
-        <w:t xml:space="preserve"> em conta o período de tempo em que esse material pode ser armazenado.</w:t>
-      </w:r>
-    </w:p>
-    <w:p>
-      <w:pPr>
-        <w:pStyle w:val="SemEspaamento"/>
-        <w:spacing w:line="360" w:lineRule="auto"/>
-        <w:jc w:val="both"/>
-        <w:rPr>
-          <w:rFonts w:ascii="Arial" w:eastAsia="Times New Roman" w:hAnsi="Arial" w:cs="Arial"/>
-          <w:color w:val="000000"/>
-          <w:sz w:val="24"/>
-          <w:szCs w:val="24"/>
-        </w:rPr>
-      </w:pPr>
-      <w:r>
-        <w:rPr>
-          <w:rFonts w:ascii="Arial" w:eastAsia="Times New Roman" w:hAnsi="Arial" w:cs="Arial"/>
-          <w:color w:val="000000"/>
-          <w:sz w:val="24"/>
-          <w:szCs w:val="24"/>
-        </w:rPr>
-        <w:t>É essencial para os hemocentros terem sempre um estoque de sangue, pois o sangue que irá salvar vidas é o sangue já preparado e classificado. No caso de uma emergência um doador faz a diferença, porém muitas vezes o tempo necessário para preparar e analisar o sangue é longo demais fazendo com que o esforço do doador para atender a emergência seja fútil.</w:t>
-      </w:r>
-    </w:p>
-    <w:p>
-      <w:pPr>
-        <w:pStyle w:val="SemEspaamento"/>
-        <w:spacing w:line="360" w:lineRule="auto"/>
-        <w:jc w:val="both"/>
-        <w:rPr>
-          <w:rFonts w:ascii="Arial" w:eastAsia="Times New Roman" w:hAnsi="Arial" w:cs="Arial"/>
-          <w:color w:val="000000"/>
-          <w:sz w:val="24"/>
-          <w:szCs w:val="24"/>
-        </w:rPr>
-      </w:pPr>
-      <w:r>
-        <w:rPr>
-          <w:rFonts w:ascii="Arial" w:eastAsia="Times New Roman" w:hAnsi="Arial" w:cs="Arial"/>
-          <w:color w:val="000000"/>
-          <w:sz w:val="24"/>
-          <w:szCs w:val="24"/>
-        </w:rPr>
-        <w:t xml:space="preserve">        </w:t>
-      </w:r>
-      <w:r>
-        <w:rPr>
-          <w:rFonts w:ascii="Arial" w:eastAsia="Times New Roman" w:hAnsi="Arial" w:cs="Arial"/>
-          <w:color w:val="000000"/>
-          <w:sz w:val="24"/>
-          <w:szCs w:val="24"/>
-        </w:rPr>
-        <w:t>A comodidade das pessoas quando se trata de doação de sangue, no caso da cirurgia de um familiar ao serem informados da necessidade da doação de sangue, e são questionados se é possível trazer pessoas para doar, optam por transferir essa responsabilidade para os hemocentros raciocinando que é obrigação do mesmo fornecer o material necessário.</w:t>
-      </w:r>
-    </w:p>
-    <w:p>
-      <w:pPr>
-        <w:pStyle w:val="SemEspaamento"/>
-        <w:spacing w:line="360" w:lineRule="auto"/>
-        <w:jc w:val="both"/>
-        <w:rPr>
-          <w:rFonts w:ascii="Arial" w:eastAsia="Times New Roman" w:hAnsi="Arial" w:cs="Arial"/>
-          <w:color w:val="000000"/>
-          <w:sz w:val="24"/>
-          <w:szCs w:val="24"/>
-        </w:rPr>
-      </w:pPr>
-      <w:r>
-        <w:rPr>
-          <w:rFonts w:ascii="Arial" w:eastAsia="Times New Roman" w:hAnsi="Arial" w:cs="Arial"/>
-          <w:color w:val="000000"/>
-          <w:sz w:val="24"/>
-          <w:szCs w:val="24"/>
-        </w:rPr>
-        <w:t xml:space="preserve">        </w:t>
-      </w:r>
-      <w:r>
-        <w:rPr>
-          <w:rFonts w:ascii="Arial" w:eastAsia="Times New Roman" w:hAnsi="Arial" w:cs="Arial"/>
-          <w:color w:val="000000"/>
-          <w:sz w:val="24"/>
-          <w:szCs w:val="24"/>
-        </w:rPr>
-        <w:t>Portanto, a conscientização de cada um, é inevitável, pois todos os dias surgem emergências e a ajuda do próximo para manter uma corrente infinita é necessária para suprir todas as necessidades, além do amplo estoque para garantir o uso constante.</w:t>
-      </w:r>
-    </w:p>
-    <w:p>
-      <w:pPr>
-        <w:pStyle w:val="SemEspaamento"/>
-        <w:spacing w:line="360" w:lineRule="auto"/>
-        <w:jc w:val="both"/>
-        <w:rPr>
-          <w:rFonts w:ascii="Arial" w:eastAsia="Times New Roman" w:hAnsi="Arial" w:cs="Arial"/>
-          <w:color w:val="000000"/>
-          <w:sz w:val="24"/>
-          <w:szCs w:val="24"/>
-        </w:rPr>
-      </w:pPr>
-    </w:p>
-    <w:p>
-      <w:pPr>
-        <w:pStyle w:val="SemEspaamento"/>
-        <w:spacing w:line="360" w:lineRule="auto"/>
-        <w:jc w:val="both"/>
-        <w:rPr>
-          <w:rFonts w:ascii="Arial" w:hAnsi="Arial" w:cs="Arial"/>
-          <w:b/>
-          <w:sz w:val="24"/>
-          <w:szCs w:val="24"/>
-        </w:rPr>
-      </w:pPr>
-      <w:r>
-        <w:rPr>
-          <w:rFonts w:ascii="Arial" w:hAnsi="Arial" w:cs="Arial"/>
-          <w:b/>
-          <w:sz w:val="24"/>
-          <w:szCs w:val="24"/>
-        </w:rPr>
-        <w:t>Descrição do sistema</w:t>
-      </w:r>
-    </w:p>
-    <w:p>
-      <w:pPr>
-        <w:pStyle w:val="SemEspaamento"/>
-        <w:spacing w:line="360" w:lineRule="auto"/>
-        <w:jc w:val="both"/>
-        <w:rPr>
-          <w:rFonts w:ascii="Arial" w:hAnsi="Arial" w:cs="Arial"/>
-          <w:b/>
-          <w:sz w:val="24"/>
-          <w:szCs w:val="24"/>
-        </w:rPr>
-      </w:pPr>
-    </w:p>
-    <w:p>
-      <w:pPr>
-        <w:pStyle w:val="SemEspaamento"/>
-        <w:spacing w:line="360" w:lineRule="auto"/>
-        <w:ind w:firstLine="708"/>
-        <w:jc w:val="both"/>
-        <w:rPr>
-          <w:rFonts w:ascii="Arial" w:hAnsi="Arial" w:cs="Arial"/>
-          <w:sz w:val="24"/>
-          <w:szCs w:val="24"/>
-        </w:rPr>
-      </w:pPr>
-      <w:r>
-        <w:rPr>
-          <w:rFonts w:ascii="Arial" w:hAnsi="Arial" w:cs="Arial"/>
-          <w:sz w:val="24"/>
-          <w:szCs w:val="24"/>
-        </w:rPr>
-        <w:t xml:space="preserve">O aplicativo tem como seu objetivo criar um banco de doadores de sangue, visando escopo nacional, havendo um cadastro centralizado de doadores de sangue em todo território nacional removendo uma barreira no caminho de hemocentros e instituições de saúde na hora em que se necessita de sangue, recursos como a API do Google </w:t>
-      </w:r>
-      <w:proofErr w:type="spellStart"/>
-      <w:r>
-        <w:rPr>
-          <w:rFonts w:ascii="Arial" w:hAnsi="Arial" w:cs="Arial"/>
-          <w:sz w:val="24"/>
-          <w:szCs w:val="24"/>
-        </w:rPr>
-        <w:t>Maps</w:t>
-      </w:r>
-      <w:proofErr w:type="spellEnd"/>
-      <w:r>
-        <w:rPr>
-          <w:rFonts w:ascii="Arial" w:hAnsi="Arial" w:cs="Arial"/>
-          <w:sz w:val="24"/>
-          <w:szCs w:val="24"/>
-        </w:rPr>
-        <w:t xml:space="preserve"> serão usados para facilitar a visualização de doadores em sua região.   </w:t>
-      </w:r>
-    </w:p>
-    <w:p>
-      <w:pPr>
-        <w:pStyle w:val="SemEspaamento"/>
-        <w:spacing w:line="360" w:lineRule="auto"/>
-        <w:ind w:firstLine="708"/>
-        <w:jc w:val="both"/>
-        <w:rPr>
-          <w:rFonts w:ascii="Arial" w:hAnsi="Arial" w:cs="Arial"/>
-          <w:sz w:val="24"/>
-          <w:szCs w:val="24"/>
-        </w:rPr>
-      </w:pPr>
-      <w:r>
-        <w:rPr>
-          <w:rFonts w:ascii="Arial" w:hAnsi="Arial" w:cs="Arial"/>
-          <w:sz w:val="24"/>
-          <w:szCs w:val="24"/>
-        </w:rPr>
-        <w:t>Dados cadastrados nesse banco de dados serão de acesso de instituições da área da saúde, e também informações limitadas com relação aos doadores cadastrados, poderão ser v</w:t>
-      </w:r>
-      <w:r>
-        <w:rPr>
-          <w:rFonts w:ascii="Arial" w:hAnsi="Arial" w:cs="Arial"/>
-          <w:sz w:val="24"/>
-          <w:szCs w:val="24"/>
-        </w:rPr>
-        <w:t>isualizadas na área de acesso pú</w:t>
-      </w:r>
-      <w:r>
-        <w:rPr>
-          <w:rFonts w:ascii="Arial" w:hAnsi="Arial" w:cs="Arial"/>
-          <w:sz w:val="24"/>
-          <w:szCs w:val="24"/>
-        </w:rPr>
-        <w:t>blico</w:t>
-      </w:r>
-      <w:r>
-        <w:rPr>
-          <w:rFonts w:ascii="Arial" w:hAnsi="Arial" w:cs="Arial"/>
-          <w:sz w:val="24"/>
-          <w:szCs w:val="24"/>
-        </w:rPr>
-        <w:t>, ou seja,</w:t>
-      </w:r>
-      <w:r>
-        <w:rPr>
-          <w:rFonts w:ascii="Arial" w:hAnsi="Arial" w:cs="Arial"/>
-          <w:sz w:val="24"/>
-          <w:szCs w:val="24"/>
-        </w:rPr>
-        <w:t xml:space="preserve"> a </w:t>
-      </w:r>
-      <w:proofErr w:type="spellStart"/>
-      <w:r>
-        <w:rPr>
-          <w:rFonts w:ascii="Arial" w:hAnsi="Arial" w:cs="Arial"/>
-          <w:sz w:val="24"/>
-          <w:szCs w:val="24"/>
-        </w:rPr>
-        <w:t>Homepage</w:t>
-      </w:r>
-      <w:proofErr w:type="spellEnd"/>
-      <w:r>
-        <w:rPr>
-          <w:rFonts w:ascii="Arial" w:hAnsi="Arial" w:cs="Arial"/>
-          <w:sz w:val="24"/>
-          <w:szCs w:val="24"/>
-        </w:rPr>
-        <w:t xml:space="preserve"> por qualquer pessoa, independente deste ser cadastrado ou não.</w:t>
-      </w:r>
-    </w:p>
-    <w:p>
-      <w:pPr>
-        <w:pStyle w:val="SemEspaamento"/>
-        <w:spacing w:line="360" w:lineRule="auto"/>
-        <w:ind w:firstLine="708"/>
-        <w:jc w:val="both"/>
-        <w:rPr>
-          <w:rFonts w:ascii="Arial" w:hAnsi="Arial" w:cs="Arial"/>
-          <w:sz w:val="24"/>
-          <w:szCs w:val="24"/>
-        </w:rPr>
-      </w:pPr>
-      <w:r>
-        <w:rPr>
-          <w:rFonts w:ascii="Arial" w:hAnsi="Arial" w:cs="Arial"/>
-          <w:sz w:val="24"/>
-          <w:szCs w:val="24"/>
-        </w:rPr>
-        <w:t xml:space="preserve">Instituições da área da saúde não só </w:t>
-      </w:r>
-      <w:proofErr w:type="gramStart"/>
-      <w:r>
-        <w:rPr>
-          <w:rFonts w:ascii="Arial" w:hAnsi="Arial" w:cs="Arial"/>
-          <w:sz w:val="24"/>
-          <w:szCs w:val="24"/>
-        </w:rPr>
-        <w:t>terão</w:t>
-      </w:r>
-      <w:proofErr w:type="gramEnd"/>
-      <w:r>
-        <w:rPr>
-          <w:rFonts w:ascii="Arial" w:hAnsi="Arial" w:cs="Arial"/>
-          <w:sz w:val="24"/>
-          <w:szCs w:val="24"/>
-        </w:rPr>
-        <w:t xml:space="preserve"> acesso irrestrito a central de dados de doadores</w:t>
-      </w:r>
-      <w:r>
-        <w:rPr>
-          <w:rFonts w:ascii="Arial" w:hAnsi="Arial" w:cs="Arial"/>
-          <w:sz w:val="24"/>
-          <w:szCs w:val="24"/>
-        </w:rPr>
-        <w:t>, mas</w:t>
-      </w:r>
-      <w:r>
-        <w:rPr>
-          <w:rFonts w:ascii="Arial" w:hAnsi="Arial" w:cs="Arial"/>
-          <w:sz w:val="24"/>
-          <w:szCs w:val="24"/>
-        </w:rPr>
-        <w:t xml:space="preserve"> também terão meios de notificar doadores de tipos de sangue especifico ou de regiões especificas da necessidade de certos tipos de sangue, ou de campanhas em pró da doação de sangue que se encontra.</w:t>
-      </w:r>
-    </w:p>
-    <w:p>
-      <w:pPr>
-        <w:pStyle w:val="SemEspaamento"/>
-        <w:spacing w:line="360" w:lineRule="auto"/>
-        <w:ind w:firstLine="708"/>
-        <w:jc w:val="both"/>
-        <w:rPr>
-          <w:rFonts w:ascii="Arial" w:hAnsi="Arial" w:cs="Arial"/>
-          <w:sz w:val="24"/>
-          <w:szCs w:val="24"/>
-        </w:rPr>
-      </w:pPr>
-      <w:r>
-        <w:rPr>
-          <w:rFonts w:ascii="Arial" w:hAnsi="Arial" w:cs="Arial"/>
-          <w:sz w:val="24"/>
-          <w:szCs w:val="24"/>
-        </w:rPr>
-        <w:t xml:space="preserve">O </w:t>
-      </w:r>
-      <w:proofErr w:type="gramStart"/>
-      <w:r>
-        <w:rPr>
-          <w:rFonts w:ascii="Arial" w:hAnsi="Arial" w:cs="Arial"/>
-          <w:sz w:val="24"/>
-          <w:szCs w:val="24"/>
-        </w:rPr>
-        <w:t>Doando.</w:t>
-      </w:r>
-      <w:proofErr w:type="gramEnd"/>
-      <w:r>
-        <w:rPr>
-          <w:rFonts w:ascii="Arial" w:hAnsi="Arial" w:cs="Arial"/>
-          <w:sz w:val="24"/>
-          <w:szCs w:val="24"/>
-        </w:rPr>
         <w:t>se cria uma ponte entre o doador de sangue e os que precisarão deste sangue, tam</w:t>
       </w:r>
       <w:r>
@@ -8761,6 +8551,7 @@
           <w:sz w:val="24"/>
           <w:szCs w:val="24"/>
         </w:rPr>
+        <w:lastRenderedPageBreak/>
         <w:t>Pá</w:t>
       </w:r>
       <w:r>
@@ -14330,7 +14121,7 @@
             <w:rPr>
               <w:noProof/>
             </w:rPr>
-            <w:t>18</w:t>
+            <w:t>7</w:t>
           </w:r>
         </w:fldSimple>
       </w:p>
@@ -15200,7 +14991,7 @@
 </file>
 
 <file path=customXml/itemProps1.xml><?xml version="1.0" encoding="utf-8"?>
-<ds:datastoreItem xmlns:ds="http://schemas.openxmlformats.org/officeDocument/2006/customXml" ds:itemID="{6C4C7CFB-207E-4B6C-A259-7FC925AA283A}">
+<ds:datastoreItem xmlns:ds="http://schemas.openxmlformats.org/officeDocument/2006/customXml" ds:itemID="{02E27AFE-EC31-41E7-817F-5D29E123FE88}">
   <ds:schemaRefs>
     <ds:schemaRef ds:uri="http://schemas.openxmlformats.org/officeDocument/2006/bibliography"/>
   </ds:schemaRefs>

</xml_diff>